<commit_message>
edited section 5 of the document
</commit_message>
<xml_diff>
--- a/SMB-ReqSpec.docx
+++ b/SMB-ReqSpec.docx
@@ -70,13 +70,7 @@
         <w:rPr>
           <w:rFonts w:ascii="Arial" w:hAnsi="Arial" w:cs="Arial"/>
         </w:rPr>
-        <w:t>Overall goals and so</w:t>
-      </w:r>
-      <w:r>
-        <w:rPr>
-          <w:rFonts w:ascii="Arial" w:hAnsi="Arial" w:cs="Arial"/>
-        </w:rPr>
-        <w:t>ftware objectives are described.</w:t>
+        <w:t>Overall goals and software objectives are described.</w:t>
       </w:r>
     </w:p>
     <w:p>
@@ -134,13 +128,7 @@
         <w:rPr>
           <w:rFonts w:ascii="Arial" w:hAnsi="Arial" w:cs="Arial"/>
         </w:rPr>
-        <w:t>The software is placed in a</w:t>
-      </w:r>
-      <w:r>
-        <w:rPr>
-          <w:rFonts w:ascii="Arial" w:hAnsi="Arial" w:cs="Arial"/>
-        </w:rPr>
-        <w:t xml:space="preserve"> business or product line context. Strategic issues relevant to context are discussed. The intent is for the reader to understand the 'big picture'.</w:t>
+        <w:t>The software is placed in a business or product line context. Strategic issues relevant to context are discussed. The intent is for the reader to understand the 'big picture'.</w:t>
       </w:r>
     </w:p>
     <w:p>
@@ -169,13 +157,7 @@
         <w:rPr>
           <w:rFonts w:ascii="Arial" w:hAnsi="Arial" w:cs="Arial"/>
         </w:rPr>
-        <w:t>Any business or product line constraints that will impact the manner in which the so</w:t>
-      </w:r>
-      <w:r>
-        <w:rPr>
-          <w:rFonts w:ascii="Arial" w:hAnsi="Arial" w:cs="Arial"/>
-        </w:rPr>
-        <w:t>ftware is to be specified, designed, implemented or tested are noted here.</w:t>
+        <w:t>Any business or product line constraints that will impact the manner in which the software is to be specified, designed, implemented or tested are noted here.</w:t>
       </w:r>
     </w:p>
     <w:p>
@@ -236,13 +218,7 @@
         <w:rPr>
           <w:rFonts w:ascii="Arial" w:hAnsi="Arial" w:cs="Arial"/>
         </w:rPr>
-        <w:t>T</w:t>
-      </w:r>
-      <w:r>
-        <w:rPr>
-          <w:rFonts w:ascii="Arial" w:hAnsi="Arial" w:cs="Arial"/>
-        </w:rPr>
-        <w:t>he profiles of all user categories are described here.</w:t>
+        <w:t>The profiles of all user categories are described here.</w:t>
       </w:r>
     </w:p>
     <w:p>
@@ -322,15 +298,7 @@
           <w:b/>
           <w:bCs/>
         </w:rPr>
-        <w:t>3.0 Data Model and Descripti</w:t>
-      </w:r>
-      <w:r>
-        <w:rPr>
-          <w:rFonts w:ascii="Arial" w:hAnsi="Arial" w:cs="Arial"/>
-          <w:b/>
-          <w:bCs/>
-        </w:rPr>
-        <w:t>on</w:t>
+        <w:t>3.0 Data Model and Description</w:t>
       </w:r>
     </w:p>
     <w:p>
@@ -416,15 +384,7 @@
           <w:b/>
           <w:bCs/>
         </w:rPr>
-        <w:t>3.1</w:t>
-      </w:r>
-      <w:r>
-        <w:rPr>
-          <w:rFonts w:ascii="Arial" w:hAnsi="Arial" w:cs="Arial"/>
-          <w:b/>
-          <w:bCs/>
-        </w:rPr>
-        <w:t>.2 Relationships</w:t>
+        <w:t>3.1.2 Relationships</w:t>
       </w:r>
     </w:p>
     <w:p>
@@ -494,13 +454,7 @@
         <w:rPr>
           <w:rFonts w:ascii="Arial" w:hAnsi="Arial" w:cs="Arial"/>
         </w:rPr>
-        <w:t>A reference to the data dict</w:t>
-      </w:r>
-      <w:r>
-        <w:rPr>
-          <w:rFonts w:ascii="Arial" w:hAnsi="Arial" w:cs="Arial"/>
-        </w:rPr>
-        <w:t>ionary is provided. The dictionary is maintained in electronic form.</w:t>
+        <w:t>A reference to the data dictionary is provided. The dictionary is maintained in electronic form.</w:t>
       </w:r>
     </w:p>
     <w:p>
@@ -563,13 +517,7 @@
         <w:rPr>
           <w:rFonts w:ascii="Arial" w:hAnsi="Arial" w:cs="Arial"/>
         </w:rPr>
-        <w:t>A detailed</w:t>
-      </w:r>
-      <w:r>
-        <w:rPr>
-          <w:rFonts w:ascii="Arial" w:hAnsi="Arial" w:cs="Arial"/>
-        </w:rPr>
-        <w:t xml:space="preserve"> description of each software function is presented. Section 4.1 is repeated for each of n functions.</w:t>
+        <w:t>A detailed description of each software function is presented. Section 4.1 is repeated for each of n functions.</w:t>
       </w:r>
     </w:p>
     <w:p>
@@ -637,13 +585,7 @@
         <w:rPr>
           <w:rFonts w:ascii="Arial" w:hAnsi="Arial" w:cs="Arial"/>
         </w:rPr>
-        <w:t>A diagram showing th</w:t>
-      </w:r>
-      <w:r>
-        <w:rPr>
-          <w:rFonts w:ascii="Arial" w:hAnsi="Arial" w:cs="Arial"/>
-        </w:rPr>
-        <w:t>e flow of information through the function and the transformation it undergoes is presented.</w:t>
+        <w:t>A diagram showing the flow of information through the function and the transformation it undergoes is presented.</w:t>
       </w:r>
     </w:p>
     <w:p>
@@ -711,13 +653,7 @@
         <w:rPr>
           <w:rFonts w:ascii="Arial" w:hAnsi="Arial" w:cs="Arial"/>
         </w:rPr>
-        <w:t>A det</w:t>
-      </w:r>
-      <w:r>
-        <w:rPr>
-          <w:rFonts w:ascii="Arial" w:hAnsi="Arial" w:cs="Arial"/>
-        </w:rPr>
-        <w:t>ailed description for each transform (</w:t>
+        <w:t>A detailed description for each transform (</w:t>
       </w:r>
       <w:proofErr w:type="spellStart"/>
       <w:r>
@@ -782,15 +718,7 @@
           <w:b/>
           <w:bCs/>
         </w:rPr>
-        <w:t>4.1.4.3 Transform</w:t>
-      </w:r>
-      <w:r>
-        <w:rPr>
-          <w:rFonts w:ascii="Arial" w:hAnsi="Arial" w:cs="Arial"/>
-          <w:b/>
-          <w:bCs/>
-        </w:rPr>
-        <w:t xml:space="preserve"> k lower level flow diagrams</w:t>
+        <w:t>4.1.4.3 Transform k lower level flow diagrams</w:t>
       </w:r>
     </w:p>
     <w:p>
@@ -883,15 +811,7 @@
           <w:b/>
           <w:bCs/>
         </w:rPr>
-        <w:t>4.2 S</w:t>
-      </w:r>
-      <w:r>
-        <w:rPr>
-          <w:rFonts w:ascii="Arial" w:hAnsi="Arial" w:cs="Arial"/>
-          <w:b/>
-          <w:bCs/>
-        </w:rPr>
-        <w:t>oftware Interface Description</w:t>
+        <w:t>4.2 Software Interface Description</w:t>
       </w:r>
     </w:p>
     <w:p>
@@ -975,13 +895,7 @@
         <w:rPr>
           <w:rFonts w:ascii="Arial" w:hAnsi="Arial" w:cs="Arial"/>
         </w:rPr>
-        <w:t>Interfaces to other syste</w:t>
-      </w:r>
-      <w:r>
-        <w:rPr>
-          <w:rFonts w:ascii="Arial" w:hAnsi="Arial" w:cs="Arial"/>
-        </w:rPr>
-        <w:t>ms, products or networks are described.</w:t>
+        <w:t>Interfaces to other systems, products or networks are described.</w:t>
       </w:r>
     </w:p>
     <w:p>
@@ -1039,13 +953,7 @@
         <w:rPr>
           <w:rFonts w:ascii="Arial" w:hAnsi="Arial" w:cs="Arial"/>
         </w:rPr>
-        <w:t>The control flow for the system is presented with reference to Section 5.0 of thi</w:t>
-      </w:r>
-      <w:r>
-        <w:rPr>
-          <w:rFonts w:ascii="Arial" w:hAnsi="Arial" w:cs="Arial"/>
-        </w:rPr>
-        <w:t>s document.</w:t>
+        <w:t>The control flow for the system is presented with reference to Section 5.0 of this document.</w:t>
       </w:r>
     </w:p>
     <w:p>
@@ -1130,18 +1038,396 @@
       <w:pPr>
         <w:pStyle w:val="NormalWeb"/>
         <w:ind w:left="1440"/>
-      </w:pPr>
-      <w:r>
-        <w:rPr>
-          <w:rFonts w:ascii="Arial" w:hAnsi="Arial" w:cs="Arial"/>
-        </w:rPr>
-        <w:t>A listing of</w:t>
-      </w:r>
-      <w:r>
-        <w:rPr>
-          <w:rFonts w:ascii="Arial" w:hAnsi="Arial" w:cs="Arial"/>
-        </w:rPr>
-        <w:t xml:space="preserve"> events (control, items) that will cause behavioral change within the system is presented.</w:t>
+        <w:rPr>
+          <w:rFonts w:ascii="Arial" w:hAnsi="Arial" w:cs="Arial"/>
+        </w:rPr>
+      </w:pPr>
+      <w:r>
+        <w:rPr>
+          <w:rFonts w:ascii="Arial" w:hAnsi="Arial" w:cs="Arial"/>
+          <w:highlight w:val="yellow"/>
+        </w:rPr>
+        <w:t>A listing of events (control, items) that will cause behavioral change within the system is presented.</w:t>
+      </w:r>
+    </w:p>
+    <w:p>
+      <w:pPr>
+        <w:pStyle w:val="NormalWeb"/>
+        <w:ind w:left="1440"/>
+        <w:rPr>
+          <w:rFonts w:ascii="Arial" w:hAnsi="Arial" w:cs="Arial"/>
+        </w:rPr>
+      </w:pPr>
+      <w:r>
+        <w:rPr>
+          <w:rFonts w:ascii="Arial" w:hAnsi="Arial" w:cs="Arial"/>
+        </w:rPr>
+        <w:t>Menu – This will display a graphical menu to the user, and will display all of the options contained in the system.</w:t>
+      </w:r>
+    </w:p>
+    <w:p>
+      <w:pPr>
+        <w:pStyle w:val="NormalWeb"/>
+        <w:ind w:left="1440"/>
+        <w:rPr>
+          <w:rFonts w:ascii="Arial" w:hAnsi="Arial" w:cs="Arial"/>
+        </w:rPr>
+      </w:pPr>
+    </w:p>
+    <w:p>
+      <w:pPr>
+        <w:pStyle w:val="NormalWeb"/>
+        <w:ind w:left="1440"/>
+        <w:rPr>
+          <w:rFonts w:ascii="Arial" w:hAnsi="Arial" w:cs="Arial"/>
+        </w:rPr>
+      </w:pPr>
+      <w:r>
+        <w:rPr>
+          <w:rFonts w:ascii="Arial" w:hAnsi="Arial" w:cs="Arial"/>
+        </w:rPr>
+        <w:lastRenderedPageBreak/>
+        <w:t>New Game – This option will be selected from the menu, and will create a new game session for the user with all values set at default.</w:t>
+      </w:r>
+    </w:p>
+    <w:p>
+      <w:pPr>
+        <w:pStyle w:val="NormalWeb"/>
+        <w:ind w:left="1440"/>
+        <w:rPr>
+          <w:rFonts w:ascii="Arial" w:hAnsi="Arial" w:cs="Arial"/>
+        </w:rPr>
+      </w:pPr>
+      <w:r>
+        <w:rPr>
+          <w:rFonts w:ascii="Arial" w:hAnsi="Arial" w:cs="Arial"/>
+        </w:rPr>
+        <w:t xml:space="preserve">Pause Game – This option will be selected from the menu, and will allow the user to pause their current game session. As there will be no data </w:t>
+      </w:r>
+      <w:proofErr w:type="spellStart"/>
+      <w:r>
+        <w:rPr>
+          <w:rFonts w:ascii="Arial" w:hAnsi="Arial" w:cs="Arial"/>
+        </w:rPr>
+        <w:t>persistance</w:t>
+      </w:r>
+      <w:proofErr w:type="spellEnd"/>
+      <w:r>
+        <w:rPr>
+          <w:rFonts w:ascii="Arial" w:hAnsi="Arial" w:cs="Arial"/>
+        </w:rPr>
+        <w:t>, the game will only be paused for as long as the user’s computer is running.</w:t>
+      </w:r>
+    </w:p>
+    <w:p>
+      <w:pPr>
+        <w:pStyle w:val="NormalWeb"/>
+        <w:ind w:left="1440"/>
+        <w:rPr>
+          <w:rFonts w:ascii="Arial" w:hAnsi="Arial" w:cs="Arial"/>
+        </w:rPr>
+      </w:pPr>
+      <w:r>
+        <w:rPr>
+          <w:rFonts w:ascii="Arial" w:hAnsi="Arial" w:cs="Arial"/>
+        </w:rPr>
+        <w:t>Resume Game – This option will be selected from the menu, and will allow the user to resume a previously paused game with game settings as they were at the time the pause occurred.</w:t>
+      </w:r>
+    </w:p>
+    <w:p>
+      <w:pPr>
+        <w:pStyle w:val="NormalWeb"/>
+        <w:ind w:left="1440"/>
+        <w:rPr>
+          <w:rFonts w:ascii="Arial" w:hAnsi="Arial" w:cs="Arial"/>
+        </w:rPr>
+      </w:pPr>
+      <w:r>
+        <w:rPr>
+          <w:rFonts w:ascii="Arial" w:hAnsi="Arial" w:cs="Arial"/>
+        </w:rPr>
+        <w:t>Quit Game – This option will be selected from the menu, and will allow the user to exit from the game. This will cause all game-related processes running on the computer to terminate.</w:t>
+      </w:r>
+    </w:p>
+    <w:p>
+      <w:pPr>
+        <w:pStyle w:val="NormalWeb"/>
+        <w:ind w:left="1440"/>
+        <w:rPr>
+          <w:rFonts w:ascii="Arial" w:hAnsi="Arial" w:cs="Arial"/>
+        </w:rPr>
+      </w:pPr>
+      <w:r>
+        <w:rPr>
+          <w:rFonts w:ascii="Arial" w:hAnsi="Arial" w:cs="Arial"/>
+        </w:rPr>
+        <w:t>Sound On/Off – This option will be selected from the menu, and will allow the user to turn the game sounds on or off.</w:t>
+      </w:r>
+      <w:r>
+        <w:rPr>
+          <w:rFonts w:ascii="Arial" w:hAnsi="Arial" w:cs="Arial"/>
+        </w:rPr>
+        <w:t xml:space="preserve"> The game will not be sound dependant, so this will not affect the playability of the game.</w:t>
+      </w:r>
+    </w:p>
+    <w:p>
+      <w:pPr>
+        <w:pStyle w:val="NormalWeb"/>
+        <w:ind w:left="1440"/>
+        <w:rPr>
+          <w:rFonts w:ascii="Arial" w:hAnsi="Arial" w:cs="Arial"/>
+        </w:rPr>
+      </w:pPr>
+      <w:r>
+        <w:rPr>
+          <w:rFonts w:ascii="Arial" w:hAnsi="Arial" w:cs="Arial"/>
+        </w:rPr>
+        <w:t>Jump – This event will be initiated by pushing the up arrow on the computer’s keyboard. Jump will cause the</w:t>
+      </w:r>
+      <w:r>
+        <w:rPr>
+          <w:rFonts w:ascii="Arial" w:hAnsi="Arial" w:cs="Arial"/>
+        </w:rPr>
+        <w:t xml:space="preserve"> playable</w:t>
+      </w:r>
+      <w:r>
+        <w:rPr>
+          <w:rFonts w:ascii="Arial" w:hAnsi="Arial" w:cs="Arial"/>
+        </w:rPr>
+        <w:t xml:space="preserve"> game character to jump in the 2d space of the game.</w:t>
+      </w:r>
+    </w:p>
+    <w:p>
+      <w:pPr>
+        <w:pStyle w:val="NormalWeb"/>
+        <w:ind w:left="1440"/>
+        <w:rPr>
+          <w:rFonts w:ascii="Arial" w:hAnsi="Arial" w:cs="Arial"/>
+        </w:rPr>
+      </w:pPr>
+      <w:r>
+        <w:rPr>
+          <w:rFonts w:ascii="Arial" w:hAnsi="Arial" w:cs="Arial"/>
+        </w:rPr>
+        <w:t>Move Right – This eve</w:t>
+      </w:r>
+      <w:r>
+        <w:rPr>
+          <w:rFonts w:ascii="Arial" w:hAnsi="Arial" w:cs="Arial"/>
+        </w:rPr>
+        <w:t xml:space="preserve">nt will be initiated by pushing and holding </w:t>
+      </w:r>
+      <w:r>
+        <w:rPr>
+          <w:rFonts w:ascii="Arial" w:hAnsi="Arial" w:cs="Arial"/>
+        </w:rPr>
+        <w:t xml:space="preserve">the right arrow on the computer’s keyboard. Move Right will cause the playable game character to move to the right in </w:t>
+      </w:r>
+      <w:r>
+        <w:rPr>
+          <w:rFonts w:ascii="Arial" w:hAnsi="Arial" w:cs="Arial"/>
+        </w:rPr>
+        <w:t>the 2d space of the game for the duration of the key being held down by the user.</w:t>
+      </w:r>
+    </w:p>
+    <w:p>
+      <w:pPr>
+        <w:pStyle w:val="NormalWeb"/>
+        <w:ind w:left="1440"/>
+        <w:rPr>
+          <w:rFonts w:ascii="Arial" w:hAnsi="Arial" w:cs="Arial"/>
+        </w:rPr>
+      </w:pPr>
+      <w:r>
+        <w:rPr>
+          <w:rFonts w:ascii="Arial" w:hAnsi="Arial" w:cs="Arial"/>
+        </w:rPr>
+        <w:t>Move Left – This event will be initiated by pushing and holding the left arrow on the computer’s keyboard. Move Left will cause the playable game character to move to the left in the 2d space of the game for the duration of the key being held down by the user.</w:t>
+      </w:r>
+    </w:p>
+    <w:p>
+      <w:pPr>
+        <w:pStyle w:val="NormalWeb"/>
+        <w:ind w:left="1440"/>
+        <w:rPr>
+          <w:rFonts w:ascii="Arial" w:hAnsi="Arial" w:cs="Arial"/>
+        </w:rPr>
+      </w:pPr>
+      <w:r>
+        <w:rPr>
+          <w:rFonts w:ascii="Arial" w:hAnsi="Arial" w:cs="Arial"/>
+        </w:rPr>
+        <w:t xml:space="preserve">Duck – This </w:t>
+      </w:r>
+      <w:r>
+        <w:rPr>
+          <w:rFonts w:ascii="Arial" w:hAnsi="Arial" w:cs="Arial"/>
+        </w:rPr>
+        <w:t>event will be initiated by pushing and holding the down arrow on the computer’s keyboard. Duck will cause the playable game character to crouch</w:t>
+      </w:r>
+      <w:r>
+        <w:rPr>
+          <w:rFonts w:ascii="Arial" w:hAnsi="Arial" w:cs="Arial"/>
+        </w:rPr>
+        <w:t>, or duck</w:t>
+      </w:r>
+      <w:r>
+        <w:rPr>
+          <w:rFonts w:ascii="Arial" w:hAnsi="Arial" w:cs="Arial"/>
+        </w:rPr>
+        <w:t>, under other objects in game play. The character will remained crouched for as long as the button is pressed by the user.</w:t>
+      </w:r>
+    </w:p>
+    <w:p>
+      <w:pPr>
+        <w:pStyle w:val="NormalWeb"/>
+        <w:ind w:left="1440"/>
+        <w:rPr>
+          <w:rFonts w:ascii="Arial" w:hAnsi="Arial" w:cs="Arial"/>
+        </w:rPr>
+      </w:pPr>
+      <w:r>
+        <w:rPr>
+          <w:rFonts w:ascii="Arial" w:hAnsi="Arial" w:cs="Arial"/>
+        </w:rPr>
+        <w:t xml:space="preserve">Throw Item – This event will be initiated by pushing the spacebar on the computer’s keyboard. If the playable game character is in possession of throw-able items, pressing the space bar will throw </w:t>
+      </w:r>
+      <w:r>
+        <w:rPr>
+          <w:rFonts w:ascii="Arial" w:hAnsi="Arial" w:cs="Arial"/>
+        </w:rPr>
+        <w:lastRenderedPageBreak/>
+        <w:t>the items when the space bar is pressed for the duration of the possession of said items.</w:t>
+      </w:r>
+    </w:p>
+    <w:p>
+      <w:pPr>
+        <w:pStyle w:val="NormalWeb"/>
+        <w:ind w:left="1440"/>
+        <w:rPr>
+          <w:rFonts w:ascii="Arial" w:hAnsi="Arial" w:cs="Arial"/>
+        </w:rPr>
+      </w:pPr>
+      <w:r>
+        <w:rPr>
+          <w:rFonts w:ascii="Arial" w:hAnsi="Arial" w:cs="Arial"/>
+        </w:rPr>
+        <w:t>Collect Item – Items will be collected throughout game play. There will be a variety of different items, which will cause different events to happen.</w:t>
+      </w:r>
+      <w:r>
+        <w:rPr>
+          <w:rFonts w:ascii="Arial" w:hAnsi="Arial" w:cs="Arial"/>
+        </w:rPr>
+        <w:t xml:space="preserve"> Those items are:</w:t>
+      </w:r>
+    </w:p>
+    <w:p>
+      <w:pPr>
+        <w:pStyle w:val="NormalWeb"/>
+        <w:numPr>
+          <w:ilvl w:val="0"/>
+          <w:numId w:val="1"/>
+        </w:numPr>
+        <w:rPr>
+          <w:highlight w:val="red"/>
+        </w:rPr>
+      </w:pPr>
+      <w:r>
+        <w:rPr>
+          <w:rFonts w:ascii="Arial" w:hAnsi="Arial" w:cs="Arial"/>
+          <w:highlight w:val="red"/>
+        </w:rPr>
+        <w:t>Mushroom</w:t>
+      </w:r>
+      <w:r>
+        <w:rPr>
+          <w:rFonts w:ascii="Arial" w:hAnsi="Arial" w:cs="Arial"/>
+          <w:highlight w:val="red"/>
+        </w:rPr>
+        <w:t xml:space="preserve">    </w:t>
+      </w:r>
+      <w:r>
+        <w:rPr>
+          <w:rFonts w:ascii="Arial" w:hAnsi="Arial" w:cs="Arial"/>
+        </w:rPr>
+        <w:t>This item will cause the playable game character to grow in size, increase health, and will allow special items to be collected.</w:t>
+      </w:r>
+    </w:p>
+    <w:p>
+      <w:pPr>
+        <w:pStyle w:val="NormalWeb"/>
+        <w:numPr>
+          <w:ilvl w:val="0"/>
+          <w:numId w:val="1"/>
+        </w:numPr>
+        <w:rPr>
+          <w:highlight w:val="red"/>
+        </w:rPr>
+      </w:pPr>
+      <w:r>
+        <w:rPr>
+          <w:highlight w:val="red"/>
+        </w:rPr>
+        <w:t xml:space="preserve">Coins </w:t>
+      </w:r>
+      <w:proofErr w:type="gramStart"/>
+      <w:r>
+        <w:t>These</w:t>
+      </w:r>
+      <w:proofErr w:type="gramEnd"/>
+      <w:r>
+        <w:t xml:space="preserve"> items will be collected for points as well as extra lives. Collecting 100 of them will grant the user an extra life in the game.</w:t>
+      </w:r>
+    </w:p>
+    <w:p>
+      <w:pPr>
+        <w:pStyle w:val="NormalWeb"/>
+        <w:numPr>
+          <w:ilvl w:val="0"/>
+          <w:numId w:val="1"/>
+        </w:numPr>
+        <w:rPr>
+          <w:highlight w:val="red"/>
+        </w:rPr>
+      </w:pPr>
+      <w:r>
+        <w:t>Fireballs</w:t>
+      </w:r>
+    </w:p>
+    <w:p>
+      <w:pPr>
+        <w:pStyle w:val="NormalWeb"/>
+        <w:numPr>
+          <w:ilvl w:val="0"/>
+          <w:numId w:val="1"/>
+        </w:numPr>
+        <w:rPr>
+          <w:highlight w:val="red"/>
+        </w:rPr>
+      </w:pPr>
+      <w:r>
+        <w:t>Extra Lives</w:t>
+      </w:r>
+    </w:p>
+    <w:p>
+      <w:pPr>
+        <w:pStyle w:val="NormalWeb"/>
+        <w:ind w:left="1440"/>
+      </w:pPr>
+      <w:r>
+        <w:t>Touch Enemy character – Coming in contact of an enemy character other than when jumping on top of them will result in a loss of health and items from the playable character. Depending on the health status of the character, the contact may cause the playable character to die.</w:t>
+      </w:r>
+    </w:p>
+    <w:p>
+      <w:pPr>
+        <w:pStyle w:val="NormalWeb"/>
+        <w:ind w:left="1440"/>
+        <w:rPr>
+          <w:highlight w:val="red"/>
+        </w:rPr>
+      </w:pPr>
+      <w:r>
+        <w:t>Fall Off World – Falling off of the world happens when the playable character falls down a hole off of the screen. This results in the death of the character.</w:t>
       </w:r>
     </w:p>
     <w:p>
@@ -1165,10 +1451,14 @@
       <w:pPr>
         <w:pStyle w:val="NormalWeb"/>
         <w:ind w:left="1440"/>
-      </w:pPr>
-      <w:r>
-        <w:rPr>
-          <w:rFonts w:ascii="Arial" w:hAnsi="Arial" w:cs="Arial"/>
+        <w:rPr>
+          <w:rFonts w:ascii="Arial" w:hAnsi="Arial" w:cs="Arial"/>
+        </w:rPr>
+      </w:pPr>
+      <w:r>
+        <w:rPr>
+          <w:rFonts w:ascii="Arial" w:hAnsi="Arial" w:cs="Arial"/>
+          <w:highlight w:val="yellow"/>
         </w:rPr>
         <w:t>A listing of states (modes of behavior) that will result as a consequence of events is presented.</w:t>
       </w:r>
@@ -1176,10 +1466,190 @@
     <w:p>
       <w:pPr>
         <w:pStyle w:val="NormalWeb"/>
-        <w:ind w:left="720"/>
-      </w:pPr>
-      <w:r>
+        <w:ind w:left="1440"/>
+        <w:rPr>
+          <w:rFonts w:ascii="Arial" w:hAnsi="Arial" w:cs="Arial"/>
+        </w:rPr>
+      </w:pPr>
+      <w:r>
+        <w:rPr>
+          <w:rFonts w:ascii="Arial" w:hAnsi="Arial" w:cs="Arial"/>
+        </w:rPr>
+        <w:t>This section describes the main states of behavior that will result from an action being presented.</w:t>
+      </w:r>
+    </w:p>
+    <w:p>
+      <w:pPr>
+        <w:pStyle w:val="NormalWeb"/>
+        <w:ind w:left="1440"/>
+        <w:rPr>
+          <w:rFonts w:ascii="Arial" w:hAnsi="Arial" w:cs="Arial"/>
+        </w:rPr>
+      </w:pPr>
+      <w:r>
+        <w:rPr>
+          <w:rFonts w:ascii="Arial" w:hAnsi="Arial" w:cs="Arial"/>
+        </w:rPr>
+        <w:t xml:space="preserve">Main Menu – Allows the user to choose what they would like to do. The </w:t>
+      </w:r>
+      <w:proofErr w:type="gramStart"/>
+      <w:r>
+        <w:rPr>
+          <w:rFonts w:ascii="Arial" w:hAnsi="Arial" w:cs="Arial"/>
+        </w:rPr>
+        <w:t>option are</w:t>
+      </w:r>
+      <w:proofErr w:type="gramEnd"/>
+      <w:r>
+        <w:rPr>
+          <w:rFonts w:ascii="Arial" w:hAnsi="Arial" w:cs="Arial"/>
+        </w:rPr>
+        <w:t>: New Game, Pause Game, Resume Game, Quit Game, and Sound Options.</w:t>
+      </w:r>
+    </w:p>
+    <w:p>
+      <w:pPr>
+        <w:pStyle w:val="NormalWeb"/>
+        <w:numPr>
+          <w:ilvl w:val="0"/>
+          <w:numId w:val="2"/>
+        </w:numPr>
+      </w:pPr>
+      <w:r>
+        <w:rPr>
+          <w:rFonts w:ascii="Arial" w:hAnsi="Arial" w:cs="Arial"/>
+        </w:rPr>
         <w:lastRenderedPageBreak/>
+        <w:t>New Game – Selecting the New Game option from the Menu allows the user to start a new game session with default values.</w:t>
+      </w:r>
+    </w:p>
+    <w:p>
+      <w:pPr>
+        <w:pStyle w:val="NormalWeb"/>
+        <w:numPr>
+          <w:ilvl w:val="0"/>
+          <w:numId w:val="2"/>
+        </w:numPr>
+      </w:pPr>
+      <w:r>
+        <w:rPr>
+          <w:rFonts w:ascii="Arial" w:hAnsi="Arial" w:cs="Arial"/>
+        </w:rPr>
+        <w:t xml:space="preserve">Pause Game – Selecting the Pause Game option from the Menu allows the user to pause their current game session for an undetermined length of time. If the user turns their computer off, the game will no longer be paused, nor will it </w:t>
+      </w:r>
+      <w:proofErr w:type="gramStart"/>
+      <w:r>
+        <w:rPr>
+          <w:rFonts w:ascii="Arial" w:hAnsi="Arial" w:cs="Arial"/>
+        </w:rPr>
+        <w:t>persist</w:t>
+      </w:r>
+      <w:proofErr w:type="gramEnd"/>
+      <w:r>
+        <w:rPr>
+          <w:rFonts w:ascii="Arial" w:hAnsi="Arial" w:cs="Arial"/>
+        </w:rPr>
+        <w:t xml:space="preserve"> any data from the game session.</w:t>
+      </w:r>
+    </w:p>
+    <w:p>
+      <w:pPr>
+        <w:pStyle w:val="NormalWeb"/>
+        <w:numPr>
+          <w:ilvl w:val="0"/>
+          <w:numId w:val="2"/>
+        </w:numPr>
+      </w:pPr>
+      <w:r>
+        <w:rPr>
+          <w:rFonts w:ascii="Arial" w:hAnsi="Arial" w:cs="Arial"/>
+        </w:rPr>
+        <w:t>Resume Game – Selecting the Resume Game option from the Menu allows the user to start their game from the point at which they hit pause. There must be a game currently paused in order to resume it.</w:t>
+      </w:r>
+    </w:p>
+    <w:p>
+      <w:pPr>
+        <w:pStyle w:val="NormalWeb"/>
+        <w:numPr>
+          <w:ilvl w:val="0"/>
+          <w:numId w:val="2"/>
+        </w:numPr>
+      </w:pPr>
+      <w:r>
+        <w:rPr>
+          <w:rFonts w:ascii="Arial" w:hAnsi="Arial" w:cs="Arial"/>
+        </w:rPr>
+        <w:t xml:space="preserve">Quit Game – Selecting the Quit Game option from the Menu allows the user to exit from the game system. The user will be prompted with a question to make sure they wish to exit, if they confirm that they wish to exit, </w:t>
+      </w:r>
+      <w:proofErr w:type="gramStart"/>
+      <w:r>
+        <w:rPr>
+          <w:rFonts w:ascii="Arial" w:hAnsi="Arial" w:cs="Arial"/>
+        </w:rPr>
+        <w:t>then</w:t>
+      </w:r>
+      <w:proofErr w:type="gramEnd"/>
+      <w:r>
+        <w:rPr>
+          <w:rFonts w:ascii="Arial" w:hAnsi="Arial" w:cs="Arial"/>
+        </w:rPr>
+        <w:t xml:space="preserve"> the system will be exited.</w:t>
+      </w:r>
+    </w:p>
+    <w:p>
+      <w:pPr>
+        <w:pStyle w:val="NormalWeb"/>
+        <w:numPr>
+          <w:ilvl w:val="0"/>
+          <w:numId w:val="2"/>
+        </w:numPr>
+      </w:pPr>
+      <w:r>
+        <w:rPr>
+          <w:rFonts w:ascii="Arial" w:hAnsi="Arial" w:cs="Arial"/>
+        </w:rPr>
+        <w:t xml:space="preserve">Sound On/Off – Selecting the Sound On/Off option from the Menu allows the user to turn the sound on or off in their current game session. The default value for sound will be </w:t>
+      </w:r>
+      <w:proofErr w:type="gramStart"/>
+      <w:r>
+        <w:rPr>
+          <w:rFonts w:ascii="Arial" w:hAnsi="Arial" w:cs="Arial"/>
+        </w:rPr>
+        <w:t>On</w:t>
+      </w:r>
+      <w:proofErr w:type="gramEnd"/>
+      <w:r>
+        <w:rPr>
+          <w:rFonts w:ascii="Arial" w:hAnsi="Arial" w:cs="Arial"/>
+        </w:rPr>
+        <w:t>.</w:t>
+      </w:r>
+    </w:p>
+    <w:p>
+      <w:pPr>
+        <w:pStyle w:val="NormalWeb"/>
+        <w:numPr>
+          <w:ilvl w:val="0"/>
+          <w:numId w:val="2"/>
+        </w:numPr>
+        <w:rPr>
+          <w:highlight w:val="cyan"/>
+        </w:rPr>
+      </w:pPr>
+      <w:r>
+        <w:rPr>
+          <w:rFonts w:ascii="Arial" w:hAnsi="Arial" w:cs="Arial"/>
+          <w:highlight w:val="cyan"/>
+        </w:rPr>
+        <w:t>CONTINUE HERE NICK</w:t>
+      </w:r>
+    </w:p>
+    <w:p>
+      <w:pPr>
+        <w:pStyle w:val="NormalWeb"/>
+        <w:ind w:left="720"/>
+      </w:pPr>
+      <w:r>
         <w:t> </w:t>
       </w:r>
       <w:r>
@@ -1195,18 +1665,16 @@
       <w:pPr>
         <w:pStyle w:val="NormalWeb"/>
         <w:ind w:left="720"/>
-      </w:pPr>
-      <w:r>
-        <w:rPr>
-          <w:rFonts w:ascii="Arial" w:hAnsi="Arial" w:cs="Arial"/>
-        </w:rPr>
-        <w:t>Depict the overall beh</w:t>
-      </w:r>
-      <w:r>
-        <w:rPr>
-          <w:rFonts w:ascii="Arial" w:hAnsi="Arial" w:cs="Arial"/>
-        </w:rPr>
-        <w:t>avior of the system.</w:t>
+        <w:rPr>
+          <w:rFonts w:ascii="Arial" w:hAnsi="Arial" w:cs="Arial"/>
+        </w:rPr>
+      </w:pPr>
+      <w:r>
+        <w:rPr>
+          <w:rFonts w:ascii="Arial" w:hAnsi="Arial" w:cs="Arial"/>
+          <w:highlight w:val="yellow"/>
+        </w:rPr>
+        <w:t>Depict the overall behavior of the system.</w:t>
       </w:r>
     </w:p>
     <w:p>
@@ -1267,13 +1735,7 @@
         <w:rPr>
           <w:rFonts w:ascii="Arial" w:hAnsi="Arial" w:cs="Arial"/>
         </w:rPr>
-        <w:t>Special issues which impact the specification, design, or implementation of the software</w:t>
-      </w:r>
-      <w:r>
-        <w:rPr>
-          <w:rFonts w:ascii="Arial" w:hAnsi="Arial" w:cs="Arial"/>
-        </w:rPr>
-        <w:t xml:space="preserve"> are noted here.</w:t>
+        <w:t>Special issues which impact the specification, design, or implementation of the software are noted here.</w:t>
       </w:r>
     </w:p>
     <w:p>
@@ -1314,6 +1776,7 @@
         <w:ind w:left="720"/>
       </w:pPr>
       <w:r>
+        <w:lastRenderedPageBreak/>
         <w:t> </w:t>
       </w:r>
       <w:r>
@@ -1334,13 +1797,7 @@
         <w:rPr>
           <w:rFonts w:ascii="Arial" w:hAnsi="Arial" w:cs="Arial"/>
         </w:rPr>
-        <w:t>The types of tests to be conducted are specified, including as much detail as is possible at this stage. Emphasis here is on black- box testi</w:t>
-      </w:r>
-      <w:r>
-        <w:rPr>
-          <w:rFonts w:ascii="Arial" w:hAnsi="Arial" w:cs="Arial"/>
-        </w:rPr>
-        <w:t>ng.</w:t>
+        <w:t>The types of tests to be conducted are specified, including as much detail as is possible at this stage. Emphasis here is on black- box testing.</w:t>
       </w:r>
     </w:p>
     <w:p>
@@ -1444,27 +1901,18 @@
           <w:b/>
           <w:bCs/>
         </w:rPr>
-        <w:t>8.1 System tr</w:t>
-      </w:r>
-      <w:r>
-        <w:rPr>
-          <w:rFonts w:ascii="Arial" w:hAnsi="Arial" w:cs="Arial"/>
-          <w:b/>
-          <w:bCs/>
-        </w:rPr>
-        <w:t>aceability matrix</w:t>
-      </w:r>
-    </w:p>
-    <w:p>
-      <w:pPr>
-        <w:pStyle w:val="NormalWeb"/>
-        <w:ind w:left="720"/>
-      </w:pPr>
-      <w:r>
-        <w:rPr>
-          <w:rFonts w:ascii="Arial" w:hAnsi="Arial" w:cs="Arial"/>
-        </w:rPr>
-        <w:lastRenderedPageBreak/>
+        <w:t>8.1 System traceability matrix</w:t>
+      </w:r>
+    </w:p>
+    <w:p>
+      <w:pPr>
+        <w:pStyle w:val="NormalWeb"/>
+        <w:ind w:left="720"/>
+      </w:pPr>
+      <w:r>
+        <w:rPr>
+          <w:rFonts w:ascii="Arial" w:hAnsi="Arial" w:cs="Arial"/>
+        </w:rPr>
         <w:t>A matrix that traces stated software requirements back to the system specification.</w:t>
       </w:r>
     </w:p>
@@ -1511,15 +1959,7 @@
           <w:b/>
           <w:bCs/>
         </w:rPr>
-        <w:t>8.3 Analysis metri</w:t>
-      </w:r>
-      <w:r>
-        <w:rPr>
-          <w:rFonts w:ascii="Arial" w:hAnsi="Arial" w:cs="Arial"/>
-          <w:b/>
-          <w:bCs/>
-        </w:rPr>
-        <w:t>cs to be used</w:t>
+        <w:t>8.3 Analysis metrics to be used</w:t>
       </w:r>
     </w:p>
     <w:p>
@@ -1557,6 +1997,243 @@
     </w:sectPr>
   </w:body>
 </w:document>
+</file>
+
+<file path=word/numbering.xml><?xml version="1.0" encoding="utf-8"?>
+<w:numbering xmlns:ve="http://schemas.openxmlformats.org/markup-compatibility/2006" xmlns:o="urn:schemas-microsoft-com:office:office" xmlns:r="http://schemas.openxmlformats.org/officeDocument/2006/relationships" xmlns:m="http://schemas.openxmlformats.org/officeDocument/2006/math" xmlns:v="urn:schemas-microsoft-com:vml" xmlns:wp="http://schemas.openxmlformats.org/drawingml/2006/wordprocessingDrawing" xmlns:w10="urn:schemas-microsoft-com:office:word" xmlns:w="http://schemas.openxmlformats.org/wordprocessingml/2006/main" xmlns:wne="http://schemas.microsoft.com/office/word/2006/wordml">
+  <w:abstractNum w:abstractNumId="0">
+    <w:nsid w:val="247A1577"/>
+    <w:multiLevelType w:val="hybridMultilevel"/>
+    <w:tmpl w:val="6A801A82"/>
+    <w:lvl w:ilvl="0" w:tplc="04090001">
+      <w:start w:val="1"/>
+      <w:numFmt w:val="bullet"/>
+      <w:lvlText w:val=""/>
+      <w:lvlJc w:val="left"/>
+      <w:pPr>
+        <w:ind w:left="2880" w:hanging="360"/>
+      </w:pPr>
+      <w:rPr>
+        <w:rFonts w:ascii="Symbol" w:hAnsi="Symbol" w:hint="default"/>
+      </w:rPr>
+    </w:lvl>
+    <w:lvl w:ilvl="1" w:tplc="04090003" w:tentative="1">
+      <w:start w:val="1"/>
+      <w:numFmt w:val="bullet"/>
+      <w:lvlText w:val="o"/>
+      <w:lvlJc w:val="left"/>
+      <w:pPr>
+        <w:ind w:left="3600" w:hanging="360"/>
+      </w:pPr>
+      <w:rPr>
+        <w:rFonts w:ascii="Courier New" w:hAnsi="Courier New" w:cs="Courier New" w:hint="default"/>
+      </w:rPr>
+    </w:lvl>
+    <w:lvl w:ilvl="2" w:tplc="04090005" w:tentative="1">
+      <w:start w:val="1"/>
+      <w:numFmt w:val="bullet"/>
+      <w:lvlText w:val=""/>
+      <w:lvlJc w:val="left"/>
+      <w:pPr>
+        <w:ind w:left="4320" w:hanging="360"/>
+      </w:pPr>
+      <w:rPr>
+        <w:rFonts w:ascii="Wingdings" w:hAnsi="Wingdings" w:hint="default"/>
+      </w:rPr>
+    </w:lvl>
+    <w:lvl w:ilvl="3" w:tplc="04090001" w:tentative="1">
+      <w:start w:val="1"/>
+      <w:numFmt w:val="bullet"/>
+      <w:lvlText w:val=""/>
+      <w:lvlJc w:val="left"/>
+      <w:pPr>
+        <w:ind w:left="5040" w:hanging="360"/>
+      </w:pPr>
+      <w:rPr>
+        <w:rFonts w:ascii="Symbol" w:hAnsi="Symbol" w:hint="default"/>
+      </w:rPr>
+    </w:lvl>
+    <w:lvl w:ilvl="4" w:tplc="04090003" w:tentative="1">
+      <w:start w:val="1"/>
+      <w:numFmt w:val="bullet"/>
+      <w:lvlText w:val="o"/>
+      <w:lvlJc w:val="left"/>
+      <w:pPr>
+        <w:ind w:left="5760" w:hanging="360"/>
+      </w:pPr>
+      <w:rPr>
+        <w:rFonts w:ascii="Courier New" w:hAnsi="Courier New" w:cs="Courier New" w:hint="default"/>
+      </w:rPr>
+    </w:lvl>
+    <w:lvl w:ilvl="5" w:tplc="04090005" w:tentative="1">
+      <w:start w:val="1"/>
+      <w:numFmt w:val="bullet"/>
+      <w:lvlText w:val=""/>
+      <w:lvlJc w:val="left"/>
+      <w:pPr>
+        <w:ind w:left="6480" w:hanging="360"/>
+      </w:pPr>
+      <w:rPr>
+        <w:rFonts w:ascii="Wingdings" w:hAnsi="Wingdings" w:hint="default"/>
+      </w:rPr>
+    </w:lvl>
+    <w:lvl w:ilvl="6" w:tplc="04090001" w:tentative="1">
+      <w:start w:val="1"/>
+      <w:numFmt w:val="bullet"/>
+      <w:lvlText w:val=""/>
+      <w:lvlJc w:val="left"/>
+      <w:pPr>
+        <w:ind w:left="7200" w:hanging="360"/>
+      </w:pPr>
+      <w:rPr>
+        <w:rFonts w:ascii="Symbol" w:hAnsi="Symbol" w:hint="default"/>
+      </w:rPr>
+    </w:lvl>
+    <w:lvl w:ilvl="7" w:tplc="04090003" w:tentative="1">
+      <w:start w:val="1"/>
+      <w:numFmt w:val="bullet"/>
+      <w:lvlText w:val="o"/>
+      <w:lvlJc w:val="left"/>
+      <w:pPr>
+        <w:ind w:left="7920" w:hanging="360"/>
+      </w:pPr>
+      <w:rPr>
+        <w:rFonts w:ascii="Courier New" w:hAnsi="Courier New" w:cs="Courier New" w:hint="default"/>
+      </w:rPr>
+    </w:lvl>
+    <w:lvl w:ilvl="8" w:tplc="04090005" w:tentative="1">
+      <w:start w:val="1"/>
+      <w:numFmt w:val="bullet"/>
+      <w:lvlText w:val=""/>
+      <w:lvlJc w:val="left"/>
+      <w:pPr>
+        <w:ind w:left="8640" w:hanging="360"/>
+      </w:pPr>
+      <w:rPr>
+        <w:rFonts w:ascii="Wingdings" w:hAnsi="Wingdings" w:hint="default"/>
+      </w:rPr>
+    </w:lvl>
+  </w:abstractNum>
+  <w:abstractNum w:abstractNumId="1">
+    <w:nsid w:val="722541B7"/>
+    <w:multiLevelType w:val="hybridMultilevel"/>
+    <w:tmpl w:val="78861E80"/>
+    <w:lvl w:ilvl="0" w:tplc="04090001">
+      <w:start w:val="1"/>
+      <w:numFmt w:val="bullet"/>
+      <w:lvlText w:val=""/>
+      <w:lvlJc w:val="left"/>
+      <w:pPr>
+        <w:ind w:left="2880" w:hanging="360"/>
+      </w:pPr>
+      <w:rPr>
+        <w:rFonts w:ascii="Symbol" w:hAnsi="Symbol" w:hint="default"/>
+      </w:rPr>
+    </w:lvl>
+    <w:lvl w:ilvl="1" w:tplc="04090003" w:tentative="1">
+      <w:start w:val="1"/>
+      <w:numFmt w:val="bullet"/>
+      <w:lvlText w:val="o"/>
+      <w:lvlJc w:val="left"/>
+      <w:pPr>
+        <w:ind w:left="3600" w:hanging="360"/>
+      </w:pPr>
+      <w:rPr>
+        <w:rFonts w:ascii="Courier New" w:hAnsi="Courier New" w:cs="Courier New" w:hint="default"/>
+      </w:rPr>
+    </w:lvl>
+    <w:lvl w:ilvl="2" w:tplc="04090005" w:tentative="1">
+      <w:start w:val="1"/>
+      <w:numFmt w:val="bullet"/>
+      <w:lvlText w:val=""/>
+      <w:lvlJc w:val="left"/>
+      <w:pPr>
+        <w:ind w:left="4320" w:hanging="360"/>
+      </w:pPr>
+      <w:rPr>
+        <w:rFonts w:ascii="Wingdings" w:hAnsi="Wingdings" w:hint="default"/>
+      </w:rPr>
+    </w:lvl>
+    <w:lvl w:ilvl="3" w:tplc="04090001" w:tentative="1">
+      <w:start w:val="1"/>
+      <w:numFmt w:val="bullet"/>
+      <w:lvlText w:val=""/>
+      <w:lvlJc w:val="left"/>
+      <w:pPr>
+        <w:ind w:left="5040" w:hanging="360"/>
+      </w:pPr>
+      <w:rPr>
+        <w:rFonts w:ascii="Symbol" w:hAnsi="Symbol" w:hint="default"/>
+      </w:rPr>
+    </w:lvl>
+    <w:lvl w:ilvl="4" w:tplc="04090003" w:tentative="1">
+      <w:start w:val="1"/>
+      <w:numFmt w:val="bullet"/>
+      <w:lvlText w:val="o"/>
+      <w:lvlJc w:val="left"/>
+      <w:pPr>
+        <w:ind w:left="5760" w:hanging="360"/>
+      </w:pPr>
+      <w:rPr>
+        <w:rFonts w:ascii="Courier New" w:hAnsi="Courier New" w:cs="Courier New" w:hint="default"/>
+      </w:rPr>
+    </w:lvl>
+    <w:lvl w:ilvl="5" w:tplc="04090005" w:tentative="1">
+      <w:start w:val="1"/>
+      <w:numFmt w:val="bullet"/>
+      <w:lvlText w:val=""/>
+      <w:lvlJc w:val="left"/>
+      <w:pPr>
+        <w:ind w:left="6480" w:hanging="360"/>
+      </w:pPr>
+      <w:rPr>
+        <w:rFonts w:ascii="Wingdings" w:hAnsi="Wingdings" w:hint="default"/>
+      </w:rPr>
+    </w:lvl>
+    <w:lvl w:ilvl="6" w:tplc="04090001" w:tentative="1">
+      <w:start w:val="1"/>
+      <w:numFmt w:val="bullet"/>
+      <w:lvlText w:val=""/>
+      <w:lvlJc w:val="left"/>
+      <w:pPr>
+        <w:ind w:left="7200" w:hanging="360"/>
+      </w:pPr>
+      <w:rPr>
+        <w:rFonts w:ascii="Symbol" w:hAnsi="Symbol" w:hint="default"/>
+      </w:rPr>
+    </w:lvl>
+    <w:lvl w:ilvl="7" w:tplc="04090003" w:tentative="1">
+      <w:start w:val="1"/>
+      <w:numFmt w:val="bullet"/>
+      <w:lvlText w:val="o"/>
+      <w:lvlJc w:val="left"/>
+      <w:pPr>
+        <w:ind w:left="7920" w:hanging="360"/>
+      </w:pPr>
+      <w:rPr>
+        <w:rFonts w:ascii="Courier New" w:hAnsi="Courier New" w:cs="Courier New" w:hint="default"/>
+      </w:rPr>
+    </w:lvl>
+    <w:lvl w:ilvl="8" w:tplc="04090005" w:tentative="1">
+      <w:start w:val="1"/>
+      <w:numFmt w:val="bullet"/>
+      <w:lvlText w:val=""/>
+      <w:lvlJc w:val="left"/>
+      <w:pPr>
+        <w:ind w:left="8640" w:hanging="360"/>
+      </w:pPr>
+      <w:rPr>
+        <w:rFonts w:ascii="Wingdings" w:hAnsi="Wingdings" w:hint="default"/>
+      </w:rPr>
+    </w:lvl>
+  </w:abstractNum>
+  <w:num w:numId="1">
+    <w:abstractNumId w:val="0"/>
+  </w:num>
+  <w:num w:numId="2">
+    <w:abstractNumId w:val="1"/>
+  </w:num>
+</w:numbering>
 </file>
 
 <file path=word/styles.xml><?xml version="1.0" encoding="utf-8"?>
@@ -1712,6 +2389,7 @@
   <w:style w:type="paragraph" w:default="1" w:styleId="Normal">
     <w:name w:val="Normal"/>
     <w:qFormat/>
+    <w:rsid w:val="00215358"/>
     <w:rPr>
       <w:sz w:val="24"/>
       <w:szCs w:val="24"/>
@@ -1719,13 +2397,16 @@
   </w:style>
   <w:style w:type="character" w:default="1" w:styleId="DefaultParagraphFont">
     <w:name w:val="Default Paragraph Font"/>
+    <w:uiPriority w:val="1"/>
     <w:semiHidden/>
+    <w:unhideWhenUsed/>
   </w:style>
   <w:style w:type="table" w:default="1" w:styleId="TableNormal">
     <w:name w:val="Normal Table"/>
     <w:uiPriority w:val="99"/>
     <w:semiHidden/>
     <w:unhideWhenUsed/>
+    <w:qFormat/>
     <w:tblPr>
       <w:tblInd w:w="0" w:type="dxa"/>
       <w:tblCellMar>
@@ -1746,6 +2427,7 @@
     <w:name w:val="Normal (Web)"/>
     <w:basedOn w:val="Normal"/>
     <w:semiHidden/>
+    <w:rsid w:val="00215358"/>
     <w:pPr>
       <w:spacing w:before="100" w:beforeAutospacing="1" w:after="100" w:afterAutospacing="1"/>
     </w:pPr>

</xml_diff>

<commit_message>
Rough draft of all my sections, read over them and give me feed back please
</commit_message>
<xml_diff>
--- a/SMB-ReqSpec.docx
+++ b/SMB-ReqSpec.docx
@@ -1089,85 +1089,142 @@
         <w:lastRenderedPageBreak/>
         <w:t>New Game – This option will be selected from the menu, and will create a new game session for the user with all values set at default.</w:t>
       </w:r>
-    </w:p>
-    <w:p>
-      <w:pPr>
-        <w:pStyle w:val="NormalWeb"/>
-        <w:ind w:left="1440"/>
-        <w:rPr>
-          <w:rFonts w:ascii="Arial" w:hAnsi="Arial" w:cs="Arial"/>
-        </w:rPr>
-      </w:pPr>
-      <w:r>
-        <w:rPr>
-          <w:rFonts w:ascii="Arial" w:hAnsi="Arial" w:cs="Arial"/>
-        </w:rPr>
-        <w:t xml:space="preserve">Pause Game – This option will be selected from the menu, and will allow the user to pause their current game session. As there will be no data </w:t>
+      <w:r>
+        <w:rPr>
+          <w:rFonts w:ascii="Arial" w:hAnsi="Arial" w:cs="Arial"/>
+        </w:rPr>
+        <w:t xml:space="preserve"> The default value for extra lives will be 2.</w:t>
+      </w:r>
+    </w:p>
+    <w:p>
+      <w:pPr>
+        <w:pStyle w:val="NormalWeb"/>
+        <w:ind w:left="1440"/>
+        <w:rPr>
+          <w:rFonts w:ascii="Arial" w:hAnsi="Arial" w:cs="Arial"/>
+        </w:rPr>
+      </w:pPr>
+      <w:r>
+        <w:rPr>
+          <w:rFonts w:ascii="Arial" w:hAnsi="Arial" w:cs="Arial"/>
+        </w:rPr>
+        <w:t xml:space="preserve">Pause Game – This </w:t>
+      </w:r>
+      <w:r>
+        <w:rPr>
+          <w:rFonts w:ascii="Arial" w:hAnsi="Arial" w:cs="Arial"/>
+        </w:rPr>
+        <w:t>event will be initiated by pushing the p key on the computer’s keyboard,</w:t>
+      </w:r>
+      <w:r>
+        <w:rPr>
+          <w:rFonts w:ascii="Arial" w:hAnsi="Arial" w:cs="Arial"/>
+        </w:rPr>
+        <w:t xml:space="preserve"> and will allow the user to pause their current game session. As there will be no data </w:t>
+      </w:r>
+      <w:r>
+        <w:rPr>
+          <w:rFonts w:ascii="Arial" w:hAnsi="Arial" w:cs="Arial"/>
+        </w:rPr>
+        <w:t>persistence</w:t>
+      </w:r>
+      <w:r>
+        <w:rPr>
+          <w:rFonts w:ascii="Arial" w:hAnsi="Arial" w:cs="Arial"/>
+        </w:rPr>
+        <w:t>, the game will only be paused for as long as the user’s computer is running.</w:t>
+      </w:r>
+    </w:p>
+    <w:p>
+      <w:pPr>
+        <w:pStyle w:val="NormalWeb"/>
+        <w:ind w:left="1440"/>
+        <w:rPr>
+          <w:rFonts w:ascii="Arial" w:hAnsi="Arial" w:cs="Arial"/>
+        </w:rPr>
+      </w:pPr>
+      <w:r>
+        <w:rPr>
+          <w:rFonts w:ascii="Arial" w:hAnsi="Arial" w:cs="Arial"/>
+        </w:rPr>
+        <w:t xml:space="preserve">Resume Game – This </w:t>
+      </w:r>
+      <w:r>
+        <w:rPr>
+          <w:rFonts w:ascii="Arial" w:hAnsi="Arial" w:cs="Arial"/>
+        </w:rPr>
+        <w:t>event will be initiated by pushing the ENTER key on the computer’s keyboard,</w:t>
+      </w:r>
+      <w:r>
+        <w:rPr>
+          <w:rFonts w:ascii="Arial" w:hAnsi="Arial" w:cs="Arial"/>
+        </w:rPr>
+        <w:t xml:space="preserve"> and will allow the user to resume a previously paused game with game settings as they were at the time the pause occurred.</w:t>
+      </w:r>
+    </w:p>
+    <w:p>
+      <w:pPr>
+        <w:pStyle w:val="NormalWeb"/>
+        <w:ind w:left="1440"/>
+        <w:rPr>
+          <w:rFonts w:ascii="Arial" w:hAnsi="Arial" w:cs="Arial"/>
+        </w:rPr>
+      </w:pPr>
+      <w:r>
+        <w:rPr>
+          <w:rFonts w:ascii="Arial" w:hAnsi="Arial" w:cs="Arial"/>
+        </w:rPr>
+        <w:t>Quit Game – This option will be selected from the menu, and will allow the user to exit from the game. This will cause all game-related processes running on the computer to terminate.</w:t>
+      </w:r>
+    </w:p>
+    <w:p>
+      <w:pPr>
+        <w:pStyle w:val="NormalWeb"/>
+        <w:ind w:left="1440"/>
+        <w:rPr>
+          <w:rFonts w:ascii="Arial" w:hAnsi="Arial" w:cs="Arial"/>
+        </w:rPr>
+      </w:pPr>
+      <w:r>
+        <w:rPr>
+          <w:rFonts w:ascii="Arial" w:hAnsi="Arial" w:cs="Arial"/>
+        </w:rPr>
+        <w:t>Sound On/Off – This option will be selected from the menu, and will allow the user to turn the game sounds on or off.</w:t>
+      </w:r>
+      <w:r>
+        <w:rPr>
+          <w:rFonts w:ascii="Arial" w:hAnsi="Arial" w:cs="Arial"/>
+        </w:rPr>
+        <w:t xml:space="preserve"> The game will not be sound dependant, so this will not affect the playability of the game.</w:t>
+      </w:r>
+    </w:p>
+    <w:p>
+      <w:pPr>
+        <w:pStyle w:val="NormalWeb"/>
+        <w:ind w:left="1440"/>
+        <w:rPr>
+          <w:rFonts w:ascii="Arial" w:hAnsi="Arial" w:cs="Arial"/>
+        </w:rPr>
+      </w:pPr>
+      <w:r>
+        <w:rPr>
+          <w:rFonts w:ascii="Arial" w:hAnsi="Arial" w:cs="Arial"/>
+        </w:rPr>
+        <w:t xml:space="preserve">Select Character – This option will allow the user to select either the male Mountaineer character or the female Mountaineer character to use in </w:t>
       </w:r>
       <w:proofErr w:type="spellStart"/>
       <w:r>
         <w:rPr>
           <w:rFonts w:ascii="Arial" w:hAnsi="Arial" w:cs="Arial"/>
         </w:rPr>
-        <w:t>persistance</w:t>
+        <w:t>gameplay</w:t>
       </w:r>
       <w:proofErr w:type="spellEnd"/>
       <w:r>
         <w:rPr>
           <w:rFonts w:ascii="Arial" w:hAnsi="Arial" w:cs="Arial"/>
         </w:rPr>
-        <w:t>, the game will only be paused for as long as the user’s computer is running.</w:t>
-      </w:r>
-    </w:p>
-    <w:p>
-      <w:pPr>
-        <w:pStyle w:val="NormalWeb"/>
-        <w:ind w:left="1440"/>
-        <w:rPr>
-          <w:rFonts w:ascii="Arial" w:hAnsi="Arial" w:cs="Arial"/>
-        </w:rPr>
-      </w:pPr>
-      <w:r>
-        <w:rPr>
-          <w:rFonts w:ascii="Arial" w:hAnsi="Arial" w:cs="Arial"/>
-        </w:rPr>
-        <w:t>Resume Game – This option will be selected from the menu, and will allow the user to resume a previously paused game with game settings as they were at the time the pause occurred.</w:t>
-      </w:r>
-    </w:p>
-    <w:p>
-      <w:pPr>
-        <w:pStyle w:val="NormalWeb"/>
-        <w:ind w:left="1440"/>
-        <w:rPr>
-          <w:rFonts w:ascii="Arial" w:hAnsi="Arial" w:cs="Arial"/>
-        </w:rPr>
-      </w:pPr>
-      <w:r>
-        <w:rPr>
-          <w:rFonts w:ascii="Arial" w:hAnsi="Arial" w:cs="Arial"/>
-        </w:rPr>
-        <w:t>Quit Game – This option will be selected from the menu, and will allow the user to exit from the game. This will cause all game-related processes running on the computer to terminate.</w:t>
-      </w:r>
-    </w:p>
-    <w:p>
-      <w:pPr>
-        <w:pStyle w:val="NormalWeb"/>
-        <w:ind w:left="1440"/>
-        <w:rPr>
-          <w:rFonts w:ascii="Arial" w:hAnsi="Arial" w:cs="Arial"/>
-        </w:rPr>
-      </w:pPr>
-      <w:r>
-        <w:rPr>
-          <w:rFonts w:ascii="Arial" w:hAnsi="Arial" w:cs="Arial"/>
-        </w:rPr>
-        <w:t>Sound On/Off – This option will be selected from the menu, and will allow the user to turn the game sounds on or off.</w:t>
-      </w:r>
-      <w:r>
-        <w:rPr>
-          <w:rFonts w:ascii="Arial" w:hAnsi="Arial" w:cs="Arial"/>
-        </w:rPr>
-        <w:t xml:space="preserve"> The game will not be sound dependant, so this will not affect the playability of the game.</w:t>
+        <w:t>.</w:t>
       </w:r>
     </w:p>
     <w:p>
@@ -1196,6 +1253,12 @@
         </w:rPr>
         <w:t xml:space="preserve"> game character to jump in the 2d space of the game.</w:t>
       </w:r>
+      <w:r>
+        <w:rPr>
+          <w:rFonts w:ascii="Arial" w:hAnsi="Arial" w:cs="Arial"/>
+        </w:rPr>
+        <w:t xml:space="preserve"> Jumping is the main way of attacking enemy characters. To kill them, the user must skillfully jump on the heads of the enemy characters.</w:t>
+      </w:r>
     </w:p>
     <w:p>
       <w:pPr>
@@ -1263,7 +1326,14 @@
         <w:rPr>
           <w:rFonts w:ascii="Arial" w:hAnsi="Arial" w:cs="Arial"/>
         </w:rPr>
-        <w:t>event will be initiated by pushing and holding the down arrow on the computer’s keyboard. Duck will cause the playable game character to crouch</w:t>
+        <w:t xml:space="preserve">event will be initiated by pushing and holding the down arrow on the computer’s keyboard. Duck will cause the playable </w:t>
+      </w:r>
+      <w:r>
+        <w:rPr>
+          <w:rFonts w:ascii="Arial" w:hAnsi="Arial" w:cs="Arial"/>
+        </w:rPr>
+        <w:lastRenderedPageBreak/>
+        <w:t>game character to crouch</w:t>
       </w:r>
       <w:r>
         <w:rPr>
@@ -1290,14 +1360,52 @@
         <w:rPr>
           <w:rFonts w:ascii="Arial" w:hAnsi="Arial" w:cs="Arial"/>
         </w:rPr>
-        <w:t xml:space="preserve">Throw Item – This event will be initiated by pushing the spacebar on the computer’s keyboard. If the playable game character is in possession of throw-able items, pressing the space bar will throw </w:t>
-      </w:r>
-      <w:r>
-        <w:rPr>
-          <w:rFonts w:ascii="Arial" w:hAnsi="Arial" w:cs="Arial"/>
-        </w:rPr>
-        <w:lastRenderedPageBreak/>
-        <w:t>the items when the space bar is pressed for the duration of the possession of said items.</w:t>
+        <w:t>Go to Menu – This event will be initiated by pushing the Esc key on the computer’s keyboard. Go to Menu will cause the user to be directed to the games main menu, where they may choose what they wish to do from the available choices on the menu.</w:t>
+      </w:r>
+    </w:p>
+    <w:p>
+      <w:pPr>
+        <w:pStyle w:val="NormalWeb"/>
+        <w:ind w:left="1440"/>
+        <w:rPr>
+          <w:rFonts w:ascii="Arial" w:hAnsi="Arial" w:cs="Arial"/>
+        </w:rPr>
+      </w:pPr>
+      <w:r>
+        <w:rPr>
+          <w:rFonts w:ascii="Arial" w:hAnsi="Arial" w:cs="Arial"/>
+        </w:rPr>
+        <w:t>Throw Item – This event will be initiated by pushing the spacebar on the computer’s keyboard. If the playable game character is in possession of throw-able items, pressing the space bar will throw the items when the space bar is pressed for the duration of the possession of said items.</w:t>
+      </w:r>
+    </w:p>
+    <w:p>
+      <w:pPr>
+        <w:pStyle w:val="NormalWeb"/>
+        <w:ind w:left="1440"/>
+        <w:rPr>
+          <w:rFonts w:ascii="Arial" w:hAnsi="Arial" w:cs="Arial"/>
+        </w:rPr>
+      </w:pPr>
+      <w:r>
+        <w:rPr>
+          <w:rFonts w:ascii="Arial" w:hAnsi="Arial" w:cs="Arial"/>
+        </w:rPr>
+        <w:t>Touch Enemy Character – Coming into contact with an enemy character other than when jumping on top of them will result in a loss of health and items from the playable character. Depending on the health status of the character, the contact may cause the playable character to die.</w:t>
+      </w:r>
+    </w:p>
+    <w:p>
+      <w:pPr>
+        <w:pStyle w:val="NormalWeb"/>
+        <w:ind w:left="1440"/>
+        <w:rPr>
+          <w:rFonts w:ascii="Arial" w:hAnsi="Arial" w:cs="Arial"/>
+        </w:rPr>
+      </w:pPr>
+      <w:r>
+        <w:rPr>
+          <w:rFonts w:ascii="Arial" w:hAnsi="Arial" w:cs="Arial"/>
+        </w:rPr>
+        <w:t>Fall Off World – Falling off of the world happens when the playable character falls down a hole in the 2d world. This results in the death of the playable character.</w:t>
       </w:r>
     </w:p>
     <w:p>
@@ -1328,29 +1436,56 @@
           <w:ilvl w:val="0"/>
           <w:numId w:val="1"/>
         </w:numPr>
-        <w:rPr>
-          <w:highlight w:val="red"/>
-        </w:rPr>
-      </w:pPr>
-      <w:r>
-        <w:rPr>
-          <w:rFonts w:ascii="Arial" w:hAnsi="Arial" w:cs="Arial"/>
-          <w:highlight w:val="red"/>
-        </w:rPr>
-        <w:t>Mushroom</w:t>
-      </w:r>
-      <w:r>
-        <w:rPr>
-          <w:rFonts w:ascii="Arial" w:hAnsi="Arial" w:cs="Arial"/>
-          <w:highlight w:val="red"/>
-        </w:rPr>
-        <w:t xml:space="preserve">    </w:t>
-      </w:r>
-      <w:r>
-        <w:rPr>
-          <w:rFonts w:ascii="Arial" w:hAnsi="Arial" w:cs="Arial"/>
-        </w:rPr>
-        <w:t>This item will cause the playable game character to grow in size, increase health, and will allow special items to be collected.</w:t>
+      </w:pPr>
+      <w:r>
+        <w:rPr>
+          <w:rFonts w:ascii="Arial" w:hAnsi="Arial" w:cs="Arial"/>
+        </w:rPr>
+        <w:t>Football Helmet</w:t>
+      </w:r>
+      <w:r>
+        <w:rPr>
+          <w:rFonts w:ascii="Arial" w:hAnsi="Arial" w:cs="Arial"/>
+        </w:rPr>
+        <w:t xml:space="preserve"> </w:t>
+      </w:r>
+      <w:r>
+        <w:rPr>
+          <w:rFonts w:ascii="Arial" w:hAnsi="Arial" w:cs="Arial"/>
+        </w:rPr>
+        <w:t xml:space="preserve">- </w:t>
+      </w:r>
+      <w:proofErr w:type="gramStart"/>
+      <w:r>
+        <w:rPr>
+          <w:rFonts w:ascii="Arial" w:hAnsi="Arial" w:cs="Arial"/>
+        </w:rPr>
+        <w:t>These</w:t>
+      </w:r>
+      <w:r>
+        <w:rPr>
+          <w:rFonts w:ascii="Arial" w:hAnsi="Arial" w:cs="Arial"/>
+        </w:rPr>
+        <w:t xml:space="preserve"> item</w:t>
+      </w:r>
+      <w:proofErr w:type="gramEnd"/>
+      <w:r>
+        <w:rPr>
+          <w:rFonts w:ascii="Arial" w:hAnsi="Arial" w:cs="Arial"/>
+        </w:rPr>
+        <w:t xml:space="preserve"> will cause the playable game character to grow in size, increase health, and will allow special items to be collected</w:t>
+      </w:r>
+      <w:r>
+        <w:rPr>
+          <w:rFonts w:ascii="Arial" w:hAnsi="Arial" w:cs="Arial"/>
+        </w:rPr>
+        <w:t xml:space="preserve"> and utilized</w:t>
+      </w:r>
+      <w:r>
+        <w:rPr>
+          <w:rFonts w:ascii="Arial" w:hAnsi="Arial" w:cs="Arial"/>
+        </w:rPr>
+        <w:t>.</w:t>
       </w:r>
     </w:p>
     <w:p>
@@ -1360,23 +1495,12 @@
           <w:ilvl w:val="0"/>
           <w:numId w:val="1"/>
         </w:numPr>
-        <w:rPr>
-          <w:highlight w:val="red"/>
-        </w:rPr>
-      </w:pPr>
-      <w:r>
-        <w:rPr>
-          <w:highlight w:val="red"/>
-        </w:rPr>
-        <w:t xml:space="preserve">Coins </w:t>
-      </w:r>
-      <w:proofErr w:type="gramStart"/>
-      <w:r>
-        <w:t>These</w:t>
-      </w:r>
-      <w:proofErr w:type="gramEnd"/>
-      <w:r>
-        <w:t xml:space="preserve"> items will be collected for points as well as extra lives. Collecting 100 of them will grant the user an extra life in the game.</w:t>
+      </w:pPr>
+      <w:r>
+        <w:rPr>
+          <w:rFonts w:ascii="Arial" w:hAnsi="Arial" w:cs="Arial"/>
+        </w:rPr>
+        <w:t>Beer Cans – These items will be collected for points as well as extra lives. Collecting 100 of them will grant the playable character an extra life.</w:t>
       </w:r>
     </w:p>
     <w:p>
@@ -1386,12 +1510,12 @@
           <w:ilvl w:val="0"/>
           <w:numId w:val="1"/>
         </w:numPr>
-        <w:rPr>
-          <w:highlight w:val="red"/>
-        </w:rPr>
-      </w:pPr>
-      <w:r>
-        <w:t>Fireballs</w:t>
+      </w:pPr>
+      <w:r>
+        <w:rPr>
+          <w:rFonts w:ascii="Arial" w:hAnsi="Arial" w:cs="Arial"/>
+        </w:rPr>
+        <w:t>Musket Balls – Collecting this item will enable the playable character to shoot musket balls at enemy characters.</w:t>
       </w:r>
     </w:p>
     <w:p>
@@ -1401,33 +1525,12 @@
           <w:ilvl w:val="0"/>
           <w:numId w:val="1"/>
         </w:numPr>
-        <w:rPr>
-          <w:highlight w:val="red"/>
-        </w:rPr>
-      </w:pPr>
-      <w:r>
-        <w:t>Extra Lives</w:t>
-      </w:r>
-    </w:p>
-    <w:p>
-      <w:pPr>
-        <w:pStyle w:val="NormalWeb"/>
-        <w:ind w:left="1440"/>
-      </w:pPr>
-      <w:r>
-        <w:t>Touch Enemy character – Coming in contact of an enemy character other than when jumping on top of them will result in a loss of health and items from the playable character. Depending on the health status of the character, the contact may cause the playable character to die.</w:t>
-      </w:r>
-    </w:p>
-    <w:p>
-      <w:pPr>
-        <w:pStyle w:val="NormalWeb"/>
-        <w:ind w:left="1440"/>
-        <w:rPr>
-          <w:highlight w:val="red"/>
-        </w:rPr>
-      </w:pPr>
-      <w:r>
-        <w:t>Fall Off World – Falling off of the world happens when the playable character falls down a hole off of the screen. This results in the death of the character.</w:t>
+      </w:pPr>
+      <w:r>
+        <w:rPr>
+          <w:rFonts w:ascii="Arial" w:hAnsi="Arial" w:cs="Arial"/>
+        </w:rPr>
+        <w:t>First Aid Kit – Collecting this item will grant the playable character an extra life.</w:t>
       </w:r>
     </w:p>
     <w:p>
@@ -1475,6 +1578,7 @@
         <w:rPr>
           <w:rFonts w:ascii="Arial" w:hAnsi="Arial" w:cs="Arial"/>
         </w:rPr>
+        <w:lastRenderedPageBreak/>
         <w:t>This section describes the main states of behavior that will result from an action being presented.</w:t>
       </w:r>
     </w:p>
@@ -1490,166 +1594,172 @@
         <w:rPr>
           <w:rFonts w:ascii="Arial" w:hAnsi="Arial" w:cs="Arial"/>
         </w:rPr>
-        <w:t xml:space="preserve">Main Menu – Allows the user to choose what they would like to do. The </w:t>
-      </w:r>
+        <w:t>Main Menu – Allows the user to choose what they would like to do. The option</w:t>
+      </w:r>
+      <w:r>
+        <w:rPr>
+          <w:rFonts w:ascii="Arial" w:hAnsi="Arial" w:cs="Arial"/>
+        </w:rPr>
+        <w:t>s in the main menu</w:t>
+      </w:r>
+      <w:r>
+        <w:rPr>
+          <w:rFonts w:ascii="Arial" w:hAnsi="Arial" w:cs="Arial"/>
+        </w:rPr>
+        <w:t xml:space="preserve"> are: New Game, Quit Game, and Sound On/Off</w:t>
+      </w:r>
+      <w:r>
+        <w:rPr>
+          <w:rFonts w:ascii="Arial" w:hAnsi="Arial" w:cs="Arial"/>
+        </w:rPr>
+        <w:t>.</w:t>
+      </w:r>
+    </w:p>
+    <w:p>
+      <w:pPr>
+        <w:pStyle w:val="NormalWeb"/>
+        <w:ind w:left="1440"/>
+        <w:rPr>
+          <w:rFonts w:ascii="Arial" w:hAnsi="Arial" w:cs="Arial"/>
+        </w:rPr>
+      </w:pPr>
+      <w:r>
+        <w:rPr>
+          <w:rFonts w:ascii="Arial" w:hAnsi="Arial" w:cs="Arial"/>
+        </w:rPr>
+        <w:t>New Game – The action of the user selecting the new game button from the main menu will result in a new game session being created for the user. All game values will be set to default in this state, and the playable character will be positioned at the start point in the game.</w:t>
+      </w:r>
+    </w:p>
+    <w:p>
+      <w:pPr>
+        <w:pStyle w:val="NormalWeb"/>
+        <w:ind w:left="1440"/>
+        <w:rPr>
+          <w:rFonts w:ascii="Arial" w:hAnsi="Arial" w:cs="Arial"/>
+        </w:rPr>
+      </w:pPr>
       <w:proofErr w:type="gramStart"/>
       <w:r>
         <w:rPr>
           <w:rFonts w:ascii="Arial" w:hAnsi="Arial" w:cs="Arial"/>
         </w:rPr>
-        <w:t>option are</w:t>
+        <w:t>Pause</w:t>
       </w:r>
       <w:proofErr w:type="gramEnd"/>
       <w:r>
         <w:rPr>
           <w:rFonts w:ascii="Arial" w:hAnsi="Arial" w:cs="Arial"/>
         </w:rPr>
-        <w:t>: New Game, Pause Game, Resume Game, Quit Game, and Sound Options.</w:t>
-      </w:r>
-    </w:p>
-    <w:p>
-      <w:pPr>
-        <w:pStyle w:val="NormalWeb"/>
-        <w:numPr>
-          <w:ilvl w:val="0"/>
-          <w:numId w:val="2"/>
-        </w:numPr>
-      </w:pPr>
-      <w:r>
-        <w:rPr>
-          <w:rFonts w:ascii="Arial" w:hAnsi="Arial" w:cs="Arial"/>
-        </w:rPr>
+        <w:t xml:space="preserve"> Game – The action of selecting the pause game button from the main menu will cause the application to temporarily stop running, and all aspects of the game will be retained until the user resumes the game. A constraint of this state is that the computer must be kept on for the game data to be retained at the paused position. There is no way to save a game session in memory.</w:t>
+      </w:r>
+    </w:p>
+    <w:p>
+      <w:pPr>
+        <w:pStyle w:val="NormalWeb"/>
+        <w:ind w:left="1440"/>
+        <w:rPr>
+          <w:rFonts w:ascii="Arial" w:hAnsi="Arial" w:cs="Arial"/>
+        </w:rPr>
+      </w:pPr>
+      <w:r>
+        <w:rPr>
+          <w:rFonts w:ascii="Arial" w:hAnsi="Arial" w:cs="Arial"/>
+        </w:rPr>
+        <w:t>Resume Game – The action of selecting the resume game button from the main menu will allow the user to resume playing a previously paused game session. Game play will resume precisely where it left off when the game was paused.</w:t>
+      </w:r>
+      <w:r>
+        <w:rPr>
+          <w:rFonts w:ascii="Arial" w:hAnsi="Arial" w:cs="Arial"/>
+        </w:rPr>
+        <w:t xml:space="preserve"> Again, the computer must remain on for all time between pausing and resuming the game session.</w:t>
+      </w:r>
+    </w:p>
+    <w:p>
+      <w:pPr>
+        <w:pStyle w:val="NormalWeb"/>
+        <w:ind w:left="1440"/>
+        <w:rPr>
+          <w:rFonts w:ascii="Arial" w:hAnsi="Arial" w:cs="Arial"/>
+        </w:rPr>
+      </w:pPr>
+      <w:r>
+        <w:rPr>
+          <w:rFonts w:ascii="Arial" w:hAnsi="Arial" w:cs="Arial"/>
+        </w:rPr>
+        <w:t>Game Over – This state occurs when the playable character runs out of lives in the game. The user may choose to start a new game, or exit the game from this state.</w:t>
+      </w:r>
+    </w:p>
+    <w:p>
+      <w:pPr>
+        <w:pStyle w:val="NormalWeb"/>
+        <w:ind w:left="1440"/>
+        <w:rPr>
+          <w:rFonts w:ascii="Arial" w:hAnsi="Arial" w:cs="Arial"/>
+        </w:rPr>
+      </w:pPr>
+      <w:r>
+        <w:rPr>
+          <w:rFonts w:ascii="Arial" w:hAnsi="Arial" w:cs="Arial"/>
+        </w:rPr>
+        <w:t>Game in Session – This state occurs when the user is currently engaged in a game session. The user may perform all in-game actions in this state, and can press the Esc key to switch to the main menu of the system.</w:t>
+      </w:r>
+    </w:p>
+    <w:p>
+      <w:pPr>
+        <w:pStyle w:val="NormalWeb"/>
+        <w:ind w:left="1440"/>
+        <w:rPr>
+          <w:rFonts w:ascii="Arial" w:hAnsi="Arial" w:cs="Arial"/>
+        </w:rPr>
+      </w:pPr>
+      <w:r>
+        <w:rPr>
+          <w:rFonts w:ascii="Arial" w:hAnsi="Arial" w:cs="Arial"/>
+        </w:rPr>
+        <w:t xml:space="preserve">Quit Game - Selecting the Quit Game option from the Menu allows the user to exit from the game system. The user will be prompted with a question to make sure they wish to exit, if they confirm that they wish to exit, </w:t>
+      </w:r>
+      <w:proofErr w:type="gramStart"/>
+      <w:r>
+        <w:rPr>
+          <w:rFonts w:ascii="Arial" w:hAnsi="Arial" w:cs="Arial"/>
+        </w:rPr>
+        <w:t>then</w:t>
+      </w:r>
+      <w:proofErr w:type="gramEnd"/>
+      <w:r>
+        <w:rPr>
+          <w:rFonts w:ascii="Arial" w:hAnsi="Arial" w:cs="Arial"/>
+        </w:rPr>
+        <w:t xml:space="preserve"> the system will be exited.</w:t>
+      </w:r>
+    </w:p>
+    <w:p>
+      <w:pPr>
+        <w:pStyle w:val="NormalWeb"/>
+        <w:ind w:left="1440"/>
+        <w:rPr>
+          <w:rFonts w:ascii="Arial" w:hAnsi="Arial" w:cs="Arial"/>
+        </w:rPr>
+      </w:pPr>
+      <w:r>
+        <w:rPr>
+          <w:rFonts w:ascii="Arial" w:hAnsi="Arial" w:cs="Arial"/>
+        </w:rPr>
+        <w:t>Sound On/Off - Selecting the Sound On/Off option from the Menu allows the user to turn the sound on or off in their current game session. The default value for sound will be on.</w:t>
+      </w:r>
+    </w:p>
+    <w:p>
+      <w:pPr>
+        <w:pStyle w:val="NormalWeb"/>
+      </w:pPr>
+    </w:p>
+    <w:p>
+      <w:pPr>
+        <w:pStyle w:val="NormalWeb"/>
+        <w:ind w:left="720"/>
+      </w:pPr>
+      <w:r>
         <w:lastRenderedPageBreak/>
-        <w:t>New Game – Selecting the New Game option from the Menu allows the user to start a new game session with default values.</w:t>
-      </w:r>
-    </w:p>
-    <w:p>
-      <w:pPr>
-        <w:pStyle w:val="NormalWeb"/>
-        <w:numPr>
-          <w:ilvl w:val="0"/>
-          <w:numId w:val="2"/>
-        </w:numPr>
-      </w:pPr>
-      <w:r>
-        <w:rPr>
-          <w:rFonts w:ascii="Arial" w:hAnsi="Arial" w:cs="Arial"/>
-        </w:rPr>
-        <w:t xml:space="preserve">Pause Game – Selecting the Pause Game option from the Menu allows the user to pause their current game session for an undetermined length of time. If the user turns their computer off, the game will no longer be paused, nor will it </w:t>
-      </w:r>
-      <w:proofErr w:type="gramStart"/>
-      <w:r>
-        <w:rPr>
-          <w:rFonts w:ascii="Arial" w:hAnsi="Arial" w:cs="Arial"/>
-        </w:rPr>
-        <w:t>persist</w:t>
-      </w:r>
-      <w:proofErr w:type="gramEnd"/>
-      <w:r>
-        <w:rPr>
-          <w:rFonts w:ascii="Arial" w:hAnsi="Arial" w:cs="Arial"/>
-        </w:rPr>
-        <w:t xml:space="preserve"> any data from the game session.</w:t>
-      </w:r>
-    </w:p>
-    <w:p>
-      <w:pPr>
-        <w:pStyle w:val="NormalWeb"/>
-        <w:numPr>
-          <w:ilvl w:val="0"/>
-          <w:numId w:val="2"/>
-        </w:numPr>
-      </w:pPr>
-      <w:r>
-        <w:rPr>
-          <w:rFonts w:ascii="Arial" w:hAnsi="Arial" w:cs="Arial"/>
-        </w:rPr>
-        <w:t>Resume Game – Selecting the Resume Game option from the Menu allows the user to start their game from the point at which they hit pause. There must be a game currently paused in order to resume it.</w:t>
-      </w:r>
-    </w:p>
-    <w:p>
-      <w:pPr>
-        <w:pStyle w:val="NormalWeb"/>
-        <w:numPr>
-          <w:ilvl w:val="0"/>
-          <w:numId w:val="2"/>
-        </w:numPr>
-      </w:pPr>
-      <w:r>
-        <w:rPr>
-          <w:rFonts w:ascii="Arial" w:hAnsi="Arial" w:cs="Arial"/>
-        </w:rPr>
-        <w:t xml:space="preserve">Quit Game – Selecting the Quit Game option from the Menu allows the user to exit from the game system. The user will be prompted with a question to make sure they wish to exit, if they confirm that they wish to exit, </w:t>
-      </w:r>
-      <w:proofErr w:type="gramStart"/>
-      <w:r>
-        <w:rPr>
-          <w:rFonts w:ascii="Arial" w:hAnsi="Arial" w:cs="Arial"/>
-        </w:rPr>
-        <w:t>then</w:t>
-      </w:r>
-      <w:proofErr w:type="gramEnd"/>
-      <w:r>
-        <w:rPr>
-          <w:rFonts w:ascii="Arial" w:hAnsi="Arial" w:cs="Arial"/>
-        </w:rPr>
-        <w:t xml:space="preserve"> the system will be exited.</w:t>
-      </w:r>
-    </w:p>
-    <w:p>
-      <w:pPr>
-        <w:pStyle w:val="NormalWeb"/>
-        <w:numPr>
-          <w:ilvl w:val="0"/>
-          <w:numId w:val="2"/>
-        </w:numPr>
-      </w:pPr>
-      <w:r>
-        <w:rPr>
-          <w:rFonts w:ascii="Arial" w:hAnsi="Arial" w:cs="Arial"/>
-        </w:rPr>
-        <w:t xml:space="preserve">Sound On/Off – Selecting the Sound On/Off option from the Menu allows the user to turn the sound on or off in their current game session. The default value for sound will be </w:t>
-      </w:r>
-      <w:proofErr w:type="gramStart"/>
-      <w:r>
-        <w:rPr>
-          <w:rFonts w:ascii="Arial" w:hAnsi="Arial" w:cs="Arial"/>
-        </w:rPr>
-        <w:t>On</w:t>
-      </w:r>
-      <w:proofErr w:type="gramEnd"/>
-      <w:r>
-        <w:rPr>
-          <w:rFonts w:ascii="Arial" w:hAnsi="Arial" w:cs="Arial"/>
-        </w:rPr>
-        <w:t>.</w:t>
-      </w:r>
-    </w:p>
-    <w:p>
-      <w:pPr>
-        <w:pStyle w:val="NormalWeb"/>
-        <w:numPr>
-          <w:ilvl w:val="0"/>
-          <w:numId w:val="2"/>
-        </w:numPr>
-        <w:rPr>
-          <w:highlight w:val="cyan"/>
-        </w:rPr>
-      </w:pPr>
-      <w:r>
-        <w:rPr>
-          <w:rFonts w:ascii="Arial" w:hAnsi="Arial" w:cs="Arial"/>
-          <w:highlight w:val="cyan"/>
-        </w:rPr>
-        <w:t>CONTINUE HERE NICK</w:t>
-      </w:r>
-    </w:p>
-    <w:p>
-      <w:pPr>
-        <w:pStyle w:val="NormalWeb"/>
-        <w:ind w:left="720"/>
-      </w:pPr>
-      <w:r>
         <w:t> </w:t>
       </w:r>
       <w:r>
@@ -1672,9 +1782,84 @@
       <w:r>
         <w:rPr>
           <w:rFonts w:ascii="Arial" w:hAnsi="Arial" w:cs="Arial"/>
-          <w:highlight w:val="yellow"/>
-        </w:rPr>
-        <w:t>Depict the overall behavior of the system.</w:t>
+        </w:rPr>
+        <w:t>State Transitions of the Super Mountaineer Brothers system.</w:t>
+      </w:r>
+    </w:p>
+    <w:p>
+      <w:pPr>
+        <w:pStyle w:val="NormalWeb"/>
+        <w:ind w:left="720"/>
+        <w:rPr>
+          <w:rFonts w:ascii="Arial" w:hAnsi="Arial" w:cs="Arial"/>
+        </w:rPr>
+      </w:pPr>
+    </w:p>
+    <w:p>
+      <w:pPr>
+        <w:pStyle w:val="NormalWeb"/>
+        <w:ind w:left="720"/>
+        <w:rPr>
+          <w:rFonts w:ascii="Arial" w:hAnsi="Arial" w:cs="Arial"/>
+        </w:rPr>
+      </w:pPr>
+      <w:r>
+        <w:rPr>
+          <w:rFonts w:ascii="Arial" w:hAnsi="Arial" w:cs="Arial"/>
+          <w:noProof/>
+        </w:rPr>
+        <w:drawing>
+          <wp:inline distT="0" distB="0" distL="0" distR="0">
+            <wp:extent cx="4629150" cy="3743325"/>
+            <wp:effectExtent l="19050" t="0" r="0" b="0"/>
+            <wp:docPr id="3" name="Picture 2" descr="State Transition Diagram CS430.gif"/>
+            <wp:cNvGraphicFramePr>
+              <a:graphicFrameLocks xmlns:a="http://schemas.openxmlformats.org/drawingml/2006/main" noChangeAspect="1"/>
+            </wp:cNvGraphicFramePr>
+            <a:graphic xmlns:a="http://schemas.openxmlformats.org/drawingml/2006/main">
+              <a:graphicData uri="http://schemas.openxmlformats.org/drawingml/2006/picture">
+                <pic:pic xmlns:pic="http://schemas.openxmlformats.org/drawingml/2006/picture">
+                  <pic:nvPicPr>
+                    <pic:cNvPr id="0" name="State Transition Diagram CS430.gif"/>
+                    <pic:cNvPicPr/>
+                  </pic:nvPicPr>
+                  <pic:blipFill>
+                    <a:blip r:embed="rId5" cstate="print"/>
+                    <a:stretch>
+                      <a:fillRect/>
+                    </a:stretch>
+                  </pic:blipFill>
+                  <pic:spPr>
+                    <a:xfrm>
+                      <a:off x="0" y="0"/>
+                      <a:ext cx="4629150" cy="3743325"/>
+                    </a:xfrm>
+                    <a:prstGeom prst="rect">
+                      <a:avLst/>
+                    </a:prstGeom>
+                  </pic:spPr>
+                </pic:pic>
+              </a:graphicData>
+            </a:graphic>
+          </wp:inline>
+        </w:drawing>
+      </w:r>
+    </w:p>
+    <w:p>
+      <w:pPr>
+        <w:pStyle w:val="NormalWeb"/>
+        <w:ind w:left="2160" w:firstLine="720"/>
+        <w:rPr>
+          <w:sz w:val="16"/>
+          <w:szCs w:val="16"/>
+        </w:rPr>
+      </w:pPr>
+      <w:r>
+        <w:rPr>
+          <w:sz w:val="16"/>
+          <w:szCs w:val="16"/>
+        </w:rPr>
+        <w:t>Figure 5-1 State Transition Diagram</w:t>
       </w:r>
     </w:p>
     <w:p>
@@ -1698,20 +1883,85 @@
       <w:pPr>
         <w:pStyle w:val="NormalWeb"/>
         <w:ind w:left="720"/>
-      </w:pPr>
-      <w:r>
-        <w:rPr>
-          <w:rFonts w:ascii="Arial" w:hAnsi="Arial" w:cs="Arial"/>
-        </w:rPr>
-        <w:t>Depict the manner in which control is managed by the software.</w:t>
-      </w:r>
-    </w:p>
-    <w:p>
-      <w:pPr>
-        <w:pStyle w:val="NormalWeb"/>
-      </w:pPr>
-      <w:r>
-        <w:t> </w:t>
+        <w:rPr>
+          <w:rFonts w:ascii="Arial" w:hAnsi="Arial" w:cs="Arial"/>
+        </w:rPr>
+      </w:pPr>
+      <w:r>
+        <w:rPr>
+          <w:rFonts w:ascii="Arial" w:hAnsi="Arial" w:cs="Arial"/>
+        </w:rPr>
+        <w:t xml:space="preserve">The first method where the software manages control is through opening the game application. Once the user is in the game environment, they will be directed to the main menu of the game. They will be presented with the options of “New Game”, “Quit Game”, and “Sound On/Off”. If the user selects </w:t>
+      </w:r>
+      <w:r>
+        <w:rPr>
+          <w:rFonts w:ascii="Arial" w:hAnsi="Arial" w:cs="Arial"/>
+        </w:rPr>
+        <w:t>“new G</w:t>
+      </w:r>
+      <w:r>
+        <w:rPr>
+          <w:rFonts w:ascii="Arial" w:hAnsi="Arial" w:cs="Arial"/>
+        </w:rPr>
+        <w:t>ame</w:t>
+      </w:r>
+      <w:r>
+        <w:rPr>
+          <w:rFonts w:ascii="Arial" w:hAnsi="Arial" w:cs="Arial"/>
+        </w:rPr>
+        <w:t>”</w:t>
+      </w:r>
+      <w:r>
+        <w:rPr>
+          <w:rFonts w:ascii="Arial" w:hAnsi="Arial" w:cs="Arial"/>
+        </w:rPr>
+        <w:t xml:space="preserve">, the system will generate a new game session for the user to play. While in game play, the user may press “P” to pause the game. This will cause the system to pause game play. When in the paused state, the user may press “ENTER” to resume game play. At any point during game play or game paused, the user may press </w:t>
+      </w:r>
+      <w:r>
+        <w:rPr>
+          <w:rFonts w:ascii="Arial" w:hAnsi="Arial" w:cs="Arial"/>
+        </w:rPr>
+        <w:t xml:space="preserve">“Esc” to be directed to the main menu. </w:t>
+      </w:r>
+      <w:r>
+        <w:rPr>
+          <w:rFonts w:ascii="Arial" w:hAnsi="Arial" w:cs="Arial"/>
+        </w:rPr>
+        <w:t xml:space="preserve"> </w:t>
+      </w:r>
+    </w:p>
+    <w:p>
+      <w:pPr>
+        <w:pStyle w:val="NormalWeb"/>
+        <w:ind w:left="720"/>
+        <w:rPr>
+          <w:rFonts w:ascii="Arial" w:hAnsi="Arial" w:cs="Arial"/>
+        </w:rPr>
+      </w:pPr>
+      <w:r>
+        <w:rPr>
+          <w:rFonts w:ascii="Arial" w:hAnsi="Arial" w:cs="Arial"/>
+        </w:rPr>
+        <w:t>If the user selects “Quit Game” from</w:t>
+      </w:r>
+      <w:r>
+        <w:rPr>
+          <w:rFonts w:ascii="Arial" w:hAnsi="Arial" w:cs="Arial"/>
+        </w:rPr>
+        <w:t> </w:t>
+      </w:r>
+      <w:r>
+        <w:rPr>
+          <w:rFonts w:ascii="Arial" w:hAnsi="Arial" w:cs="Arial"/>
+        </w:rPr>
+        <w:t xml:space="preserve">the main menu, a prompt will be displayed to verify if they wish to quit. If they answer yes, the game </w:t>
+      </w:r>
+      <w:r>
+        <w:rPr>
+          <w:rFonts w:ascii="Arial" w:hAnsi="Arial" w:cs="Arial"/>
+        </w:rPr>
+        <w:lastRenderedPageBreak/>
+        <w:t>application will be exited. If the user selects “Sound On/Off” from the main menu, they will be given the option to turn the game sounds on or off. By default, sound is turned on.</w:t>
       </w:r>
     </w:p>
     <w:p>
@@ -1735,7 +1985,19 @@
         <w:rPr>
           <w:rFonts w:ascii="Arial" w:hAnsi="Arial" w:cs="Arial"/>
         </w:rPr>
-        <w:t>Special issues which impact the specification, design, or implementation of the software are noted here.</w:t>
+        <w:t>The game application will run on a personal computer, and as such it will be restricted to the limits of that machine. The game will require that the personal computer be running a Windows operating system, XP or later.</w:t>
+      </w:r>
+      <w:r>
+        <w:rPr>
+          <w:rFonts w:ascii="Arial" w:hAnsi="Arial" w:cs="Arial"/>
+        </w:rPr>
+        <w:t xml:space="preserve"> The user must have sound drivers installed on the computer in order for the game sound to be played.</w:t>
+      </w:r>
+      <w:r>
+        <w:rPr>
+          <w:rFonts w:ascii="Arial" w:hAnsi="Arial" w:cs="Arial"/>
+        </w:rPr>
+        <w:t xml:space="preserve"> Also, the user must have a keyboard to play the game.</w:t>
       </w:r>
     </w:p>
     <w:p>
@@ -1767,152 +2029,181 @@
         <w:rPr>
           <w:rFonts w:ascii="Arial" w:hAnsi="Arial" w:cs="Arial"/>
         </w:rPr>
-        <w:t>The approach to software validation is described.</w:t>
-      </w:r>
-    </w:p>
-    <w:p>
-      <w:pPr>
-        <w:pStyle w:val="NormalWeb"/>
-        <w:ind w:left="720"/>
-      </w:pPr>
-      <w:r>
+        <w:t>The validation process is intended to be a way of testing the game application to ensure that all possible errors are caught and handled properly and the system does not crash. The possible error scenarios are listed with their appropriate response in the following section.</w:t>
+      </w:r>
+    </w:p>
+    <w:p>
+      <w:pPr>
+        <w:pStyle w:val="NormalWeb"/>
+        <w:ind w:left="720"/>
+        <w:rPr>
+          <w:rFonts w:ascii="Arial" w:hAnsi="Arial" w:cs="Arial"/>
+          <w:b/>
+          <w:bCs/>
+        </w:rPr>
+      </w:pPr>
+      <w:r>
+        <w:t> </w:t>
+      </w:r>
+      <w:r>
+        <w:rPr>
+          <w:rFonts w:ascii="Arial" w:hAnsi="Arial" w:cs="Arial"/>
+          <w:b/>
+          <w:bCs/>
+        </w:rPr>
+        <w:t>7.1 Classes of tests</w:t>
+      </w:r>
+      <w:r>
+        <w:rPr>
+          <w:rFonts w:ascii="Arial" w:hAnsi="Arial" w:cs="Arial"/>
+          <w:b/>
+          <w:bCs/>
+        </w:rPr>
+        <w:t xml:space="preserve"> and Responses</w:t>
+      </w:r>
+    </w:p>
+    <w:p>
+      <w:pPr>
+        <w:pStyle w:val="NormalWeb"/>
+        <w:ind w:left="720"/>
+        <w:rPr>
+          <w:rFonts w:ascii="Arial" w:hAnsi="Arial" w:cs="Arial"/>
+          <w:b/>
+          <w:bCs/>
+        </w:rPr>
+      </w:pPr>
+      <w:r>
+        <w:rPr>
+          <w:rFonts w:ascii="Arial" w:hAnsi="Arial" w:cs="Arial"/>
+          <w:b/>
+          <w:bCs/>
+        </w:rPr>
+        <w:tab/>
+        <w:t>7.1.1 Incorrect keyboard input</w:t>
+      </w:r>
+    </w:p>
+    <w:p>
+      <w:pPr>
+        <w:pStyle w:val="NormalWeb"/>
+        <w:ind w:left="2160"/>
+        <w:rPr>
+          <w:rFonts w:ascii="Arial" w:hAnsi="Arial" w:cs="Arial"/>
+          <w:bCs/>
+        </w:rPr>
+      </w:pPr>
+      <w:r>
+        <w:rPr>
+          <w:rFonts w:ascii="Arial" w:hAnsi="Arial" w:cs="Arial"/>
+          <w:bCs/>
+        </w:rPr>
+        <w:t>If the user presses incorrect keys in an attempt to control the game, the system will ignore these keystrokes and wait for a correct key to be pushed.</w:t>
+      </w:r>
+    </w:p>
+    <w:p>
+      <w:pPr>
+        <w:pStyle w:val="NormalWeb"/>
+        <w:ind w:left="720"/>
+      </w:pPr>
+      <w:r>
+        <w:t> </w:t>
+      </w:r>
+      <w:r>
+        <w:rPr>
+          <w:rFonts w:ascii="Arial" w:hAnsi="Arial" w:cs="Arial"/>
+          <w:b/>
+          <w:bCs/>
+        </w:rPr>
+        <w:t>7.2</w:t>
+      </w:r>
+      <w:r>
+        <w:rPr>
+          <w:rFonts w:ascii="Arial" w:hAnsi="Arial" w:cs="Arial"/>
+          <w:b/>
+          <w:bCs/>
+        </w:rPr>
+        <w:t xml:space="preserve"> Performance bounds</w:t>
+      </w:r>
+    </w:p>
+    <w:p>
+      <w:pPr>
+        <w:pStyle w:val="NormalWeb"/>
+        <w:ind w:left="720"/>
+      </w:pPr>
+      <w:r>
+        <w:rPr>
+          <w:rFonts w:ascii="Arial" w:hAnsi="Arial" w:cs="Arial"/>
+        </w:rPr>
+        <w:t>Due to the fact that this application is a 2d graphical game, graphical rendering will be limited by the</w:t>
+      </w:r>
+      <w:r>
+        <w:rPr>
+          <w:rFonts w:ascii="Arial" w:hAnsi="Arial" w:cs="Arial"/>
+        </w:rPr>
+        <w:t xml:space="preserve"> graphics card contained in the</w:t>
+      </w:r>
+      <w:r>
+        <w:rPr>
+          <w:rFonts w:ascii="Arial" w:hAnsi="Arial" w:cs="Arial"/>
+        </w:rPr>
+        <w:t xml:space="preserve"> computer the game is being played on. The game sounds depend on sound drivers and some sort of speaker being installed on the local machine as well.</w:t>
+      </w:r>
+    </w:p>
+    <w:p>
+      <w:pPr>
+        <w:pStyle w:val="NormalWeb"/>
+      </w:pPr>
+      <w:r>
+        <w:t> </w:t>
+      </w:r>
+    </w:p>
+    <w:p>
+      <w:pPr>
+        <w:pStyle w:val="NormalWeb"/>
+      </w:pPr>
+      <w:r>
+        <w:rPr>
+          <w:rFonts w:ascii="Arial" w:hAnsi="Arial" w:cs="Arial"/>
+          <w:b/>
+          <w:bCs/>
+        </w:rPr>
+        <w:t>8.0 Appendices</w:t>
+      </w:r>
+    </w:p>
+    <w:p>
+      <w:pPr>
+        <w:pStyle w:val="NormalWeb"/>
+      </w:pPr>
+      <w:r>
+        <w:rPr>
+          <w:rFonts w:ascii="Arial" w:hAnsi="Arial" w:cs="Arial"/>
+        </w:rPr>
+        <w:t>Presents information that supplements the Requirements Specification</w:t>
+      </w:r>
+    </w:p>
+    <w:p>
+      <w:pPr>
+        <w:pStyle w:val="NormalWeb"/>
+        <w:ind w:left="720"/>
+      </w:pPr>
+      <w:r>
+        <w:rPr>
+          <w:rFonts w:ascii="Arial" w:hAnsi="Arial" w:cs="Arial"/>
+          <w:b/>
+          <w:bCs/>
+        </w:rPr>
+        <w:t>8.1 System traceability matrix</w:t>
+      </w:r>
+    </w:p>
+    <w:p>
+      <w:pPr>
+        <w:pStyle w:val="NormalWeb"/>
+        <w:ind w:left="720"/>
+      </w:pPr>
+      <w:r>
+        <w:rPr>
+          <w:rFonts w:ascii="Arial" w:hAnsi="Arial" w:cs="Arial"/>
+        </w:rPr>
         <w:lastRenderedPageBreak/>
-        <w:t> </w:t>
-      </w:r>
-      <w:r>
-        <w:rPr>
-          <w:rFonts w:ascii="Arial" w:hAnsi="Arial" w:cs="Arial"/>
-          <w:b/>
-          <w:bCs/>
-        </w:rPr>
-        <w:t>7.1 Classes of tests</w:t>
-      </w:r>
-    </w:p>
-    <w:p>
-      <w:pPr>
-        <w:pStyle w:val="NormalWeb"/>
-        <w:ind w:left="720"/>
-      </w:pPr>
-      <w:r>
-        <w:rPr>
-          <w:rFonts w:ascii="Arial" w:hAnsi="Arial" w:cs="Arial"/>
-        </w:rPr>
-        <w:t>The types of tests to be conducted are specified, including as much detail as is possible at this stage. Emphasis here is on black- box testing.</w:t>
-      </w:r>
-    </w:p>
-    <w:p>
-      <w:pPr>
-        <w:pStyle w:val="NormalWeb"/>
-        <w:ind w:left="720"/>
-      </w:pPr>
-      <w:r>
-        <w:t> </w:t>
-      </w:r>
-      <w:r>
-        <w:rPr>
-          <w:rFonts w:ascii="Arial" w:hAnsi="Arial" w:cs="Arial"/>
-          <w:b/>
-          <w:bCs/>
-        </w:rPr>
-        <w:t>7.2 Expected software response</w:t>
-      </w:r>
-    </w:p>
-    <w:p>
-      <w:pPr>
-        <w:pStyle w:val="NormalWeb"/>
-        <w:ind w:left="720"/>
-      </w:pPr>
-      <w:r>
-        <w:rPr>
-          <w:rFonts w:ascii="Arial" w:hAnsi="Arial" w:cs="Arial"/>
-        </w:rPr>
-        <w:t>The expected results from testing are specified.</w:t>
-      </w:r>
-    </w:p>
-    <w:p>
-      <w:pPr>
-        <w:pStyle w:val="NormalWeb"/>
-        <w:ind w:left="720"/>
-      </w:pPr>
-      <w:r>
-        <w:t> </w:t>
-      </w:r>
-      <w:r>
-        <w:rPr>
-          <w:rFonts w:ascii="Arial" w:hAnsi="Arial" w:cs="Arial"/>
-          <w:b/>
-          <w:bCs/>
-        </w:rPr>
-        <w:t>7.3 Performance bounds</w:t>
-      </w:r>
-    </w:p>
-    <w:p>
-      <w:pPr>
-        <w:pStyle w:val="NormalWeb"/>
-        <w:ind w:left="720"/>
-      </w:pPr>
-      <w:r>
-        <w:rPr>
-          <w:rFonts w:ascii="Arial" w:hAnsi="Arial" w:cs="Arial"/>
-        </w:rPr>
-        <w:t>Special performance requirements are specified.</w:t>
-      </w:r>
-    </w:p>
-    <w:p>
-      <w:pPr>
-        <w:pStyle w:val="NormalWeb"/>
-      </w:pPr>
-      <w:r>
-        <w:t> </w:t>
-      </w:r>
-    </w:p>
-    <w:p>
-      <w:pPr>
-        <w:pStyle w:val="NormalWeb"/>
-      </w:pPr>
-      <w:r>
-        <w:rPr>
-          <w:rFonts w:ascii="Arial" w:hAnsi="Arial" w:cs="Arial"/>
-          <w:b/>
-          <w:bCs/>
-        </w:rPr>
-        <w:t>8.0 Appendices</w:t>
-      </w:r>
-    </w:p>
-    <w:p>
-      <w:pPr>
-        <w:pStyle w:val="NormalWeb"/>
-      </w:pPr>
-      <w:r>
-        <w:rPr>
-          <w:rFonts w:ascii="Arial" w:hAnsi="Arial" w:cs="Arial"/>
-        </w:rPr>
-        <w:t>Presents information that supplements the Requirements Specification</w:t>
-      </w:r>
-    </w:p>
-    <w:p>
-      <w:pPr>
-        <w:pStyle w:val="NormalWeb"/>
-        <w:ind w:left="720"/>
-      </w:pPr>
-      <w:r>
-        <w:rPr>
-          <w:rFonts w:ascii="Arial" w:hAnsi="Arial" w:cs="Arial"/>
-          <w:b/>
-          <w:bCs/>
-        </w:rPr>
-        <w:t>8.1 System traceability matrix</w:t>
-      </w:r>
-    </w:p>
-    <w:p>
-      <w:pPr>
-        <w:pStyle w:val="NormalWeb"/>
-        <w:ind w:left="720"/>
-      </w:pPr>
-      <w:r>
-        <w:rPr>
-          <w:rFonts w:ascii="Arial" w:hAnsi="Arial" w:cs="Arial"/>
-        </w:rPr>
         <w:t>A matrix that traces stated software requirements back to the system specification.</w:t>
       </w:r>
     </w:p>
@@ -2115,6 +2406,92 @@
     </w:lvl>
   </w:abstractNum>
   <w:abstractNum w:abstractNumId="1">
+    <w:nsid w:val="3DB047F3"/>
+    <w:multiLevelType w:val="hybridMultilevel"/>
+    <w:tmpl w:val="0EB0DBF6"/>
+    <w:lvl w:ilvl="0" w:tplc="0409000F">
+      <w:start w:val="1"/>
+      <w:numFmt w:val="decimal"/>
+      <w:lvlText w:val="%1."/>
+      <w:lvlJc w:val="left"/>
+      <w:pPr>
+        <w:ind w:left="2160" w:hanging="360"/>
+      </w:pPr>
+    </w:lvl>
+    <w:lvl w:ilvl="1" w:tplc="04090019" w:tentative="1">
+      <w:start w:val="1"/>
+      <w:numFmt w:val="lowerLetter"/>
+      <w:lvlText w:val="%2."/>
+      <w:lvlJc w:val="left"/>
+      <w:pPr>
+        <w:ind w:left="2880" w:hanging="360"/>
+      </w:pPr>
+    </w:lvl>
+    <w:lvl w:ilvl="2" w:tplc="0409001B" w:tentative="1">
+      <w:start w:val="1"/>
+      <w:numFmt w:val="lowerRoman"/>
+      <w:lvlText w:val="%3."/>
+      <w:lvlJc w:val="right"/>
+      <w:pPr>
+        <w:ind w:left="3600" w:hanging="180"/>
+      </w:pPr>
+    </w:lvl>
+    <w:lvl w:ilvl="3" w:tplc="0409000F" w:tentative="1">
+      <w:start w:val="1"/>
+      <w:numFmt w:val="decimal"/>
+      <w:lvlText w:val="%4."/>
+      <w:lvlJc w:val="left"/>
+      <w:pPr>
+        <w:ind w:left="4320" w:hanging="360"/>
+      </w:pPr>
+    </w:lvl>
+    <w:lvl w:ilvl="4" w:tplc="04090019" w:tentative="1">
+      <w:start w:val="1"/>
+      <w:numFmt w:val="lowerLetter"/>
+      <w:lvlText w:val="%5."/>
+      <w:lvlJc w:val="left"/>
+      <w:pPr>
+        <w:ind w:left="5040" w:hanging="360"/>
+      </w:pPr>
+    </w:lvl>
+    <w:lvl w:ilvl="5" w:tplc="0409001B" w:tentative="1">
+      <w:start w:val="1"/>
+      <w:numFmt w:val="lowerRoman"/>
+      <w:lvlText w:val="%6."/>
+      <w:lvlJc w:val="right"/>
+      <w:pPr>
+        <w:ind w:left="5760" w:hanging="180"/>
+      </w:pPr>
+    </w:lvl>
+    <w:lvl w:ilvl="6" w:tplc="0409000F" w:tentative="1">
+      <w:start w:val="1"/>
+      <w:numFmt w:val="decimal"/>
+      <w:lvlText w:val="%7."/>
+      <w:lvlJc w:val="left"/>
+      <w:pPr>
+        <w:ind w:left="6480" w:hanging="360"/>
+      </w:pPr>
+    </w:lvl>
+    <w:lvl w:ilvl="7" w:tplc="04090019" w:tentative="1">
+      <w:start w:val="1"/>
+      <w:numFmt w:val="lowerLetter"/>
+      <w:lvlText w:val="%8."/>
+      <w:lvlJc w:val="left"/>
+      <w:pPr>
+        <w:ind w:left="7200" w:hanging="360"/>
+      </w:pPr>
+    </w:lvl>
+    <w:lvl w:ilvl="8" w:tplc="0409001B" w:tentative="1">
+      <w:start w:val="1"/>
+      <w:numFmt w:val="lowerRoman"/>
+      <w:lvlText w:val="%9."/>
+      <w:lvlJc w:val="right"/>
+      <w:pPr>
+        <w:ind w:left="7920" w:hanging="180"/>
+      </w:pPr>
+    </w:lvl>
+  </w:abstractNum>
+  <w:abstractNum w:abstractNumId="2">
     <w:nsid w:val="722541B7"/>
     <w:multiLevelType w:val="hybridMultilevel"/>
     <w:tmpl w:val="78861E80"/>
@@ -2231,6 +2608,9 @@
     <w:abstractNumId w:val="0"/>
   </w:num>
   <w:num w:numId="2">
+    <w:abstractNumId w:val="2"/>
+  </w:num>
+  <w:num w:numId="3">
     <w:abstractNumId w:val="1"/>
   </w:num>
 </w:numbering>
@@ -2433,6 +2813,33 @@
     </w:pPr>
     <w:rPr>
       <w:rFonts w:ascii="Arial Unicode MS" w:eastAsia="Arial Unicode MS" w:hAnsi="Arial Unicode MS" w:cs="Arial Unicode MS"/>
+    </w:rPr>
+  </w:style>
+  <w:style w:type="paragraph" w:styleId="BalloonText">
+    <w:name w:val="Balloon Text"/>
+    <w:basedOn w:val="Normal"/>
+    <w:link w:val="BalloonTextChar"/>
+    <w:uiPriority w:val="99"/>
+    <w:semiHidden/>
+    <w:unhideWhenUsed/>
+    <w:rsid w:val="00F651C1"/>
+    <w:rPr>
+      <w:rFonts w:ascii="Tahoma" w:hAnsi="Tahoma" w:cs="Tahoma"/>
+      <w:sz w:val="16"/>
+      <w:szCs w:val="16"/>
+    </w:rPr>
+  </w:style>
+  <w:style w:type="character" w:customStyle="1" w:styleId="BalloonTextChar">
+    <w:name w:val="Balloon Text Char"/>
+    <w:basedOn w:val="DefaultParagraphFont"/>
+    <w:link w:val="BalloonText"/>
+    <w:uiPriority w:val="99"/>
+    <w:semiHidden/>
+    <w:rsid w:val="00F651C1"/>
+    <w:rPr>
+      <w:rFonts w:ascii="Tahoma" w:hAnsi="Tahoma" w:cs="Tahoma"/>
+      <w:sz w:val="16"/>
+      <w:szCs w:val="16"/>
     </w:rPr>
   </w:style>
 </w:styles>

</xml_diff>

<commit_message>
Added another state transition diagram
</commit_message>
<xml_diff>
--- a/SMB-ReqSpec.docx
+++ b/SMB-ReqSpec.docx
@@ -557,23 +557,13 @@
       <w:r>
         <w:t> </w:t>
       </w:r>
-      <w:proofErr w:type="gramStart"/>
-      <w:r>
-        <w:rPr>
-          <w:rFonts w:ascii="Arial" w:hAnsi="Arial" w:cs="Arial"/>
-          <w:b/>
-          <w:bCs/>
-        </w:rPr>
-        <w:t>4.1.2 Function</w:t>
-      </w:r>
-      <w:proofErr w:type="gramEnd"/>
-      <w:r>
-        <w:rPr>
-          <w:rFonts w:ascii="Arial" w:hAnsi="Arial" w:cs="Arial"/>
-          <w:b/>
-          <w:bCs/>
-        </w:rPr>
-        <w:t xml:space="preserve"> n flow diagram</w:t>
+      <w:r>
+        <w:rPr>
+          <w:rFonts w:ascii="Arial" w:hAnsi="Arial" w:cs="Arial"/>
+          <w:b/>
+          <w:bCs/>
+        </w:rPr>
+        <w:t>4.1.2 Function n flow diagram</w:t>
       </w:r>
     </w:p>
     <w:p>
@@ -596,23 +586,13 @@
       <w:r>
         <w:t> </w:t>
       </w:r>
-      <w:proofErr w:type="gramStart"/>
-      <w:r>
-        <w:rPr>
-          <w:rFonts w:ascii="Arial" w:hAnsi="Arial" w:cs="Arial"/>
-          <w:b/>
-          <w:bCs/>
-        </w:rPr>
-        <w:t>4.1.3 Function</w:t>
-      </w:r>
-      <w:proofErr w:type="gramEnd"/>
-      <w:r>
-        <w:rPr>
-          <w:rFonts w:ascii="Arial" w:hAnsi="Arial" w:cs="Arial"/>
-          <w:b/>
-          <w:bCs/>
-        </w:rPr>
-        <w:t xml:space="preserve"> n interface description</w:t>
+      <w:r>
+        <w:rPr>
+          <w:rFonts w:ascii="Arial" w:hAnsi="Arial" w:cs="Arial"/>
+          <w:b/>
+          <w:bCs/>
+        </w:rPr>
+        <w:t>4.1.3 Function n interface description</w:t>
       </w:r>
     </w:p>
     <w:p>
@@ -653,21 +633,7 @@
         <w:rPr>
           <w:rFonts w:ascii="Arial" w:hAnsi="Arial" w:cs="Arial"/>
         </w:rPr>
-        <w:t>A detailed description for each transform (</w:t>
-      </w:r>
-      <w:proofErr w:type="spellStart"/>
-      <w:r>
-        <w:rPr>
-          <w:rFonts w:ascii="Arial" w:hAnsi="Arial" w:cs="Arial"/>
-        </w:rPr>
-        <w:t>subfunction</w:t>
-      </w:r>
-      <w:proofErr w:type="spellEnd"/>
-      <w:r>
-        <w:rPr>
-          <w:rFonts w:ascii="Arial" w:hAnsi="Arial" w:cs="Arial"/>
-        </w:rPr>
-        <w:t>) for function n is presented. Section 4.1.4 is repeated for each of k transforms.</w:t>
+        <w:t>A detailed description for each transform (subfunction) for function n is presented. Section 4.1.4 is repeated for each of k transforms.</w:t>
       </w:r>
     </w:p>
     <w:p>
@@ -823,21 +789,7 @@
         <w:rPr>
           <w:rFonts w:ascii="Arial" w:hAnsi="Arial" w:cs="Arial"/>
         </w:rPr>
-        <w:t>The software interface(s</w:t>
-      </w:r>
-      <w:proofErr w:type="gramStart"/>
-      <w:r>
-        <w:rPr>
-          <w:rFonts w:ascii="Arial" w:hAnsi="Arial" w:cs="Arial"/>
-        </w:rPr>
-        <w:t>)to</w:t>
-      </w:r>
-      <w:proofErr w:type="gramEnd"/>
-      <w:r>
-        <w:rPr>
-          <w:rFonts w:ascii="Arial" w:hAnsi="Arial" w:cs="Arial"/>
-        </w:rPr>
-        <w:t xml:space="preserve"> the outside world is(are) described.</w:t>
+        <w:t>The software interface(s)to the outside world is(are) described.</w:t>
       </w:r>
     </w:p>
     <w:p>
@@ -1210,21 +1162,7 @@
         <w:rPr>
           <w:rFonts w:ascii="Arial" w:hAnsi="Arial" w:cs="Arial"/>
         </w:rPr>
-        <w:t xml:space="preserve">Select Character – This option will allow the user to select either the male Mountaineer character or the female Mountaineer character to use in </w:t>
-      </w:r>
-      <w:proofErr w:type="spellStart"/>
-      <w:r>
-        <w:rPr>
-          <w:rFonts w:ascii="Arial" w:hAnsi="Arial" w:cs="Arial"/>
-        </w:rPr>
-        <w:t>gameplay</w:t>
-      </w:r>
-      <w:proofErr w:type="spellEnd"/>
-      <w:r>
-        <w:rPr>
-          <w:rFonts w:ascii="Arial" w:hAnsi="Arial" w:cs="Arial"/>
-        </w:rPr>
-        <w:t>.</w:t>
+        <w:t>Select Character – This option will allow the user to select either the male Mountaineer character or the female Mountaineer character to use in gameplay.</w:t>
       </w:r>
     </w:p>
     <w:p>
@@ -1453,14 +1391,7 @@
         <w:rPr>
           <w:rFonts w:ascii="Arial" w:hAnsi="Arial" w:cs="Arial"/>
         </w:rPr>
-        <w:t xml:space="preserve">- </w:t>
-      </w:r>
-      <w:proofErr w:type="gramStart"/>
-      <w:r>
-        <w:rPr>
-          <w:rFonts w:ascii="Arial" w:hAnsi="Arial" w:cs="Arial"/>
-        </w:rPr>
-        <w:t>These</w:t>
+        <w:t>- These</w:t>
       </w:r>
       <w:r>
         <w:rPr>
@@ -1468,7 +1399,12 @@
         </w:rPr>
         <w:t xml:space="preserve"> item</w:t>
       </w:r>
-      <w:proofErr w:type="gramEnd"/>
+      <w:r>
+        <w:rPr>
+          <w:rFonts w:ascii="Arial" w:hAnsi="Arial" w:cs="Arial"/>
+        </w:rPr>
+        <w:t>s</w:t>
+      </w:r>
       <w:r>
         <w:rPr>
           <w:rFonts w:ascii="Arial" w:hAnsi="Arial" w:cs="Arial"/>
@@ -1638,19 +1574,11 @@
           <w:rFonts w:ascii="Arial" w:hAnsi="Arial" w:cs="Arial"/>
         </w:rPr>
       </w:pPr>
-      <w:proofErr w:type="gramStart"/>
-      <w:r>
-        <w:rPr>
-          <w:rFonts w:ascii="Arial" w:hAnsi="Arial" w:cs="Arial"/>
-        </w:rPr>
-        <w:t>Pause</w:t>
-      </w:r>
-      <w:proofErr w:type="gramEnd"/>
-      <w:r>
-        <w:rPr>
-          <w:rFonts w:ascii="Arial" w:hAnsi="Arial" w:cs="Arial"/>
-        </w:rPr>
-        <w:t xml:space="preserve"> Game – The action of selecting the pause game button from the main menu will cause the application to temporarily stop running, and all aspects of the game will be retained until the user resumes the game. A constraint of this state is that the computer must be kept on for the game data to be retained at the paused position. There is no way to save a game session in memory.</w:t>
+      <w:r>
+        <w:rPr>
+          <w:rFonts w:ascii="Arial" w:hAnsi="Arial" w:cs="Arial"/>
+        </w:rPr>
+        <w:t>Pause Game – The action of selecting the pause game button from the main menu will cause the application to temporarily stop running, and all aspects of the game will be retained until the user resumes the game. A constraint of this state is that the computer must be kept on for the game data to be retained at the paused position. There is no way to save a game session in memory.</w:t>
       </w:r>
     </w:p>
     <w:p>
@@ -1716,21 +1644,7 @@
         <w:rPr>
           <w:rFonts w:ascii="Arial" w:hAnsi="Arial" w:cs="Arial"/>
         </w:rPr>
-        <w:t xml:space="preserve">Quit Game - Selecting the Quit Game option from the Menu allows the user to exit from the game system. The user will be prompted with a question to make sure they wish to exit, if they confirm that they wish to exit, </w:t>
-      </w:r>
-      <w:proofErr w:type="gramStart"/>
-      <w:r>
-        <w:rPr>
-          <w:rFonts w:ascii="Arial" w:hAnsi="Arial" w:cs="Arial"/>
-        </w:rPr>
-        <w:t>then</w:t>
-      </w:r>
-      <w:proofErr w:type="gramEnd"/>
-      <w:r>
-        <w:rPr>
-          <w:rFonts w:ascii="Arial" w:hAnsi="Arial" w:cs="Arial"/>
-        </w:rPr>
-        <w:t xml:space="preserve"> the system will be exited.</w:t>
+        <w:t>Quit Game - Selecting the Quit Game option from the Menu allows the user to exit from the game system. The user will be prompted with a question to make sure they wish to exit, if they confirm that they wish to exit, then the system will be exited.</w:t>
       </w:r>
     </w:p>
     <w:p>
@@ -1810,9 +1724,9 @@
         </w:rPr>
         <w:drawing>
           <wp:inline distT="0" distB="0" distL="0" distR="0">
-            <wp:extent cx="4629150" cy="3743325"/>
+            <wp:extent cx="4629150" cy="3829050"/>
             <wp:effectExtent l="19050" t="0" r="0" b="0"/>
-            <wp:docPr id="3" name="Picture 2" descr="State Transition Diagram CS430.gif"/>
+            <wp:docPr id="2" name="Picture 1" descr="State Transition Diagram CS430.gif"/>
             <wp:cNvGraphicFramePr>
               <a:graphicFrameLocks xmlns:a="http://schemas.openxmlformats.org/drawingml/2006/main" noChangeAspect="1"/>
             </wp:cNvGraphicFramePr>
@@ -1832,7 +1746,7 @@
                   <pic:spPr>
                     <a:xfrm>
                       <a:off x="0" y="0"/>
-                      <a:ext cx="4629150" cy="3743325"/>
+                      <a:ext cx="4629150" cy="3829050"/>
                     </a:xfrm>
                     <a:prstGeom prst="rect">
                       <a:avLst/>
@@ -1870,6 +1784,177 @@
       <w:r>
         <w:t> </w:t>
       </w:r>
+    </w:p>
+    <w:p>
+      <w:pPr>
+        <w:pStyle w:val="NormalWeb"/>
+        <w:ind w:left="720"/>
+        <w:rPr>
+          <w:rFonts w:ascii="Arial" w:hAnsi="Arial" w:cs="Arial"/>
+        </w:rPr>
+      </w:pPr>
+    </w:p>
+    <w:p>
+      <w:pPr>
+        <w:pStyle w:val="NormalWeb"/>
+        <w:ind w:left="720"/>
+        <w:rPr>
+          <w:rFonts w:ascii="Arial" w:hAnsi="Arial" w:cs="Arial"/>
+        </w:rPr>
+      </w:pPr>
+    </w:p>
+    <w:p>
+      <w:pPr>
+        <w:pStyle w:val="NormalWeb"/>
+        <w:ind w:left="720"/>
+        <w:rPr>
+          <w:rFonts w:ascii="Arial" w:hAnsi="Arial" w:cs="Arial"/>
+        </w:rPr>
+      </w:pPr>
+    </w:p>
+    <w:p>
+      <w:pPr>
+        <w:pStyle w:val="NormalWeb"/>
+        <w:ind w:left="720"/>
+        <w:rPr>
+          <w:rFonts w:ascii="Arial" w:hAnsi="Arial" w:cs="Arial"/>
+        </w:rPr>
+      </w:pPr>
+    </w:p>
+    <w:p>
+      <w:pPr>
+        <w:pStyle w:val="NormalWeb"/>
+        <w:ind w:left="720"/>
+        <w:rPr>
+          <w:rFonts w:ascii="Arial" w:hAnsi="Arial" w:cs="Arial"/>
+        </w:rPr>
+      </w:pPr>
+    </w:p>
+    <w:p>
+      <w:pPr>
+        <w:pStyle w:val="NormalWeb"/>
+        <w:ind w:left="720"/>
+        <w:rPr>
+          <w:rFonts w:ascii="Arial" w:hAnsi="Arial" w:cs="Arial"/>
+        </w:rPr>
+      </w:pPr>
+    </w:p>
+    <w:p>
+      <w:pPr>
+        <w:pStyle w:val="NormalWeb"/>
+        <w:ind w:left="720"/>
+        <w:rPr>
+          <w:rFonts w:ascii="Arial" w:hAnsi="Arial" w:cs="Arial"/>
+        </w:rPr>
+      </w:pPr>
+      <w:r>
+        <w:rPr>
+          <w:rFonts w:ascii="Arial" w:hAnsi="Arial" w:cs="Arial"/>
+        </w:rPr>
+        <w:lastRenderedPageBreak/>
+        <w:t>Game i</w:t>
+      </w:r>
+      <w:r>
+        <w:rPr>
+          <w:rFonts w:ascii="Arial" w:hAnsi="Arial" w:cs="Arial"/>
+        </w:rPr>
+        <w:t>n Session</w:t>
+      </w:r>
+      <w:r>
+        <w:rPr>
+          <w:rFonts w:ascii="Arial" w:hAnsi="Arial" w:cs="Arial"/>
+        </w:rPr>
+        <w:t xml:space="preserve"> State Transition Diagram</w:t>
+      </w:r>
+    </w:p>
+    <w:p>
+      <w:pPr>
+        <w:pStyle w:val="NormalWeb"/>
+        <w:ind w:left="720"/>
+        <w:rPr>
+          <w:rFonts w:ascii="Arial" w:hAnsi="Arial" w:cs="Arial"/>
+        </w:rPr>
+      </w:pPr>
+      <w:r>
+        <w:rPr>
+          <w:rFonts w:ascii="Arial" w:hAnsi="Arial" w:cs="Arial"/>
+          <w:noProof/>
+        </w:rPr>
+        <w:drawing>
+          <wp:inline distT="0" distB="0" distL="0" distR="0">
+            <wp:extent cx="3771900" cy="2952750"/>
+            <wp:effectExtent l="19050" t="0" r="0" b="0"/>
+            <wp:docPr id="4" name="Picture 3" descr="In-Game State Transition Diagram CS430.gif"/>
+            <wp:cNvGraphicFramePr>
+              <a:graphicFrameLocks xmlns:a="http://schemas.openxmlformats.org/drawingml/2006/main" noChangeAspect="1"/>
+            </wp:cNvGraphicFramePr>
+            <a:graphic xmlns:a="http://schemas.openxmlformats.org/drawingml/2006/main">
+              <a:graphicData uri="http://schemas.openxmlformats.org/drawingml/2006/picture">
+                <pic:pic xmlns:pic="http://schemas.openxmlformats.org/drawingml/2006/picture">
+                  <pic:nvPicPr>
+                    <pic:cNvPr id="0" name="In-Game State Transition Diagram CS430.gif"/>
+                    <pic:cNvPicPr/>
+                  </pic:nvPicPr>
+                  <pic:blipFill>
+                    <a:blip r:embed="rId6" cstate="print"/>
+                    <a:stretch>
+                      <a:fillRect/>
+                    </a:stretch>
+                  </pic:blipFill>
+                  <pic:spPr>
+                    <a:xfrm>
+                      <a:off x="0" y="0"/>
+                      <a:ext cx="3771900" cy="2952750"/>
+                    </a:xfrm>
+                    <a:prstGeom prst="rect">
+                      <a:avLst/>
+                    </a:prstGeom>
+                  </pic:spPr>
+                </pic:pic>
+              </a:graphicData>
+            </a:graphic>
+          </wp:inline>
+        </w:drawing>
+      </w:r>
+    </w:p>
+    <w:p>
+      <w:pPr>
+        <w:pStyle w:val="NormalWeb"/>
+        <w:ind w:left="1440" w:firstLine="720"/>
+        <w:rPr>
+          <w:rFonts w:ascii="Arial" w:hAnsi="Arial" w:cs="Arial"/>
+          <w:sz w:val="16"/>
+          <w:szCs w:val="16"/>
+        </w:rPr>
+      </w:pPr>
+      <w:r>
+        <w:rPr>
+          <w:rFonts w:ascii="Arial" w:hAnsi="Arial" w:cs="Arial"/>
+          <w:sz w:val="16"/>
+          <w:szCs w:val="16"/>
+        </w:rPr>
+        <w:t>Figure 5-2 Game i</w:t>
+      </w:r>
+      <w:r>
+        <w:rPr>
+          <w:rFonts w:ascii="Arial" w:hAnsi="Arial" w:cs="Arial"/>
+          <w:sz w:val="16"/>
+          <w:szCs w:val="16"/>
+        </w:rPr>
+        <w:t>n Session State Transition Diagram</w:t>
+      </w:r>
+    </w:p>
+    <w:p>
+      <w:pPr>
+        <w:pStyle w:val="NormalWeb"/>
+        <w:ind w:left="720"/>
+      </w:pPr>
+    </w:p>
+    <w:p>
+      <w:pPr>
+        <w:pStyle w:val="NormalWeb"/>
+        <w:ind w:left="720"/>
+      </w:pPr>
       <w:r>
         <w:rPr>
           <w:rFonts w:ascii="Arial" w:hAnsi="Arial" w:cs="Arial"/>
@@ -1954,37 +2039,31 @@
         <w:rPr>
           <w:rFonts w:ascii="Arial" w:hAnsi="Arial" w:cs="Arial"/>
         </w:rPr>
-        <w:t xml:space="preserve">the main menu, a prompt will be displayed to verify if they wish to quit. If they answer yes, the game </w:t>
-      </w:r>
+        <w:t>the main menu, a prompt will be displayed to verify if they wish to quit. If they answer yes, the game application will be exited. If the user selects “Sound On/Off” from the main menu, they will be given the option to turn the game sounds on or off. By default, sound is turned on.</w:t>
+      </w:r>
+    </w:p>
+    <w:p>
+      <w:pPr>
+        <w:pStyle w:val="NormalWeb"/>
+      </w:pPr>
+      <w:r>
+        <w:rPr>
+          <w:rFonts w:ascii="Arial" w:hAnsi="Arial" w:cs="Arial"/>
+          <w:b/>
+          <w:bCs/>
+        </w:rPr>
+        <w:t>6.0 Restrictions, Limitations, and Constraints</w:t>
+      </w:r>
+    </w:p>
+    <w:p>
+      <w:pPr>
+        <w:pStyle w:val="NormalWeb"/>
+      </w:pPr>
       <w:r>
         <w:rPr>
           <w:rFonts w:ascii="Arial" w:hAnsi="Arial" w:cs="Arial"/>
         </w:rPr>
         <w:lastRenderedPageBreak/>
-        <w:t>application will be exited. If the user selects “Sound On/Off” from the main menu, they will be given the option to turn the game sounds on or off. By default, sound is turned on.</w:t>
-      </w:r>
-    </w:p>
-    <w:p>
-      <w:pPr>
-        <w:pStyle w:val="NormalWeb"/>
-      </w:pPr>
-      <w:r>
-        <w:rPr>
-          <w:rFonts w:ascii="Arial" w:hAnsi="Arial" w:cs="Arial"/>
-          <w:b/>
-          <w:bCs/>
-        </w:rPr>
-        <w:t>6.0 Restrictions, Limitations, and Constraints</w:t>
-      </w:r>
-    </w:p>
-    <w:p>
-      <w:pPr>
-        <w:pStyle w:val="NormalWeb"/>
-      </w:pPr>
-      <w:r>
-        <w:rPr>
-          <w:rFonts w:ascii="Arial" w:hAnsi="Arial" w:cs="Arial"/>
-        </w:rPr>
         <w:t>The game application will run on a personal computer, and as such it will be restricted to the limits of that machine. The game will require that the personal computer be running a Windows operating system, XP or later.</w:t>
       </w:r>
       <w:r>
@@ -2203,36 +2282,36 @@
         <w:rPr>
           <w:rFonts w:ascii="Arial" w:hAnsi="Arial" w:cs="Arial"/>
         </w:rPr>
+        <w:t>A matrix that traces stated software requirements back to the system specification.</w:t>
+      </w:r>
+    </w:p>
+    <w:p>
+      <w:pPr>
+        <w:pStyle w:val="NormalWeb"/>
+        <w:ind w:left="720"/>
+      </w:pPr>
+      <w:r>
+        <w:t> </w:t>
+      </w:r>
+      <w:r>
+        <w:rPr>
+          <w:rFonts w:ascii="Arial" w:hAnsi="Arial" w:cs="Arial"/>
+          <w:b/>
+          <w:bCs/>
+        </w:rPr>
+        <w:t>8.2 Product Strategies</w:t>
+      </w:r>
+    </w:p>
+    <w:p>
+      <w:pPr>
+        <w:pStyle w:val="NormalWeb"/>
+        <w:ind w:left="720"/>
+      </w:pPr>
+      <w:r>
+        <w:rPr>
+          <w:rFonts w:ascii="Arial" w:hAnsi="Arial" w:cs="Arial"/>
+        </w:rPr>
         <w:lastRenderedPageBreak/>
-        <w:t>A matrix that traces stated software requirements back to the system specification.</w:t>
-      </w:r>
-    </w:p>
-    <w:p>
-      <w:pPr>
-        <w:pStyle w:val="NormalWeb"/>
-        <w:ind w:left="720"/>
-      </w:pPr>
-      <w:r>
-        <w:t> </w:t>
-      </w:r>
-      <w:r>
-        <w:rPr>
-          <w:rFonts w:ascii="Arial" w:hAnsi="Arial" w:cs="Arial"/>
-          <w:b/>
-          <w:bCs/>
-        </w:rPr>
-        <w:t>8.2 Product Strategies</w:t>
-      </w:r>
-    </w:p>
-    <w:p>
-      <w:pPr>
-        <w:pStyle w:val="NormalWeb"/>
-        <w:ind w:left="720"/>
-      </w:pPr>
-      <w:r>
-        <w:rPr>
-          <w:rFonts w:ascii="Arial" w:hAnsi="Arial" w:cs="Arial"/>
-        </w:rPr>
         <w:t>If the specification is developed for a product, a description of relevant product strategy is presented here.</w:t>
       </w:r>
     </w:p>

</xml_diff>

<commit_message>
working on section 4, partially done, still working
</commit_message>
<xml_diff>
--- a/SMB-ReqSpec.docx
+++ b/SMB-ReqSpec.docx
@@ -482,10 +482,14 @@
     <w:p>
       <w:pPr>
         <w:pStyle w:val="NormalWeb"/>
-      </w:pPr>
-      <w:r>
-        <w:rPr>
-          <w:rFonts w:ascii="Arial" w:hAnsi="Arial" w:cs="Arial"/>
+        <w:rPr>
+          <w:rFonts w:ascii="Arial" w:hAnsi="Arial" w:cs="Arial"/>
+        </w:rPr>
+      </w:pPr>
+      <w:r>
+        <w:rPr>
+          <w:rFonts w:ascii="Arial" w:hAnsi="Arial" w:cs="Arial"/>
+          <w:highlight w:val="yellow"/>
         </w:rPr>
         <w:t>A description of each major software function, along with data flow or class hierarchy (OO) is presented.</w:t>
       </w:r>
@@ -493,7 +497,1603 @@
     <w:p>
       <w:pPr>
         <w:pStyle w:val="NormalWeb"/>
-        <w:ind w:left="720"/>
+        <w:ind w:firstLine="720"/>
+        <w:rPr>
+          <w:rFonts w:ascii="Arial" w:hAnsi="Arial" w:cs="Arial"/>
+        </w:rPr>
+      </w:pPr>
+      <w:r>
+        <w:rPr>
+          <w:rFonts w:ascii="Arial" w:hAnsi="Arial" w:cs="Arial"/>
+        </w:rPr>
+        <w:lastRenderedPageBreak/>
+        <w:t>Major Software Components used:</w:t>
+      </w:r>
+    </w:p>
+    <w:p>
+      <w:pPr>
+        <w:pStyle w:val="NormalWeb"/>
+        <w:rPr>
+          <w:rFonts w:ascii="Arial" w:hAnsi="Arial" w:cs="Arial"/>
+        </w:rPr>
+      </w:pPr>
+      <w:r>
+        <w:rPr>
+          <w:rFonts w:ascii="Arial" w:hAnsi="Arial" w:cs="Arial"/>
+        </w:rPr>
+        <w:tab/>
+      </w:r>
+      <w:r>
+        <w:rPr>
+          <w:rFonts w:ascii="Arial" w:hAnsi="Arial" w:cs="Arial"/>
+        </w:rPr>
+        <w:tab/>
+        <w:t>C++ programming language – main component of development</w:t>
+      </w:r>
+    </w:p>
+    <w:p>
+      <w:pPr>
+        <w:pStyle w:val="NormalWeb"/>
+        <w:rPr>
+          <w:rFonts w:ascii="Arial" w:hAnsi="Arial" w:cs="Arial"/>
+        </w:rPr>
+      </w:pPr>
+      <w:r>
+        <w:rPr>
+          <w:rFonts w:ascii="Arial" w:hAnsi="Arial" w:cs="Arial"/>
+        </w:rPr>
+        <w:tab/>
+      </w:r>
+      <w:r>
+        <w:rPr>
+          <w:rFonts w:ascii="Arial" w:hAnsi="Arial" w:cs="Arial"/>
+        </w:rPr>
+        <w:tab/>
+        <w:t>OpenGL – basic graphical rendering libraries</w:t>
+      </w:r>
+    </w:p>
+    <w:p>
+      <w:pPr>
+        <w:pStyle w:val="NormalWeb"/>
+        <w:rPr>
+          <w:rFonts w:ascii="Arial" w:hAnsi="Arial" w:cs="Arial"/>
+        </w:rPr>
+      </w:pPr>
+      <w:r>
+        <w:rPr>
+          <w:rFonts w:ascii="Arial" w:hAnsi="Arial" w:cs="Arial"/>
+        </w:rPr>
+        <w:tab/>
+      </w:r>
+      <w:r>
+        <w:rPr>
+          <w:rFonts w:ascii="Arial" w:hAnsi="Arial" w:cs="Arial"/>
+        </w:rPr>
+        <w:tab/>
+      </w:r>
+      <w:proofErr w:type="gramStart"/>
+      <w:r>
+        <w:rPr>
+          <w:rFonts w:ascii="Arial" w:hAnsi="Arial" w:cs="Arial"/>
+        </w:rPr>
+        <w:t>glut</w:t>
+      </w:r>
+      <w:proofErr w:type="gramEnd"/>
+      <w:r>
+        <w:rPr>
+          <w:rFonts w:ascii="Arial" w:hAnsi="Arial" w:cs="Arial"/>
+        </w:rPr>
+        <w:t xml:space="preserve"> – advanced graphical rendering libraries</w:t>
+      </w:r>
+      <w:r>
+        <w:rPr>
+          <w:rFonts w:ascii="Arial" w:hAnsi="Arial" w:cs="Arial"/>
+        </w:rPr>
+        <w:tab/>
+      </w:r>
+    </w:p>
+    <w:p>
+      <w:pPr>
+        <w:pStyle w:val="NormalWeb"/>
+        <w:ind w:left="1440"/>
+      </w:pPr>
+      <w:r>
+        <w:rPr>
+          <w:rFonts w:ascii="Arial" w:hAnsi="Arial" w:cs="Arial"/>
+        </w:rPr>
+        <w:t>SDL – audio input and output libraries that work well with OpenGL/glut</w:t>
+      </w:r>
+    </w:p>
+    <w:p>
+      <w:pPr>
+        <w:pStyle w:val="NormalWeb"/>
+        <w:ind w:left="720"/>
+      </w:pPr>
+      <w:r>
+        <w:t> </w:t>
+      </w:r>
+      <w:r>
+        <w:rPr>
+          <w:rFonts w:ascii="Arial" w:hAnsi="Arial" w:cs="Arial"/>
+          <w:b/>
+          <w:bCs/>
+        </w:rPr>
+        <w:t>4.1 Description for Function n</w:t>
+      </w:r>
+    </w:p>
+    <w:p>
+      <w:pPr>
+        <w:pStyle w:val="NormalWeb"/>
+        <w:ind w:left="720"/>
+        <w:rPr>
+          <w:rFonts w:ascii="Arial" w:hAnsi="Arial" w:cs="Arial"/>
+        </w:rPr>
+      </w:pPr>
+      <w:r>
+        <w:rPr>
+          <w:rFonts w:ascii="Arial" w:hAnsi="Arial" w:cs="Arial"/>
+          <w:highlight w:val="yellow"/>
+        </w:rPr>
+        <w:t>A detailed description of each software function is presented. Section 4.1 is repeated for each of n functions.</w:t>
+      </w:r>
+    </w:p>
+    <w:p>
+      <w:pPr>
+        <w:pStyle w:val="NormalWeb"/>
+        <w:rPr>
+          <w:rFonts w:ascii="Arial" w:hAnsi="Arial" w:cs="Arial"/>
+        </w:rPr>
+      </w:pPr>
+      <w:r>
+        <w:rPr>
+          <w:rFonts w:ascii="Arial" w:hAnsi="Arial" w:cs="Arial"/>
+        </w:rPr>
+        <w:t>SMB.cpp</w:t>
+      </w:r>
+    </w:p>
+    <w:p>
+      <w:pPr>
+        <w:pStyle w:val="NormalWeb"/>
+        <w:rPr>
+          <w:rFonts w:ascii="Arial" w:hAnsi="Arial" w:cs="Arial"/>
+        </w:rPr>
+      </w:pPr>
+      <w:r>
+        <w:rPr>
+          <w:rFonts w:ascii="Arial" w:hAnsi="Arial" w:cs="Arial"/>
+        </w:rPr>
+        <w:tab/>
+      </w:r>
+      <w:proofErr w:type="spellStart"/>
+      <w:proofErr w:type="gramStart"/>
+      <w:r>
+        <w:rPr>
+          <w:rFonts w:ascii="Arial" w:hAnsi="Arial" w:cs="Arial"/>
+        </w:rPr>
+        <w:t>initSounds</w:t>
+      </w:r>
+      <w:proofErr w:type="spellEnd"/>
+      <w:proofErr w:type="gramEnd"/>
+      <w:r>
+        <w:rPr>
+          <w:rFonts w:ascii="Arial" w:hAnsi="Arial" w:cs="Arial"/>
+        </w:rPr>
+        <w:t xml:space="preserve"> – initialize SDL sound files</w:t>
+      </w:r>
+    </w:p>
+    <w:p>
+      <w:pPr>
+        <w:pStyle w:val="NormalWeb"/>
+        <w:rPr>
+          <w:rFonts w:ascii="Arial" w:hAnsi="Arial" w:cs="Arial"/>
+        </w:rPr>
+      </w:pPr>
+      <w:r>
+        <w:rPr>
+          <w:rFonts w:ascii="Arial" w:hAnsi="Arial" w:cs="Arial"/>
+        </w:rPr>
+        <w:tab/>
+      </w:r>
+      <w:proofErr w:type="spellStart"/>
+      <w:proofErr w:type="gramStart"/>
+      <w:r>
+        <w:rPr>
+          <w:rFonts w:ascii="Arial" w:hAnsi="Arial" w:cs="Arial"/>
+        </w:rPr>
+        <w:t>drawScene</w:t>
+      </w:r>
+      <w:proofErr w:type="spellEnd"/>
+      <w:proofErr w:type="gramEnd"/>
+      <w:r>
+        <w:rPr>
+          <w:rFonts w:ascii="Arial" w:hAnsi="Arial" w:cs="Arial"/>
+        </w:rPr>
+        <w:t xml:space="preserve"> – draw the scene</w:t>
+      </w:r>
+    </w:p>
+    <w:p>
+      <w:pPr>
+        <w:pStyle w:val="NormalWeb"/>
+        <w:rPr>
+          <w:rFonts w:ascii="Arial" w:hAnsi="Arial" w:cs="Arial"/>
+        </w:rPr>
+      </w:pPr>
+      <w:r>
+        <w:rPr>
+          <w:rFonts w:ascii="Arial" w:hAnsi="Arial" w:cs="Arial"/>
+        </w:rPr>
+        <w:tab/>
+      </w:r>
+      <w:proofErr w:type="spellStart"/>
+      <w:proofErr w:type="gramStart"/>
+      <w:r>
+        <w:rPr>
+          <w:rFonts w:ascii="Arial" w:hAnsi="Arial" w:cs="Arial"/>
+        </w:rPr>
+        <w:t>drawPlayer</w:t>
+      </w:r>
+      <w:proofErr w:type="spellEnd"/>
+      <w:proofErr w:type="gramEnd"/>
+      <w:r>
+        <w:rPr>
+          <w:rFonts w:ascii="Arial" w:hAnsi="Arial" w:cs="Arial"/>
+        </w:rPr>
+        <w:t xml:space="preserve"> – render the player</w:t>
+      </w:r>
+    </w:p>
+    <w:p>
+      <w:pPr>
+        <w:pStyle w:val="NormalWeb"/>
+        <w:rPr>
+          <w:rFonts w:ascii="Arial" w:hAnsi="Arial" w:cs="Arial"/>
+        </w:rPr>
+      </w:pPr>
+      <w:r>
+        <w:rPr>
+          <w:rFonts w:ascii="Arial" w:hAnsi="Arial" w:cs="Arial"/>
+        </w:rPr>
+        <w:tab/>
+        <w:t>AI – artificial intelligence enemy code</w:t>
+      </w:r>
+    </w:p>
+    <w:p>
+      <w:pPr>
+        <w:pStyle w:val="NormalWeb"/>
+        <w:rPr>
+          <w:rFonts w:ascii="Arial" w:hAnsi="Arial" w:cs="Arial"/>
+        </w:rPr>
+      </w:pPr>
+      <w:r>
+        <w:rPr>
+          <w:rFonts w:ascii="Arial" w:hAnsi="Arial" w:cs="Arial"/>
+        </w:rPr>
+        <w:tab/>
+      </w:r>
+      <w:proofErr w:type="spellStart"/>
+      <w:proofErr w:type="gramStart"/>
+      <w:r>
+        <w:rPr>
+          <w:rFonts w:ascii="Arial" w:hAnsi="Arial" w:cs="Arial"/>
+        </w:rPr>
+        <w:t>boundaryTests</w:t>
+      </w:r>
+      <w:proofErr w:type="spellEnd"/>
+      <w:proofErr w:type="gramEnd"/>
+      <w:r>
+        <w:rPr>
+          <w:rFonts w:ascii="Arial" w:hAnsi="Arial" w:cs="Arial"/>
+        </w:rPr>
+        <w:t xml:space="preserve"> – testing boundaries for movement</w:t>
+      </w:r>
+    </w:p>
+    <w:p>
+      <w:pPr>
+        <w:pStyle w:val="NormalWeb"/>
+        <w:rPr>
+          <w:rFonts w:ascii="Arial" w:hAnsi="Arial" w:cs="Arial"/>
+        </w:rPr>
+      </w:pPr>
+      <w:r>
+        <w:rPr>
+          <w:rFonts w:ascii="Arial" w:hAnsi="Arial" w:cs="Arial"/>
+        </w:rPr>
+        <w:tab/>
+      </w:r>
+      <w:proofErr w:type="spellStart"/>
+      <w:proofErr w:type="gramStart"/>
+      <w:r>
+        <w:rPr>
+          <w:rFonts w:ascii="Arial" w:hAnsi="Arial" w:cs="Arial"/>
+        </w:rPr>
+        <w:t>printToScreen</w:t>
+      </w:r>
+      <w:proofErr w:type="spellEnd"/>
+      <w:proofErr w:type="gramEnd"/>
+      <w:r>
+        <w:rPr>
+          <w:rFonts w:ascii="Arial" w:hAnsi="Arial" w:cs="Arial"/>
+        </w:rPr>
+        <w:t xml:space="preserve"> – print bitmap text to the screen</w:t>
+      </w:r>
+    </w:p>
+    <w:p>
+      <w:pPr>
+        <w:pStyle w:val="NormalWeb"/>
+        <w:rPr>
+          <w:rFonts w:ascii="Arial" w:hAnsi="Arial" w:cs="Arial"/>
+        </w:rPr>
+      </w:pPr>
+      <w:r>
+        <w:rPr>
+          <w:rFonts w:ascii="Arial" w:hAnsi="Arial" w:cs="Arial"/>
+        </w:rPr>
+        <w:tab/>
+      </w:r>
+      <w:r>
+        <w:rPr>
+          <w:rFonts w:ascii="Arial" w:hAnsi="Arial" w:cs="Arial"/>
+        </w:rPr>
+        <w:tab/>
+      </w:r>
+      <w:proofErr w:type="gramStart"/>
+      <w:r>
+        <w:rPr>
+          <w:rFonts w:ascii="Arial" w:hAnsi="Arial" w:cs="Arial"/>
+        </w:rPr>
+        <w:t>calls</w:t>
+      </w:r>
+      <w:proofErr w:type="gramEnd"/>
+      <w:r>
+        <w:rPr>
+          <w:rFonts w:ascii="Arial" w:hAnsi="Arial" w:cs="Arial"/>
+        </w:rPr>
+        <w:t xml:space="preserve"> </w:t>
+      </w:r>
+      <w:proofErr w:type="spellStart"/>
+      <w:r>
+        <w:rPr>
+          <w:rFonts w:ascii="Arial" w:hAnsi="Arial" w:cs="Arial"/>
+        </w:rPr>
+        <w:t>drawText</w:t>
+      </w:r>
+      <w:proofErr w:type="spellEnd"/>
+      <w:r>
+        <w:rPr>
+          <w:rFonts w:ascii="Arial" w:hAnsi="Arial" w:cs="Arial"/>
+        </w:rPr>
+        <w:t xml:space="preserve"> to be able to render</w:t>
+      </w:r>
+    </w:p>
+    <w:p>
+      <w:pPr>
+        <w:pStyle w:val="NormalWeb"/>
+        <w:rPr>
+          <w:rFonts w:ascii="Arial" w:hAnsi="Arial" w:cs="Arial"/>
+        </w:rPr>
+      </w:pPr>
+      <w:r>
+        <w:rPr>
+          <w:rFonts w:ascii="Arial" w:hAnsi="Arial" w:cs="Arial"/>
+        </w:rPr>
+        <w:tab/>
+      </w:r>
+      <w:proofErr w:type="spellStart"/>
+      <w:proofErr w:type="gramStart"/>
+      <w:r>
+        <w:rPr>
+          <w:rFonts w:ascii="Arial" w:hAnsi="Arial" w:cs="Arial"/>
+        </w:rPr>
+        <w:t>smoothMoves</w:t>
+      </w:r>
+      <w:proofErr w:type="spellEnd"/>
+      <w:proofErr w:type="gramEnd"/>
+      <w:r>
+        <w:rPr>
+          <w:rFonts w:ascii="Arial" w:hAnsi="Arial" w:cs="Arial"/>
+        </w:rPr>
+        <w:t xml:space="preserve"> – smooth keyboard-based movement</w:t>
+      </w:r>
+    </w:p>
+    <w:p>
+      <w:pPr>
+        <w:pStyle w:val="NormalWeb"/>
+        <w:rPr>
+          <w:rFonts w:ascii="Arial" w:hAnsi="Arial" w:cs="Arial"/>
+        </w:rPr>
+      </w:pPr>
+      <w:r>
+        <w:rPr>
+          <w:rFonts w:ascii="Arial" w:hAnsi="Arial" w:cs="Arial"/>
+        </w:rPr>
+        <w:tab/>
+      </w:r>
+      <w:proofErr w:type="gramStart"/>
+      <w:r>
+        <w:rPr>
+          <w:rFonts w:ascii="Arial" w:hAnsi="Arial" w:cs="Arial"/>
+        </w:rPr>
+        <w:t>jump</w:t>
+      </w:r>
+      <w:proofErr w:type="gramEnd"/>
+      <w:r>
+        <w:rPr>
+          <w:rFonts w:ascii="Arial" w:hAnsi="Arial" w:cs="Arial"/>
+        </w:rPr>
+        <w:t xml:space="preserve"> – make the player jump</w:t>
+      </w:r>
+    </w:p>
+    <w:p>
+      <w:pPr>
+        <w:pStyle w:val="NormalWeb"/>
+        <w:rPr>
+          <w:rFonts w:ascii="Arial" w:hAnsi="Arial" w:cs="Arial"/>
+        </w:rPr>
+      </w:pPr>
+      <w:r>
+        <w:rPr>
+          <w:rFonts w:ascii="Arial" w:hAnsi="Arial" w:cs="Arial"/>
+        </w:rPr>
+        <w:tab/>
+      </w:r>
+      <w:r>
+        <w:rPr>
+          <w:rFonts w:ascii="Arial" w:hAnsi="Arial" w:cs="Arial"/>
+        </w:rPr>
+        <w:tab/>
+      </w:r>
+      <w:proofErr w:type="gramStart"/>
+      <w:r>
+        <w:rPr>
+          <w:rFonts w:ascii="Arial" w:hAnsi="Arial" w:cs="Arial"/>
+        </w:rPr>
+        <w:t>would</w:t>
+      </w:r>
+      <w:proofErr w:type="gramEnd"/>
+      <w:r>
+        <w:rPr>
+          <w:rFonts w:ascii="Arial" w:hAnsi="Arial" w:cs="Arial"/>
+        </w:rPr>
+        <w:t xml:space="preserve"> modify variables in </w:t>
+      </w:r>
+      <w:proofErr w:type="spellStart"/>
+      <w:r>
+        <w:rPr>
+          <w:rFonts w:ascii="Arial" w:hAnsi="Arial" w:cs="Arial"/>
+        </w:rPr>
+        <w:t>drawPlayer</w:t>
+      </w:r>
+      <w:proofErr w:type="spellEnd"/>
+    </w:p>
+    <w:p>
+      <w:pPr>
+        <w:pStyle w:val="NormalWeb"/>
+        <w:rPr>
+          <w:rFonts w:ascii="Arial" w:hAnsi="Arial" w:cs="Arial"/>
+        </w:rPr>
+      </w:pPr>
+      <w:r>
+        <w:rPr>
+          <w:rFonts w:ascii="Arial" w:hAnsi="Arial" w:cs="Arial"/>
+        </w:rPr>
+        <w:tab/>
+      </w:r>
+      <w:proofErr w:type="gramStart"/>
+      <w:r>
+        <w:rPr>
+          <w:rFonts w:ascii="Arial" w:hAnsi="Arial" w:cs="Arial"/>
+        </w:rPr>
+        <w:t>display</w:t>
+      </w:r>
+      <w:proofErr w:type="gramEnd"/>
+      <w:r>
+        <w:rPr>
+          <w:rFonts w:ascii="Arial" w:hAnsi="Arial" w:cs="Arial"/>
+        </w:rPr>
+        <w:t xml:space="preserve"> – render everything in the game</w:t>
+      </w:r>
+    </w:p>
+    <w:p>
+      <w:pPr>
+        <w:pStyle w:val="NormalWeb"/>
+        <w:rPr>
+          <w:rFonts w:ascii="Arial" w:hAnsi="Arial" w:cs="Arial"/>
+        </w:rPr>
+      </w:pPr>
+      <w:r>
+        <w:rPr>
+          <w:rFonts w:ascii="Arial" w:hAnsi="Arial" w:cs="Arial"/>
+        </w:rPr>
+        <w:tab/>
+      </w:r>
+      <w:r>
+        <w:rPr>
+          <w:rFonts w:ascii="Arial" w:hAnsi="Arial" w:cs="Arial"/>
+        </w:rPr>
+        <w:tab/>
+      </w:r>
+      <w:proofErr w:type="gramStart"/>
+      <w:r>
+        <w:rPr>
+          <w:rFonts w:ascii="Arial" w:hAnsi="Arial" w:cs="Arial"/>
+        </w:rPr>
+        <w:t>calls</w:t>
+      </w:r>
+      <w:proofErr w:type="gramEnd"/>
+      <w:r>
+        <w:rPr>
+          <w:rFonts w:ascii="Arial" w:hAnsi="Arial" w:cs="Arial"/>
+        </w:rPr>
+        <w:t xml:space="preserve"> all rendering functions as well as AI and </w:t>
+      </w:r>
+      <w:proofErr w:type="spellStart"/>
+      <w:r>
+        <w:rPr>
+          <w:rFonts w:ascii="Arial" w:hAnsi="Arial" w:cs="Arial"/>
+        </w:rPr>
+        <w:t>boundaryTests</w:t>
+      </w:r>
+      <w:proofErr w:type="spellEnd"/>
+    </w:p>
+    <w:p>
+      <w:pPr>
+        <w:pStyle w:val="NormalWeb"/>
+        <w:rPr>
+          <w:rFonts w:ascii="Arial" w:hAnsi="Arial" w:cs="Arial"/>
+        </w:rPr>
+      </w:pPr>
+      <w:r>
+        <w:rPr>
+          <w:rFonts w:ascii="Arial" w:hAnsi="Arial" w:cs="Arial"/>
+        </w:rPr>
+        <w:tab/>
+      </w:r>
+      <w:proofErr w:type="gramStart"/>
+      <w:r>
+        <w:rPr>
+          <w:rFonts w:ascii="Arial" w:hAnsi="Arial" w:cs="Arial"/>
+        </w:rPr>
+        <w:t>idle</w:t>
+      </w:r>
+      <w:proofErr w:type="gramEnd"/>
+      <w:r>
+        <w:rPr>
+          <w:rFonts w:ascii="Arial" w:hAnsi="Arial" w:cs="Arial"/>
+        </w:rPr>
+        <w:t xml:space="preserve"> – various items to process while game is idle (time variables, etc.)</w:t>
+      </w:r>
+    </w:p>
+    <w:p>
+      <w:pPr>
+        <w:pStyle w:val="NormalWeb"/>
+        <w:rPr>
+          <w:rFonts w:ascii="Arial" w:hAnsi="Arial" w:cs="Arial"/>
+        </w:rPr>
+      </w:pPr>
+      <w:r>
+        <w:rPr>
+          <w:rFonts w:ascii="Arial" w:hAnsi="Arial" w:cs="Arial"/>
+        </w:rPr>
+        <w:tab/>
+      </w:r>
+      <w:r>
+        <w:rPr>
+          <w:rFonts w:ascii="Arial" w:hAnsi="Arial" w:cs="Arial"/>
+        </w:rPr>
+        <w:tab/>
+      </w:r>
+      <w:proofErr w:type="gramStart"/>
+      <w:r>
+        <w:rPr>
+          <w:rFonts w:ascii="Arial" w:hAnsi="Arial" w:cs="Arial"/>
+        </w:rPr>
+        <w:t>interacts</w:t>
+      </w:r>
+      <w:proofErr w:type="gramEnd"/>
+      <w:r>
+        <w:rPr>
+          <w:rFonts w:ascii="Arial" w:hAnsi="Arial" w:cs="Arial"/>
+        </w:rPr>
+        <w:t xml:space="preserve"> with </w:t>
+      </w:r>
+      <w:proofErr w:type="spellStart"/>
+      <w:r>
+        <w:rPr>
+          <w:rFonts w:ascii="Arial" w:hAnsi="Arial" w:cs="Arial"/>
+        </w:rPr>
+        <w:t>smoothMoves</w:t>
+      </w:r>
+      <w:proofErr w:type="spellEnd"/>
+      <w:r>
+        <w:rPr>
+          <w:rFonts w:ascii="Arial" w:hAnsi="Arial" w:cs="Arial"/>
+        </w:rPr>
+        <w:t xml:space="preserve"> to generate movement WRT time</w:t>
+      </w:r>
+    </w:p>
+    <w:p>
+      <w:pPr>
+        <w:pStyle w:val="NormalWeb"/>
+        <w:rPr>
+          <w:rFonts w:ascii="Arial" w:hAnsi="Arial" w:cs="Arial"/>
+        </w:rPr>
+      </w:pPr>
+      <w:r>
+        <w:rPr>
+          <w:rFonts w:ascii="Arial" w:hAnsi="Arial" w:cs="Arial"/>
+        </w:rPr>
+        <w:lastRenderedPageBreak/>
+        <w:tab/>
+      </w:r>
+      <w:proofErr w:type="spellStart"/>
+      <w:proofErr w:type="gramStart"/>
+      <w:r>
+        <w:rPr>
+          <w:rFonts w:ascii="Arial" w:hAnsi="Arial" w:cs="Arial"/>
+        </w:rPr>
+        <w:t>drawText</w:t>
+      </w:r>
+      <w:proofErr w:type="spellEnd"/>
+      <w:proofErr w:type="gramEnd"/>
+      <w:r>
+        <w:rPr>
+          <w:rFonts w:ascii="Arial" w:hAnsi="Arial" w:cs="Arial"/>
+        </w:rPr>
+        <w:t xml:space="preserve"> – allow text to be rendered and drawn to the screen</w:t>
+      </w:r>
+    </w:p>
+    <w:p>
+      <w:pPr>
+        <w:pStyle w:val="NormalWeb"/>
+        <w:rPr>
+          <w:rFonts w:ascii="Arial" w:hAnsi="Arial" w:cs="Arial"/>
+        </w:rPr>
+      </w:pPr>
+      <w:r>
+        <w:rPr>
+          <w:rFonts w:ascii="Arial" w:hAnsi="Arial" w:cs="Arial"/>
+        </w:rPr>
+        <w:tab/>
+      </w:r>
+      <w:proofErr w:type="spellStart"/>
+      <w:r>
+        <w:rPr>
+          <w:rFonts w:ascii="Arial" w:hAnsi="Arial" w:cs="Arial"/>
+        </w:rPr>
+        <w:t>special_down</w:t>
+      </w:r>
+      <w:proofErr w:type="spellEnd"/>
+      <w:r>
+        <w:rPr>
+          <w:rFonts w:ascii="Arial" w:hAnsi="Arial" w:cs="Arial"/>
+        </w:rPr>
+        <w:t xml:space="preserve"> – keep track of when special buttons are held down</w:t>
+      </w:r>
+    </w:p>
+    <w:p>
+      <w:pPr>
+        <w:pStyle w:val="NormalWeb"/>
+        <w:rPr>
+          <w:rFonts w:ascii="Arial" w:hAnsi="Arial" w:cs="Arial"/>
+        </w:rPr>
+      </w:pPr>
+      <w:r>
+        <w:rPr>
+          <w:rFonts w:ascii="Arial" w:hAnsi="Arial" w:cs="Arial"/>
+        </w:rPr>
+        <w:tab/>
+      </w:r>
+      <w:r>
+        <w:rPr>
+          <w:rFonts w:ascii="Arial" w:hAnsi="Arial" w:cs="Arial"/>
+        </w:rPr>
+        <w:tab/>
+      </w:r>
+      <w:proofErr w:type="gramStart"/>
+      <w:r>
+        <w:rPr>
+          <w:rFonts w:ascii="Arial" w:hAnsi="Arial" w:cs="Arial"/>
+        </w:rPr>
+        <w:t>special</w:t>
+      </w:r>
+      <w:proofErr w:type="gramEnd"/>
+      <w:r>
+        <w:rPr>
+          <w:rFonts w:ascii="Arial" w:hAnsi="Arial" w:cs="Arial"/>
+        </w:rPr>
+        <w:t xml:space="preserve"> buttons are arrow keys, function keys, etc. (no ASCII value)</w:t>
+      </w:r>
+    </w:p>
+    <w:p>
+      <w:pPr>
+        <w:pStyle w:val="NormalWeb"/>
+        <w:rPr>
+          <w:rFonts w:ascii="Arial" w:hAnsi="Arial" w:cs="Arial"/>
+        </w:rPr>
+      </w:pPr>
+      <w:r>
+        <w:rPr>
+          <w:rFonts w:ascii="Arial" w:hAnsi="Arial" w:cs="Arial"/>
+        </w:rPr>
+        <w:tab/>
+      </w:r>
+      <w:proofErr w:type="spellStart"/>
+      <w:r>
+        <w:rPr>
+          <w:rFonts w:ascii="Arial" w:hAnsi="Arial" w:cs="Arial"/>
+        </w:rPr>
+        <w:t>special_up</w:t>
+      </w:r>
+      <w:proofErr w:type="spellEnd"/>
+      <w:r>
+        <w:rPr>
+          <w:rFonts w:ascii="Arial" w:hAnsi="Arial" w:cs="Arial"/>
+        </w:rPr>
+        <w:t xml:space="preserve"> – keep track of when special buttons are let go</w:t>
+      </w:r>
+    </w:p>
+    <w:p>
+      <w:pPr>
+        <w:pStyle w:val="NormalWeb"/>
+        <w:rPr>
+          <w:rFonts w:ascii="Arial" w:hAnsi="Arial" w:cs="Arial"/>
+        </w:rPr>
+      </w:pPr>
+      <w:r>
+        <w:rPr>
+          <w:rFonts w:ascii="Arial" w:hAnsi="Arial" w:cs="Arial"/>
+        </w:rPr>
+        <w:tab/>
+      </w:r>
+      <w:r>
+        <w:rPr>
+          <w:rFonts w:ascii="Arial" w:hAnsi="Arial" w:cs="Arial"/>
+        </w:rPr>
+        <w:tab/>
+      </w:r>
+      <w:proofErr w:type="gramStart"/>
+      <w:r>
+        <w:rPr>
+          <w:rFonts w:ascii="Arial" w:hAnsi="Arial" w:cs="Arial"/>
+        </w:rPr>
+        <w:t>special</w:t>
+      </w:r>
+      <w:proofErr w:type="gramEnd"/>
+      <w:r>
+        <w:rPr>
+          <w:rFonts w:ascii="Arial" w:hAnsi="Arial" w:cs="Arial"/>
+        </w:rPr>
+        <w:t xml:space="preserve"> buttons are arrow keys, function keys, etc. (no ASCII value)</w:t>
+      </w:r>
+    </w:p>
+    <w:p>
+      <w:pPr>
+        <w:pStyle w:val="NormalWeb"/>
+        <w:rPr>
+          <w:rFonts w:ascii="Arial" w:hAnsi="Arial" w:cs="Arial"/>
+        </w:rPr>
+      </w:pPr>
+      <w:r>
+        <w:rPr>
+          <w:rFonts w:ascii="Arial" w:hAnsi="Arial" w:cs="Arial"/>
+        </w:rPr>
+        <w:tab/>
+      </w:r>
+      <w:proofErr w:type="spellStart"/>
+      <w:proofErr w:type="gramStart"/>
+      <w:r>
+        <w:rPr>
+          <w:rFonts w:ascii="Arial" w:hAnsi="Arial" w:cs="Arial"/>
+        </w:rPr>
+        <w:t>keyboardUp</w:t>
+      </w:r>
+      <w:proofErr w:type="spellEnd"/>
+      <w:proofErr w:type="gramEnd"/>
+      <w:r>
+        <w:rPr>
+          <w:rFonts w:ascii="Arial" w:hAnsi="Arial" w:cs="Arial"/>
+        </w:rPr>
+        <w:t xml:space="preserve"> – keep track of when keyboard buttons are let go</w:t>
+      </w:r>
+    </w:p>
+    <w:p>
+      <w:pPr>
+        <w:pStyle w:val="NormalWeb"/>
+        <w:rPr>
+          <w:rFonts w:ascii="Arial" w:hAnsi="Arial" w:cs="Arial"/>
+        </w:rPr>
+      </w:pPr>
+      <w:r>
+        <w:rPr>
+          <w:rFonts w:ascii="Arial" w:hAnsi="Arial" w:cs="Arial"/>
+        </w:rPr>
+        <w:tab/>
+      </w:r>
+      <w:r>
+        <w:rPr>
+          <w:rFonts w:ascii="Arial" w:hAnsi="Arial" w:cs="Arial"/>
+        </w:rPr>
+        <w:tab/>
+      </w:r>
+      <w:proofErr w:type="gramStart"/>
+      <w:r>
+        <w:rPr>
+          <w:rFonts w:ascii="Arial" w:hAnsi="Arial" w:cs="Arial"/>
+        </w:rPr>
+        <w:t>buttons</w:t>
+      </w:r>
+      <w:proofErr w:type="gramEnd"/>
+      <w:r>
+        <w:rPr>
+          <w:rFonts w:ascii="Arial" w:hAnsi="Arial" w:cs="Arial"/>
+        </w:rPr>
+        <w:t xml:space="preserve"> with ASCII values (letters, numbers, etc.)</w:t>
+      </w:r>
+    </w:p>
+    <w:p>
+      <w:pPr>
+        <w:pStyle w:val="NormalWeb"/>
+        <w:rPr>
+          <w:rFonts w:ascii="Arial" w:hAnsi="Arial" w:cs="Arial"/>
+        </w:rPr>
+      </w:pPr>
+      <w:r>
+        <w:rPr>
+          <w:rFonts w:ascii="Arial" w:hAnsi="Arial" w:cs="Arial"/>
+        </w:rPr>
+        <w:tab/>
+      </w:r>
+      <w:proofErr w:type="gramStart"/>
+      <w:r>
+        <w:rPr>
+          <w:rFonts w:ascii="Arial" w:hAnsi="Arial" w:cs="Arial"/>
+        </w:rPr>
+        <w:t>keyboard</w:t>
+      </w:r>
+      <w:proofErr w:type="gramEnd"/>
+      <w:r>
+        <w:rPr>
+          <w:rFonts w:ascii="Arial" w:hAnsi="Arial" w:cs="Arial"/>
+        </w:rPr>
+        <w:t xml:space="preserve"> – keep track of when keyboard buttons are held down</w:t>
+      </w:r>
+    </w:p>
+    <w:p>
+      <w:pPr>
+        <w:pStyle w:val="NormalWeb"/>
+        <w:rPr>
+          <w:rFonts w:ascii="Arial" w:hAnsi="Arial" w:cs="Arial"/>
+        </w:rPr>
+      </w:pPr>
+      <w:r>
+        <w:rPr>
+          <w:rFonts w:ascii="Arial" w:hAnsi="Arial" w:cs="Arial"/>
+        </w:rPr>
+        <w:tab/>
+      </w:r>
+      <w:r>
+        <w:rPr>
+          <w:rFonts w:ascii="Arial" w:hAnsi="Arial" w:cs="Arial"/>
+        </w:rPr>
+        <w:tab/>
+      </w:r>
+      <w:proofErr w:type="gramStart"/>
+      <w:r>
+        <w:rPr>
+          <w:rFonts w:ascii="Arial" w:hAnsi="Arial" w:cs="Arial"/>
+        </w:rPr>
+        <w:t>buttons</w:t>
+      </w:r>
+      <w:proofErr w:type="gramEnd"/>
+      <w:r>
+        <w:rPr>
+          <w:rFonts w:ascii="Arial" w:hAnsi="Arial" w:cs="Arial"/>
+        </w:rPr>
+        <w:t xml:space="preserve"> with ASCII values (letters, numbers, etc.)</w:t>
+      </w:r>
+    </w:p>
+    <w:p>
+      <w:pPr>
+        <w:pStyle w:val="NormalWeb"/>
+        <w:rPr>
+          <w:rFonts w:ascii="Arial" w:hAnsi="Arial" w:cs="Arial"/>
+        </w:rPr>
+      </w:pPr>
+      <w:r>
+        <w:rPr>
+          <w:rFonts w:ascii="Arial" w:hAnsi="Arial" w:cs="Arial"/>
+        </w:rPr>
+        <w:tab/>
+      </w:r>
+      <w:r>
+        <w:rPr>
+          <w:rFonts w:ascii="Arial" w:hAnsi="Arial" w:cs="Arial"/>
+        </w:rPr>
+        <w:tab/>
+      </w:r>
+      <w:proofErr w:type="gramStart"/>
+      <w:r>
+        <w:rPr>
+          <w:rFonts w:ascii="Arial" w:hAnsi="Arial" w:cs="Arial"/>
+        </w:rPr>
+        <w:t>changes</w:t>
+      </w:r>
+      <w:proofErr w:type="gramEnd"/>
+      <w:r>
+        <w:rPr>
+          <w:rFonts w:ascii="Arial" w:hAnsi="Arial" w:cs="Arial"/>
+        </w:rPr>
+        <w:t xml:space="preserve"> variables in </w:t>
+      </w:r>
+      <w:proofErr w:type="spellStart"/>
+      <w:r>
+        <w:rPr>
+          <w:rFonts w:ascii="Arial" w:hAnsi="Arial" w:cs="Arial"/>
+        </w:rPr>
+        <w:t>drawPlayer</w:t>
+      </w:r>
+      <w:proofErr w:type="spellEnd"/>
+    </w:p>
+    <w:p>
+      <w:pPr>
+        <w:pStyle w:val="NormalWeb"/>
+        <w:rPr>
+          <w:rFonts w:ascii="Arial" w:hAnsi="Arial" w:cs="Arial"/>
+        </w:rPr>
+      </w:pPr>
+      <w:r>
+        <w:rPr>
+          <w:rFonts w:ascii="Arial" w:hAnsi="Arial" w:cs="Arial"/>
+        </w:rPr>
+        <w:tab/>
+      </w:r>
+      <w:proofErr w:type="spellStart"/>
+      <w:r>
+        <w:rPr>
+          <w:rFonts w:ascii="Arial" w:hAnsi="Arial" w:cs="Arial"/>
+        </w:rPr>
+        <w:t>CreateGlutWindow</w:t>
+      </w:r>
+      <w:proofErr w:type="spellEnd"/>
+      <w:r>
+        <w:rPr>
+          <w:rFonts w:ascii="Arial" w:hAnsi="Arial" w:cs="Arial"/>
+        </w:rPr>
+        <w:t xml:space="preserve"> – create a full screen game window</w:t>
+      </w:r>
+    </w:p>
+    <w:p>
+      <w:pPr>
+        <w:pStyle w:val="NormalWeb"/>
+        <w:rPr>
+          <w:rFonts w:ascii="Arial" w:hAnsi="Arial" w:cs="Arial"/>
+        </w:rPr>
+      </w:pPr>
+      <w:r>
+        <w:rPr>
+          <w:rFonts w:ascii="Arial" w:hAnsi="Arial" w:cs="Arial"/>
+        </w:rPr>
+        <w:tab/>
+      </w:r>
+      <w:proofErr w:type="spellStart"/>
+      <w:r>
+        <w:rPr>
+          <w:rFonts w:ascii="Arial" w:hAnsi="Arial" w:cs="Arial"/>
+        </w:rPr>
+        <w:t>CreateGlutCallbacks</w:t>
+      </w:r>
+      <w:proofErr w:type="spellEnd"/>
+      <w:r>
+        <w:rPr>
+          <w:rFonts w:ascii="Arial" w:hAnsi="Arial" w:cs="Arial"/>
+        </w:rPr>
+        <w:t xml:space="preserve"> – call glut functions constantly for checks</w:t>
+      </w:r>
+    </w:p>
+    <w:p>
+      <w:pPr>
+        <w:pStyle w:val="NormalWeb"/>
+        <w:ind w:left="1440"/>
+        <w:rPr>
+          <w:rFonts w:ascii="Arial" w:hAnsi="Arial" w:cs="Arial"/>
+        </w:rPr>
+      </w:pPr>
+      <w:proofErr w:type="gramStart"/>
+      <w:r>
+        <w:rPr>
+          <w:rFonts w:ascii="Arial" w:hAnsi="Arial" w:cs="Arial"/>
+        </w:rPr>
+        <w:t>functions</w:t>
+      </w:r>
+      <w:proofErr w:type="gramEnd"/>
+      <w:r>
+        <w:rPr>
+          <w:rFonts w:ascii="Arial" w:hAnsi="Arial" w:cs="Arial"/>
+        </w:rPr>
+        <w:t xml:space="preserve"> called: keyboard, </w:t>
+      </w:r>
+      <w:proofErr w:type="spellStart"/>
+      <w:r>
+        <w:rPr>
+          <w:rFonts w:ascii="Arial" w:hAnsi="Arial" w:cs="Arial"/>
+        </w:rPr>
+        <w:t>keyboardUp</w:t>
+      </w:r>
+      <w:proofErr w:type="spellEnd"/>
+      <w:r>
+        <w:rPr>
+          <w:rFonts w:ascii="Arial" w:hAnsi="Arial" w:cs="Arial"/>
+        </w:rPr>
+        <w:t xml:space="preserve">, </w:t>
+      </w:r>
+      <w:proofErr w:type="spellStart"/>
+      <w:r>
+        <w:rPr>
+          <w:rFonts w:ascii="Arial" w:hAnsi="Arial" w:cs="Arial"/>
+        </w:rPr>
+        <w:t>special_down</w:t>
+      </w:r>
+      <w:proofErr w:type="spellEnd"/>
+      <w:r>
+        <w:rPr>
+          <w:rFonts w:ascii="Arial" w:hAnsi="Arial" w:cs="Arial"/>
+        </w:rPr>
+        <w:t xml:space="preserve">, </w:t>
+      </w:r>
+      <w:proofErr w:type="spellStart"/>
+      <w:r>
+        <w:rPr>
+          <w:rFonts w:ascii="Arial" w:hAnsi="Arial" w:cs="Arial"/>
+        </w:rPr>
+        <w:t>special_up</w:t>
+      </w:r>
+      <w:proofErr w:type="spellEnd"/>
+      <w:r>
+        <w:rPr>
+          <w:rFonts w:ascii="Arial" w:hAnsi="Arial" w:cs="Arial"/>
+        </w:rPr>
+        <w:t>, idle, display</w:t>
+      </w:r>
+    </w:p>
+    <w:p>
+      <w:pPr>
+        <w:pStyle w:val="NormalWeb"/>
+        <w:ind w:left="1440"/>
+        <w:rPr>
+          <w:rFonts w:ascii="Arial" w:hAnsi="Arial" w:cs="Arial"/>
+        </w:rPr>
+      </w:pPr>
+      <w:proofErr w:type="gramStart"/>
+      <w:r>
+        <w:rPr>
+          <w:rFonts w:ascii="Arial" w:hAnsi="Arial" w:cs="Arial"/>
+        </w:rPr>
+        <w:t>also</w:t>
+      </w:r>
+      <w:proofErr w:type="gramEnd"/>
+      <w:r>
+        <w:rPr>
+          <w:rFonts w:ascii="Arial" w:hAnsi="Arial" w:cs="Arial"/>
+        </w:rPr>
+        <w:t xml:space="preserve"> allocate memory to store which key is held down</w:t>
+      </w:r>
+    </w:p>
+    <w:p>
+      <w:pPr>
+        <w:pStyle w:val="NormalWeb"/>
+        <w:rPr>
+          <w:rFonts w:ascii="Arial" w:hAnsi="Arial" w:cs="Arial"/>
+        </w:rPr>
+      </w:pPr>
+      <w:r>
+        <w:rPr>
+          <w:rFonts w:ascii="Arial" w:hAnsi="Arial" w:cs="Arial"/>
+        </w:rPr>
+        <w:tab/>
+      </w:r>
+      <w:proofErr w:type="spellStart"/>
+      <w:r>
+        <w:rPr>
+          <w:rFonts w:ascii="Arial" w:hAnsi="Arial" w:cs="Arial"/>
+        </w:rPr>
+        <w:t>InitOpenGL</w:t>
+      </w:r>
+      <w:proofErr w:type="spellEnd"/>
+      <w:r>
+        <w:rPr>
+          <w:rFonts w:ascii="Arial" w:hAnsi="Arial" w:cs="Arial"/>
+        </w:rPr>
+        <w:t xml:space="preserve"> – clear the background color to white</w:t>
+      </w:r>
+    </w:p>
+    <w:p>
+      <w:pPr>
+        <w:pStyle w:val="NormalWeb"/>
+        <w:rPr>
+          <w:rFonts w:ascii="Arial" w:hAnsi="Arial" w:cs="Arial"/>
+        </w:rPr>
+      </w:pPr>
+      <w:r>
+        <w:rPr>
+          <w:rFonts w:ascii="Arial" w:hAnsi="Arial" w:cs="Arial"/>
+        </w:rPr>
+        <w:tab/>
+      </w:r>
+      <w:proofErr w:type="gramStart"/>
+      <w:r>
+        <w:rPr>
+          <w:rFonts w:ascii="Arial" w:hAnsi="Arial" w:cs="Arial"/>
+        </w:rPr>
+        <w:t>main</w:t>
+      </w:r>
+      <w:proofErr w:type="gramEnd"/>
+      <w:r>
+        <w:rPr>
+          <w:rFonts w:ascii="Arial" w:hAnsi="Arial" w:cs="Arial"/>
+        </w:rPr>
+        <w:t xml:space="preserve"> – main loop where functions are constantly called for rendering</w:t>
+      </w:r>
+    </w:p>
+    <w:p>
+      <w:pPr>
+        <w:pStyle w:val="NormalWeb"/>
+        <w:ind w:left="1440"/>
+        <w:rPr>
+          <w:rFonts w:ascii="Arial" w:hAnsi="Arial" w:cs="Arial"/>
+        </w:rPr>
+      </w:pPr>
+      <w:proofErr w:type="gramStart"/>
+      <w:r>
+        <w:rPr>
+          <w:rFonts w:ascii="Arial" w:hAnsi="Arial" w:cs="Arial"/>
+        </w:rPr>
+        <w:t>functions</w:t>
+      </w:r>
+      <w:proofErr w:type="gramEnd"/>
+      <w:r>
+        <w:rPr>
+          <w:rFonts w:ascii="Arial" w:hAnsi="Arial" w:cs="Arial"/>
+        </w:rPr>
+        <w:t xml:space="preserve"> called: </w:t>
+      </w:r>
+      <w:proofErr w:type="spellStart"/>
+      <w:r>
+        <w:rPr>
+          <w:rFonts w:ascii="Arial" w:hAnsi="Arial" w:cs="Arial"/>
+        </w:rPr>
+        <w:t>CreateGlutWindow</w:t>
+      </w:r>
+      <w:proofErr w:type="spellEnd"/>
+      <w:r>
+        <w:rPr>
+          <w:rFonts w:ascii="Arial" w:hAnsi="Arial" w:cs="Arial"/>
+        </w:rPr>
+        <w:t xml:space="preserve">, </w:t>
+      </w:r>
+      <w:proofErr w:type="spellStart"/>
+      <w:r>
+        <w:rPr>
+          <w:rFonts w:ascii="Arial" w:hAnsi="Arial" w:cs="Arial"/>
+        </w:rPr>
+        <w:t>CreateGlutCallbacks</w:t>
+      </w:r>
+      <w:proofErr w:type="spellEnd"/>
+      <w:r>
+        <w:rPr>
+          <w:rFonts w:ascii="Arial" w:hAnsi="Arial" w:cs="Arial"/>
+        </w:rPr>
+        <w:t xml:space="preserve">, </w:t>
+      </w:r>
+      <w:proofErr w:type="spellStart"/>
+      <w:r>
+        <w:rPr>
+          <w:rFonts w:ascii="Arial" w:hAnsi="Arial" w:cs="Arial"/>
+        </w:rPr>
+        <w:t>InitOpenGL</w:t>
+      </w:r>
+      <w:proofErr w:type="spellEnd"/>
+      <w:r>
+        <w:rPr>
+          <w:rFonts w:ascii="Arial" w:hAnsi="Arial" w:cs="Arial"/>
+        </w:rPr>
+        <w:t xml:space="preserve">, </w:t>
+      </w:r>
+      <w:proofErr w:type="spellStart"/>
+      <w:r>
+        <w:rPr>
+          <w:rFonts w:ascii="Arial" w:hAnsi="Arial" w:cs="Arial"/>
+        </w:rPr>
+        <w:t>initSounds</w:t>
+      </w:r>
+      <w:proofErr w:type="spellEnd"/>
+    </w:p>
+    <w:p>
+      <w:pPr>
+        <w:pStyle w:val="NormalWeb"/>
+        <w:ind w:left="720"/>
+      </w:pPr>
+    </w:p>
+    <w:p>
+      <w:pPr>
+        <w:pStyle w:val="NormalWeb"/>
+        <w:ind w:left="1440"/>
+      </w:pPr>
+      <w:r>
+        <w:t> </w:t>
+      </w:r>
+      <w:r>
+        <w:rPr>
+          <w:rFonts w:ascii="Arial" w:hAnsi="Arial" w:cs="Arial"/>
+          <w:b/>
+          <w:bCs/>
+        </w:rPr>
+        <w:t>4.1.1 Processing narrative (PSPEC) for function n</w:t>
+      </w:r>
+    </w:p>
+    <w:p>
+      <w:pPr>
+        <w:pStyle w:val="NormalWeb"/>
+        <w:ind w:left="1440"/>
+      </w:pPr>
+      <w:r>
+        <w:rPr>
+          <w:rFonts w:ascii="Arial" w:hAnsi="Arial" w:cs="Arial"/>
+        </w:rPr>
+        <w:t>A processing narrative for function n is presented.</w:t>
+      </w:r>
+    </w:p>
+    <w:p>
+      <w:pPr>
+        <w:pStyle w:val="NormalWeb"/>
+        <w:ind w:left="1440"/>
+      </w:pPr>
+      <w:r>
+        <w:t> </w:t>
+      </w:r>
+      <w:proofErr w:type="gramStart"/>
+      <w:r>
+        <w:rPr>
+          <w:rFonts w:ascii="Arial" w:hAnsi="Arial" w:cs="Arial"/>
+          <w:b/>
+          <w:bCs/>
+        </w:rPr>
+        <w:t>4.1.2 Function</w:t>
+      </w:r>
+      <w:proofErr w:type="gramEnd"/>
+      <w:r>
+        <w:rPr>
+          <w:rFonts w:ascii="Arial" w:hAnsi="Arial" w:cs="Arial"/>
+          <w:b/>
+          <w:bCs/>
+        </w:rPr>
+        <w:t xml:space="preserve"> n flow diagram</w:t>
+      </w:r>
+    </w:p>
+    <w:p>
+      <w:pPr>
+        <w:pStyle w:val="NormalWeb"/>
+        <w:ind w:left="1440"/>
+      </w:pPr>
+      <w:r>
+        <w:rPr>
+          <w:rFonts w:ascii="Arial" w:hAnsi="Arial" w:cs="Arial"/>
+        </w:rPr>
+        <w:lastRenderedPageBreak/>
+        <w:t>A diagram showing the flow of information through the function and the transformation it undergoes is presented.</w:t>
+      </w:r>
+    </w:p>
+    <w:p>
+      <w:pPr>
+        <w:pStyle w:val="NormalWeb"/>
+        <w:ind w:left="1440"/>
+      </w:pPr>
+      <w:r>
+        <w:t> </w:t>
+      </w:r>
+      <w:proofErr w:type="gramStart"/>
+      <w:r>
+        <w:rPr>
+          <w:rFonts w:ascii="Arial" w:hAnsi="Arial" w:cs="Arial"/>
+          <w:b/>
+          <w:bCs/>
+        </w:rPr>
+        <w:t>4.1.3 Function</w:t>
+      </w:r>
+      <w:proofErr w:type="gramEnd"/>
+      <w:r>
+        <w:rPr>
+          <w:rFonts w:ascii="Arial" w:hAnsi="Arial" w:cs="Arial"/>
+          <w:b/>
+          <w:bCs/>
+        </w:rPr>
+        <w:t xml:space="preserve"> n interface description</w:t>
+      </w:r>
+    </w:p>
+    <w:p>
+      <w:pPr>
+        <w:pStyle w:val="NormalWeb"/>
+        <w:ind w:left="1440"/>
+      </w:pPr>
+      <w:r>
+        <w:rPr>
+          <w:rFonts w:ascii="Arial" w:hAnsi="Arial" w:cs="Arial"/>
+        </w:rPr>
+        <w:t>A detailed description of the input and output interfaces for the function is presented.</w:t>
+      </w:r>
+    </w:p>
+    <w:p>
+      <w:pPr>
+        <w:pStyle w:val="NormalWeb"/>
+        <w:ind w:left="1440"/>
+      </w:pPr>
+      <w:r>
+        <w:t> </w:t>
+      </w:r>
+      <w:r>
+        <w:rPr>
+          <w:rFonts w:ascii="Arial" w:hAnsi="Arial" w:cs="Arial"/>
+          <w:b/>
+          <w:bCs/>
+        </w:rPr>
+        <w:t>4.1.4 Function n transforms</w:t>
+      </w:r>
+    </w:p>
+    <w:p>
+      <w:pPr>
+        <w:pStyle w:val="NormalWeb"/>
+        <w:ind w:left="1440"/>
+      </w:pPr>
+      <w:r>
+        <w:rPr>
+          <w:rFonts w:ascii="Arial" w:hAnsi="Arial" w:cs="Arial"/>
+        </w:rPr>
+        <w:t>A detailed description for each transform (</w:t>
+      </w:r>
+      <w:proofErr w:type="spellStart"/>
+      <w:r>
+        <w:rPr>
+          <w:rFonts w:ascii="Arial" w:hAnsi="Arial" w:cs="Arial"/>
+        </w:rPr>
+        <w:t>subfunction</w:t>
+      </w:r>
+      <w:proofErr w:type="spellEnd"/>
+      <w:r>
+        <w:rPr>
+          <w:rFonts w:ascii="Arial" w:hAnsi="Arial" w:cs="Arial"/>
+        </w:rPr>
+        <w:t>) for function n is presented. Section 4.1.4 is repeated for each of k transforms.</w:t>
+      </w:r>
+    </w:p>
+    <w:p>
+      <w:pPr>
+        <w:pStyle w:val="NormalWeb"/>
+        <w:ind w:left="2160"/>
+      </w:pPr>
+      <w:r>
+        <w:t> </w:t>
+      </w:r>
+      <w:r>
+        <w:rPr>
+          <w:rFonts w:ascii="Arial" w:hAnsi="Arial" w:cs="Arial"/>
+          <w:b/>
+          <w:bCs/>
+        </w:rPr>
+        <w:t>4.1.4.1 Transform k description (processing narrative, PSPEC)</w:t>
+      </w:r>
+    </w:p>
+    <w:p>
+      <w:pPr>
+        <w:pStyle w:val="NormalWeb"/>
+        <w:ind w:left="2160"/>
+      </w:pPr>
+      <w:r>
+        <w:t> </w:t>
+      </w:r>
+      <w:r>
+        <w:rPr>
+          <w:rFonts w:ascii="Arial" w:hAnsi="Arial" w:cs="Arial"/>
+          <w:b/>
+          <w:bCs/>
+        </w:rPr>
+        <w:t>4.1.4.2 Transform k interface description</w:t>
+      </w:r>
+    </w:p>
+    <w:p>
+      <w:pPr>
+        <w:pStyle w:val="NormalWeb"/>
+        <w:ind w:left="2160"/>
+      </w:pPr>
+      <w:r>
+        <w:t> </w:t>
+      </w:r>
+      <w:r>
+        <w:rPr>
+          <w:rFonts w:ascii="Arial" w:hAnsi="Arial" w:cs="Arial"/>
+          <w:b/>
+          <w:bCs/>
+        </w:rPr>
+        <w:t>4.1.4.3 Transform k lower level flow diagrams</w:t>
+      </w:r>
+    </w:p>
+    <w:p>
+      <w:pPr>
+        <w:pStyle w:val="NormalWeb"/>
+        <w:ind w:left="2160"/>
+      </w:pPr>
+      <w:r>
+        <w:t> </w:t>
+      </w:r>
+      <w:r>
+        <w:rPr>
+          <w:rFonts w:ascii="Arial" w:hAnsi="Arial" w:cs="Arial"/>
+          <w:b/>
+          <w:bCs/>
+        </w:rPr>
+        <w:t>4.1.4.4 Transform k interface description</w:t>
+      </w:r>
+    </w:p>
+    <w:p>
+      <w:pPr>
+        <w:pStyle w:val="NormalWeb"/>
+        <w:ind w:left="1440"/>
+      </w:pPr>
+      <w:r>
+        <w:t> </w:t>
+      </w:r>
+      <w:r>
+        <w:rPr>
+          <w:rFonts w:ascii="Arial" w:hAnsi="Arial" w:cs="Arial"/>
+          <w:b/>
+          <w:bCs/>
+        </w:rPr>
+        <w:t>4.1.5 Performance Issues</w:t>
+      </w:r>
+    </w:p>
+    <w:p>
+      <w:pPr>
+        <w:pStyle w:val="NormalWeb"/>
+        <w:ind w:left="1440"/>
+      </w:pPr>
+      <w:r>
+        <w:rPr>
+          <w:rFonts w:ascii="Arial" w:hAnsi="Arial" w:cs="Arial"/>
+        </w:rPr>
+        <w:t>Special performance required for the subsystem is specified.</w:t>
+      </w:r>
+    </w:p>
+    <w:p>
+      <w:pPr>
+        <w:pStyle w:val="NormalWeb"/>
+        <w:ind w:left="1440"/>
+      </w:pPr>
+      <w:r>
+        <w:t> </w:t>
+      </w:r>
+      <w:r>
+        <w:rPr>
+          <w:rFonts w:ascii="Arial" w:hAnsi="Arial" w:cs="Arial"/>
+          <w:b/>
+          <w:bCs/>
+        </w:rPr>
+        <w:t>4.1.6 Design Constraints</w:t>
+      </w:r>
+    </w:p>
+    <w:p>
+      <w:pPr>
+        <w:pStyle w:val="NormalWeb"/>
+        <w:ind w:left="1440"/>
+      </w:pPr>
+      <w:r>
+        <w:rPr>
+          <w:rFonts w:ascii="Arial" w:hAnsi="Arial" w:cs="Arial"/>
+        </w:rPr>
+        <w:t>Any design constraints that will impact the subsystem are noted.</w:t>
+      </w:r>
+    </w:p>
+    <w:p>
+      <w:pPr>
+        <w:pStyle w:val="NormalWeb"/>
+        <w:ind w:left="720"/>
+      </w:pPr>
+      <w:r>
+        <w:t> </w:t>
+      </w:r>
+      <w:r>
+        <w:rPr>
+          <w:rFonts w:ascii="Arial" w:hAnsi="Arial" w:cs="Arial"/>
+          <w:b/>
+          <w:bCs/>
+        </w:rPr>
+        <w:t>4.2 Software Interface Description</w:t>
+      </w:r>
+    </w:p>
+    <w:p>
+      <w:pPr>
+        <w:pStyle w:val="NormalWeb"/>
+        <w:ind w:left="720"/>
+      </w:pPr>
+      <w:r>
+        <w:rPr>
+          <w:rFonts w:ascii="Arial" w:hAnsi="Arial" w:cs="Arial"/>
+        </w:rPr>
+        <w:t>The software interface(s</w:t>
+      </w:r>
+      <w:proofErr w:type="gramStart"/>
+      <w:r>
+        <w:rPr>
+          <w:rFonts w:ascii="Arial" w:hAnsi="Arial" w:cs="Arial"/>
+        </w:rPr>
+        <w:t>)to</w:t>
+      </w:r>
+      <w:proofErr w:type="gramEnd"/>
+      <w:r>
+        <w:rPr>
+          <w:rFonts w:ascii="Arial" w:hAnsi="Arial" w:cs="Arial"/>
+        </w:rPr>
+        <w:t xml:space="preserve"> the outside world is(are) described.</w:t>
+      </w:r>
+    </w:p>
+    <w:p>
+      <w:pPr>
+        <w:pStyle w:val="NormalWeb"/>
+        <w:ind w:left="1440"/>
+      </w:pPr>
+      <w:r>
+        <w:t> </w:t>
+      </w:r>
+      <w:r>
+        <w:rPr>
+          <w:rFonts w:ascii="Arial" w:hAnsi="Arial" w:cs="Arial"/>
+          <w:b/>
+          <w:bCs/>
+        </w:rPr>
+        <w:t>4.2.1 External machine interfaces</w:t>
+      </w:r>
+    </w:p>
+    <w:p>
+      <w:pPr>
+        <w:pStyle w:val="NormalWeb"/>
+        <w:ind w:left="1440"/>
+      </w:pPr>
+      <w:r>
+        <w:rPr>
+          <w:rFonts w:ascii="Arial" w:hAnsi="Arial" w:cs="Arial"/>
+        </w:rPr>
+        <w:t>Interfaces to other machines (computers or devices) are described.</w:t>
+      </w:r>
+    </w:p>
+    <w:p>
+      <w:pPr>
+        <w:pStyle w:val="NormalWeb"/>
+        <w:ind w:left="1440"/>
+      </w:pPr>
+      <w:r>
+        <w:t> </w:t>
+      </w:r>
+      <w:r>
+        <w:rPr>
+          <w:rFonts w:ascii="Arial" w:hAnsi="Arial" w:cs="Arial"/>
+          <w:b/>
+          <w:bCs/>
+        </w:rPr>
+        <w:t>4.2.2 External system interfaces</w:t>
+      </w:r>
+    </w:p>
+    <w:p>
+      <w:pPr>
+        <w:pStyle w:val="NormalWeb"/>
+        <w:ind w:left="1440"/>
+      </w:pPr>
+      <w:r>
+        <w:rPr>
+          <w:rFonts w:ascii="Arial" w:hAnsi="Arial" w:cs="Arial"/>
+        </w:rPr>
+        <w:t>Interfaces to other systems, products or networks are described.</w:t>
+      </w:r>
+    </w:p>
+    <w:p>
+      <w:pPr>
+        <w:pStyle w:val="NormalWeb"/>
+        <w:ind w:left="1440"/>
       </w:pPr>
       <w:r>
         <w:lastRenderedPageBreak/>
@@ -505,25 +2105,25 @@
           <w:b/>
           <w:bCs/>
         </w:rPr>
-        <w:t>4.1 Description for Function n</w:t>
-      </w:r>
-    </w:p>
-    <w:p>
-      <w:pPr>
-        <w:pStyle w:val="NormalWeb"/>
-        <w:ind w:left="720"/>
-      </w:pPr>
-      <w:r>
-        <w:rPr>
-          <w:rFonts w:ascii="Arial" w:hAnsi="Arial" w:cs="Arial"/>
-        </w:rPr>
-        <w:t>A detailed description of each software function is presented. Section 4.1 is repeated for each of n functions.</w:t>
-      </w:r>
-    </w:p>
-    <w:p>
-      <w:pPr>
-        <w:pStyle w:val="NormalWeb"/>
-        <w:ind w:left="1440"/>
+        <w:t>4.2.3 Human interface</w:t>
+      </w:r>
+    </w:p>
+    <w:p>
+      <w:pPr>
+        <w:pStyle w:val="NormalWeb"/>
+        <w:ind w:left="1440"/>
+      </w:pPr>
+      <w:r>
+        <w:rPr>
+          <w:rFonts w:ascii="Arial" w:hAnsi="Arial" w:cs="Arial"/>
+        </w:rPr>
+        <w:t>An overview of any human interfaces to be designed for the software is presented.</w:t>
+      </w:r>
+    </w:p>
+    <w:p>
+      <w:pPr>
+        <w:pStyle w:val="NormalWeb"/>
+        <w:ind w:left="720"/>
       </w:pPr>
       <w:r>
         <w:t> </w:t>
@@ -534,97 +2134,80 @@
           <w:b/>
           <w:bCs/>
         </w:rPr>
-        <w:t>4.1.1 Processing narrative (PSPEC) for function n</w:t>
-      </w:r>
-    </w:p>
-    <w:p>
-      <w:pPr>
-        <w:pStyle w:val="NormalWeb"/>
-        <w:ind w:left="1440"/>
-      </w:pPr>
-      <w:r>
-        <w:rPr>
-          <w:rFonts w:ascii="Arial" w:hAnsi="Arial" w:cs="Arial"/>
-        </w:rPr>
-        <w:t>A processing narrative for function n is presented.</w:t>
-      </w:r>
-    </w:p>
-    <w:p>
-      <w:pPr>
-        <w:pStyle w:val="NormalWeb"/>
-        <w:ind w:left="1440"/>
+        <w:t>4.3 Control flow description</w:t>
+      </w:r>
+    </w:p>
+    <w:p>
+      <w:pPr>
+        <w:pStyle w:val="NormalWeb"/>
+        <w:ind w:left="720"/>
+      </w:pPr>
+      <w:r>
+        <w:rPr>
+          <w:rFonts w:ascii="Arial" w:hAnsi="Arial" w:cs="Arial"/>
+        </w:rPr>
+        <w:t>The control flow for the system is presented with reference to Section 5.0 of this document.</w:t>
+      </w:r>
+    </w:p>
+    <w:p>
+      <w:pPr>
+        <w:pStyle w:val="NormalWeb"/>
       </w:pPr>
       <w:r>
         <w:t> </w:t>
       </w:r>
-      <w:proofErr w:type="gramStart"/>
-      <w:r>
-        <w:rPr>
-          <w:rFonts w:ascii="Arial" w:hAnsi="Arial" w:cs="Arial"/>
-          <w:b/>
-          <w:bCs/>
-        </w:rPr>
-        <w:t>4.1.2 Function</w:t>
-      </w:r>
-      <w:proofErr w:type="gramEnd"/>
-      <w:r>
-        <w:rPr>
-          <w:rFonts w:ascii="Arial" w:hAnsi="Arial" w:cs="Arial"/>
-          <w:b/>
-          <w:bCs/>
-        </w:rPr>
-        <w:t xml:space="preserve"> n flow diagram</w:t>
-      </w:r>
-    </w:p>
-    <w:p>
-      <w:pPr>
-        <w:pStyle w:val="NormalWeb"/>
-        <w:ind w:left="1440"/>
-      </w:pPr>
-      <w:r>
-        <w:rPr>
-          <w:rFonts w:ascii="Arial" w:hAnsi="Arial" w:cs="Arial"/>
-        </w:rPr>
-        <w:t>A diagram showing the flow of information through the function and the transformation it undergoes is presented.</w:t>
-      </w:r>
-    </w:p>
-    <w:p>
-      <w:pPr>
-        <w:pStyle w:val="NormalWeb"/>
-        <w:ind w:left="1440"/>
+    </w:p>
+    <w:p>
+      <w:pPr>
+        <w:pStyle w:val="NormalWeb"/>
+      </w:pPr>
+      <w:r>
+        <w:rPr>
+          <w:rFonts w:ascii="Arial" w:hAnsi="Arial" w:cs="Arial"/>
+          <w:b/>
+          <w:bCs/>
+        </w:rPr>
+        <w:t>5.0 Behavioral Model and Description</w:t>
+      </w:r>
+    </w:p>
+    <w:p>
+      <w:pPr>
+        <w:pStyle w:val="NormalWeb"/>
+      </w:pPr>
+      <w:r>
+        <w:rPr>
+          <w:rFonts w:ascii="Arial" w:hAnsi="Arial" w:cs="Arial"/>
+        </w:rPr>
+        <w:t>A description of the behavior of the software is presented.</w:t>
+      </w:r>
+    </w:p>
+    <w:p>
+      <w:pPr>
+        <w:pStyle w:val="NormalWeb"/>
+        <w:ind w:left="720"/>
       </w:pPr>
       <w:r>
         <w:t> </w:t>
       </w:r>
-      <w:proofErr w:type="gramStart"/>
-      <w:r>
-        <w:rPr>
-          <w:rFonts w:ascii="Arial" w:hAnsi="Arial" w:cs="Arial"/>
-          <w:b/>
-          <w:bCs/>
-        </w:rPr>
-        <w:t>4.1.3 Function</w:t>
-      </w:r>
-      <w:proofErr w:type="gramEnd"/>
-      <w:r>
-        <w:rPr>
-          <w:rFonts w:ascii="Arial" w:hAnsi="Arial" w:cs="Arial"/>
-          <w:b/>
-          <w:bCs/>
-        </w:rPr>
-        <w:t xml:space="preserve"> n interface description</w:t>
-      </w:r>
-    </w:p>
-    <w:p>
-      <w:pPr>
-        <w:pStyle w:val="NormalWeb"/>
-        <w:ind w:left="1440"/>
-      </w:pPr>
-      <w:r>
-        <w:rPr>
-          <w:rFonts w:ascii="Arial" w:hAnsi="Arial" w:cs="Arial"/>
-        </w:rPr>
-        <w:t>A detailed description of the input and output interfaces for the function is presented.</w:t>
+      <w:r>
+        <w:rPr>
+          <w:rFonts w:ascii="Arial" w:hAnsi="Arial" w:cs="Arial"/>
+          <w:b/>
+          <w:bCs/>
+        </w:rPr>
+        <w:t>5.1 Description for software behavior</w:t>
+      </w:r>
+    </w:p>
+    <w:p>
+      <w:pPr>
+        <w:pStyle w:val="NormalWeb"/>
+        <w:ind w:left="720"/>
+      </w:pPr>
+      <w:r>
+        <w:rPr>
+          <w:rFonts w:ascii="Arial" w:hAnsi="Arial" w:cs="Arial"/>
+        </w:rPr>
+        <w:t>A detailed description of major events and states is presented in this section.</w:t>
       </w:r>
     </w:p>
     <w:p>
@@ -641,741 +2224,357 @@
           <w:b/>
           <w:bCs/>
         </w:rPr>
-        <w:t>4.1.4 Function n transforms</w:t>
-      </w:r>
-    </w:p>
-    <w:p>
-      <w:pPr>
-        <w:pStyle w:val="NormalWeb"/>
-        <w:ind w:left="1440"/>
-      </w:pPr>
-      <w:r>
-        <w:rPr>
-          <w:rFonts w:ascii="Arial" w:hAnsi="Arial" w:cs="Arial"/>
-        </w:rPr>
-        <w:t>A detailed description for each transform (</w:t>
+        <w:t>5.1.1 Events</w:t>
+      </w:r>
+    </w:p>
+    <w:p>
+      <w:pPr>
+        <w:pStyle w:val="NormalWeb"/>
+        <w:ind w:left="1440"/>
+        <w:rPr>
+          <w:rFonts w:ascii="Arial" w:hAnsi="Arial" w:cs="Arial"/>
+        </w:rPr>
+      </w:pPr>
+      <w:r>
+        <w:rPr>
+          <w:rFonts w:ascii="Arial" w:hAnsi="Arial" w:cs="Arial"/>
+          <w:highlight w:val="yellow"/>
+        </w:rPr>
+        <w:t>A listing of events (control, items) that will cause behavioral change within the system is presented.</w:t>
+      </w:r>
+    </w:p>
+    <w:p>
+      <w:pPr>
+        <w:pStyle w:val="NormalWeb"/>
+        <w:ind w:left="1440"/>
+        <w:rPr>
+          <w:rFonts w:ascii="Arial" w:hAnsi="Arial" w:cs="Arial"/>
+        </w:rPr>
+      </w:pPr>
+      <w:r>
+        <w:rPr>
+          <w:rFonts w:ascii="Arial" w:hAnsi="Arial" w:cs="Arial"/>
+        </w:rPr>
+        <w:t>Menu – This will display a graphical menu to the user, and will display all of the options contained in the system.</w:t>
+      </w:r>
+    </w:p>
+    <w:p>
+      <w:pPr>
+        <w:pStyle w:val="NormalWeb"/>
+        <w:ind w:left="1440"/>
+        <w:rPr>
+          <w:rFonts w:ascii="Arial" w:hAnsi="Arial" w:cs="Arial"/>
+        </w:rPr>
+      </w:pPr>
+    </w:p>
+    <w:p>
+      <w:pPr>
+        <w:pStyle w:val="NormalWeb"/>
+        <w:ind w:left="1440"/>
+        <w:rPr>
+          <w:rFonts w:ascii="Arial" w:hAnsi="Arial" w:cs="Arial"/>
+        </w:rPr>
+      </w:pPr>
+      <w:r>
+        <w:rPr>
+          <w:rFonts w:ascii="Arial" w:hAnsi="Arial" w:cs="Arial"/>
+        </w:rPr>
+        <w:t>New Game – This option will be selected from the menu, and will create a new game session for the user with all values set at default.</w:t>
+      </w:r>
+      <w:r>
+        <w:rPr>
+          <w:rFonts w:ascii="Arial" w:hAnsi="Arial" w:cs="Arial"/>
+        </w:rPr>
+        <w:t xml:space="preserve"> The default value for extra lives will be 2.</w:t>
+      </w:r>
+    </w:p>
+    <w:p>
+      <w:pPr>
+        <w:pStyle w:val="NormalWeb"/>
+        <w:ind w:left="1440"/>
+        <w:rPr>
+          <w:rFonts w:ascii="Arial" w:hAnsi="Arial" w:cs="Arial"/>
+        </w:rPr>
+      </w:pPr>
+      <w:r>
+        <w:rPr>
+          <w:rFonts w:ascii="Arial" w:hAnsi="Arial" w:cs="Arial"/>
+        </w:rPr>
+        <w:t xml:space="preserve">Pause Game – This </w:t>
+      </w:r>
+      <w:r>
+        <w:rPr>
+          <w:rFonts w:ascii="Arial" w:hAnsi="Arial" w:cs="Arial"/>
+        </w:rPr>
+        <w:t>event will be initiated by pushing the p key on the computer’s keyboard,</w:t>
+      </w:r>
+      <w:r>
+        <w:rPr>
+          <w:rFonts w:ascii="Arial" w:hAnsi="Arial" w:cs="Arial"/>
+        </w:rPr>
+        <w:t xml:space="preserve"> and will allow the user to pause their current game session. As there will be no data </w:t>
+      </w:r>
+      <w:r>
+        <w:rPr>
+          <w:rFonts w:ascii="Arial" w:hAnsi="Arial" w:cs="Arial"/>
+        </w:rPr>
+        <w:t>persistence</w:t>
+      </w:r>
+      <w:r>
+        <w:rPr>
+          <w:rFonts w:ascii="Arial" w:hAnsi="Arial" w:cs="Arial"/>
+        </w:rPr>
+        <w:t>, the game will only be paused for as long as the user’s computer is running.</w:t>
+      </w:r>
+    </w:p>
+    <w:p>
+      <w:pPr>
+        <w:pStyle w:val="NormalWeb"/>
+        <w:ind w:left="1440"/>
+        <w:rPr>
+          <w:rFonts w:ascii="Arial" w:hAnsi="Arial" w:cs="Arial"/>
+        </w:rPr>
+      </w:pPr>
+      <w:r>
+        <w:rPr>
+          <w:rFonts w:ascii="Arial" w:hAnsi="Arial" w:cs="Arial"/>
+        </w:rPr>
+        <w:t xml:space="preserve">Resume Game – This </w:t>
+      </w:r>
+      <w:r>
+        <w:rPr>
+          <w:rFonts w:ascii="Arial" w:hAnsi="Arial" w:cs="Arial"/>
+        </w:rPr>
+        <w:t>event will be initiated by pushing the ENTER key on the computer’s keyboard,</w:t>
+      </w:r>
+      <w:r>
+        <w:rPr>
+          <w:rFonts w:ascii="Arial" w:hAnsi="Arial" w:cs="Arial"/>
+        </w:rPr>
+        <w:t xml:space="preserve"> and will allow the user to resume </w:t>
+      </w:r>
+      <w:r>
+        <w:rPr>
+          <w:rFonts w:ascii="Arial" w:hAnsi="Arial" w:cs="Arial"/>
+        </w:rPr>
+        <w:lastRenderedPageBreak/>
+        <w:t>a previously paused game with game settings as they were at the time the pause occurred.</w:t>
+      </w:r>
+    </w:p>
+    <w:p>
+      <w:pPr>
+        <w:pStyle w:val="NormalWeb"/>
+        <w:ind w:left="1440"/>
+        <w:rPr>
+          <w:rFonts w:ascii="Arial" w:hAnsi="Arial" w:cs="Arial"/>
+        </w:rPr>
+      </w:pPr>
+      <w:r>
+        <w:rPr>
+          <w:rFonts w:ascii="Arial" w:hAnsi="Arial" w:cs="Arial"/>
+        </w:rPr>
+        <w:t>Quit Game – This option will be selected from the menu, and will allow the user to exit from the game. This will cause all game-related processes running on the computer to terminate.</w:t>
+      </w:r>
+    </w:p>
+    <w:p>
+      <w:pPr>
+        <w:pStyle w:val="NormalWeb"/>
+        <w:ind w:left="1440"/>
+        <w:rPr>
+          <w:rFonts w:ascii="Arial" w:hAnsi="Arial" w:cs="Arial"/>
+        </w:rPr>
+      </w:pPr>
+      <w:r>
+        <w:rPr>
+          <w:rFonts w:ascii="Arial" w:hAnsi="Arial" w:cs="Arial"/>
+        </w:rPr>
+        <w:t>Sound On/Off – This option will be selected from the menu, and will allow the user to turn the game sounds on or off.</w:t>
+      </w:r>
+      <w:r>
+        <w:rPr>
+          <w:rFonts w:ascii="Arial" w:hAnsi="Arial" w:cs="Arial"/>
+        </w:rPr>
+        <w:t xml:space="preserve"> The game will not be sound dependant, so this will not affect the playability of the game.</w:t>
+      </w:r>
+    </w:p>
+    <w:p>
+      <w:pPr>
+        <w:pStyle w:val="NormalWeb"/>
+        <w:ind w:left="1440"/>
+        <w:rPr>
+          <w:rFonts w:ascii="Arial" w:hAnsi="Arial" w:cs="Arial"/>
+        </w:rPr>
+      </w:pPr>
+      <w:r>
+        <w:rPr>
+          <w:rFonts w:ascii="Arial" w:hAnsi="Arial" w:cs="Arial"/>
+        </w:rPr>
+        <w:t xml:space="preserve">Select Character – This option will allow the user to select either the male Mountaineer character or the female Mountaineer character to use in </w:t>
       </w:r>
       <w:proofErr w:type="spellStart"/>
       <w:r>
         <w:rPr>
           <w:rFonts w:ascii="Arial" w:hAnsi="Arial" w:cs="Arial"/>
         </w:rPr>
-        <w:t>subfunction</w:t>
+        <w:t>gameplay</w:t>
       </w:r>
       <w:proofErr w:type="spellEnd"/>
       <w:r>
         <w:rPr>
           <w:rFonts w:ascii="Arial" w:hAnsi="Arial" w:cs="Arial"/>
         </w:rPr>
-        <w:t>) for function n is presented. Section 4.1.4 is repeated for each of k transforms.</w:t>
-      </w:r>
-    </w:p>
-    <w:p>
-      <w:pPr>
-        <w:pStyle w:val="NormalWeb"/>
-        <w:ind w:left="2160"/>
-      </w:pPr>
-      <w:r>
-        <w:t> </w:t>
-      </w:r>
-      <w:r>
-        <w:rPr>
-          <w:rFonts w:ascii="Arial" w:hAnsi="Arial" w:cs="Arial"/>
-          <w:b/>
-          <w:bCs/>
-        </w:rPr>
-        <w:t>4.1.4.1 Transform k description (processing narrative, PSPEC)</w:t>
-      </w:r>
-    </w:p>
-    <w:p>
-      <w:pPr>
-        <w:pStyle w:val="NormalWeb"/>
-        <w:ind w:left="2160"/>
-      </w:pPr>
-      <w:r>
-        <w:t> </w:t>
-      </w:r>
-      <w:r>
-        <w:rPr>
-          <w:rFonts w:ascii="Arial" w:hAnsi="Arial" w:cs="Arial"/>
-          <w:b/>
-          <w:bCs/>
-        </w:rPr>
-        <w:t>4.1.4.2 Transform k interface description</w:t>
-      </w:r>
-    </w:p>
-    <w:p>
-      <w:pPr>
-        <w:pStyle w:val="NormalWeb"/>
-        <w:ind w:left="2160"/>
-      </w:pPr>
-      <w:r>
-        <w:t> </w:t>
-      </w:r>
-      <w:r>
-        <w:rPr>
-          <w:rFonts w:ascii="Arial" w:hAnsi="Arial" w:cs="Arial"/>
-          <w:b/>
-          <w:bCs/>
-        </w:rPr>
-        <w:t>4.1.4.3 Transform k lower level flow diagrams</w:t>
-      </w:r>
-    </w:p>
-    <w:p>
-      <w:pPr>
-        <w:pStyle w:val="NormalWeb"/>
-        <w:ind w:left="2160"/>
-      </w:pPr>
-      <w:r>
-        <w:t> </w:t>
-      </w:r>
-      <w:r>
-        <w:rPr>
-          <w:rFonts w:ascii="Arial" w:hAnsi="Arial" w:cs="Arial"/>
-          <w:b/>
-          <w:bCs/>
-        </w:rPr>
-        <w:t>4.1.4.4 Transform k interface description</w:t>
-      </w:r>
-    </w:p>
-    <w:p>
-      <w:pPr>
-        <w:pStyle w:val="NormalWeb"/>
-        <w:ind w:left="1440"/>
-      </w:pPr>
-      <w:r>
-        <w:t> </w:t>
-      </w:r>
-      <w:r>
-        <w:rPr>
-          <w:rFonts w:ascii="Arial" w:hAnsi="Arial" w:cs="Arial"/>
-          <w:b/>
-          <w:bCs/>
-        </w:rPr>
-        <w:t>4.1.5 Performance Issues</w:t>
-      </w:r>
-    </w:p>
-    <w:p>
-      <w:pPr>
-        <w:pStyle w:val="NormalWeb"/>
-        <w:ind w:left="1440"/>
-      </w:pPr>
-      <w:r>
-        <w:rPr>
-          <w:rFonts w:ascii="Arial" w:hAnsi="Arial" w:cs="Arial"/>
-        </w:rPr>
-        <w:t>Special performance required for the subsystem is specified.</w:t>
-      </w:r>
-    </w:p>
-    <w:p>
-      <w:pPr>
-        <w:pStyle w:val="NormalWeb"/>
-        <w:ind w:left="1440"/>
-      </w:pPr>
-      <w:r>
-        <w:t> </w:t>
-      </w:r>
-      <w:r>
-        <w:rPr>
-          <w:rFonts w:ascii="Arial" w:hAnsi="Arial" w:cs="Arial"/>
-          <w:b/>
-          <w:bCs/>
-        </w:rPr>
-        <w:t>4.1.6 Design Constraints</w:t>
-      </w:r>
-    </w:p>
-    <w:p>
-      <w:pPr>
-        <w:pStyle w:val="NormalWeb"/>
-        <w:ind w:left="1440"/>
-      </w:pPr>
-      <w:r>
-        <w:rPr>
-          <w:rFonts w:ascii="Arial" w:hAnsi="Arial" w:cs="Arial"/>
-        </w:rPr>
-        <w:t>Any design constraints that will impact the subsystem are noted.</w:t>
-      </w:r>
-    </w:p>
-    <w:p>
-      <w:pPr>
-        <w:pStyle w:val="NormalWeb"/>
-        <w:ind w:left="720"/>
-      </w:pPr>
-      <w:r>
+        <w:t>.</w:t>
+      </w:r>
+    </w:p>
+    <w:p>
+      <w:pPr>
+        <w:pStyle w:val="NormalWeb"/>
+        <w:ind w:left="1440"/>
+        <w:rPr>
+          <w:rFonts w:ascii="Arial" w:hAnsi="Arial" w:cs="Arial"/>
+        </w:rPr>
+      </w:pPr>
+      <w:r>
+        <w:rPr>
+          <w:rFonts w:ascii="Arial" w:hAnsi="Arial" w:cs="Arial"/>
+        </w:rPr>
+        <w:t>Jump – This event will be initiated by pushing the up arrow on the computer’s keyboard. Jump will cause the</w:t>
+      </w:r>
+      <w:r>
+        <w:rPr>
+          <w:rFonts w:ascii="Arial" w:hAnsi="Arial" w:cs="Arial"/>
+        </w:rPr>
+        <w:t xml:space="preserve"> playable</w:t>
+      </w:r>
+      <w:r>
+        <w:rPr>
+          <w:rFonts w:ascii="Arial" w:hAnsi="Arial" w:cs="Arial"/>
+        </w:rPr>
+        <w:t xml:space="preserve"> game character to jump in the 2d space of the game.</w:t>
+      </w:r>
+      <w:r>
+        <w:rPr>
+          <w:rFonts w:ascii="Arial" w:hAnsi="Arial" w:cs="Arial"/>
+        </w:rPr>
+        <w:t xml:space="preserve"> Jumping is the main way of attacking enemy characters. To kill them, the user must skillfully jump on the heads of the enemy characters.</w:t>
+      </w:r>
+    </w:p>
+    <w:p>
+      <w:pPr>
+        <w:pStyle w:val="NormalWeb"/>
+        <w:ind w:left="1440"/>
+        <w:rPr>
+          <w:rFonts w:ascii="Arial" w:hAnsi="Arial" w:cs="Arial"/>
+        </w:rPr>
+      </w:pPr>
+      <w:r>
+        <w:rPr>
+          <w:rFonts w:ascii="Arial" w:hAnsi="Arial" w:cs="Arial"/>
+        </w:rPr>
+        <w:t>Move Right – This eve</w:t>
+      </w:r>
+      <w:r>
+        <w:rPr>
+          <w:rFonts w:ascii="Arial" w:hAnsi="Arial" w:cs="Arial"/>
+        </w:rPr>
+        <w:t xml:space="preserve">nt will be initiated by pushing and holding </w:t>
+      </w:r>
+      <w:r>
+        <w:rPr>
+          <w:rFonts w:ascii="Arial" w:hAnsi="Arial" w:cs="Arial"/>
+        </w:rPr>
+        <w:t xml:space="preserve">the right arrow on the computer’s keyboard. Move Right will cause the playable game character to move to the right in </w:t>
+      </w:r>
+      <w:r>
+        <w:rPr>
+          <w:rFonts w:ascii="Arial" w:hAnsi="Arial" w:cs="Arial"/>
+        </w:rPr>
+        <w:t>the 2d space of the game for the duration of the key being held down by the user.</w:t>
+      </w:r>
+    </w:p>
+    <w:p>
+      <w:pPr>
+        <w:pStyle w:val="NormalWeb"/>
+        <w:ind w:left="1440"/>
+        <w:rPr>
+          <w:rFonts w:ascii="Arial" w:hAnsi="Arial" w:cs="Arial"/>
+        </w:rPr>
+      </w:pPr>
+      <w:r>
+        <w:rPr>
+          <w:rFonts w:ascii="Arial" w:hAnsi="Arial" w:cs="Arial"/>
+        </w:rPr>
+        <w:t>Move Left – This event will be initiated by pushing and holding the left arrow on the computer’s keyboard. Move Left will cause the playable game character to move to the left in the 2d space of the game for the duration of the key being held down by the user.</w:t>
+      </w:r>
+    </w:p>
+    <w:p>
+      <w:pPr>
+        <w:pStyle w:val="NormalWeb"/>
+        <w:ind w:left="1440"/>
+        <w:rPr>
+          <w:rFonts w:ascii="Arial" w:hAnsi="Arial" w:cs="Arial"/>
+        </w:rPr>
+      </w:pPr>
+      <w:r>
+        <w:rPr>
+          <w:rFonts w:ascii="Arial" w:hAnsi="Arial" w:cs="Arial"/>
+        </w:rPr>
+        <w:t xml:space="preserve">Duck – This </w:t>
+      </w:r>
+      <w:r>
+        <w:rPr>
+          <w:rFonts w:ascii="Arial" w:hAnsi="Arial" w:cs="Arial"/>
+        </w:rPr>
+        <w:t>event will be initiated by pushing and holding the down arrow on the computer’s keyboard. Duck will cause the playable game character to crouch</w:t>
+      </w:r>
+      <w:r>
+        <w:rPr>
+          <w:rFonts w:ascii="Arial" w:hAnsi="Arial" w:cs="Arial"/>
+        </w:rPr>
+        <w:t>, or duck</w:t>
+      </w:r>
+      <w:r>
+        <w:rPr>
+          <w:rFonts w:ascii="Arial" w:hAnsi="Arial" w:cs="Arial"/>
+        </w:rPr>
+        <w:t>, under other objects in game play. The character will remained crouched for as long as the button is pressed by the user.</w:t>
+      </w:r>
+    </w:p>
+    <w:p>
+      <w:pPr>
+        <w:pStyle w:val="NormalWeb"/>
+        <w:ind w:left="1440"/>
+        <w:rPr>
+          <w:rFonts w:ascii="Arial" w:hAnsi="Arial" w:cs="Arial"/>
+        </w:rPr>
+      </w:pPr>
+      <w:r>
+        <w:rPr>
+          <w:rFonts w:ascii="Arial" w:hAnsi="Arial" w:cs="Arial"/>
+        </w:rPr>
+        <w:t>Go to Menu – This event will be initiated by pushing the Esc key on the computer’s keyboard. Go to Menu will cause the user to be directed to the games main menu, where they may choose what they wish to do from the available choices on the menu.</w:t>
+      </w:r>
+    </w:p>
+    <w:p>
+      <w:pPr>
+        <w:pStyle w:val="NormalWeb"/>
+        <w:ind w:left="1440"/>
+        <w:rPr>
+          <w:rFonts w:ascii="Arial" w:hAnsi="Arial" w:cs="Arial"/>
+        </w:rPr>
+      </w:pPr>
+      <w:r>
+        <w:rPr>
+          <w:rFonts w:ascii="Arial" w:hAnsi="Arial" w:cs="Arial"/>
+        </w:rPr>
+        <w:t xml:space="preserve">Throw Item – This event will be initiated by pushing the spacebar on the computer’s keyboard. If the playable game character is in possession of throw-able items, pressing the space bar will throw </w:t>
+      </w:r>
+      <w:r>
+        <w:rPr>
+          <w:rFonts w:ascii="Arial" w:hAnsi="Arial" w:cs="Arial"/>
+        </w:rPr>
         <w:lastRenderedPageBreak/>
-        <w:t> </w:t>
-      </w:r>
-      <w:r>
-        <w:rPr>
-          <w:rFonts w:ascii="Arial" w:hAnsi="Arial" w:cs="Arial"/>
-          <w:b/>
-          <w:bCs/>
-        </w:rPr>
-        <w:t>4.2 Software Interface Description</w:t>
-      </w:r>
-    </w:p>
-    <w:p>
-      <w:pPr>
-        <w:pStyle w:val="NormalWeb"/>
-        <w:ind w:left="720"/>
-      </w:pPr>
-      <w:r>
-        <w:rPr>
-          <w:rFonts w:ascii="Arial" w:hAnsi="Arial" w:cs="Arial"/>
-        </w:rPr>
-        <w:t>The software interface(s</w:t>
-      </w:r>
-      <w:proofErr w:type="gramStart"/>
-      <w:r>
-        <w:rPr>
-          <w:rFonts w:ascii="Arial" w:hAnsi="Arial" w:cs="Arial"/>
-        </w:rPr>
-        <w:t>)to</w:t>
-      </w:r>
-      <w:proofErr w:type="gramEnd"/>
-      <w:r>
-        <w:rPr>
-          <w:rFonts w:ascii="Arial" w:hAnsi="Arial" w:cs="Arial"/>
-        </w:rPr>
-        <w:t xml:space="preserve"> the outside world is(are) described.</w:t>
-      </w:r>
-    </w:p>
-    <w:p>
-      <w:pPr>
-        <w:pStyle w:val="NormalWeb"/>
-        <w:ind w:left="1440"/>
-      </w:pPr>
-      <w:r>
-        <w:t> </w:t>
-      </w:r>
-      <w:r>
-        <w:rPr>
-          <w:rFonts w:ascii="Arial" w:hAnsi="Arial" w:cs="Arial"/>
-          <w:b/>
-          <w:bCs/>
-        </w:rPr>
-        <w:t>4.2.1 External machine interfaces</w:t>
-      </w:r>
-    </w:p>
-    <w:p>
-      <w:pPr>
-        <w:pStyle w:val="NormalWeb"/>
-        <w:ind w:left="1440"/>
-      </w:pPr>
-      <w:r>
-        <w:rPr>
-          <w:rFonts w:ascii="Arial" w:hAnsi="Arial" w:cs="Arial"/>
-        </w:rPr>
-        <w:t>Interfaces to other machines (computers or devices) are described.</w:t>
-      </w:r>
-    </w:p>
-    <w:p>
-      <w:pPr>
-        <w:pStyle w:val="NormalWeb"/>
-        <w:ind w:left="1440"/>
-      </w:pPr>
-      <w:r>
-        <w:t> </w:t>
-      </w:r>
-      <w:r>
-        <w:rPr>
-          <w:rFonts w:ascii="Arial" w:hAnsi="Arial" w:cs="Arial"/>
-          <w:b/>
-          <w:bCs/>
-        </w:rPr>
-        <w:t>4.2.2 External system interfaces</w:t>
-      </w:r>
-    </w:p>
-    <w:p>
-      <w:pPr>
-        <w:pStyle w:val="NormalWeb"/>
-        <w:ind w:left="1440"/>
-      </w:pPr>
-      <w:r>
-        <w:rPr>
-          <w:rFonts w:ascii="Arial" w:hAnsi="Arial" w:cs="Arial"/>
-        </w:rPr>
-        <w:t>Interfaces to other systems, products or networks are described.</w:t>
-      </w:r>
-    </w:p>
-    <w:p>
-      <w:pPr>
-        <w:pStyle w:val="NormalWeb"/>
-        <w:ind w:left="1440"/>
-      </w:pPr>
-      <w:r>
-        <w:t> </w:t>
-      </w:r>
-      <w:r>
-        <w:rPr>
-          <w:rFonts w:ascii="Arial" w:hAnsi="Arial" w:cs="Arial"/>
-          <w:b/>
-          <w:bCs/>
-        </w:rPr>
-        <w:t>4.2.3 Human interface</w:t>
-      </w:r>
-    </w:p>
-    <w:p>
-      <w:pPr>
-        <w:pStyle w:val="NormalWeb"/>
-        <w:ind w:left="1440"/>
-      </w:pPr>
-      <w:r>
-        <w:rPr>
-          <w:rFonts w:ascii="Arial" w:hAnsi="Arial" w:cs="Arial"/>
-        </w:rPr>
-        <w:t>An overview of any human interfaces to be designed for the software is presented.</w:t>
-      </w:r>
-    </w:p>
-    <w:p>
-      <w:pPr>
-        <w:pStyle w:val="NormalWeb"/>
-        <w:ind w:left="720"/>
-      </w:pPr>
-      <w:r>
-        <w:t> </w:t>
-      </w:r>
-      <w:r>
-        <w:rPr>
-          <w:rFonts w:ascii="Arial" w:hAnsi="Arial" w:cs="Arial"/>
-          <w:b/>
-          <w:bCs/>
-        </w:rPr>
-        <w:t>4.3 Control flow description</w:t>
-      </w:r>
-    </w:p>
-    <w:p>
-      <w:pPr>
-        <w:pStyle w:val="NormalWeb"/>
-        <w:ind w:left="720"/>
-      </w:pPr>
-      <w:r>
-        <w:rPr>
-          <w:rFonts w:ascii="Arial" w:hAnsi="Arial" w:cs="Arial"/>
-        </w:rPr>
-        <w:t>The control flow for the system is presented with reference to Section 5.0 of this document.</w:t>
-      </w:r>
-    </w:p>
-    <w:p>
-      <w:pPr>
-        <w:pStyle w:val="NormalWeb"/>
-      </w:pPr>
-      <w:r>
-        <w:t> </w:t>
-      </w:r>
-    </w:p>
-    <w:p>
-      <w:pPr>
-        <w:pStyle w:val="NormalWeb"/>
-      </w:pPr>
-      <w:r>
-        <w:rPr>
-          <w:rFonts w:ascii="Arial" w:hAnsi="Arial" w:cs="Arial"/>
-          <w:b/>
-          <w:bCs/>
-        </w:rPr>
-        <w:t>5.0 Behavioral Model and Description</w:t>
-      </w:r>
-    </w:p>
-    <w:p>
-      <w:pPr>
-        <w:pStyle w:val="NormalWeb"/>
-      </w:pPr>
-      <w:r>
-        <w:rPr>
-          <w:rFonts w:ascii="Arial" w:hAnsi="Arial" w:cs="Arial"/>
-        </w:rPr>
-        <w:t>A description of the behavior of the software is presented.</w:t>
-      </w:r>
-    </w:p>
-    <w:p>
-      <w:pPr>
-        <w:pStyle w:val="NormalWeb"/>
-        <w:ind w:left="720"/>
-      </w:pPr>
-      <w:r>
-        <w:t> </w:t>
-      </w:r>
-      <w:r>
-        <w:rPr>
-          <w:rFonts w:ascii="Arial" w:hAnsi="Arial" w:cs="Arial"/>
-          <w:b/>
-          <w:bCs/>
-        </w:rPr>
-        <w:t>5.1 Description for software behavior</w:t>
-      </w:r>
-    </w:p>
-    <w:p>
-      <w:pPr>
-        <w:pStyle w:val="NormalWeb"/>
-        <w:ind w:left="720"/>
-      </w:pPr>
-      <w:r>
-        <w:rPr>
-          <w:rFonts w:ascii="Arial" w:hAnsi="Arial" w:cs="Arial"/>
-        </w:rPr>
-        <w:t>A detailed description of major events and states is presented in this section.</w:t>
-      </w:r>
-    </w:p>
-    <w:p>
-      <w:pPr>
-        <w:pStyle w:val="NormalWeb"/>
-        <w:ind w:left="1440"/>
-      </w:pPr>
-      <w:r>
-        <w:t> </w:t>
-      </w:r>
-      <w:r>
-        <w:rPr>
-          <w:rFonts w:ascii="Arial" w:hAnsi="Arial" w:cs="Arial"/>
-          <w:b/>
-          <w:bCs/>
-        </w:rPr>
-        <w:t>5.1.1 Events</w:t>
-      </w:r>
-    </w:p>
-    <w:p>
-      <w:pPr>
-        <w:pStyle w:val="NormalWeb"/>
-        <w:ind w:left="1440"/>
-        <w:rPr>
-          <w:rFonts w:ascii="Arial" w:hAnsi="Arial" w:cs="Arial"/>
-        </w:rPr>
-      </w:pPr>
-      <w:r>
-        <w:rPr>
-          <w:rFonts w:ascii="Arial" w:hAnsi="Arial" w:cs="Arial"/>
-          <w:highlight w:val="yellow"/>
-        </w:rPr>
-        <w:t>A listing of events (control, items) that will cause behavioral change within the system is presented.</w:t>
-      </w:r>
-    </w:p>
-    <w:p>
-      <w:pPr>
-        <w:pStyle w:val="NormalWeb"/>
-        <w:ind w:left="1440"/>
-        <w:rPr>
-          <w:rFonts w:ascii="Arial" w:hAnsi="Arial" w:cs="Arial"/>
-        </w:rPr>
-      </w:pPr>
-      <w:r>
-        <w:rPr>
-          <w:rFonts w:ascii="Arial" w:hAnsi="Arial" w:cs="Arial"/>
-        </w:rPr>
-        <w:t>Menu – This will display a graphical menu to the user, and will display all of the options contained in the system.</w:t>
-      </w:r>
-    </w:p>
-    <w:p>
-      <w:pPr>
-        <w:pStyle w:val="NormalWeb"/>
-        <w:ind w:left="1440"/>
-        <w:rPr>
-          <w:rFonts w:ascii="Arial" w:hAnsi="Arial" w:cs="Arial"/>
-        </w:rPr>
-      </w:pPr>
-    </w:p>
-    <w:p>
-      <w:pPr>
-        <w:pStyle w:val="NormalWeb"/>
-        <w:ind w:left="1440"/>
-        <w:rPr>
-          <w:rFonts w:ascii="Arial" w:hAnsi="Arial" w:cs="Arial"/>
-        </w:rPr>
-      </w:pPr>
-      <w:r>
-        <w:rPr>
-          <w:rFonts w:ascii="Arial" w:hAnsi="Arial" w:cs="Arial"/>
-        </w:rPr>
-        <w:lastRenderedPageBreak/>
-        <w:t>New Game – This option will be selected from the menu, and will create a new game session for the user with all values set at default.</w:t>
-      </w:r>
-      <w:r>
-        <w:rPr>
-          <w:rFonts w:ascii="Arial" w:hAnsi="Arial" w:cs="Arial"/>
-        </w:rPr>
-        <w:t xml:space="preserve"> The default value for extra lives will be 2.</w:t>
-      </w:r>
-    </w:p>
-    <w:p>
-      <w:pPr>
-        <w:pStyle w:val="NormalWeb"/>
-        <w:ind w:left="1440"/>
-        <w:rPr>
-          <w:rFonts w:ascii="Arial" w:hAnsi="Arial" w:cs="Arial"/>
-        </w:rPr>
-      </w:pPr>
-      <w:r>
-        <w:rPr>
-          <w:rFonts w:ascii="Arial" w:hAnsi="Arial" w:cs="Arial"/>
-        </w:rPr>
-        <w:t xml:space="preserve">Pause Game – This </w:t>
-      </w:r>
-      <w:r>
-        <w:rPr>
-          <w:rFonts w:ascii="Arial" w:hAnsi="Arial" w:cs="Arial"/>
-        </w:rPr>
-        <w:t>event will be initiated by pushing the p key on the computer’s keyboard,</w:t>
-      </w:r>
-      <w:r>
-        <w:rPr>
-          <w:rFonts w:ascii="Arial" w:hAnsi="Arial" w:cs="Arial"/>
-        </w:rPr>
-        <w:t xml:space="preserve"> and will allow the user to pause their current game session. As there will be no data </w:t>
-      </w:r>
-      <w:r>
-        <w:rPr>
-          <w:rFonts w:ascii="Arial" w:hAnsi="Arial" w:cs="Arial"/>
-        </w:rPr>
-        <w:t>persistence</w:t>
-      </w:r>
-      <w:r>
-        <w:rPr>
-          <w:rFonts w:ascii="Arial" w:hAnsi="Arial" w:cs="Arial"/>
-        </w:rPr>
-        <w:t>, the game will only be paused for as long as the user’s computer is running.</w:t>
-      </w:r>
-    </w:p>
-    <w:p>
-      <w:pPr>
-        <w:pStyle w:val="NormalWeb"/>
-        <w:ind w:left="1440"/>
-        <w:rPr>
-          <w:rFonts w:ascii="Arial" w:hAnsi="Arial" w:cs="Arial"/>
-        </w:rPr>
-      </w:pPr>
-      <w:r>
-        <w:rPr>
-          <w:rFonts w:ascii="Arial" w:hAnsi="Arial" w:cs="Arial"/>
-        </w:rPr>
-        <w:t xml:space="preserve">Resume Game – This </w:t>
-      </w:r>
-      <w:r>
-        <w:rPr>
-          <w:rFonts w:ascii="Arial" w:hAnsi="Arial" w:cs="Arial"/>
-        </w:rPr>
-        <w:t>event will be initiated by pushing the ENTER key on the computer’s keyboard,</w:t>
-      </w:r>
-      <w:r>
-        <w:rPr>
-          <w:rFonts w:ascii="Arial" w:hAnsi="Arial" w:cs="Arial"/>
-        </w:rPr>
-        <w:t xml:space="preserve"> and will allow the user to resume a previously paused game with game settings as they were at the time the pause occurred.</w:t>
-      </w:r>
-    </w:p>
-    <w:p>
-      <w:pPr>
-        <w:pStyle w:val="NormalWeb"/>
-        <w:ind w:left="1440"/>
-        <w:rPr>
-          <w:rFonts w:ascii="Arial" w:hAnsi="Arial" w:cs="Arial"/>
-        </w:rPr>
-      </w:pPr>
-      <w:r>
-        <w:rPr>
-          <w:rFonts w:ascii="Arial" w:hAnsi="Arial" w:cs="Arial"/>
-        </w:rPr>
-        <w:t>Quit Game – This option will be selected from the menu, and will allow the user to exit from the game. This will cause all game-related processes running on the computer to terminate.</w:t>
-      </w:r>
-    </w:p>
-    <w:p>
-      <w:pPr>
-        <w:pStyle w:val="NormalWeb"/>
-        <w:ind w:left="1440"/>
-        <w:rPr>
-          <w:rFonts w:ascii="Arial" w:hAnsi="Arial" w:cs="Arial"/>
-        </w:rPr>
-      </w:pPr>
-      <w:r>
-        <w:rPr>
-          <w:rFonts w:ascii="Arial" w:hAnsi="Arial" w:cs="Arial"/>
-        </w:rPr>
-        <w:t>Sound On/Off – This option will be selected from the menu, and will allow the user to turn the game sounds on or off.</w:t>
-      </w:r>
-      <w:r>
-        <w:rPr>
-          <w:rFonts w:ascii="Arial" w:hAnsi="Arial" w:cs="Arial"/>
-        </w:rPr>
-        <w:t xml:space="preserve"> The game will not be sound dependant, so this will not affect the playability of the game.</w:t>
-      </w:r>
-    </w:p>
-    <w:p>
-      <w:pPr>
-        <w:pStyle w:val="NormalWeb"/>
-        <w:ind w:left="1440"/>
-        <w:rPr>
-          <w:rFonts w:ascii="Arial" w:hAnsi="Arial" w:cs="Arial"/>
-        </w:rPr>
-      </w:pPr>
-      <w:r>
-        <w:rPr>
-          <w:rFonts w:ascii="Arial" w:hAnsi="Arial" w:cs="Arial"/>
-        </w:rPr>
-        <w:t xml:space="preserve">Select Character – This option will allow the user to select either the male Mountaineer character or the female Mountaineer character to use in </w:t>
-      </w:r>
-      <w:proofErr w:type="spellStart"/>
-      <w:r>
-        <w:rPr>
-          <w:rFonts w:ascii="Arial" w:hAnsi="Arial" w:cs="Arial"/>
-        </w:rPr>
-        <w:t>gameplay</w:t>
-      </w:r>
-      <w:proofErr w:type="spellEnd"/>
-      <w:r>
-        <w:rPr>
-          <w:rFonts w:ascii="Arial" w:hAnsi="Arial" w:cs="Arial"/>
-        </w:rPr>
-        <w:t>.</w:t>
-      </w:r>
-    </w:p>
-    <w:p>
-      <w:pPr>
-        <w:pStyle w:val="NormalWeb"/>
-        <w:ind w:left="1440"/>
-        <w:rPr>
-          <w:rFonts w:ascii="Arial" w:hAnsi="Arial" w:cs="Arial"/>
-        </w:rPr>
-      </w:pPr>
-      <w:r>
-        <w:rPr>
-          <w:rFonts w:ascii="Arial" w:hAnsi="Arial" w:cs="Arial"/>
-        </w:rPr>
-        <w:t>Jump – This event will be initiated by pushing the up arrow on the computer’s keyboard. Jump will cause the</w:t>
-      </w:r>
-      <w:r>
-        <w:rPr>
-          <w:rFonts w:ascii="Arial" w:hAnsi="Arial" w:cs="Arial"/>
-        </w:rPr>
-        <w:t xml:space="preserve"> playable</w:t>
-      </w:r>
-      <w:r>
-        <w:rPr>
-          <w:rFonts w:ascii="Arial" w:hAnsi="Arial" w:cs="Arial"/>
-        </w:rPr>
-        <w:t xml:space="preserve"> game character to jump in the 2d space of the game.</w:t>
-      </w:r>
-      <w:r>
-        <w:rPr>
-          <w:rFonts w:ascii="Arial" w:hAnsi="Arial" w:cs="Arial"/>
-        </w:rPr>
-        <w:t xml:space="preserve"> Jumping is the main way of attacking enemy characters. To kill them, the user must skillfully jump on the heads of the enemy characters.</w:t>
-      </w:r>
-    </w:p>
-    <w:p>
-      <w:pPr>
-        <w:pStyle w:val="NormalWeb"/>
-        <w:ind w:left="1440"/>
-        <w:rPr>
-          <w:rFonts w:ascii="Arial" w:hAnsi="Arial" w:cs="Arial"/>
-        </w:rPr>
-      </w:pPr>
-      <w:r>
-        <w:rPr>
-          <w:rFonts w:ascii="Arial" w:hAnsi="Arial" w:cs="Arial"/>
-        </w:rPr>
-        <w:t>Move Right – This eve</w:t>
-      </w:r>
-      <w:r>
-        <w:rPr>
-          <w:rFonts w:ascii="Arial" w:hAnsi="Arial" w:cs="Arial"/>
-        </w:rPr>
-        <w:t xml:space="preserve">nt will be initiated by pushing and holding </w:t>
-      </w:r>
-      <w:r>
-        <w:rPr>
-          <w:rFonts w:ascii="Arial" w:hAnsi="Arial" w:cs="Arial"/>
-        </w:rPr>
-        <w:t xml:space="preserve">the right arrow on the computer’s keyboard. Move Right will cause the playable game character to move to the right in </w:t>
-      </w:r>
-      <w:r>
-        <w:rPr>
-          <w:rFonts w:ascii="Arial" w:hAnsi="Arial" w:cs="Arial"/>
-        </w:rPr>
-        <w:t>the 2d space of the game for the duration of the key being held down by the user.</w:t>
-      </w:r>
-    </w:p>
-    <w:p>
-      <w:pPr>
-        <w:pStyle w:val="NormalWeb"/>
-        <w:ind w:left="1440"/>
-        <w:rPr>
-          <w:rFonts w:ascii="Arial" w:hAnsi="Arial" w:cs="Arial"/>
-        </w:rPr>
-      </w:pPr>
-      <w:r>
-        <w:rPr>
-          <w:rFonts w:ascii="Arial" w:hAnsi="Arial" w:cs="Arial"/>
-        </w:rPr>
-        <w:t>Move Left – This event will be initiated by pushing and holding the left arrow on the computer’s keyboard. Move Left will cause the playable game character to move to the left in the 2d space of the game for the duration of the key being held down by the user.</w:t>
-      </w:r>
-    </w:p>
-    <w:p>
-      <w:pPr>
-        <w:pStyle w:val="NormalWeb"/>
-        <w:ind w:left="1440"/>
-        <w:rPr>
-          <w:rFonts w:ascii="Arial" w:hAnsi="Arial" w:cs="Arial"/>
-        </w:rPr>
-      </w:pPr>
-      <w:r>
-        <w:rPr>
-          <w:rFonts w:ascii="Arial" w:hAnsi="Arial" w:cs="Arial"/>
-        </w:rPr>
-        <w:t xml:space="preserve">Duck – This </w:t>
-      </w:r>
-      <w:r>
-        <w:rPr>
-          <w:rFonts w:ascii="Arial" w:hAnsi="Arial" w:cs="Arial"/>
-        </w:rPr>
-        <w:t xml:space="preserve">event will be initiated by pushing and holding the down arrow on the computer’s keyboard. Duck will cause the playable </w:t>
-      </w:r>
-      <w:r>
-        <w:rPr>
-          <w:rFonts w:ascii="Arial" w:hAnsi="Arial" w:cs="Arial"/>
-        </w:rPr>
-        <w:lastRenderedPageBreak/>
-        <w:t>game character to crouch</w:t>
-      </w:r>
-      <w:r>
-        <w:rPr>
-          <w:rFonts w:ascii="Arial" w:hAnsi="Arial" w:cs="Arial"/>
-        </w:rPr>
-        <w:t>, or duck</w:t>
-      </w:r>
-      <w:r>
-        <w:rPr>
-          <w:rFonts w:ascii="Arial" w:hAnsi="Arial" w:cs="Arial"/>
-        </w:rPr>
-        <w:t>, under other objects in game play. The character will remained crouched for as long as the button is pressed by the user.</w:t>
-      </w:r>
-    </w:p>
-    <w:p>
-      <w:pPr>
-        <w:pStyle w:val="NormalWeb"/>
-        <w:ind w:left="1440"/>
-        <w:rPr>
-          <w:rFonts w:ascii="Arial" w:hAnsi="Arial" w:cs="Arial"/>
-        </w:rPr>
-      </w:pPr>
-      <w:r>
-        <w:rPr>
-          <w:rFonts w:ascii="Arial" w:hAnsi="Arial" w:cs="Arial"/>
-        </w:rPr>
-        <w:t>Go to Menu – This event will be initiated by pushing the Esc key on the computer’s keyboard. Go to Menu will cause the user to be directed to the games main menu, where they may choose what they wish to do from the available choices on the menu.</w:t>
-      </w:r>
-    </w:p>
-    <w:p>
-      <w:pPr>
-        <w:pStyle w:val="NormalWeb"/>
-        <w:ind w:left="1440"/>
-        <w:rPr>
-          <w:rFonts w:ascii="Arial" w:hAnsi="Arial" w:cs="Arial"/>
-        </w:rPr>
-      </w:pPr>
-      <w:r>
-        <w:rPr>
-          <w:rFonts w:ascii="Arial" w:hAnsi="Arial" w:cs="Arial"/>
-        </w:rPr>
-        <w:t>Throw Item – This event will be initiated by pushing the spacebar on the computer’s keyboard. If the playable game character is in possession of throw-able items, pressing the space bar will throw the items when the space bar is pressed for the duration of the possession of said items.</w:t>
+        <w:t>the items when the space bar is pressed for the duration of the possession of said items.</w:t>
       </w:r>
     </w:p>
     <w:p>
@@ -1576,158 +2775,158 @@
         <w:rPr>
           <w:rFonts w:ascii="Arial" w:hAnsi="Arial" w:cs="Arial"/>
         </w:rPr>
+        <w:t>This section describes the main states of behavior that will result from an action being presented.</w:t>
+      </w:r>
+    </w:p>
+    <w:p>
+      <w:pPr>
+        <w:pStyle w:val="NormalWeb"/>
+        <w:ind w:left="1440"/>
+        <w:rPr>
+          <w:rFonts w:ascii="Arial" w:hAnsi="Arial" w:cs="Arial"/>
+        </w:rPr>
+      </w:pPr>
+      <w:r>
+        <w:rPr>
+          <w:rFonts w:ascii="Arial" w:hAnsi="Arial" w:cs="Arial"/>
+        </w:rPr>
+        <w:t>Main Menu – Allows the user to choose what they would like to do. The option</w:t>
+      </w:r>
+      <w:r>
+        <w:rPr>
+          <w:rFonts w:ascii="Arial" w:hAnsi="Arial" w:cs="Arial"/>
+        </w:rPr>
+        <w:t>s in the main menu</w:t>
+      </w:r>
+      <w:r>
+        <w:rPr>
+          <w:rFonts w:ascii="Arial" w:hAnsi="Arial" w:cs="Arial"/>
+        </w:rPr>
+        <w:t xml:space="preserve"> are: New Game, Quit Game, and Sound On/Off</w:t>
+      </w:r>
+      <w:r>
+        <w:rPr>
+          <w:rFonts w:ascii="Arial" w:hAnsi="Arial" w:cs="Arial"/>
+        </w:rPr>
+        <w:t>.</w:t>
+      </w:r>
+    </w:p>
+    <w:p>
+      <w:pPr>
+        <w:pStyle w:val="NormalWeb"/>
+        <w:ind w:left="1440"/>
+        <w:rPr>
+          <w:rFonts w:ascii="Arial" w:hAnsi="Arial" w:cs="Arial"/>
+        </w:rPr>
+      </w:pPr>
+      <w:r>
+        <w:rPr>
+          <w:rFonts w:ascii="Arial" w:hAnsi="Arial" w:cs="Arial"/>
+        </w:rPr>
+        <w:t>New Game – The action of the user selecting the new game button from the main menu will result in a new game session being created for the user. All game values will be set to default in this state, and the playable character will be positioned at the start point in the game.</w:t>
+      </w:r>
+    </w:p>
+    <w:p>
+      <w:pPr>
+        <w:pStyle w:val="NormalWeb"/>
+        <w:ind w:left="1440"/>
+        <w:rPr>
+          <w:rFonts w:ascii="Arial" w:hAnsi="Arial" w:cs="Arial"/>
+        </w:rPr>
+      </w:pPr>
+      <w:proofErr w:type="gramStart"/>
+      <w:r>
+        <w:rPr>
+          <w:rFonts w:ascii="Arial" w:hAnsi="Arial" w:cs="Arial"/>
+        </w:rPr>
         <w:lastRenderedPageBreak/>
-        <w:t>This section describes the main states of behavior that will result from an action being presented.</w:t>
-      </w:r>
-    </w:p>
-    <w:p>
-      <w:pPr>
-        <w:pStyle w:val="NormalWeb"/>
-        <w:ind w:left="1440"/>
-        <w:rPr>
-          <w:rFonts w:ascii="Arial" w:hAnsi="Arial" w:cs="Arial"/>
-        </w:rPr>
-      </w:pPr>
-      <w:r>
-        <w:rPr>
-          <w:rFonts w:ascii="Arial" w:hAnsi="Arial" w:cs="Arial"/>
-        </w:rPr>
-        <w:t>Main Menu – Allows the user to choose what they would like to do. The option</w:t>
-      </w:r>
-      <w:r>
-        <w:rPr>
-          <w:rFonts w:ascii="Arial" w:hAnsi="Arial" w:cs="Arial"/>
-        </w:rPr>
-        <w:t>s in the main menu</w:t>
-      </w:r>
-      <w:r>
-        <w:rPr>
-          <w:rFonts w:ascii="Arial" w:hAnsi="Arial" w:cs="Arial"/>
-        </w:rPr>
-        <w:t xml:space="preserve"> are: New Game, Quit Game, and Sound On/Off</w:t>
-      </w:r>
-      <w:r>
-        <w:rPr>
-          <w:rFonts w:ascii="Arial" w:hAnsi="Arial" w:cs="Arial"/>
-        </w:rPr>
-        <w:t>.</w:t>
-      </w:r>
-    </w:p>
-    <w:p>
-      <w:pPr>
-        <w:pStyle w:val="NormalWeb"/>
-        <w:ind w:left="1440"/>
-        <w:rPr>
-          <w:rFonts w:ascii="Arial" w:hAnsi="Arial" w:cs="Arial"/>
-        </w:rPr>
-      </w:pPr>
-      <w:r>
-        <w:rPr>
-          <w:rFonts w:ascii="Arial" w:hAnsi="Arial" w:cs="Arial"/>
-        </w:rPr>
-        <w:t>New Game – The action of the user selecting the new game button from the main menu will result in a new game session being created for the user. All game values will be set to default in this state, and the playable character will be positioned at the start point in the game.</w:t>
-      </w:r>
-    </w:p>
-    <w:p>
-      <w:pPr>
-        <w:pStyle w:val="NormalWeb"/>
-        <w:ind w:left="1440"/>
-        <w:rPr>
-          <w:rFonts w:ascii="Arial" w:hAnsi="Arial" w:cs="Arial"/>
-        </w:rPr>
-      </w:pPr>
+        <w:t>Pause</w:t>
+      </w:r>
+      <w:proofErr w:type="gramEnd"/>
+      <w:r>
+        <w:rPr>
+          <w:rFonts w:ascii="Arial" w:hAnsi="Arial" w:cs="Arial"/>
+        </w:rPr>
+        <w:t xml:space="preserve"> Game – The action of selecting the pause game button from the main menu will cause the application to temporarily stop running, and all aspects of the game will be retained until the user resumes the game. A constraint of this state is that the computer must be kept on for the game data to be retained at the paused position. There is no way to save a game session in memory.</w:t>
+      </w:r>
+    </w:p>
+    <w:p>
+      <w:pPr>
+        <w:pStyle w:val="NormalWeb"/>
+        <w:ind w:left="1440"/>
+        <w:rPr>
+          <w:rFonts w:ascii="Arial" w:hAnsi="Arial" w:cs="Arial"/>
+        </w:rPr>
+      </w:pPr>
+      <w:r>
+        <w:rPr>
+          <w:rFonts w:ascii="Arial" w:hAnsi="Arial" w:cs="Arial"/>
+        </w:rPr>
+        <w:t>Resume Game – The action of selecting the resume game button from the main menu will allow the user to resume playing a previously paused game session. Game play will resume precisely where it left off when the game was paused.</w:t>
+      </w:r>
+      <w:r>
+        <w:rPr>
+          <w:rFonts w:ascii="Arial" w:hAnsi="Arial" w:cs="Arial"/>
+        </w:rPr>
+        <w:t xml:space="preserve"> Again, the computer must remain on for all time between pausing and resuming the game session.</w:t>
+      </w:r>
+    </w:p>
+    <w:p>
+      <w:pPr>
+        <w:pStyle w:val="NormalWeb"/>
+        <w:ind w:left="1440"/>
+        <w:rPr>
+          <w:rFonts w:ascii="Arial" w:hAnsi="Arial" w:cs="Arial"/>
+        </w:rPr>
+      </w:pPr>
+      <w:r>
+        <w:rPr>
+          <w:rFonts w:ascii="Arial" w:hAnsi="Arial" w:cs="Arial"/>
+        </w:rPr>
+        <w:t>Game Over – This state occurs when the playable character runs out of lives in the game. The user may choose to start a new game, or exit the game from this state.</w:t>
+      </w:r>
+    </w:p>
+    <w:p>
+      <w:pPr>
+        <w:pStyle w:val="NormalWeb"/>
+        <w:ind w:left="1440"/>
+        <w:rPr>
+          <w:rFonts w:ascii="Arial" w:hAnsi="Arial" w:cs="Arial"/>
+        </w:rPr>
+      </w:pPr>
+      <w:r>
+        <w:rPr>
+          <w:rFonts w:ascii="Arial" w:hAnsi="Arial" w:cs="Arial"/>
+        </w:rPr>
+        <w:t>Game in Session – This state occurs when the user is currently engaged in a game session. The user may perform all in-game actions in this state, and can press the Esc key to switch to the main menu of the system.</w:t>
+      </w:r>
+    </w:p>
+    <w:p>
+      <w:pPr>
+        <w:pStyle w:val="NormalWeb"/>
+        <w:ind w:left="1440"/>
+        <w:rPr>
+          <w:rFonts w:ascii="Arial" w:hAnsi="Arial" w:cs="Arial"/>
+        </w:rPr>
+      </w:pPr>
+      <w:r>
+        <w:rPr>
+          <w:rFonts w:ascii="Arial" w:hAnsi="Arial" w:cs="Arial"/>
+        </w:rPr>
+        <w:t xml:space="preserve">Quit Game - Selecting the Quit Game option from the Menu allows the user to exit from the game system. The user will be prompted with a question to make sure they wish to exit, if they confirm that they wish to exit, </w:t>
+      </w:r>
       <w:proofErr w:type="gramStart"/>
       <w:r>
         <w:rPr>
           <w:rFonts w:ascii="Arial" w:hAnsi="Arial" w:cs="Arial"/>
         </w:rPr>
-        <w:t>Pause</w:t>
+        <w:t>then</w:t>
       </w:r>
       <w:proofErr w:type="gramEnd"/>
       <w:r>
         <w:rPr>
           <w:rFonts w:ascii="Arial" w:hAnsi="Arial" w:cs="Arial"/>
         </w:rPr>
-        <w:t xml:space="preserve"> Game – The action of selecting the pause game button from the main menu will cause the application to temporarily stop running, and all aspects of the game will be retained until the user resumes the game. A constraint of this state is that the computer must be kept on for the game data to be retained at the paused position. There is no way to save a game session in memory.</w:t>
-      </w:r>
-    </w:p>
-    <w:p>
-      <w:pPr>
-        <w:pStyle w:val="NormalWeb"/>
-        <w:ind w:left="1440"/>
-        <w:rPr>
-          <w:rFonts w:ascii="Arial" w:hAnsi="Arial" w:cs="Arial"/>
-        </w:rPr>
-      </w:pPr>
-      <w:r>
-        <w:rPr>
-          <w:rFonts w:ascii="Arial" w:hAnsi="Arial" w:cs="Arial"/>
-        </w:rPr>
-        <w:t>Resume Game – The action of selecting the resume game button from the main menu will allow the user to resume playing a previously paused game session. Game play will resume precisely where it left off when the game was paused.</w:t>
-      </w:r>
-      <w:r>
-        <w:rPr>
-          <w:rFonts w:ascii="Arial" w:hAnsi="Arial" w:cs="Arial"/>
-        </w:rPr>
-        <w:t xml:space="preserve"> Again, the computer must remain on for all time between pausing and resuming the game session.</w:t>
-      </w:r>
-    </w:p>
-    <w:p>
-      <w:pPr>
-        <w:pStyle w:val="NormalWeb"/>
-        <w:ind w:left="1440"/>
-        <w:rPr>
-          <w:rFonts w:ascii="Arial" w:hAnsi="Arial" w:cs="Arial"/>
-        </w:rPr>
-      </w:pPr>
-      <w:r>
-        <w:rPr>
-          <w:rFonts w:ascii="Arial" w:hAnsi="Arial" w:cs="Arial"/>
-        </w:rPr>
-        <w:t>Game Over – This state occurs when the playable character runs out of lives in the game. The user may choose to start a new game, or exit the game from this state.</w:t>
-      </w:r>
-    </w:p>
-    <w:p>
-      <w:pPr>
-        <w:pStyle w:val="NormalWeb"/>
-        <w:ind w:left="1440"/>
-        <w:rPr>
-          <w:rFonts w:ascii="Arial" w:hAnsi="Arial" w:cs="Arial"/>
-        </w:rPr>
-      </w:pPr>
-      <w:r>
-        <w:rPr>
-          <w:rFonts w:ascii="Arial" w:hAnsi="Arial" w:cs="Arial"/>
-        </w:rPr>
-        <w:t>Game in Session – This state occurs when the user is currently engaged in a game session. The user may perform all in-game actions in this state, and can press the Esc key to switch to the main menu of the system.</w:t>
-      </w:r>
-    </w:p>
-    <w:p>
-      <w:pPr>
-        <w:pStyle w:val="NormalWeb"/>
-        <w:ind w:left="1440"/>
-        <w:rPr>
-          <w:rFonts w:ascii="Arial" w:hAnsi="Arial" w:cs="Arial"/>
-        </w:rPr>
-      </w:pPr>
-      <w:r>
-        <w:rPr>
-          <w:rFonts w:ascii="Arial" w:hAnsi="Arial" w:cs="Arial"/>
-        </w:rPr>
-        <w:t xml:space="preserve">Quit Game - Selecting the Quit Game option from the Menu allows the user to exit from the game system. The user will be prompted with a question to make sure they wish to exit, if they confirm that they wish to exit, </w:t>
-      </w:r>
-      <w:proofErr w:type="gramStart"/>
-      <w:r>
-        <w:rPr>
-          <w:rFonts w:ascii="Arial" w:hAnsi="Arial" w:cs="Arial"/>
-        </w:rPr>
-        <w:t>then</w:t>
-      </w:r>
-      <w:proofErr w:type="gramEnd"/>
-      <w:r>
-        <w:rPr>
-          <w:rFonts w:ascii="Arial" w:hAnsi="Arial" w:cs="Arial"/>
-        </w:rPr>
         <w:t xml:space="preserve"> the system will be exited.</w:t>
       </w:r>
     </w:p>
@@ -1757,55 +2956,55 @@
         <w:ind w:left="720"/>
       </w:pPr>
       <w:r>
+        <w:t> </w:t>
+      </w:r>
+      <w:r>
+        <w:rPr>
+          <w:rFonts w:ascii="Arial" w:hAnsi="Arial" w:cs="Arial"/>
+          <w:b/>
+          <w:bCs/>
+        </w:rPr>
+        <w:t>5.2 State Transition Diagrams</w:t>
+      </w:r>
+    </w:p>
+    <w:p>
+      <w:pPr>
+        <w:pStyle w:val="NormalWeb"/>
+        <w:ind w:left="720"/>
+        <w:rPr>
+          <w:rFonts w:ascii="Arial" w:hAnsi="Arial" w:cs="Arial"/>
+        </w:rPr>
+      </w:pPr>
+      <w:r>
+        <w:rPr>
+          <w:rFonts w:ascii="Arial" w:hAnsi="Arial" w:cs="Arial"/>
+        </w:rPr>
+        <w:t>State Transitions of the Super Mountaineer Brothers system.</w:t>
+      </w:r>
+    </w:p>
+    <w:p>
+      <w:pPr>
+        <w:pStyle w:val="NormalWeb"/>
+        <w:ind w:left="720"/>
+        <w:rPr>
+          <w:rFonts w:ascii="Arial" w:hAnsi="Arial" w:cs="Arial"/>
+        </w:rPr>
+      </w:pPr>
+    </w:p>
+    <w:p>
+      <w:pPr>
+        <w:pStyle w:val="NormalWeb"/>
+        <w:ind w:left="720"/>
+        <w:rPr>
+          <w:rFonts w:ascii="Arial" w:hAnsi="Arial" w:cs="Arial"/>
+        </w:rPr>
+      </w:pPr>
+      <w:r>
+        <w:rPr>
+          <w:rFonts w:ascii="Arial" w:hAnsi="Arial" w:cs="Arial"/>
+          <w:noProof/>
+        </w:rPr>
         <w:lastRenderedPageBreak/>
-        <w:t> </w:t>
-      </w:r>
-      <w:r>
-        <w:rPr>
-          <w:rFonts w:ascii="Arial" w:hAnsi="Arial" w:cs="Arial"/>
-          <w:b/>
-          <w:bCs/>
-        </w:rPr>
-        <w:t>5.2 State Transition Diagrams</w:t>
-      </w:r>
-    </w:p>
-    <w:p>
-      <w:pPr>
-        <w:pStyle w:val="NormalWeb"/>
-        <w:ind w:left="720"/>
-        <w:rPr>
-          <w:rFonts w:ascii="Arial" w:hAnsi="Arial" w:cs="Arial"/>
-        </w:rPr>
-      </w:pPr>
-      <w:r>
-        <w:rPr>
-          <w:rFonts w:ascii="Arial" w:hAnsi="Arial" w:cs="Arial"/>
-        </w:rPr>
-        <w:t>State Transitions of the Super Mountaineer Brothers system.</w:t>
-      </w:r>
-    </w:p>
-    <w:p>
-      <w:pPr>
-        <w:pStyle w:val="NormalWeb"/>
-        <w:ind w:left="720"/>
-        <w:rPr>
-          <w:rFonts w:ascii="Arial" w:hAnsi="Arial" w:cs="Arial"/>
-        </w:rPr>
-      </w:pPr>
-    </w:p>
-    <w:p>
-      <w:pPr>
-        <w:pStyle w:val="NormalWeb"/>
-        <w:ind w:left="720"/>
-        <w:rPr>
-          <w:rFonts w:ascii="Arial" w:hAnsi="Arial" w:cs="Arial"/>
-        </w:rPr>
-      </w:pPr>
-      <w:r>
-        <w:rPr>
-          <w:rFonts w:ascii="Arial" w:hAnsi="Arial" w:cs="Arial"/>
-          <w:noProof/>
-        </w:rPr>
         <w:drawing>
           <wp:inline distT="0" distB="0" distL="0" distR="0">
             <wp:extent cx="4629150" cy="3829050"/>
@@ -1935,35 +3134,35 @@
         <w:rPr>
           <w:rFonts w:ascii="Arial" w:hAnsi="Arial" w:cs="Arial"/>
         </w:rPr>
+        <w:t>Game i</w:t>
+      </w:r>
+      <w:r>
+        <w:rPr>
+          <w:rFonts w:ascii="Arial" w:hAnsi="Arial" w:cs="Arial"/>
+        </w:rPr>
+        <w:t>n Session</w:t>
+      </w:r>
+      <w:r>
+        <w:rPr>
+          <w:rFonts w:ascii="Arial" w:hAnsi="Arial" w:cs="Arial"/>
+        </w:rPr>
+        <w:t xml:space="preserve"> State Transition Diagram</w:t>
+      </w:r>
+    </w:p>
+    <w:p>
+      <w:pPr>
+        <w:pStyle w:val="NormalWeb"/>
+        <w:ind w:left="720"/>
+        <w:rPr>
+          <w:rFonts w:ascii="Arial" w:hAnsi="Arial" w:cs="Arial"/>
+        </w:rPr>
+      </w:pPr>
+      <w:r>
+        <w:rPr>
+          <w:rFonts w:ascii="Arial" w:hAnsi="Arial" w:cs="Arial"/>
+          <w:noProof/>
+        </w:rPr>
         <w:lastRenderedPageBreak/>
-        <w:t>Game i</w:t>
-      </w:r>
-      <w:r>
-        <w:rPr>
-          <w:rFonts w:ascii="Arial" w:hAnsi="Arial" w:cs="Arial"/>
-        </w:rPr>
-        <w:t>n Session</w:t>
-      </w:r>
-      <w:r>
-        <w:rPr>
-          <w:rFonts w:ascii="Arial" w:hAnsi="Arial" w:cs="Arial"/>
-        </w:rPr>
-        <w:t xml:space="preserve"> State Transition Diagram</w:t>
-      </w:r>
-    </w:p>
-    <w:p>
-      <w:pPr>
-        <w:pStyle w:val="NormalWeb"/>
-        <w:ind w:left="720"/>
-        <w:rPr>
-          <w:rFonts w:ascii="Arial" w:hAnsi="Arial" w:cs="Arial"/>
-        </w:rPr>
-      </w:pPr>
-      <w:r>
-        <w:rPr>
-          <w:rFonts w:ascii="Arial" w:hAnsi="Arial" w:cs="Arial"/>
-          <w:noProof/>
-        </w:rPr>
         <w:drawing>
           <wp:inline distT="0" distB="0" distL="0" distR="0">
             <wp:extent cx="3771900" cy="2952750"/>
@@ -2147,14 +3346,20 @@
         <w:rPr>
           <w:rFonts w:ascii="Arial" w:hAnsi="Arial" w:cs="Arial"/>
         </w:rPr>
+        <w:t>The game application will run on a personal computer, and as such it will be restricted to the limits of that machine. The game will require that the personal computer be running a Windows operating system, XP or later.</w:t>
+      </w:r>
+      <w:r>
+        <w:rPr>
+          <w:rFonts w:ascii="Arial" w:hAnsi="Arial" w:cs="Arial"/>
+        </w:rPr>
+        <w:t xml:space="preserve"> The user must </w:t>
+      </w:r>
+      <w:r>
+        <w:rPr>
+          <w:rFonts w:ascii="Arial" w:hAnsi="Arial" w:cs="Arial"/>
+        </w:rPr>
         <w:lastRenderedPageBreak/>
-        <w:t>The game application will run on a personal computer, and as such it will be restricted to the limits of that machine. The game will require that the personal computer be running a Windows operating system, XP or later.</w:t>
-      </w:r>
-      <w:r>
-        <w:rPr>
-          <w:rFonts w:ascii="Arial" w:hAnsi="Arial" w:cs="Arial"/>
-        </w:rPr>
-        <w:t xml:space="preserve"> The user must have sound drivers installed on the computer in order for the game sound to be played.</w:t>
+        <w:t>have sound drivers installed on the computer in order for the game sound to be played.</w:t>
       </w:r>
       <w:r>
         <w:rPr>
@@ -2395,16 +3600,16 @@
         <w:rPr>
           <w:rFonts w:ascii="Arial" w:hAnsi="Arial" w:cs="Arial"/>
         </w:rPr>
+        <w:t>If the specification is developed for a product, a description of relevant product strategy is presented here.</w:t>
+      </w:r>
+    </w:p>
+    <w:p>
+      <w:pPr>
+        <w:pStyle w:val="NormalWeb"/>
+        <w:ind w:left="720"/>
+      </w:pPr>
+      <w:r>
         <w:lastRenderedPageBreak/>
-        <w:t>If the specification is developed for a product, a description of relevant product strategy is presented here.</w:t>
-      </w:r>
-    </w:p>
-    <w:p>
-      <w:pPr>
-        <w:pStyle w:val="NormalWeb"/>
-        <w:ind w:left="720"/>
-      </w:pPr>
-      <w:r>
         <w:t> </w:t>
       </w:r>
       <w:r>

</xml_diff>

<commit_message>
more updated section 4. still much work to do :(
</commit_message>
<xml_diff>
--- a/SMB-ReqSpec.docx
+++ b/SMB-ReqSpec.docx
@@ -724,34 +724,32 @@
           <w:b/>
           <w:bCs/>
         </w:rPr>
-        <w:t>4.1.1 Processing narrative (PSPEC) for function n</w:t>
-      </w:r>
-    </w:p>
-    <w:p>
-      <w:pPr>
-        <w:pStyle w:val="NormalWeb"/>
-        <w:ind w:left="1440"/>
-        <w:rPr>
-          <w:rFonts w:ascii="Arial" w:hAnsi="Arial" w:cs="Arial"/>
-        </w:rPr>
-      </w:pPr>
-      <w:r>
-        <w:rPr>
-          <w:rFonts w:ascii="Arial" w:hAnsi="Arial" w:cs="Arial"/>
-          <w:highlight w:val="yellow"/>
-        </w:rPr>
-        <w:t>A processing narrative for function n is presented.</w:t>
-      </w:r>
-    </w:p>
-    <w:p>
-      <w:pPr>
-        <w:pStyle w:val="NormalWeb"/>
-        <w:ind w:left="1440"/>
-      </w:pPr>
-      <w:r>
-        <w:t> </w:t>
-      </w:r>
-      <w:proofErr w:type="gramStart"/>
+        <w:t>4.1.1 Processing narrative (PSPEC) for function</w:t>
+      </w:r>
+    </w:p>
+    <w:p>
+      <w:pPr>
+        <w:pStyle w:val="NormalWeb"/>
+        <w:ind w:left="2160"/>
+        <w:rPr>
+          <w:rFonts w:ascii="Arial" w:hAnsi="Arial" w:cs="Arial"/>
+        </w:rPr>
+      </w:pPr>
+      <w:r>
+        <w:rPr>
+          <w:rFonts w:ascii="Arial" w:hAnsi="Arial" w:cs="Arial"/>
+        </w:rPr>
+        <w:t>Function will initialize the SDL sound functions by importing sound files from the source folder</w:t>
+      </w:r>
+    </w:p>
+    <w:p>
+      <w:pPr>
+        <w:pStyle w:val="NormalWeb"/>
+        <w:ind w:left="1440"/>
+      </w:pPr>
+      <w:r>
+        <w:t> </w:t>
+      </w:r>
       <w:r>
         <w:rPr>
           <w:rFonts w:ascii="Arial" w:hAnsi="Arial" w:cs="Arial"/>
@@ -760,108 +758,13 @@
         </w:rPr>
         <w:t>4.1.2 Function</w:t>
       </w:r>
-      <w:proofErr w:type="gramEnd"/>
-      <w:r>
-        <w:rPr>
-          <w:rFonts w:ascii="Arial" w:hAnsi="Arial" w:cs="Arial"/>
-          <w:b/>
-          <w:bCs/>
-        </w:rPr>
-        <w:t xml:space="preserve"> n flow diagram</w:t>
-      </w:r>
-    </w:p>
-    <w:p>
-      <w:pPr>
-        <w:pStyle w:val="NormalWeb"/>
-        <w:ind w:left="1440"/>
-      </w:pPr>
-      <w:r>
-        <w:rPr>
-          <w:rFonts w:ascii="Arial" w:hAnsi="Arial" w:cs="Arial"/>
-        </w:rPr>
-        <w:t>A diagram showing the flow of information through the function and the transformation it undergoes is presented.</w:t>
-      </w:r>
-    </w:p>
-    <w:p>
-      <w:pPr>
-        <w:pStyle w:val="NormalWeb"/>
-        <w:ind w:left="1440"/>
-      </w:pPr>
-      <w:r>
-        <w:t> </w:t>
-      </w:r>
-      <w:proofErr w:type="gramStart"/>
-      <w:r>
-        <w:rPr>
-          <w:rFonts w:ascii="Arial" w:hAnsi="Arial" w:cs="Arial"/>
-          <w:b/>
-          <w:bCs/>
-        </w:rPr>
-        <w:t>4.1.3 Function</w:t>
-      </w:r>
-      <w:proofErr w:type="gramEnd"/>
-      <w:r>
-        <w:rPr>
-          <w:rFonts w:ascii="Arial" w:hAnsi="Arial" w:cs="Arial"/>
-          <w:b/>
-          <w:bCs/>
-        </w:rPr>
-        <w:t xml:space="preserve"> n interface description</w:t>
-      </w:r>
-    </w:p>
-    <w:p>
-      <w:pPr>
-        <w:pStyle w:val="NormalWeb"/>
-        <w:ind w:left="1440"/>
-      </w:pPr>
-      <w:r>
-        <w:rPr>
-          <w:rFonts w:ascii="Arial" w:hAnsi="Arial" w:cs="Arial"/>
-        </w:rPr>
-        <w:t>A detailed description of the input and output interfaces for the function is presented.</w:t>
-      </w:r>
-    </w:p>
-    <w:p>
-      <w:pPr>
-        <w:pStyle w:val="NormalWeb"/>
-        <w:ind w:left="1440"/>
-      </w:pPr>
-      <w:r>
-        <w:t> </w:t>
-      </w:r>
-      <w:r>
-        <w:rPr>
-          <w:rFonts w:ascii="Arial" w:hAnsi="Arial" w:cs="Arial"/>
-          <w:b/>
-          <w:bCs/>
-        </w:rPr>
-        <w:t>4.1.4 Function n transforms</w:t>
-      </w:r>
-    </w:p>
-    <w:p>
-      <w:pPr>
-        <w:pStyle w:val="NormalWeb"/>
-        <w:ind w:left="1440"/>
-      </w:pPr>
-      <w:r>
-        <w:rPr>
-          <w:rFonts w:ascii="Arial" w:hAnsi="Arial" w:cs="Arial"/>
-        </w:rPr>
-        <w:t>A detailed description for each transform (</w:t>
-      </w:r>
-      <w:proofErr w:type="spellStart"/>
-      <w:r>
-        <w:rPr>
-          <w:rFonts w:ascii="Arial" w:hAnsi="Arial" w:cs="Arial"/>
-        </w:rPr>
-        <w:t>subfunction</w:t>
-      </w:r>
-      <w:proofErr w:type="spellEnd"/>
-      <w:r>
-        <w:rPr>
-          <w:rFonts w:ascii="Arial" w:hAnsi="Arial" w:cs="Arial"/>
-        </w:rPr>
-        <w:t>) for function n is presented. Section 4.1.4 is repeated for each of k transforms.</w:t>
+      <w:r>
+        <w:rPr>
+          <w:rFonts w:ascii="Arial" w:hAnsi="Arial" w:cs="Arial"/>
+          <w:b/>
+          <w:bCs/>
+        </w:rPr>
+        <w:t xml:space="preserve"> interface description</w:t>
       </w:r>
     </w:p>
     <w:p>
@@ -870,134 +773,107 @@
         <w:ind w:left="2160"/>
       </w:pPr>
       <w:r>
-        <w:t> </w:t>
-      </w:r>
-      <w:r>
-        <w:rPr>
-          <w:rFonts w:ascii="Arial" w:hAnsi="Arial" w:cs="Arial"/>
-          <w:b/>
-          <w:bCs/>
-        </w:rPr>
-        <w:t>4.1.4.1 Transform k description (processing narrative, PSPEC)</w:t>
+        <w:rPr>
+          <w:rFonts w:ascii="Arial" w:hAnsi="Arial" w:cs="Arial"/>
+        </w:rPr>
+        <w:t>Function will take .wav files as input and allow for sound output</w:t>
+      </w:r>
+    </w:p>
+    <w:p>
+      <w:pPr>
+        <w:pStyle w:val="NormalWeb"/>
+        <w:ind w:left="1440"/>
+        <w:rPr>
+          <w:rFonts w:ascii="Arial" w:hAnsi="Arial" w:cs="Arial"/>
+          <w:b/>
+          <w:bCs/>
+        </w:rPr>
+      </w:pPr>
+      <w:r>
+        <w:t> </w:t>
+      </w:r>
+      <w:r>
+        <w:rPr>
+          <w:rFonts w:ascii="Arial" w:hAnsi="Arial" w:cs="Arial"/>
+          <w:b/>
+          <w:bCs/>
+        </w:rPr>
+        <w:t>4.1.3</w:t>
+      </w:r>
+      <w:r>
+        <w:rPr>
+          <w:rFonts w:ascii="Arial" w:hAnsi="Arial" w:cs="Arial"/>
+          <w:b/>
+          <w:bCs/>
+        </w:rPr>
+        <w:t xml:space="preserve"> Performance Issues</w:t>
       </w:r>
     </w:p>
     <w:p>
       <w:pPr>
         <w:pStyle w:val="NormalWeb"/>
         <w:ind w:left="2160"/>
-      </w:pPr>
-      <w:r>
-        <w:t> </w:t>
-      </w:r>
-      <w:r>
-        <w:rPr>
-          <w:rFonts w:ascii="Arial" w:hAnsi="Arial" w:cs="Arial"/>
-          <w:b/>
-          <w:bCs/>
-        </w:rPr>
-        <w:t>4.1.4.2 Transform k interface description</w:t>
+        <w:rPr>
+          <w:rFonts w:ascii="Arial" w:hAnsi="Arial" w:cs="Arial"/>
+        </w:rPr>
+      </w:pPr>
+      <w:r>
+        <w:rPr>
+          <w:rFonts w:ascii="Arial" w:hAnsi="Arial" w:cs="Arial"/>
+          <w:bCs/>
+        </w:rPr>
+        <w:t>There is a slight delay in sound output.  We are not sure if this is an issue with SDL or with the use of chunk sounds.</w:t>
+      </w:r>
+    </w:p>
+    <w:p>
+      <w:pPr>
+        <w:pStyle w:val="NormalWeb"/>
+        <w:ind w:left="1440"/>
+      </w:pPr>
+      <w:r>
+        <w:t> </w:t>
+      </w:r>
+      <w:r>
+        <w:rPr>
+          <w:rFonts w:ascii="Arial" w:hAnsi="Arial" w:cs="Arial"/>
+          <w:b/>
+          <w:bCs/>
+        </w:rPr>
+        <w:t>4.1.4</w:t>
+      </w:r>
+      <w:r>
+        <w:rPr>
+          <w:rFonts w:ascii="Arial" w:hAnsi="Arial" w:cs="Arial"/>
+          <w:b/>
+          <w:bCs/>
+        </w:rPr>
+        <w:t xml:space="preserve"> Design Constraints</w:t>
       </w:r>
     </w:p>
     <w:p>
       <w:pPr>
         <w:pStyle w:val="NormalWeb"/>
         <w:ind w:left="2160"/>
-      </w:pPr>
-      <w:r>
-        <w:t> </w:t>
-      </w:r>
-      <w:r>
-        <w:rPr>
-          <w:rFonts w:ascii="Arial" w:hAnsi="Arial" w:cs="Arial"/>
-          <w:b/>
-          <w:bCs/>
-        </w:rPr>
-        <w:t>4.1.4.3 Transform k lower level flow diagrams</w:t>
-      </w:r>
-    </w:p>
-    <w:p>
-      <w:pPr>
-        <w:pStyle w:val="NormalWeb"/>
-        <w:ind w:left="2160"/>
-      </w:pPr>
-      <w:r>
-        <w:t> </w:t>
-      </w:r>
-      <w:r>
-        <w:rPr>
-          <w:rFonts w:ascii="Arial" w:hAnsi="Arial" w:cs="Arial"/>
-          <w:b/>
-          <w:bCs/>
-        </w:rPr>
-        <w:t>4.1.4.4 Transform k interface description</w:t>
-      </w:r>
-    </w:p>
-    <w:p>
-      <w:pPr>
-        <w:pStyle w:val="NormalWeb"/>
-        <w:ind w:left="1440"/>
-      </w:pPr>
-      <w:r>
-        <w:t> </w:t>
-      </w:r>
-      <w:r>
-        <w:rPr>
-          <w:rFonts w:ascii="Arial" w:hAnsi="Arial" w:cs="Arial"/>
-          <w:b/>
-          <w:bCs/>
-        </w:rPr>
-        <w:t>4.1.5 Performance Issues</w:t>
-      </w:r>
-    </w:p>
-    <w:p>
-      <w:pPr>
-        <w:pStyle w:val="NormalWeb"/>
-        <w:ind w:left="1440"/>
-      </w:pPr>
-      <w:r>
-        <w:rPr>
-          <w:rFonts w:ascii="Arial" w:hAnsi="Arial" w:cs="Arial"/>
-        </w:rPr>
-        <w:t>Special performance required for the subsystem is specified.</w:t>
-      </w:r>
-    </w:p>
-    <w:p>
-      <w:pPr>
-        <w:pStyle w:val="NormalWeb"/>
-        <w:ind w:left="1440"/>
-      </w:pPr>
-      <w:r>
-        <w:t> </w:t>
-      </w:r>
-      <w:r>
-        <w:rPr>
-          <w:rFonts w:ascii="Arial" w:hAnsi="Arial" w:cs="Arial"/>
-          <w:b/>
-          <w:bCs/>
-        </w:rPr>
-        <w:t>4.1.6 Design Constraints</w:t>
-      </w:r>
-    </w:p>
-    <w:p>
-      <w:pPr>
-        <w:pStyle w:val="NormalWeb"/>
-        <w:ind w:left="1440"/>
-      </w:pPr>
-      <w:r>
-        <w:rPr>
-          <w:rFonts w:ascii="Arial" w:hAnsi="Arial" w:cs="Arial"/>
-        </w:rPr>
-        <w:t>Any design constraints that will impact the subsystem are noted.</w:t>
-      </w:r>
-    </w:p>
-    <w:p>
-      <w:pPr>
-        <w:pStyle w:val="NormalWeb"/>
-        <w:ind w:left="720" w:firstLine="720"/>
-        <w:rPr>
-          <w:rFonts w:ascii="Arial" w:hAnsi="Arial" w:cs="Arial"/>
-        </w:rPr>
-      </w:pPr>
+        <w:rPr>
+          <w:rFonts w:ascii="Arial" w:hAnsi="Arial" w:cs="Arial"/>
+        </w:rPr>
+      </w:pPr>
+      <w:r>
+        <w:rPr>
+          <w:rFonts w:ascii="Arial" w:hAnsi="Arial" w:cs="Arial"/>
+        </w:rPr>
+        <w:t>Only a finite number of sounds can be implemented (limited to the number of MIX chunks allowed by the system</w:t>
+      </w:r>
+    </w:p>
+    <w:p>
+      <w:pPr>
+        <w:rPr>
+          <w:rFonts w:ascii="Arial Unicode MS" w:eastAsia="Arial Unicode MS" w:hAnsi="Arial Unicode MS" w:cs="Arial Unicode MS"/>
+        </w:rPr>
+      </w:pPr>
+      <w:r>
+        <w:br w:type="page"/>
+      </w:r>
     </w:p>
     <w:p>
       <w:pPr>
@@ -1005,15 +881,12 @@
         <w:ind w:left="720"/>
       </w:pPr>
       <w:r>
+        <w:rPr>
+          <w:rFonts w:ascii="Arial" w:hAnsi="Arial" w:cs="Arial"/>
+          <w:b/>
+          <w:bCs/>
+        </w:rPr>
         <w:lastRenderedPageBreak/>
-        <w:t> </w:t>
-      </w:r>
-      <w:r>
-        <w:rPr>
-          <w:rFonts w:ascii="Arial" w:hAnsi="Arial" w:cs="Arial"/>
-          <w:b/>
-          <w:bCs/>
-        </w:rPr>
         <w:t>4.1 Description for Function “</w:t>
       </w:r>
       <w:proofErr w:type="spellStart"/>
@@ -1082,34 +955,29 @@
           <w:b/>
           <w:bCs/>
         </w:rPr>
-        <w:t>4.1.1 Processing narrative (PSPEC) for function n</w:t>
-      </w:r>
-    </w:p>
-    <w:p>
-      <w:pPr>
-        <w:pStyle w:val="NormalWeb"/>
-        <w:ind w:left="1440"/>
-        <w:rPr>
-          <w:rFonts w:ascii="Arial" w:hAnsi="Arial" w:cs="Arial"/>
-        </w:rPr>
-      </w:pPr>
-      <w:r>
-        <w:rPr>
-          <w:rFonts w:ascii="Arial" w:hAnsi="Arial" w:cs="Arial"/>
-          <w:highlight w:val="yellow"/>
-        </w:rPr>
-        <w:t>A processing narrative for function n is presented.</w:t>
-      </w:r>
-    </w:p>
-    <w:p>
-      <w:pPr>
-        <w:pStyle w:val="NormalWeb"/>
-        <w:ind w:left="1440"/>
-      </w:pPr>
-      <w:r>
-        <w:t> </w:t>
-      </w:r>
-      <w:proofErr w:type="gramStart"/>
+        <w:t>4.1.1 Processing narrative (PSPEC) for function</w:t>
+      </w:r>
+    </w:p>
+    <w:p>
+      <w:pPr>
+        <w:pStyle w:val="NormalWeb"/>
+        <w:ind w:left="2160"/>
+      </w:pPr>
+      <w:r>
+        <w:rPr>
+          <w:rFonts w:ascii="Arial" w:hAnsi="Arial" w:cs="Arial"/>
+        </w:rPr>
+        <w:t>Function will render every stationary object in the scene, which includes the background, ground, platforms, and other various objects.</w:t>
+      </w:r>
+    </w:p>
+    <w:p>
+      <w:pPr>
+        <w:pStyle w:val="NormalWeb"/>
+        <w:ind w:left="1440"/>
+      </w:pPr>
+      <w:r>
+        <w:t> </w:t>
+      </w:r>
       <w:r>
         <w:rPr>
           <w:rFonts w:ascii="Arial" w:hAnsi="Arial" w:cs="Arial"/>
@@ -1118,108 +986,13 @@
         </w:rPr>
         <w:t>4.1.2 Function</w:t>
       </w:r>
-      <w:proofErr w:type="gramEnd"/>
-      <w:r>
-        <w:rPr>
-          <w:rFonts w:ascii="Arial" w:hAnsi="Arial" w:cs="Arial"/>
-          <w:b/>
-          <w:bCs/>
-        </w:rPr>
-        <w:t xml:space="preserve"> n flow diagram</w:t>
-      </w:r>
-    </w:p>
-    <w:p>
-      <w:pPr>
-        <w:pStyle w:val="NormalWeb"/>
-        <w:ind w:left="1440"/>
-      </w:pPr>
-      <w:r>
-        <w:rPr>
-          <w:rFonts w:ascii="Arial" w:hAnsi="Arial" w:cs="Arial"/>
-        </w:rPr>
-        <w:t>A diagram showing the flow of information through the function and the transformation it undergoes is presented.</w:t>
-      </w:r>
-    </w:p>
-    <w:p>
-      <w:pPr>
-        <w:pStyle w:val="NormalWeb"/>
-        <w:ind w:left="1440"/>
-      </w:pPr>
-      <w:r>
-        <w:t> </w:t>
-      </w:r>
-      <w:proofErr w:type="gramStart"/>
-      <w:r>
-        <w:rPr>
-          <w:rFonts w:ascii="Arial" w:hAnsi="Arial" w:cs="Arial"/>
-          <w:b/>
-          <w:bCs/>
-        </w:rPr>
-        <w:t>4.1.3 Function</w:t>
-      </w:r>
-      <w:proofErr w:type="gramEnd"/>
-      <w:r>
-        <w:rPr>
-          <w:rFonts w:ascii="Arial" w:hAnsi="Arial" w:cs="Arial"/>
-          <w:b/>
-          <w:bCs/>
-        </w:rPr>
-        <w:t xml:space="preserve"> n interface description</w:t>
-      </w:r>
-    </w:p>
-    <w:p>
-      <w:pPr>
-        <w:pStyle w:val="NormalWeb"/>
-        <w:ind w:left="1440"/>
-      </w:pPr>
-      <w:r>
-        <w:rPr>
-          <w:rFonts w:ascii="Arial" w:hAnsi="Arial" w:cs="Arial"/>
-        </w:rPr>
-        <w:t>A detailed description of the input and output interfaces for the function is presented.</w:t>
-      </w:r>
-    </w:p>
-    <w:p>
-      <w:pPr>
-        <w:pStyle w:val="NormalWeb"/>
-        <w:ind w:left="1440"/>
-      </w:pPr>
-      <w:r>
-        <w:t> </w:t>
-      </w:r>
-      <w:r>
-        <w:rPr>
-          <w:rFonts w:ascii="Arial" w:hAnsi="Arial" w:cs="Arial"/>
-          <w:b/>
-          <w:bCs/>
-        </w:rPr>
-        <w:t>4.1.4 Function n transforms</w:t>
-      </w:r>
-    </w:p>
-    <w:p>
-      <w:pPr>
-        <w:pStyle w:val="NormalWeb"/>
-        <w:ind w:left="1440"/>
-      </w:pPr>
-      <w:r>
-        <w:rPr>
-          <w:rFonts w:ascii="Arial" w:hAnsi="Arial" w:cs="Arial"/>
-        </w:rPr>
-        <w:t>A detailed description for each transform (</w:t>
-      </w:r>
-      <w:proofErr w:type="spellStart"/>
-      <w:r>
-        <w:rPr>
-          <w:rFonts w:ascii="Arial" w:hAnsi="Arial" w:cs="Arial"/>
-        </w:rPr>
-        <w:t>subfunction</w:t>
-      </w:r>
-      <w:proofErr w:type="spellEnd"/>
-      <w:r>
-        <w:rPr>
-          <w:rFonts w:ascii="Arial" w:hAnsi="Arial" w:cs="Arial"/>
-        </w:rPr>
-        <w:t>) for function n is presented. Section 4.1.4 is repeated for each of k transforms.</w:t>
+      <w:r>
+        <w:rPr>
+          <w:rFonts w:ascii="Arial" w:hAnsi="Arial" w:cs="Arial"/>
+          <w:b/>
+          <w:bCs/>
+        </w:rPr>
+        <w:t xml:space="preserve"> interface description</w:t>
       </w:r>
     </w:p>
     <w:p>
@@ -1228,15 +1001,54 @@
         <w:ind w:left="2160"/>
       </w:pPr>
       <w:r>
-        <w:t> </w:t>
-      </w:r>
-      <w:r>
-        <w:rPr>
-          <w:rFonts w:ascii="Arial" w:hAnsi="Arial" w:cs="Arial"/>
-          <w:b/>
-          <w:bCs/>
-        </w:rPr>
-        <w:t>4.1.4.1 Transform k description (processing narrative, PSPEC)</w:t>
+        <w:rPr>
+          <w:rFonts w:ascii="Arial" w:hAnsi="Arial" w:cs="Arial"/>
+        </w:rPr>
+        <w:t>This function takes no parameters and outputs graphical renderings.</w:t>
+      </w:r>
+      <w:r>
+        <w:rPr>
+          <w:rFonts w:ascii="Arial" w:hAnsi="Arial" w:cs="Arial"/>
+        </w:rPr>
+        <w:tab/>
+      </w:r>
+    </w:p>
+    <w:p>
+      <w:pPr>
+        <w:pStyle w:val="NormalWeb"/>
+        <w:ind w:left="1440"/>
+        <w:rPr>
+          <w:rFonts w:ascii="Arial" w:hAnsi="Arial" w:cs="Arial"/>
+          <w:b/>
+          <w:bCs/>
+        </w:rPr>
+      </w:pPr>
+      <w:r>
+        <w:t> </w:t>
+      </w:r>
+      <w:r>
+        <w:rPr>
+          <w:rFonts w:ascii="Arial" w:hAnsi="Arial" w:cs="Arial"/>
+          <w:b/>
+          <w:bCs/>
+        </w:rPr>
+        <w:t>4.1.</w:t>
+      </w:r>
+      <w:r>
+        <w:rPr>
+          <w:rFonts w:ascii="Arial" w:hAnsi="Arial" w:cs="Arial"/>
+          <w:b/>
+          <w:bCs/>
+        </w:rPr>
+        <w:t>3</w:t>
+      </w:r>
+      <w:r>
+        <w:rPr>
+          <w:rFonts w:ascii="Arial" w:hAnsi="Arial" w:cs="Arial"/>
+          <w:b/>
+          <w:bCs/>
+        </w:rPr>
+        <w:t xml:space="preserve"> Performance Issues</w:t>
       </w:r>
     </w:p>
     <w:p>
@@ -1245,116 +1057,62 @@
         <w:ind w:left="2160"/>
       </w:pPr>
       <w:r>
-        <w:t> </w:t>
-      </w:r>
-      <w:r>
-        <w:rPr>
-          <w:rFonts w:ascii="Arial" w:hAnsi="Arial" w:cs="Arial"/>
-          <w:b/>
-          <w:bCs/>
-        </w:rPr>
-        <w:t>4.1.4.2 Transform k interface description</w:t>
+        <w:rPr>
+          <w:rFonts w:ascii="Arial" w:hAnsi="Arial" w:cs="Arial"/>
+          <w:bCs/>
+        </w:rPr>
+        <w:t>We must determine whether we want to either move the objects in the scene along with the character when they reach the end of the screen (scrolling scene) or render very long stretches of terrain and move the camera along with the character when they reach the end of the screen (scrolling camera).</w:t>
+      </w:r>
+    </w:p>
+    <w:p>
+      <w:pPr>
+        <w:pStyle w:val="NormalWeb"/>
+        <w:ind w:left="1440"/>
+      </w:pPr>
+      <w:r>
+        <w:t> </w:t>
+      </w:r>
+      <w:r>
+        <w:rPr>
+          <w:rFonts w:ascii="Arial" w:hAnsi="Arial" w:cs="Arial"/>
+          <w:b/>
+          <w:bCs/>
+        </w:rPr>
+        <w:t>4.1.4</w:t>
+      </w:r>
+      <w:r>
+        <w:rPr>
+          <w:rFonts w:ascii="Arial" w:hAnsi="Arial" w:cs="Arial"/>
+          <w:b/>
+          <w:bCs/>
+        </w:rPr>
+        <w:t xml:space="preserve"> Design Constraints</w:t>
       </w:r>
     </w:p>
     <w:p>
       <w:pPr>
         <w:pStyle w:val="NormalWeb"/>
         <w:ind w:left="2160"/>
-      </w:pPr>
-      <w:r>
-        <w:t> </w:t>
-      </w:r>
-      <w:r>
-        <w:rPr>
-          <w:rFonts w:ascii="Arial" w:hAnsi="Arial" w:cs="Arial"/>
-          <w:b/>
-          <w:bCs/>
-        </w:rPr>
-        <w:t>4.1.4.3 Transform k lower level flow diagrams</w:t>
-      </w:r>
-    </w:p>
-    <w:p>
-      <w:pPr>
-        <w:pStyle w:val="NormalWeb"/>
-        <w:ind w:left="2160"/>
-      </w:pPr>
-      <w:r>
-        <w:t> </w:t>
-      </w:r>
-      <w:r>
-        <w:rPr>
-          <w:rFonts w:ascii="Arial" w:hAnsi="Arial" w:cs="Arial"/>
-          <w:b/>
-          <w:bCs/>
-        </w:rPr>
-        <w:t>4.1.4.4 Transform k interface description</w:t>
-      </w:r>
-    </w:p>
-    <w:p>
-      <w:pPr>
-        <w:pStyle w:val="NormalWeb"/>
-        <w:ind w:left="1440"/>
-      </w:pPr>
-      <w:r>
-        <w:t> </w:t>
-      </w:r>
-      <w:r>
-        <w:rPr>
-          <w:rFonts w:ascii="Arial" w:hAnsi="Arial" w:cs="Arial"/>
-          <w:b/>
-          <w:bCs/>
-        </w:rPr>
-        <w:t>4.1.5 Performance Issues</w:t>
-      </w:r>
-    </w:p>
-    <w:p>
-      <w:pPr>
-        <w:pStyle w:val="NormalWeb"/>
-        <w:ind w:left="1440"/>
-      </w:pPr>
-      <w:r>
-        <w:rPr>
-          <w:rFonts w:ascii="Arial" w:hAnsi="Arial" w:cs="Arial"/>
-        </w:rPr>
-        <w:t>Special performance required for the subsystem is specified.</w:t>
-      </w:r>
-    </w:p>
-    <w:p>
-      <w:pPr>
-        <w:pStyle w:val="NormalWeb"/>
-        <w:ind w:left="1440"/>
-      </w:pPr>
-      <w:r>
-        <w:t> </w:t>
-      </w:r>
-      <w:r>
-        <w:rPr>
-          <w:rFonts w:ascii="Arial" w:hAnsi="Arial" w:cs="Arial"/>
-          <w:b/>
-          <w:bCs/>
-        </w:rPr>
-        <w:t>4.1.6 Design Constraints</w:t>
-      </w:r>
-    </w:p>
-    <w:p>
-      <w:pPr>
-        <w:pStyle w:val="NormalWeb"/>
-        <w:ind w:left="1440"/>
-      </w:pPr>
-      <w:r>
-        <w:rPr>
-          <w:rFonts w:ascii="Arial" w:hAnsi="Arial" w:cs="Arial"/>
-        </w:rPr>
-        <w:t>Any design constraints that will impact the subsystem are noted.</w:t>
-      </w:r>
-    </w:p>
-    <w:p>
-      <w:pPr>
-        <w:pStyle w:val="NormalWeb"/>
-        <w:rPr>
-          <w:rFonts w:ascii="Arial" w:hAnsi="Arial" w:cs="Arial"/>
-        </w:rPr>
-      </w:pPr>
+        <w:rPr>
+          <w:rFonts w:ascii="Arial" w:hAnsi="Arial" w:cs="Arial"/>
+        </w:rPr>
+      </w:pPr>
+      <w:r>
+        <w:rPr>
+          <w:rFonts w:ascii="Arial" w:hAnsi="Arial" w:cs="Arial"/>
+        </w:rPr>
+        <w:t>Entire game will be rendered in 2 dimensions, but we must make sure the background is rendered behind all other objects in the scene.</w:t>
+      </w:r>
+    </w:p>
+    <w:p>
+      <w:pPr>
+        <w:rPr>
+          <w:rFonts w:ascii="Arial Unicode MS" w:eastAsia="Arial Unicode MS" w:hAnsi="Arial Unicode MS" w:cs="Arial Unicode MS"/>
+        </w:rPr>
+      </w:pPr>
+      <w:r>
+        <w:br w:type="page"/>
+      </w:r>
     </w:p>
     <w:p>
       <w:pPr>
@@ -1362,15 +1120,12 @@
         <w:ind w:left="720"/>
       </w:pPr>
       <w:r>
+        <w:rPr>
+          <w:rFonts w:ascii="Arial" w:hAnsi="Arial" w:cs="Arial"/>
+          <w:b/>
+          <w:bCs/>
+        </w:rPr>
         <w:lastRenderedPageBreak/>
-        <w:t> </w:t>
-      </w:r>
-      <w:r>
-        <w:rPr>
-          <w:rFonts w:ascii="Arial" w:hAnsi="Arial" w:cs="Arial"/>
-          <w:b/>
-          <w:bCs/>
-        </w:rPr>
         <w:t>4.1 Description for Function “</w:t>
       </w:r>
       <w:proofErr w:type="spellStart"/>
@@ -1448,273 +1203,167 @@
     <w:p>
       <w:pPr>
         <w:pStyle w:val="NormalWeb"/>
-        <w:ind w:left="1440"/>
-        <w:rPr>
-          <w:rFonts w:ascii="Arial" w:hAnsi="Arial" w:cs="Arial"/>
-        </w:rPr>
-      </w:pPr>
-      <w:r>
-        <w:rPr>
-          <w:rFonts w:ascii="Arial" w:hAnsi="Arial" w:cs="Arial"/>
-          <w:highlight w:val="yellow"/>
-        </w:rPr>
-        <w:t>A processing narrative for function n is presented.</w:t>
-      </w:r>
-    </w:p>
-    <w:p>
-      <w:pPr>
-        <w:pStyle w:val="NormalWeb"/>
-        <w:ind w:left="1440"/>
-      </w:pPr>
-      <w:r>
-        <w:t> </w:t>
-      </w:r>
-      <w:proofErr w:type="gramStart"/>
-      <w:r>
-        <w:rPr>
-          <w:rFonts w:ascii="Arial" w:hAnsi="Arial" w:cs="Arial"/>
-          <w:b/>
-          <w:bCs/>
-        </w:rPr>
-        <w:t>4.1.2 Function</w:t>
-      </w:r>
-      <w:proofErr w:type="gramEnd"/>
-      <w:r>
-        <w:rPr>
-          <w:rFonts w:ascii="Arial" w:hAnsi="Arial" w:cs="Arial"/>
-          <w:b/>
-          <w:bCs/>
-        </w:rPr>
-        <w:t xml:space="preserve"> n flow diagram</w:t>
-      </w:r>
-    </w:p>
-    <w:p>
-      <w:pPr>
-        <w:pStyle w:val="NormalWeb"/>
-        <w:ind w:left="1440"/>
-      </w:pPr>
-      <w:r>
-        <w:rPr>
-          <w:rFonts w:ascii="Arial" w:hAnsi="Arial" w:cs="Arial"/>
-        </w:rPr>
-        <w:t>A diagram showing the flow of information through the function and the transformation it undergoes is presented.</w:t>
-      </w:r>
-    </w:p>
-    <w:p>
-      <w:pPr>
-        <w:pStyle w:val="NormalWeb"/>
-        <w:ind w:left="1440"/>
-      </w:pPr>
-      <w:r>
-        <w:t> </w:t>
-      </w:r>
-      <w:proofErr w:type="gramStart"/>
-      <w:r>
-        <w:rPr>
-          <w:rFonts w:ascii="Arial" w:hAnsi="Arial" w:cs="Arial"/>
-          <w:b/>
-          <w:bCs/>
-        </w:rPr>
-        <w:t>4.1.3 Function</w:t>
-      </w:r>
-      <w:proofErr w:type="gramEnd"/>
-      <w:r>
-        <w:rPr>
-          <w:rFonts w:ascii="Arial" w:hAnsi="Arial" w:cs="Arial"/>
-          <w:b/>
-          <w:bCs/>
-        </w:rPr>
-        <w:t xml:space="preserve"> n interface description</w:t>
-      </w:r>
-    </w:p>
-    <w:p>
-      <w:pPr>
-        <w:pStyle w:val="NormalWeb"/>
-        <w:ind w:left="1440"/>
-      </w:pPr>
-      <w:r>
-        <w:rPr>
-          <w:rFonts w:ascii="Arial" w:hAnsi="Arial" w:cs="Arial"/>
-        </w:rPr>
-        <w:t>A detailed description of the input and output interfaces for the function is presented.</w:t>
-      </w:r>
-    </w:p>
-    <w:p>
-      <w:pPr>
-        <w:pStyle w:val="NormalWeb"/>
-        <w:ind w:left="1440"/>
-      </w:pPr>
-      <w:r>
-        <w:t> </w:t>
-      </w:r>
-      <w:r>
-        <w:rPr>
-          <w:rFonts w:ascii="Arial" w:hAnsi="Arial" w:cs="Arial"/>
-          <w:b/>
-          <w:bCs/>
-        </w:rPr>
-        <w:t>4.1.4 Function n transforms</w:t>
-      </w:r>
-    </w:p>
-    <w:p>
-      <w:pPr>
-        <w:pStyle w:val="NormalWeb"/>
-        <w:ind w:left="1440"/>
-      </w:pPr>
-      <w:r>
-        <w:rPr>
-          <w:rFonts w:ascii="Arial" w:hAnsi="Arial" w:cs="Arial"/>
-        </w:rPr>
-        <w:t>A detailed description for each transform (</w:t>
+        <w:ind w:left="2160"/>
+        <w:rPr>
+          <w:rFonts w:ascii="Arial" w:hAnsi="Arial" w:cs="Arial"/>
+        </w:rPr>
+      </w:pPr>
+      <w:r>
+        <w:rPr>
+          <w:rFonts w:ascii="Arial" w:hAnsi="Arial" w:cs="Arial"/>
+        </w:rPr>
+        <w:t>Function will render the player in the game as they move throughout the scene.</w:t>
+      </w:r>
+    </w:p>
+    <w:p>
+      <w:pPr>
+        <w:pStyle w:val="NormalWeb"/>
+        <w:ind w:left="720" w:firstLine="720"/>
+        <w:rPr>
+          <w:rFonts w:ascii="Arial" w:hAnsi="Arial" w:cs="Arial"/>
+          <w:b/>
+          <w:bCs/>
+        </w:rPr>
+      </w:pPr>
+      <w:r>
+        <w:t> </w:t>
+      </w:r>
+      <w:r>
+        <w:rPr>
+          <w:rFonts w:ascii="Arial" w:hAnsi="Arial" w:cs="Arial"/>
+          <w:b/>
+          <w:bCs/>
+        </w:rPr>
+        <w:t>4.1.2</w:t>
+      </w:r>
+      <w:r>
+        <w:rPr>
+          <w:rFonts w:ascii="Arial" w:hAnsi="Arial" w:cs="Arial"/>
+          <w:b/>
+          <w:bCs/>
+        </w:rPr>
+        <w:t xml:space="preserve"> Fun</w:t>
+      </w:r>
+      <w:r>
+        <w:rPr>
+          <w:rFonts w:ascii="Arial" w:hAnsi="Arial" w:cs="Arial"/>
+          <w:b/>
+          <w:bCs/>
+        </w:rPr>
+        <w:t>ction</w:t>
+      </w:r>
+      <w:r>
+        <w:rPr>
+          <w:rFonts w:ascii="Arial" w:hAnsi="Arial" w:cs="Arial"/>
+          <w:b/>
+          <w:bCs/>
+        </w:rPr>
+        <w:t xml:space="preserve"> interface description</w:t>
+      </w:r>
+    </w:p>
+    <w:p>
+      <w:pPr>
+        <w:pStyle w:val="NormalWeb"/>
+        <w:ind w:left="2160"/>
+      </w:pPr>
+      <w:r>
+        <w:rPr>
+          <w:rFonts w:ascii="Arial" w:hAnsi="Arial" w:cs="Arial"/>
+          <w:bCs/>
+        </w:rPr>
+        <w:t>This function takes no parameters and outputs the character rendering.</w:t>
+      </w:r>
+    </w:p>
+    <w:p>
+      <w:pPr>
+        <w:pStyle w:val="NormalWeb"/>
+        <w:ind w:left="1440"/>
+        <w:rPr>
+          <w:rFonts w:ascii="Arial" w:hAnsi="Arial" w:cs="Arial"/>
+          <w:b/>
+          <w:bCs/>
+        </w:rPr>
+      </w:pPr>
+      <w:r>
+        <w:t> </w:t>
+      </w:r>
+      <w:r>
+        <w:rPr>
+          <w:rFonts w:ascii="Arial" w:hAnsi="Arial" w:cs="Arial"/>
+          <w:b/>
+          <w:bCs/>
+        </w:rPr>
+        <w:t>4.1.3</w:t>
+      </w:r>
+      <w:r>
+        <w:rPr>
+          <w:rFonts w:ascii="Arial" w:hAnsi="Arial" w:cs="Arial"/>
+          <w:b/>
+          <w:bCs/>
+        </w:rPr>
+        <w:t xml:space="preserve"> Performance Issues</w:t>
+      </w:r>
+    </w:p>
+    <w:p>
+      <w:pPr>
+        <w:pStyle w:val="NormalWeb"/>
+        <w:ind w:left="2160"/>
+      </w:pPr>
+      <w:r>
+        <w:rPr>
+          <w:rFonts w:ascii="Arial" w:hAnsi="Arial" w:cs="Arial"/>
+          <w:bCs/>
+        </w:rPr>
+        <w:t>We must decide at what point we will scroll either the scene or the camera along with the player (ex. when the character is touching the edge of the screen or when the player is approaching the edge of the screen but not touching it yet).</w:t>
+      </w:r>
+    </w:p>
+    <w:p>
+      <w:pPr>
+        <w:pStyle w:val="NormalWeb"/>
+        <w:ind w:left="1440"/>
+      </w:pPr>
+      <w:r>
+        <w:t> </w:t>
+      </w:r>
+      <w:r>
+        <w:rPr>
+          <w:rFonts w:ascii="Arial" w:hAnsi="Arial" w:cs="Arial"/>
+          <w:b/>
+          <w:bCs/>
+        </w:rPr>
+        <w:t>4.1.4</w:t>
+      </w:r>
+      <w:r>
+        <w:rPr>
+          <w:rFonts w:ascii="Arial" w:hAnsi="Arial" w:cs="Arial"/>
+          <w:b/>
+          <w:bCs/>
+        </w:rPr>
+        <w:t xml:space="preserve"> Design Constraints</w:t>
+      </w:r>
+    </w:p>
+    <w:p>
+      <w:pPr>
+        <w:pStyle w:val="NormalWeb"/>
+        <w:ind w:left="2160"/>
+        <w:rPr>
+          <w:rFonts w:ascii="Arial" w:hAnsi="Arial" w:cs="Arial"/>
+        </w:rPr>
+      </w:pPr>
+      <w:r>
+        <w:rPr>
+          <w:rFonts w:ascii="Arial" w:hAnsi="Arial" w:cs="Arial"/>
+        </w:rPr>
+        <w:t xml:space="preserve">Player must be rendered in front of the background and its movement must be constrained by </w:t>
       </w:r>
       <w:proofErr w:type="spellStart"/>
       <w:r>
         <w:rPr>
           <w:rFonts w:ascii="Arial" w:hAnsi="Arial" w:cs="Arial"/>
         </w:rPr>
-        <w:t>subfunction</w:t>
+        <w:t>boundaryTests</w:t>
       </w:r>
       <w:proofErr w:type="spellEnd"/>
-      <w:r>
-        <w:rPr>
-          <w:rFonts w:ascii="Arial" w:hAnsi="Arial" w:cs="Arial"/>
-        </w:rPr>
-        <w:t>) for function n is presented. Section 4.1.4 is repeated for each of k transforms.</w:t>
-      </w:r>
-    </w:p>
-    <w:p>
-      <w:pPr>
-        <w:pStyle w:val="NormalWeb"/>
-        <w:ind w:left="2160"/>
-      </w:pPr>
-      <w:r>
-        <w:t> </w:t>
-      </w:r>
-      <w:r>
-        <w:rPr>
-          <w:rFonts w:ascii="Arial" w:hAnsi="Arial" w:cs="Arial"/>
-          <w:b/>
-          <w:bCs/>
-        </w:rPr>
-        <w:t>4.1.4.1 Transform k description (processing narrative, PSPEC)</w:t>
-      </w:r>
-    </w:p>
-    <w:p>
-      <w:pPr>
-        <w:pStyle w:val="NormalWeb"/>
-        <w:ind w:left="2160"/>
-      </w:pPr>
-      <w:r>
-        <w:t> </w:t>
-      </w:r>
-      <w:r>
-        <w:rPr>
-          <w:rFonts w:ascii="Arial" w:hAnsi="Arial" w:cs="Arial"/>
-          <w:b/>
-          <w:bCs/>
-        </w:rPr>
-        <w:t>4.1.4.2 Transform k interface description</w:t>
-      </w:r>
-    </w:p>
-    <w:p>
-      <w:pPr>
-        <w:pStyle w:val="NormalWeb"/>
-        <w:ind w:left="2160"/>
-      </w:pPr>
-      <w:r>
-        <w:t> </w:t>
-      </w:r>
-      <w:r>
-        <w:rPr>
-          <w:rFonts w:ascii="Arial" w:hAnsi="Arial" w:cs="Arial"/>
-          <w:b/>
-          <w:bCs/>
-        </w:rPr>
-        <w:t>4.1.4.3 Transform k lower level flow diagrams</w:t>
-      </w:r>
-    </w:p>
-    <w:p>
-      <w:pPr>
-        <w:pStyle w:val="NormalWeb"/>
-        <w:ind w:left="2160"/>
-      </w:pPr>
-      <w:r>
-        <w:t> </w:t>
-      </w:r>
-      <w:r>
-        <w:rPr>
-          <w:rFonts w:ascii="Arial" w:hAnsi="Arial" w:cs="Arial"/>
-          <w:b/>
-          <w:bCs/>
-        </w:rPr>
-        <w:t>4.1.4.4 Transform k interface description</w:t>
-      </w:r>
-    </w:p>
-    <w:p>
-      <w:pPr>
-        <w:pStyle w:val="NormalWeb"/>
-        <w:ind w:left="1440"/>
-      </w:pPr>
-      <w:r>
-        <w:t> </w:t>
-      </w:r>
-      <w:r>
-        <w:rPr>
-          <w:rFonts w:ascii="Arial" w:hAnsi="Arial" w:cs="Arial"/>
-          <w:b/>
-          <w:bCs/>
-        </w:rPr>
-        <w:t>4.1.5 Performance Issues</w:t>
-      </w:r>
-    </w:p>
-    <w:p>
-      <w:pPr>
-        <w:pStyle w:val="NormalWeb"/>
-        <w:ind w:left="1440"/>
-      </w:pPr>
-      <w:r>
-        <w:rPr>
-          <w:rFonts w:ascii="Arial" w:hAnsi="Arial" w:cs="Arial"/>
-        </w:rPr>
-        <w:t>Special performance required for the subsystem is specified.</w:t>
-      </w:r>
-    </w:p>
-    <w:p>
-      <w:pPr>
-        <w:pStyle w:val="NormalWeb"/>
-        <w:ind w:left="1440"/>
-      </w:pPr>
-      <w:r>
-        <w:t> </w:t>
-      </w:r>
-      <w:r>
-        <w:rPr>
-          <w:rFonts w:ascii="Arial" w:hAnsi="Arial" w:cs="Arial"/>
-          <w:b/>
-          <w:bCs/>
-        </w:rPr>
-        <w:t>4.1.6 Design Constraints</w:t>
-      </w:r>
-    </w:p>
-    <w:p>
-      <w:pPr>
-        <w:pStyle w:val="NormalWeb"/>
-        <w:ind w:left="1440"/>
-      </w:pPr>
-      <w:r>
-        <w:rPr>
-          <w:rFonts w:ascii="Arial" w:hAnsi="Arial" w:cs="Arial"/>
-        </w:rPr>
-        <w:t>Any design constraints that will impact the subsystem are noted.</w:t>
-      </w:r>
-    </w:p>
-    <w:p>
-      <w:pPr>
-        <w:pStyle w:val="NormalWeb"/>
-        <w:rPr>
-          <w:rFonts w:ascii="Arial" w:hAnsi="Arial" w:cs="Arial"/>
-        </w:rPr>
-      </w:pPr>
     </w:p>
     <w:p>
       <w:r>
@@ -1758,154 +1407,22 @@
       <w:pPr>
         <w:pStyle w:val="NormalWeb"/>
         <w:ind w:left="1440"/>
-      </w:pPr>
-      <w:r>
-        <w:t> </w:t>
-      </w:r>
-      <w:r>
-        <w:rPr>
-          <w:rFonts w:ascii="Arial" w:hAnsi="Arial" w:cs="Arial"/>
-          <w:b/>
-          <w:bCs/>
-        </w:rPr>
-        <w:t>4.1.1 Processing narrative (PSPEC) for function n</w:t>
-      </w:r>
-    </w:p>
-    <w:p>
-      <w:pPr>
-        <w:pStyle w:val="NormalWeb"/>
-        <w:ind w:left="1440"/>
-        <w:rPr>
-          <w:rFonts w:ascii="Arial" w:hAnsi="Arial" w:cs="Arial"/>
-        </w:rPr>
-      </w:pPr>
-      <w:r>
-        <w:rPr>
-          <w:rFonts w:ascii="Arial" w:hAnsi="Arial" w:cs="Arial"/>
-          <w:highlight w:val="yellow"/>
-        </w:rPr>
-        <w:t>A processing narrative for function n is presented.</w:t>
-      </w:r>
-    </w:p>
-    <w:p>
-      <w:pPr>
-        <w:pStyle w:val="NormalWeb"/>
-        <w:ind w:left="1440"/>
-      </w:pPr>
-      <w:r>
-        <w:t> </w:t>
-      </w:r>
-      <w:proofErr w:type="gramStart"/>
-      <w:r>
-        <w:rPr>
-          <w:rFonts w:ascii="Arial" w:hAnsi="Arial" w:cs="Arial"/>
-          <w:b/>
-          <w:bCs/>
-        </w:rPr>
-        <w:t>4.1.2 Function</w:t>
-      </w:r>
-      <w:proofErr w:type="gramEnd"/>
-      <w:r>
-        <w:rPr>
-          <w:rFonts w:ascii="Arial" w:hAnsi="Arial" w:cs="Arial"/>
-          <w:b/>
-          <w:bCs/>
-        </w:rPr>
-        <w:t xml:space="preserve"> n flow diagram</w:t>
-      </w:r>
-    </w:p>
-    <w:p>
-      <w:pPr>
-        <w:pStyle w:val="NormalWeb"/>
-        <w:ind w:left="1440"/>
-      </w:pPr>
-      <w:r>
-        <w:rPr>
-          <w:rFonts w:ascii="Arial" w:hAnsi="Arial" w:cs="Arial"/>
-        </w:rPr>
-        <w:t>A diagram showing the flow of information through the function and the transformation it undergoes is presented.</w:t>
-      </w:r>
-    </w:p>
-    <w:p>
-      <w:pPr>
-        <w:pStyle w:val="NormalWeb"/>
-        <w:ind w:left="1440"/>
-      </w:pPr>
-      <w:r>
-        <w:t> </w:t>
-      </w:r>
-      <w:proofErr w:type="gramStart"/>
-      <w:r>
-        <w:rPr>
-          <w:rFonts w:ascii="Arial" w:hAnsi="Arial" w:cs="Arial"/>
-          <w:b/>
-          <w:bCs/>
-        </w:rPr>
-        <w:t>4.1.3 Function</w:t>
-      </w:r>
-      <w:proofErr w:type="gramEnd"/>
-      <w:r>
-        <w:rPr>
-          <w:rFonts w:ascii="Arial" w:hAnsi="Arial" w:cs="Arial"/>
-          <w:b/>
-          <w:bCs/>
-        </w:rPr>
-        <w:t xml:space="preserve"> n interface description</w:t>
-      </w:r>
-    </w:p>
-    <w:p>
-      <w:pPr>
-        <w:pStyle w:val="NormalWeb"/>
-        <w:ind w:left="1440"/>
-      </w:pPr>
-      <w:r>
-        <w:rPr>
-          <w:rFonts w:ascii="Arial" w:hAnsi="Arial" w:cs="Arial"/>
-        </w:rPr>
-        <w:t>A detailed description of the input and output interfaces for the function is presented.</w:t>
-      </w:r>
-    </w:p>
-    <w:p>
-      <w:pPr>
-        <w:pStyle w:val="NormalWeb"/>
-        <w:ind w:left="1440"/>
-      </w:pPr>
-      <w:r>
-        <w:t> </w:t>
-      </w:r>
-      <w:r>
-        <w:rPr>
-          <w:rFonts w:ascii="Arial" w:hAnsi="Arial" w:cs="Arial"/>
-          <w:b/>
-          <w:bCs/>
-        </w:rPr>
-        <w:t>4.1.4 Function n transforms</w:t>
-      </w:r>
-    </w:p>
-    <w:p>
-      <w:pPr>
-        <w:pStyle w:val="NormalWeb"/>
-        <w:ind w:left="1440"/>
-      </w:pPr>
-      <w:r>
-        <w:rPr>
-          <w:rFonts w:ascii="Arial" w:hAnsi="Arial" w:cs="Arial"/>
-        </w:rPr>
-        <w:t>A detailed description for each transform (</w:t>
-      </w:r>
-      <w:proofErr w:type="spellStart"/>
-      <w:r>
-        <w:rPr>
-          <w:rFonts w:ascii="Arial" w:hAnsi="Arial" w:cs="Arial"/>
-        </w:rPr>
-        <w:t>subfunction</w:t>
-      </w:r>
-      <w:proofErr w:type="spellEnd"/>
-      <w:r>
-        <w:rPr>
-          <w:rFonts w:ascii="Arial" w:hAnsi="Arial" w:cs="Arial"/>
-        </w:rPr>
-        <w:t>) for function n is presented. Section 4.1.4 is repeated for each of k transforms.</w:t>
+        <w:rPr>
+          <w:rFonts w:ascii="Arial" w:hAnsi="Arial" w:cs="Arial"/>
+          <w:b/>
+          <w:bCs/>
+        </w:rPr>
+      </w:pPr>
+      <w:r>
+        <w:t> </w:t>
+      </w:r>
+      <w:r>
+        <w:rPr>
+          <w:rFonts w:ascii="Arial" w:hAnsi="Arial" w:cs="Arial"/>
+          <w:b/>
+          <w:bCs/>
+        </w:rPr>
+        <w:t>4.1.1 Processing narrative (PSPEC) for function</w:t>
       </w:r>
     </w:p>
     <w:p>
@@ -1914,15 +1431,56 @@
         <w:ind w:left="2160"/>
       </w:pPr>
       <w:r>
-        <w:t> </w:t>
-      </w:r>
-      <w:r>
-        <w:rPr>
-          <w:rFonts w:ascii="Arial" w:hAnsi="Arial" w:cs="Arial"/>
-          <w:b/>
-          <w:bCs/>
-        </w:rPr>
-        <w:t>4.1.4.1 Transform k description (processing narrative, PSPEC)</w:t>
+        <w:rPr>
+          <w:rFonts w:ascii="Arial" w:hAnsi="Arial" w:cs="Arial"/>
+          <w:bCs/>
+        </w:rPr>
+        <w:t>Function will dictate how the enemies in the scene act and interact with the player.  These enemies will be controlled by algorithms and will no</w:t>
+      </w:r>
+      <w:r>
+        <w:rPr>
+          <w:rFonts w:ascii="Arial" w:hAnsi="Arial" w:cs="Arial"/>
+          <w:bCs/>
+        </w:rPr>
+        <w:t>t be controlled by players.  Their movement will either be a simple back-and-forth movement or they will move towards the player’s position.</w:t>
+      </w:r>
+    </w:p>
+    <w:p>
+      <w:pPr>
+        <w:pStyle w:val="NormalWeb"/>
+        <w:ind w:left="1440"/>
+        <w:rPr>
+          <w:rFonts w:ascii="Arial" w:hAnsi="Arial" w:cs="Arial"/>
+          <w:b/>
+          <w:bCs/>
+        </w:rPr>
+      </w:pPr>
+      <w:r>
+        <w:t> </w:t>
+      </w:r>
+      <w:r>
+        <w:rPr>
+          <w:rFonts w:ascii="Arial" w:hAnsi="Arial" w:cs="Arial"/>
+          <w:b/>
+          <w:bCs/>
+        </w:rPr>
+        <w:t>4.1.2</w:t>
+      </w:r>
+      <w:r>
+        <w:rPr>
+          <w:rFonts w:ascii="Arial" w:hAnsi="Arial" w:cs="Arial"/>
+          <w:b/>
+          <w:bCs/>
+        </w:rPr>
+        <w:t xml:space="preserve"> Function</w:t>
+      </w:r>
+      <w:r>
+        <w:rPr>
+          <w:rFonts w:ascii="Arial" w:hAnsi="Arial" w:cs="Arial"/>
+          <w:b/>
+          <w:bCs/>
+        </w:rPr>
+        <w:t xml:space="preserve"> interface description</w:t>
       </w:r>
     </w:p>
     <w:p>
@@ -1931,116 +1489,89 @@
         <w:ind w:left="2160"/>
       </w:pPr>
       <w:r>
-        <w:t> </w:t>
-      </w:r>
-      <w:r>
-        <w:rPr>
-          <w:rFonts w:ascii="Arial" w:hAnsi="Arial" w:cs="Arial"/>
-          <w:b/>
-          <w:bCs/>
-        </w:rPr>
-        <w:t>4.1.4.2 Transform k interface description</w:t>
+        <w:rPr>
+          <w:rFonts w:ascii="Arial" w:hAnsi="Arial" w:cs="Arial"/>
+          <w:bCs/>
+        </w:rPr>
+        <w:t>This function takes a time variable as a parameter and changes enemy movement with respect to time.</w:t>
+      </w:r>
+    </w:p>
+    <w:p>
+      <w:pPr>
+        <w:pStyle w:val="NormalWeb"/>
+        <w:ind w:left="1440"/>
+      </w:pPr>
+      <w:r>
+        <w:t> </w:t>
+      </w:r>
+      <w:r>
+        <w:rPr>
+          <w:rFonts w:ascii="Arial" w:hAnsi="Arial" w:cs="Arial"/>
+          <w:b/>
+          <w:bCs/>
+        </w:rPr>
+        <w:t>4.1.3</w:t>
+      </w:r>
+      <w:r>
+        <w:rPr>
+          <w:rFonts w:ascii="Arial" w:hAnsi="Arial" w:cs="Arial"/>
+          <w:b/>
+          <w:bCs/>
+        </w:rPr>
+        <w:t xml:space="preserve"> Performance Issues</w:t>
+      </w:r>
+    </w:p>
+    <w:p>
+      <w:pPr>
+        <w:pStyle w:val="NormalWeb"/>
+        <w:ind w:left="1440"/>
+      </w:pPr>
+      <w:r>
+        <w:rPr>
+          <w:rFonts w:ascii="Arial" w:hAnsi="Arial" w:cs="Arial"/>
+        </w:rPr>
+        <w:t>Special performance required for the subsystem is specified.</w:t>
+      </w:r>
+    </w:p>
+    <w:p>
+      <w:pPr>
+        <w:pStyle w:val="NormalWeb"/>
+        <w:ind w:left="1440"/>
+      </w:pPr>
+      <w:r>
+        <w:t> </w:t>
+      </w:r>
+      <w:r>
+        <w:rPr>
+          <w:rFonts w:ascii="Arial" w:hAnsi="Arial" w:cs="Arial"/>
+          <w:b/>
+          <w:bCs/>
+        </w:rPr>
+        <w:t>4.1.4</w:t>
+      </w:r>
+      <w:r>
+        <w:rPr>
+          <w:rFonts w:ascii="Arial" w:hAnsi="Arial" w:cs="Arial"/>
+          <w:b/>
+          <w:bCs/>
+        </w:rPr>
+        <w:t xml:space="preserve"> Design Constraints</w:t>
       </w:r>
     </w:p>
     <w:p>
       <w:pPr>
         <w:pStyle w:val="NormalWeb"/>
         <w:ind w:left="2160"/>
-      </w:pPr>
-      <w:r>
-        <w:t> </w:t>
-      </w:r>
-      <w:r>
-        <w:rPr>
-          <w:rFonts w:ascii="Arial" w:hAnsi="Arial" w:cs="Arial"/>
-          <w:b/>
-          <w:bCs/>
-        </w:rPr>
-        <w:t>4.1.4.3 Transform k lower level flow diagrams</w:t>
-      </w:r>
-    </w:p>
-    <w:p>
-      <w:pPr>
-        <w:pStyle w:val="NormalWeb"/>
-        <w:ind w:left="2160"/>
-      </w:pPr>
-      <w:r>
-        <w:t> </w:t>
-      </w:r>
-      <w:r>
-        <w:rPr>
-          <w:rFonts w:ascii="Arial" w:hAnsi="Arial" w:cs="Arial"/>
-          <w:b/>
-          <w:bCs/>
-        </w:rPr>
-        <w:t>4.1.4.4 Transform k interface description</w:t>
-      </w:r>
-    </w:p>
-    <w:p>
-      <w:pPr>
-        <w:pStyle w:val="NormalWeb"/>
-        <w:ind w:left="1440"/>
-      </w:pPr>
-      <w:r>
-        <w:t> </w:t>
-      </w:r>
-      <w:r>
-        <w:rPr>
-          <w:rFonts w:ascii="Arial" w:hAnsi="Arial" w:cs="Arial"/>
-          <w:b/>
-          <w:bCs/>
-        </w:rPr>
-        <w:t>4.1.5 Performance Issues</w:t>
-      </w:r>
-    </w:p>
-    <w:p>
-      <w:pPr>
-        <w:pStyle w:val="NormalWeb"/>
-        <w:ind w:left="1440"/>
-      </w:pPr>
-      <w:r>
-        <w:rPr>
-          <w:rFonts w:ascii="Arial" w:hAnsi="Arial" w:cs="Arial"/>
-        </w:rPr>
-        <w:t>Special performance required for the subsystem is specified.</w:t>
-      </w:r>
-    </w:p>
-    <w:p>
-      <w:pPr>
-        <w:pStyle w:val="NormalWeb"/>
-        <w:ind w:left="1440"/>
-      </w:pPr>
-      <w:r>
-        <w:t> </w:t>
-      </w:r>
-      <w:r>
-        <w:rPr>
-          <w:rFonts w:ascii="Arial" w:hAnsi="Arial" w:cs="Arial"/>
-          <w:b/>
-          <w:bCs/>
-        </w:rPr>
-        <w:t>4.1.6 Design Constraints</w:t>
-      </w:r>
-    </w:p>
-    <w:p>
-      <w:pPr>
-        <w:pStyle w:val="NormalWeb"/>
-        <w:ind w:left="1440"/>
-      </w:pPr>
-      <w:r>
-        <w:rPr>
-          <w:rFonts w:ascii="Arial" w:hAnsi="Arial" w:cs="Arial"/>
-        </w:rPr>
-        <w:t>Any design constraints that will impact the subsystem are noted.</w:t>
-      </w:r>
-    </w:p>
-    <w:p>
-      <w:pPr>
-        <w:pStyle w:val="NormalWeb"/>
-        <w:rPr>
-          <w:rFonts w:ascii="Arial" w:hAnsi="Arial" w:cs="Arial"/>
-        </w:rPr>
-      </w:pPr>
+        <w:rPr>
+          <w:rFonts w:ascii="Arial" w:hAnsi="Arial" w:cs="Arial"/>
+        </w:rPr>
+      </w:pPr>
+      <w:r>
+        <w:rPr>
+          <w:rFonts w:ascii="Arial" w:hAnsi="Arial" w:cs="Arial"/>
+        </w:rPr>
+        <w:t>The computer characters will be restricted to movement in certain areas and will move at preset velocities.</w:t>
+      </w:r>
     </w:p>
     <w:p>
       <w:r>
@@ -2117,154 +1648,81 @@
       <w:pPr>
         <w:pStyle w:val="NormalWeb"/>
         <w:ind w:left="1440"/>
-      </w:pPr>
-      <w:r>
-        <w:t> </w:t>
-      </w:r>
-      <w:r>
-        <w:rPr>
-          <w:rFonts w:ascii="Arial" w:hAnsi="Arial" w:cs="Arial"/>
-          <w:b/>
-          <w:bCs/>
-        </w:rPr>
-        <w:t>4.1.1 Processing narrative (PSPEC) for function n</w:t>
-      </w:r>
-    </w:p>
-    <w:p>
-      <w:pPr>
-        <w:pStyle w:val="NormalWeb"/>
-        <w:ind w:left="1440"/>
-        <w:rPr>
-          <w:rFonts w:ascii="Arial" w:hAnsi="Arial" w:cs="Arial"/>
-        </w:rPr>
-      </w:pPr>
-      <w:r>
-        <w:rPr>
-          <w:rFonts w:ascii="Arial" w:hAnsi="Arial" w:cs="Arial"/>
-          <w:highlight w:val="yellow"/>
-        </w:rPr>
-        <w:t>A processing narrative for function n is presented.</w:t>
-      </w:r>
-    </w:p>
-    <w:p>
-      <w:pPr>
-        <w:pStyle w:val="NormalWeb"/>
-        <w:ind w:left="1440"/>
-      </w:pPr>
-      <w:r>
-        <w:t> </w:t>
+        <w:rPr>
+          <w:rFonts w:ascii="Arial" w:hAnsi="Arial" w:cs="Arial"/>
+          <w:b/>
+          <w:bCs/>
+        </w:rPr>
+      </w:pPr>
+      <w:r>
+        <w:t> </w:t>
+      </w:r>
+      <w:r>
+        <w:rPr>
+          <w:rFonts w:ascii="Arial" w:hAnsi="Arial" w:cs="Arial"/>
+          <w:b/>
+          <w:bCs/>
+        </w:rPr>
+        <w:t>4.1.1 Processing narrative (PSPEC) for function</w:t>
+      </w:r>
+    </w:p>
+    <w:p>
+      <w:pPr>
+        <w:pStyle w:val="NormalWeb"/>
+        <w:ind w:left="2160"/>
+      </w:pPr>
+      <w:r>
+        <w:rPr>
+          <w:rFonts w:ascii="Arial" w:hAnsi="Arial" w:cs="Arial"/>
+          <w:bCs/>
+        </w:rPr>
+        <w:t xml:space="preserve">Function will set up all </w:t>
       </w:r>
       <w:proofErr w:type="gramStart"/>
       <w:r>
         <w:rPr>
           <w:rFonts w:ascii="Arial" w:hAnsi="Arial" w:cs="Arial"/>
+          <w:bCs/>
+        </w:rPr>
+        <w:t>boundary</w:t>
+      </w:r>
+      <w:proofErr w:type="gramEnd"/>
+      <w:r>
+        <w:rPr>
+          <w:rFonts w:ascii="Arial" w:hAnsi="Arial" w:cs="Arial"/>
+          <w:bCs/>
+        </w:rPr>
+        <w:t xml:space="preserve"> testing for both character movement and AI enemy movement with objects in the scene and each other.</w:t>
+      </w:r>
+    </w:p>
+    <w:p>
+      <w:pPr>
+        <w:pStyle w:val="NormalWeb"/>
+        <w:ind w:left="1440"/>
+        <w:rPr>
+          <w:rFonts w:ascii="Arial" w:hAnsi="Arial" w:cs="Arial"/>
+          <w:b/>
+          <w:bCs/>
+        </w:rPr>
+      </w:pPr>
+      <w:r>
+        <w:t> </w:t>
+      </w:r>
+      <w:r>
+        <w:rPr>
+          <w:rFonts w:ascii="Arial" w:hAnsi="Arial" w:cs="Arial"/>
           <w:b/>
           <w:bCs/>
         </w:rPr>
         <w:t>4.1.2 Function</w:t>
       </w:r>
-      <w:proofErr w:type="gramEnd"/>
-      <w:r>
-        <w:rPr>
-          <w:rFonts w:ascii="Arial" w:hAnsi="Arial" w:cs="Arial"/>
-          <w:b/>
-          <w:bCs/>
-        </w:rPr>
-        <w:t xml:space="preserve"> n flow diagram</w:t>
-      </w:r>
-    </w:p>
-    <w:p>
-      <w:pPr>
-        <w:pStyle w:val="NormalWeb"/>
-        <w:ind w:left="1440"/>
-      </w:pPr>
-      <w:r>
-        <w:rPr>
-          <w:rFonts w:ascii="Arial" w:hAnsi="Arial" w:cs="Arial"/>
-        </w:rPr>
-        <w:t>A diagram showing the flow of information through the function and the transformation it undergoes is presented.</w:t>
-      </w:r>
-    </w:p>
-    <w:p>
-      <w:pPr>
-        <w:pStyle w:val="NormalWeb"/>
-        <w:ind w:left="1440"/>
-      </w:pPr>
-      <w:r>
-        <w:t> </w:t>
-      </w:r>
-      <w:proofErr w:type="gramStart"/>
-      <w:r>
-        <w:rPr>
-          <w:rFonts w:ascii="Arial" w:hAnsi="Arial" w:cs="Arial"/>
-          <w:b/>
-          <w:bCs/>
-        </w:rPr>
-        <w:t>4.1.3 Function</w:t>
-      </w:r>
-      <w:proofErr w:type="gramEnd"/>
-      <w:r>
-        <w:rPr>
-          <w:rFonts w:ascii="Arial" w:hAnsi="Arial" w:cs="Arial"/>
-          <w:b/>
-          <w:bCs/>
-        </w:rPr>
-        <w:t xml:space="preserve"> n interface description</w:t>
-      </w:r>
-    </w:p>
-    <w:p>
-      <w:pPr>
-        <w:pStyle w:val="NormalWeb"/>
-        <w:ind w:left="1440"/>
-      </w:pPr>
-      <w:r>
-        <w:rPr>
-          <w:rFonts w:ascii="Arial" w:hAnsi="Arial" w:cs="Arial"/>
-        </w:rPr>
-        <w:t>A detailed description of the input and output interfaces for the function is presented.</w:t>
-      </w:r>
-    </w:p>
-    <w:p>
-      <w:pPr>
-        <w:pStyle w:val="NormalWeb"/>
-        <w:ind w:left="1440"/>
-      </w:pPr>
-      <w:r>
-        <w:t> </w:t>
-      </w:r>
-      <w:r>
-        <w:rPr>
-          <w:rFonts w:ascii="Arial" w:hAnsi="Arial" w:cs="Arial"/>
-          <w:b/>
-          <w:bCs/>
-        </w:rPr>
-        <w:t>4.1.4 Function n transforms</w:t>
-      </w:r>
-    </w:p>
-    <w:p>
-      <w:pPr>
-        <w:pStyle w:val="NormalWeb"/>
-        <w:ind w:left="1440"/>
-      </w:pPr>
-      <w:r>
-        <w:rPr>
-          <w:rFonts w:ascii="Arial" w:hAnsi="Arial" w:cs="Arial"/>
-        </w:rPr>
-        <w:t>A detailed description for each transform (</w:t>
-      </w:r>
-      <w:proofErr w:type="spellStart"/>
-      <w:r>
-        <w:rPr>
-          <w:rFonts w:ascii="Arial" w:hAnsi="Arial" w:cs="Arial"/>
-        </w:rPr>
-        <w:t>subfunction</w:t>
-      </w:r>
-      <w:proofErr w:type="spellEnd"/>
-      <w:r>
-        <w:rPr>
-          <w:rFonts w:ascii="Arial" w:hAnsi="Arial" w:cs="Arial"/>
-        </w:rPr>
-        <w:t>) for function n is presented. Section 4.1.4 is repeated for each of k transforms.</w:t>
+      <w:r>
+        <w:rPr>
+          <w:rFonts w:ascii="Arial" w:hAnsi="Arial" w:cs="Arial"/>
+          <w:b/>
+          <w:bCs/>
+        </w:rPr>
+        <w:t xml:space="preserve"> interface description</w:t>
       </w:r>
     </w:p>
     <w:p>
@@ -2273,15 +1731,41 @@
         <w:ind w:left="2160"/>
       </w:pPr>
       <w:r>
-        <w:t> </w:t>
-      </w:r>
-      <w:r>
-        <w:rPr>
-          <w:rFonts w:ascii="Arial" w:hAnsi="Arial" w:cs="Arial"/>
-          <w:b/>
-          <w:bCs/>
-        </w:rPr>
-        <w:t>4.1.4.1 Transform k description (processing narrative, PSPEC)</w:t>
+        <w:rPr>
+          <w:rFonts w:ascii="Arial" w:hAnsi="Arial" w:cs="Arial"/>
+          <w:bCs/>
+        </w:rPr>
+        <w:t>Function takes no parameters and simply bounds movement variables like character and AI enemy positions.  It does not have any true output.</w:t>
+      </w:r>
+    </w:p>
+    <w:p>
+      <w:pPr>
+        <w:pStyle w:val="NormalWeb"/>
+        <w:ind w:left="1440"/>
+        <w:rPr>
+          <w:rFonts w:ascii="Arial" w:hAnsi="Arial" w:cs="Arial"/>
+          <w:b/>
+          <w:bCs/>
+        </w:rPr>
+      </w:pPr>
+      <w:r>
+        <w:t> </w:t>
+      </w:r>
+      <w:r>
+        <w:rPr>
+          <w:rFonts w:ascii="Arial" w:hAnsi="Arial" w:cs="Arial"/>
+          <w:b/>
+          <w:bCs/>
+        </w:rPr>
+        <w:t>4.1.3</w:t>
+      </w:r>
+      <w:r>
+        <w:rPr>
+          <w:rFonts w:ascii="Arial" w:hAnsi="Arial" w:cs="Arial"/>
+          <w:b/>
+          <w:bCs/>
+        </w:rPr>
+        <w:t xml:space="preserve"> Performance Issues</w:t>
       </w:r>
     </w:p>
     <w:p>
@@ -2290,15 +1774,36 @@
         <w:ind w:left="2160"/>
       </w:pPr>
       <w:r>
-        <w:t> </w:t>
-      </w:r>
-      <w:r>
-        <w:rPr>
-          <w:rFonts w:ascii="Arial" w:hAnsi="Arial" w:cs="Arial"/>
-          <w:b/>
-          <w:bCs/>
-        </w:rPr>
-        <w:t>4.1.4.2 Transform k interface description</w:t>
+        <w:rPr>
+          <w:rFonts w:ascii="Arial" w:hAnsi="Arial" w:cs="Arial"/>
+          <w:bCs/>
+        </w:rPr>
+        <w:t>We must keep track of all enemy and character position variables as well as the locations of all objects in the scene to properly test boundaries.  This will be done with global variables to reduce the amount of data passed between functions since these functions are called constantly.</w:t>
+      </w:r>
+    </w:p>
+    <w:p>
+      <w:pPr>
+        <w:pStyle w:val="NormalWeb"/>
+        <w:ind w:left="1440"/>
+      </w:pPr>
+      <w:r>
+        <w:t> </w:t>
+      </w:r>
+      <w:r>
+        <w:rPr>
+          <w:rFonts w:ascii="Arial" w:hAnsi="Arial" w:cs="Arial"/>
+          <w:b/>
+          <w:bCs/>
+        </w:rPr>
+        <w:t>4.1.4</w:t>
+      </w:r>
+      <w:r>
+        <w:rPr>
+          <w:rFonts w:ascii="Arial" w:hAnsi="Arial" w:cs="Arial"/>
+          <w:b/>
+          <w:bCs/>
+        </w:rPr>
+        <w:t xml:space="preserve"> Design Constraints</w:t>
       </w:r>
     </w:p>
     <w:p>
@@ -2307,100 +1812,11 @@
         <w:ind w:left="2160"/>
       </w:pPr>
       <w:r>
-        <w:t> </w:t>
-      </w:r>
-      <w:r>
-        <w:rPr>
-          <w:rFonts w:ascii="Arial" w:hAnsi="Arial" w:cs="Arial"/>
-          <w:b/>
-          <w:bCs/>
-        </w:rPr>
-        <w:t>4.1.4.3 Transform k lower level flow diagrams</w:t>
-      </w:r>
-    </w:p>
-    <w:p>
-      <w:pPr>
-        <w:pStyle w:val="NormalWeb"/>
-        <w:ind w:left="2160"/>
-      </w:pPr>
-      <w:r>
-        <w:t> </w:t>
-      </w:r>
-      <w:r>
-        <w:rPr>
-          <w:rFonts w:ascii="Arial" w:hAnsi="Arial" w:cs="Arial"/>
-          <w:b/>
-          <w:bCs/>
-        </w:rPr>
-        <w:t>4.1.4.4 Transform k interface description</w:t>
-      </w:r>
-    </w:p>
-    <w:p>
-      <w:pPr>
-        <w:pStyle w:val="NormalWeb"/>
-        <w:ind w:left="1440"/>
-      </w:pPr>
-      <w:r>
-        <w:t> </w:t>
-      </w:r>
-      <w:r>
-        <w:rPr>
-          <w:rFonts w:ascii="Arial" w:hAnsi="Arial" w:cs="Arial"/>
-          <w:b/>
-          <w:bCs/>
-        </w:rPr>
-        <w:t>4.1.5 Performance Issues</w:t>
-      </w:r>
-    </w:p>
-    <w:p>
-      <w:pPr>
-        <w:pStyle w:val="NormalWeb"/>
-        <w:ind w:left="1440"/>
-      </w:pPr>
-      <w:r>
-        <w:rPr>
-          <w:rFonts w:ascii="Arial" w:hAnsi="Arial" w:cs="Arial"/>
-        </w:rPr>
-        <w:t>Special performance required for the subsystem is specified.</w:t>
-      </w:r>
-    </w:p>
-    <w:p>
-      <w:pPr>
-        <w:pStyle w:val="NormalWeb"/>
-        <w:ind w:left="1440"/>
-      </w:pPr>
-      <w:r>
-        <w:t> </w:t>
-      </w:r>
-      <w:r>
-        <w:rPr>
-          <w:rFonts w:ascii="Arial" w:hAnsi="Arial" w:cs="Arial"/>
-          <w:b/>
-          <w:bCs/>
-        </w:rPr>
-        <w:t>4.1.6 Design Constraints</w:t>
-      </w:r>
-    </w:p>
-    <w:p>
-      <w:pPr>
-        <w:pStyle w:val="NormalWeb"/>
-        <w:ind w:left="1440"/>
-        <w:rPr>
-          <w:rFonts w:ascii="Arial" w:hAnsi="Arial" w:cs="Arial"/>
-        </w:rPr>
-      </w:pPr>
-      <w:r>
-        <w:rPr>
-          <w:rFonts w:ascii="Arial" w:hAnsi="Arial" w:cs="Arial"/>
-        </w:rPr>
-        <w:t>Any design constraints that will impact the subsystem are noted.</w:t>
-      </w:r>
-    </w:p>
-    <w:p>
-      <w:pPr>
-        <w:pStyle w:val="NormalWeb"/>
-        <w:ind w:left="1440"/>
-      </w:pPr>
+        <w:rPr>
+          <w:rFonts w:ascii="Arial" w:hAnsi="Arial" w:cs="Arial"/>
+        </w:rPr>
+        <w:t>The boundary numbers will be ballpark numbers which will be tested and perfected to make the smoothest collisions possible.</w:t>
+      </w:r>
     </w:p>
     <w:p>
       <w:r>

</xml_diff>

<commit_message>
more changes to section 4. I'm done working for now if anyone else wants to work on their parts, and I'll probably work on mine again later tonight
</commit_message>
<xml_diff>
--- a/SMB-ReqSpec.docx
+++ b/SMB-ReqSpec.docx
@@ -1949,154 +1949,30 @@
       <w:pPr>
         <w:pStyle w:val="NormalWeb"/>
         <w:ind w:left="1440"/>
-      </w:pPr>
-      <w:r>
-        <w:t> </w:t>
-      </w:r>
-      <w:r>
-        <w:rPr>
-          <w:rFonts w:ascii="Arial" w:hAnsi="Arial" w:cs="Arial"/>
-          <w:b/>
-          <w:bCs/>
-        </w:rPr>
-        <w:t>4.1.1 Processing narrative (PSPEC) for function n</w:t>
-      </w:r>
-    </w:p>
-    <w:p>
-      <w:pPr>
-        <w:pStyle w:val="NormalWeb"/>
-        <w:ind w:left="1440"/>
-        <w:rPr>
-          <w:rFonts w:ascii="Arial" w:hAnsi="Arial" w:cs="Arial"/>
-        </w:rPr>
-      </w:pPr>
-      <w:r>
-        <w:rPr>
-          <w:rFonts w:ascii="Arial" w:hAnsi="Arial" w:cs="Arial"/>
-          <w:highlight w:val="yellow"/>
-        </w:rPr>
-        <w:t>A processing narrative for function n is presented.</w:t>
-      </w:r>
-    </w:p>
-    <w:p>
-      <w:pPr>
-        <w:pStyle w:val="NormalWeb"/>
-        <w:ind w:left="1440"/>
-      </w:pPr>
-      <w:r>
-        <w:t> </w:t>
-      </w:r>
-      <w:proofErr w:type="gramStart"/>
-      <w:r>
-        <w:rPr>
-          <w:rFonts w:ascii="Arial" w:hAnsi="Arial" w:cs="Arial"/>
-          <w:b/>
-          <w:bCs/>
-        </w:rPr>
-        <w:t>4.1.2 Function</w:t>
-      </w:r>
-      <w:proofErr w:type="gramEnd"/>
-      <w:r>
-        <w:rPr>
-          <w:rFonts w:ascii="Arial" w:hAnsi="Arial" w:cs="Arial"/>
-          <w:b/>
-          <w:bCs/>
-        </w:rPr>
-        <w:t xml:space="preserve"> n flow diagram</w:t>
-      </w:r>
-    </w:p>
-    <w:p>
-      <w:pPr>
-        <w:pStyle w:val="NormalWeb"/>
-        <w:ind w:left="1440"/>
-      </w:pPr>
-      <w:r>
-        <w:rPr>
-          <w:rFonts w:ascii="Arial" w:hAnsi="Arial" w:cs="Arial"/>
-        </w:rPr>
-        <w:t>A diagram showing the flow of information through the function and the transformation it undergoes is presented.</w:t>
-      </w:r>
-    </w:p>
-    <w:p>
-      <w:pPr>
-        <w:pStyle w:val="NormalWeb"/>
-        <w:ind w:left="1440"/>
-      </w:pPr>
-      <w:r>
-        <w:t> </w:t>
-      </w:r>
-      <w:proofErr w:type="gramStart"/>
-      <w:r>
-        <w:rPr>
-          <w:rFonts w:ascii="Arial" w:hAnsi="Arial" w:cs="Arial"/>
-          <w:b/>
-          <w:bCs/>
-        </w:rPr>
-        <w:t>4.1.3 Function</w:t>
-      </w:r>
-      <w:proofErr w:type="gramEnd"/>
-      <w:r>
-        <w:rPr>
-          <w:rFonts w:ascii="Arial" w:hAnsi="Arial" w:cs="Arial"/>
-          <w:b/>
-          <w:bCs/>
-        </w:rPr>
-        <w:t xml:space="preserve"> n interface description</w:t>
-      </w:r>
-    </w:p>
-    <w:p>
-      <w:pPr>
-        <w:pStyle w:val="NormalWeb"/>
-        <w:ind w:left="1440"/>
-      </w:pPr>
-      <w:r>
-        <w:rPr>
-          <w:rFonts w:ascii="Arial" w:hAnsi="Arial" w:cs="Arial"/>
-        </w:rPr>
-        <w:t>A detailed description of the input and output interfaces for the function is presented.</w:t>
-      </w:r>
-    </w:p>
-    <w:p>
-      <w:pPr>
-        <w:pStyle w:val="NormalWeb"/>
-        <w:ind w:left="1440"/>
-      </w:pPr>
-      <w:r>
-        <w:t> </w:t>
-      </w:r>
-      <w:r>
-        <w:rPr>
-          <w:rFonts w:ascii="Arial" w:hAnsi="Arial" w:cs="Arial"/>
-          <w:b/>
-          <w:bCs/>
-        </w:rPr>
-        <w:t>4.1.4 Function n transforms</w:t>
-      </w:r>
-    </w:p>
-    <w:p>
-      <w:pPr>
-        <w:pStyle w:val="NormalWeb"/>
-        <w:ind w:left="1440"/>
-      </w:pPr>
-      <w:r>
-        <w:rPr>
-          <w:rFonts w:ascii="Arial" w:hAnsi="Arial" w:cs="Arial"/>
-        </w:rPr>
-        <w:t>A detailed description for each transform (</w:t>
-      </w:r>
-      <w:proofErr w:type="spellStart"/>
-      <w:r>
-        <w:rPr>
-          <w:rFonts w:ascii="Arial" w:hAnsi="Arial" w:cs="Arial"/>
-        </w:rPr>
-        <w:t>subfunction</w:t>
-      </w:r>
-      <w:proofErr w:type="spellEnd"/>
-      <w:r>
-        <w:rPr>
-          <w:rFonts w:ascii="Arial" w:hAnsi="Arial" w:cs="Arial"/>
-        </w:rPr>
-        <w:t>) for function n is presented. Section 4.1.4 is repeated for each of k transforms.</w:t>
+        <w:rPr>
+          <w:rFonts w:ascii="Arial" w:hAnsi="Arial" w:cs="Arial"/>
+          <w:b/>
+          <w:bCs/>
+        </w:rPr>
+      </w:pPr>
+      <w:r>
+        <w:t> </w:t>
+      </w:r>
+      <w:r>
+        <w:rPr>
+          <w:rFonts w:ascii="Arial" w:hAnsi="Arial" w:cs="Arial"/>
+          <w:b/>
+          <w:bCs/>
+        </w:rPr>
+        <w:t xml:space="preserve">4.1.1 Processing narrative (PSPEC) for </w:t>
+      </w:r>
+      <w:r>
+        <w:rPr>
+          <w:rFonts w:ascii="Arial" w:hAnsi="Arial" w:cs="Arial"/>
+          <w:b/>
+          <w:bCs/>
+        </w:rPr>
+        <w:t>function</w:t>
       </w:r>
     </w:p>
     <w:p>
@@ -2105,15 +1981,41 @@
         <w:ind w:left="2160"/>
       </w:pPr>
       <w:r>
-        <w:t> </w:t>
-      </w:r>
-      <w:r>
-        <w:rPr>
-          <w:rFonts w:ascii="Arial" w:hAnsi="Arial" w:cs="Arial"/>
-          <w:b/>
-          <w:bCs/>
-        </w:rPr>
-        <w:t>4.1.4.1 Transform k description (processing narrative, PSPEC)</w:t>
+        <w:rPr>
+          <w:rFonts w:ascii="Arial" w:hAnsi="Arial" w:cs="Arial"/>
+          <w:bCs/>
+        </w:rPr>
+        <w:t>Function defines what text will be printed to the screen.  Most likely some form of directions will be printed at the start of the game, and the player’s score and number of lives will be displayed in the top right corner throughout the duration of the game.</w:t>
+      </w:r>
+    </w:p>
+    <w:p>
+      <w:pPr>
+        <w:pStyle w:val="NormalWeb"/>
+        <w:ind w:left="1440"/>
+        <w:rPr>
+          <w:rFonts w:ascii="Arial" w:hAnsi="Arial" w:cs="Arial"/>
+          <w:b/>
+          <w:bCs/>
+        </w:rPr>
+      </w:pPr>
+      <w:r>
+        <w:t> </w:t>
+      </w:r>
+      <w:r>
+        <w:rPr>
+          <w:rFonts w:ascii="Arial" w:hAnsi="Arial" w:cs="Arial"/>
+          <w:b/>
+          <w:bCs/>
+        </w:rPr>
+        <w:t xml:space="preserve">4.1.2 Function </w:t>
+      </w:r>
+      <w:r>
+        <w:rPr>
+          <w:rFonts w:ascii="Arial" w:hAnsi="Arial" w:cs="Arial"/>
+          <w:b/>
+          <w:bCs/>
+        </w:rPr>
+        <w:t>interface description</w:t>
       </w:r>
     </w:p>
     <w:p>
@@ -2122,15 +2024,36 @@
         <w:ind w:left="2160"/>
       </w:pPr>
       <w:r>
-        <w:t> </w:t>
-      </w:r>
-      <w:r>
-        <w:rPr>
-          <w:rFonts w:ascii="Arial" w:hAnsi="Arial" w:cs="Arial"/>
-          <w:b/>
-          <w:bCs/>
-        </w:rPr>
-        <w:t>4.1.4.2 Transform k interface description</w:t>
+        <w:rPr>
+          <w:rFonts w:ascii="Arial" w:hAnsi="Arial" w:cs="Arial"/>
+          <w:bCs/>
+        </w:rPr>
+        <w:t>Function takes no parameters and outputs text to the scene in locations determined by parameters inside this function.</w:t>
+      </w:r>
+    </w:p>
+    <w:p>
+      <w:pPr>
+        <w:pStyle w:val="NormalWeb"/>
+        <w:ind w:left="1440"/>
+      </w:pPr>
+      <w:r>
+        <w:t> </w:t>
+      </w:r>
+      <w:r>
+        <w:rPr>
+          <w:rFonts w:ascii="Arial" w:hAnsi="Arial" w:cs="Arial"/>
+          <w:b/>
+          <w:bCs/>
+        </w:rPr>
+        <w:t>4.1.3</w:t>
+      </w:r>
+      <w:r>
+        <w:rPr>
+          <w:rFonts w:ascii="Arial" w:hAnsi="Arial" w:cs="Arial"/>
+          <w:b/>
+          <w:bCs/>
+        </w:rPr>
+        <w:t xml:space="preserve"> Performance Issues</w:t>
       </w:r>
     </w:p>
     <w:p>
@@ -2139,93 +2062,60 @@
         <w:ind w:left="2160"/>
       </w:pPr>
       <w:r>
-        <w:t> </w:t>
-      </w:r>
-      <w:r>
-        <w:rPr>
-          <w:rFonts w:ascii="Arial" w:hAnsi="Arial" w:cs="Arial"/>
-          <w:b/>
-          <w:bCs/>
-        </w:rPr>
-        <w:t>4.1.4.3 Transform k lower level flow diagrams</w:t>
-      </w:r>
-    </w:p>
-    <w:p>
-      <w:pPr>
-        <w:pStyle w:val="NormalWeb"/>
+        <w:rPr>
+          <w:rFonts w:ascii="Arial" w:hAnsi="Arial" w:cs="Arial"/>
+        </w:rPr>
+        <w:t>We must standardize the screen resolution in which the game will be displayed to ensure the text will appear the same size on every computer.</w:t>
+      </w:r>
+    </w:p>
+    <w:p>
+      <w:pPr>
+        <w:pStyle w:val="NormalWeb"/>
+        <w:ind w:left="1440"/>
+      </w:pPr>
+      <w:r>
+        <w:t> </w:t>
+      </w:r>
+      <w:r>
+        <w:rPr>
+          <w:rFonts w:ascii="Arial" w:hAnsi="Arial" w:cs="Arial"/>
+          <w:b/>
+          <w:bCs/>
+        </w:rPr>
+        <w:t>4.1.4</w:t>
+      </w:r>
+      <w:r>
+        <w:rPr>
+          <w:rFonts w:ascii="Arial" w:hAnsi="Arial" w:cs="Arial"/>
+          <w:b/>
+          <w:bCs/>
+        </w:rPr>
+        <w:t xml:space="preserve"> Design Constraints</w:t>
+      </w:r>
+    </w:p>
+    <w:p>
+      <w:pPr>
         <w:ind w:left="2160"/>
-      </w:pPr>
-      <w:r>
-        <w:t> </w:t>
-      </w:r>
-      <w:r>
-        <w:rPr>
-          <w:rFonts w:ascii="Arial" w:hAnsi="Arial" w:cs="Arial"/>
-          <w:b/>
-          <w:bCs/>
-        </w:rPr>
-        <w:t>4.1.4.4 Transform k interface description</w:t>
-      </w:r>
-    </w:p>
-    <w:p>
-      <w:pPr>
-        <w:pStyle w:val="NormalWeb"/>
-        <w:ind w:left="1440"/>
-      </w:pPr>
-      <w:r>
-        <w:t> </w:t>
-      </w:r>
-      <w:r>
-        <w:rPr>
-          <w:rFonts w:ascii="Arial" w:hAnsi="Arial" w:cs="Arial"/>
-          <w:b/>
-          <w:bCs/>
-        </w:rPr>
-        <w:t>4.1.5 Performance Issues</w:t>
-      </w:r>
-    </w:p>
-    <w:p>
-      <w:pPr>
-        <w:pStyle w:val="NormalWeb"/>
-        <w:ind w:left="1440"/>
-      </w:pPr>
-      <w:r>
-        <w:rPr>
-          <w:rFonts w:ascii="Arial" w:hAnsi="Arial" w:cs="Arial"/>
-        </w:rPr>
-        <w:t>Special performance required for the subsystem is specified.</w:t>
-      </w:r>
-    </w:p>
-    <w:p>
-      <w:pPr>
-        <w:pStyle w:val="NormalWeb"/>
-        <w:ind w:left="1440"/>
-      </w:pPr>
-      <w:r>
-        <w:t> </w:t>
-      </w:r>
-      <w:r>
-        <w:rPr>
-          <w:rFonts w:ascii="Arial" w:hAnsi="Arial" w:cs="Arial"/>
-          <w:b/>
-          <w:bCs/>
-        </w:rPr>
-        <w:t>4.1.6 Design Constraints</w:t>
-      </w:r>
-    </w:p>
-    <w:p>
-      <w:pPr>
-        <w:pStyle w:val="NormalWeb"/>
-        <w:ind w:left="1440"/>
-        <w:rPr>
-          <w:rFonts w:ascii="Arial" w:hAnsi="Arial" w:cs="Arial"/>
-        </w:rPr>
-      </w:pPr>
-      <w:r>
-        <w:rPr>
-          <w:rFonts w:ascii="Arial" w:hAnsi="Arial" w:cs="Arial"/>
-        </w:rPr>
-        <w:t>Any design constraints that will impact the subsystem are noted.</w:t>
+        <w:rPr>
+          <w:rFonts w:ascii="Arial" w:eastAsia="Arial Unicode MS" w:hAnsi="Arial" w:cs="Arial"/>
+          <w:b/>
+          <w:bCs/>
+        </w:rPr>
+      </w:pPr>
+      <w:r>
+        <w:rPr>
+          <w:rFonts w:ascii="Arial" w:hAnsi="Arial" w:cs="Arial"/>
+          <w:bCs/>
+        </w:rPr>
+        <w:t>Since we have elected to use bitmap fonts, there are only a select number of font options available in OpenGL/glut.  We must be sure to print the text inside the viewing volume of the scene at all times.</w:t>
+      </w:r>
+      <w:r>
+        <w:rPr>
+          <w:rFonts w:ascii="Arial" w:hAnsi="Arial" w:cs="Arial"/>
+          <w:b/>
+          <w:bCs/>
+        </w:rPr>
+        <w:br w:type="page"/>
       </w:r>
     </w:p>
     <w:p>
@@ -2295,83 +2185,47 @@
       <w:pPr>
         <w:pStyle w:val="NormalWeb"/>
         <w:ind w:left="1440"/>
-      </w:pPr>
-      <w:r>
-        <w:t> </w:t>
-      </w:r>
-      <w:r>
-        <w:rPr>
-          <w:rFonts w:ascii="Arial" w:hAnsi="Arial" w:cs="Arial"/>
-          <w:b/>
-          <w:bCs/>
-        </w:rPr>
-        <w:t>4.1.1 Processing narrative (PSPEC) for function n</w:t>
-      </w:r>
-    </w:p>
-    <w:p>
-      <w:pPr>
-        <w:pStyle w:val="NormalWeb"/>
-        <w:ind w:left="1440"/>
-        <w:rPr>
-          <w:rFonts w:ascii="Arial" w:hAnsi="Arial" w:cs="Arial"/>
-        </w:rPr>
-      </w:pPr>
-      <w:r>
-        <w:rPr>
-          <w:rFonts w:ascii="Arial" w:hAnsi="Arial" w:cs="Arial"/>
-          <w:highlight w:val="yellow"/>
-        </w:rPr>
-        <w:t>A processing narrative for function n is presented.</w:t>
-      </w:r>
-    </w:p>
-    <w:p>
-      <w:pPr>
-        <w:pStyle w:val="NormalWeb"/>
-        <w:ind w:left="1440"/>
-      </w:pPr>
-      <w:r>
-        <w:t> </w:t>
-      </w:r>
-      <w:proofErr w:type="gramStart"/>
-      <w:r>
-        <w:rPr>
-          <w:rFonts w:ascii="Arial" w:hAnsi="Arial" w:cs="Arial"/>
-          <w:b/>
-          <w:bCs/>
-        </w:rPr>
-        <w:t>4.1.2 Function</w:t>
-      </w:r>
-      <w:proofErr w:type="gramEnd"/>
-      <w:r>
-        <w:rPr>
-          <w:rFonts w:ascii="Arial" w:hAnsi="Arial" w:cs="Arial"/>
-          <w:b/>
-          <w:bCs/>
-        </w:rPr>
-        <w:t xml:space="preserve"> n flow diagram</w:t>
-      </w:r>
-    </w:p>
-    <w:p>
-      <w:pPr>
-        <w:pStyle w:val="NormalWeb"/>
-        <w:ind w:left="1440"/>
-      </w:pPr>
-      <w:r>
-        <w:rPr>
-          <w:rFonts w:ascii="Arial" w:hAnsi="Arial" w:cs="Arial"/>
-        </w:rPr>
-        <w:t>A diagram showing the flow of information through the function and the transformation it undergoes is presented.</w:t>
-      </w:r>
-    </w:p>
-    <w:p>
-      <w:pPr>
-        <w:pStyle w:val="NormalWeb"/>
-        <w:ind w:left="1440"/>
-      </w:pPr>
-      <w:r>
-        <w:t> </w:t>
-      </w:r>
-      <w:proofErr w:type="gramStart"/>
+        <w:rPr>
+          <w:rFonts w:ascii="Arial" w:hAnsi="Arial" w:cs="Arial"/>
+          <w:b/>
+          <w:bCs/>
+        </w:rPr>
+      </w:pPr>
+      <w:r>
+        <w:t> </w:t>
+      </w:r>
+      <w:r>
+        <w:rPr>
+          <w:rFonts w:ascii="Arial" w:hAnsi="Arial" w:cs="Arial"/>
+          <w:b/>
+          <w:bCs/>
+        </w:rPr>
+        <w:t>4.1.1 Processing narrative (PSPEC) for function</w:t>
+      </w:r>
+    </w:p>
+    <w:p>
+      <w:pPr>
+        <w:pStyle w:val="NormalWeb"/>
+        <w:ind w:left="2160"/>
+        <w:rPr>
+          <w:rFonts w:ascii="Arial" w:hAnsi="Arial" w:cs="Arial"/>
+        </w:rPr>
+      </w:pPr>
+      <w:r>
+        <w:rPr>
+          <w:rFonts w:ascii="Arial" w:hAnsi="Arial" w:cs="Arial"/>
+        </w:rPr>
+        <w:t>Function will ensure the player’s smooth movement via keyboard input which is slightly different than simply reading if a key has been pressed.  We must check to see if the key is being held down or not as well.</w:t>
+      </w:r>
+    </w:p>
+    <w:p>
+      <w:pPr>
+        <w:pStyle w:val="NormalWeb"/>
+        <w:ind w:left="1440"/>
+      </w:pPr>
+      <w:r>
+        <w:t> </w:t>
+      </w:r>
       <w:r>
         <w:rPr>
           <w:rFonts w:ascii="Arial" w:hAnsi="Arial" w:cs="Arial"/>
@@ -2380,69 +2234,13 @@
         </w:rPr>
         <w:t>4.1.3 Function</w:t>
       </w:r>
-      <w:proofErr w:type="gramEnd"/>
-      <w:r>
-        <w:rPr>
-          <w:rFonts w:ascii="Arial" w:hAnsi="Arial" w:cs="Arial"/>
-          <w:b/>
-          <w:bCs/>
-        </w:rPr>
-        <w:t xml:space="preserve"> n interface description</w:t>
-      </w:r>
-    </w:p>
-    <w:p>
-      <w:pPr>
-        <w:pStyle w:val="NormalWeb"/>
-        <w:ind w:left="1440"/>
-      </w:pPr>
-      <w:r>
-        <w:rPr>
-          <w:rFonts w:ascii="Arial" w:hAnsi="Arial" w:cs="Arial"/>
-        </w:rPr>
-        <w:t>A detailed description of the input and output interfaces for the function is presented.</w:t>
-      </w:r>
-    </w:p>
-    <w:p>
-      <w:pPr>
-        <w:pStyle w:val="NormalWeb"/>
-        <w:ind w:left="1440"/>
-      </w:pPr>
-      <w:r>
-        <w:t> </w:t>
-      </w:r>
-      <w:r>
-        <w:rPr>
-          <w:rFonts w:ascii="Arial" w:hAnsi="Arial" w:cs="Arial"/>
-          <w:b/>
-          <w:bCs/>
-        </w:rPr>
-        <w:t>4.1.4 Function n transforms</w:t>
-      </w:r>
-    </w:p>
-    <w:p>
-      <w:pPr>
-        <w:pStyle w:val="NormalWeb"/>
-        <w:ind w:left="1440"/>
-      </w:pPr>
-      <w:r>
-        <w:rPr>
-          <w:rFonts w:ascii="Arial" w:hAnsi="Arial" w:cs="Arial"/>
-        </w:rPr>
-        <w:t>A detailed description for each transform (</w:t>
-      </w:r>
-      <w:proofErr w:type="spellStart"/>
-      <w:r>
-        <w:rPr>
-          <w:rFonts w:ascii="Arial" w:hAnsi="Arial" w:cs="Arial"/>
-        </w:rPr>
-        <w:t>subfunction</w:t>
-      </w:r>
-      <w:proofErr w:type="spellEnd"/>
-      <w:r>
-        <w:rPr>
-          <w:rFonts w:ascii="Arial" w:hAnsi="Arial" w:cs="Arial"/>
-        </w:rPr>
-        <w:t>) for function n is presented. Section 4.1.4 is repeated for each of k transforms.</w:t>
+      <w:r>
+        <w:rPr>
+          <w:rFonts w:ascii="Arial" w:hAnsi="Arial" w:cs="Arial"/>
+          <w:b/>
+          <w:bCs/>
+        </w:rPr>
+        <w:t xml:space="preserve"> interface description</w:t>
       </w:r>
     </w:p>
     <w:p>
@@ -2451,15 +2249,32 @@
         <w:ind w:left="2160"/>
       </w:pPr>
       <w:r>
-        <w:t> </w:t>
-      </w:r>
-      <w:r>
-        <w:rPr>
-          <w:rFonts w:ascii="Arial" w:hAnsi="Arial" w:cs="Arial"/>
-          <w:b/>
-          <w:bCs/>
-        </w:rPr>
-        <w:t>4.1.4.1 Transform k description (processing narrative, PSPEC)</w:t>
+        <w:rPr>
+          <w:rFonts w:ascii="Arial" w:hAnsi="Arial" w:cs="Arial"/>
+        </w:rPr>
+        <w:t>This function takes a time variable as a parameter and changes the character’s position variables smoothly with respect to time and which button on the keyboard is pressed down.</w:t>
+      </w:r>
+    </w:p>
+    <w:p>
+      <w:pPr>
+        <w:pStyle w:val="NormalWeb"/>
+        <w:ind w:left="1440"/>
+        <w:rPr>
+          <w:rFonts w:ascii="Arial" w:hAnsi="Arial" w:cs="Arial"/>
+          <w:b/>
+          <w:bCs/>
+        </w:rPr>
+      </w:pPr>
+      <w:r>
+        <w:t> </w:t>
+      </w:r>
+      <w:r>
+        <w:rPr>
+          <w:rFonts w:ascii="Arial" w:hAnsi="Arial" w:cs="Arial"/>
+          <w:b/>
+          <w:bCs/>
+        </w:rPr>
+        <w:t>4.1.5 Performance Issues</w:t>
       </w:r>
     </w:p>
     <w:p>
@@ -2468,117 +2283,46 @@
         <w:ind w:left="2160"/>
       </w:pPr>
       <w:r>
-        <w:t> </w:t>
-      </w:r>
-      <w:r>
-        <w:rPr>
-          <w:rFonts w:ascii="Arial" w:hAnsi="Arial" w:cs="Arial"/>
-          <w:b/>
-          <w:bCs/>
-        </w:rPr>
-        <w:t>4.1.4.2 Transform k interface description</w:t>
-      </w:r>
-    </w:p>
-    <w:p>
-      <w:pPr>
-        <w:pStyle w:val="NormalWeb"/>
+        <w:rPr>
+          <w:rFonts w:ascii="Arial" w:hAnsi="Arial" w:cs="Arial"/>
+          <w:bCs/>
+        </w:rPr>
+        <w:t>Only one button can be detected at a time for smooth movement, which we cannot change.</w:t>
+      </w:r>
+    </w:p>
+    <w:p>
+      <w:pPr>
+        <w:pStyle w:val="NormalWeb"/>
+        <w:ind w:left="1440"/>
+      </w:pPr>
+      <w:r>
+        <w:t> </w:t>
+      </w:r>
+      <w:r>
+        <w:rPr>
+          <w:rFonts w:ascii="Arial" w:hAnsi="Arial" w:cs="Arial"/>
+          <w:b/>
+          <w:bCs/>
+        </w:rPr>
+        <w:t>4.1.6 Design Constraints</w:t>
+      </w:r>
+    </w:p>
+    <w:p>
+      <w:pPr>
         <w:ind w:left="2160"/>
-      </w:pPr>
-      <w:r>
-        <w:t> </w:t>
-      </w:r>
-      <w:r>
-        <w:rPr>
-          <w:rFonts w:ascii="Arial" w:hAnsi="Arial" w:cs="Arial"/>
-          <w:b/>
-          <w:bCs/>
-        </w:rPr>
-        <w:t>4.1.4.3 Transform k lower level flow diagrams</w:t>
-      </w:r>
-    </w:p>
-    <w:p>
-      <w:pPr>
-        <w:pStyle w:val="NormalWeb"/>
-        <w:ind w:left="2160"/>
-      </w:pPr>
-      <w:r>
-        <w:t> </w:t>
-      </w:r>
-      <w:r>
-        <w:rPr>
-          <w:rFonts w:ascii="Arial" w:hAnsi="Arial" w:cs="Arial"/>
-          <w:b/>
-          <w:bCs/>
-        </w:rPr>
-        <w:t>4.1.4.4 Transform k interface description</w:t>
-      </w:r>
-    </w:p>
-    <w:p>
-      <w:pPr>
-        <w:pStyle w:val="NormalWeb"/>
-        <w:ind w:left="1440"/>
-      </w:pPr>
-      <w:r>
-        <w:t> </w:t>
-      </w:r>
-      <w:r>
-        <w:rPr>
-          <w:rFonts w:ascii="Arial" w:hAnsi="Arial" w:cs="Arial"/>
-          <w:b/>
-          <w:bCs/>
-        </w:rPr>
-        <w:t>4.1.5 Performance Issues</w:t>
-      </w:r>
-    </w:p>
-    <w:p>
-      <w:pPr>
-        <w:pStyle w:val="NormalWeb"/>
-        <w:ind w:left="1440"/>
-      </w:pPr>
-      <w:r>
-        <w:rPr>
-          <w:rFonts w:ascii="Arial" w:hAnsi="Arial" w:cs="Arial"/>
-        </w:rPr>
-        <w:t>Special performance required for the subsystem is specified.</w:t>
-      </w:r>
-    </w:p>
-    <w:p>
-      <w:pPr>
-        <w:pStyle w:val="NormalWeb"/>
-        <w:ind w:left="1440"/>
-      </w:pPr>
-      <w:r>
-        <w:t> </w:t>
-      </w:r>
-      <w:r>
-        <w:rPr>
-          <w:rFonts w:ascii="Arial" w:hAnsi="Arial" w:cs="Arial"/>
-          <w:b/>
-          <w:bCs/>
-        </w:rPr>
-        <w:t>4.1.6 Design Constraints</w:t>
-      </w:r>
-    </w:p>
-    <w:p>
-      <w:pPr>
-        <w:pStyle w:val="NormalWeb"/>
-        <w:ind w:left="1440"/>
-      </w:pPr>
-      <w:r>
-        <w:rPr>
-          <w:rFonts w:ascii="Arial" w:hAnsi="Arial" w:cs="Arial"/>
-        </w:rPr>
-        <w:t>Any design constraints that will impact the subsystem are noted.</w:t>
-      </w:r>
-    </w:p>
-    <w:p>
-      <w:pPr>
         <w:rPr>
           <w:rFonts w:ascii="Arial" w:eastAsia="Arial Unicode MS" w:hAnsi="Arial" w:cs="Arial"/>
           <w:b/>
           <w:bCs/>
         </w:rPr>
       </w:pPr>
+      <w:r>
+        <w:rPr>
+          <w:rFonts w:ascii="Arial" w:hAnsi="Arial" w:cs="Arial"/>
+          <w:bCs/>
+        </w:rPr>
+        <w:t>Since only one button at a time can be detected for smooth movement, we will use simple if-else statements to determine what type of variable updating to perform.</w:t>
+      </w:r>
       <w:r>
         <w:rPr>
           <w:rFonts w:ascii="Arial" w:hAnsi="Arial" w:cs="Arial"/>

</xml_diff>

<commit_message>
some more work on my part, getting closer to being done with section 4
</commit_message>
<xml_diff>
--- a/SMB-ReqSpec.docx
+++ b/SMB-ReqSpec.docx
@@ -2443,144 +2443,15 @@
           <w:b/>
           <w:bCs/>
         </w:rPr>
-        <w:t>4.1.1 Processing narrative (PSPEC) for function n</w:t>
-      </w:r>
-    </w:p>
-    <w:p>
-      <w:pPr>
-        <w:pStyle w:val="NormalWeb"/>
-        <w:ind w:left="1440"/>
-        <w:rPr>
-          <w:rFonts w:ascii="Arial" w:hAnsi="Arial" w:cs="Arial"/>
-        </w:rPr>
-      </w:pPr>
-      <w:r>
-        <w:rPr>
-          <w:rFonts w:ascii="Arial" w:hAnsi="Arial" w:cs="Arial"/>
-          <w:highlight w:val="yellow"/>
-        </w:rPr>
-        <w:t>A processing narrative for function n is presented.</w:t>
-      </w:r>
-    </w:p>
-    <w:p>
-      <w:pPr>
-        <w:pStyle w:val="NormalWeb"/>
-        <w:ind w:left="1440"/>
-      </w:pPr>
-      <w:r>
-        <w:t> </w:t>
-      </w:r>
-      <w:proofErr w:type="gramStart"/>
-      <w:r>
-        <w:rPr>
-          <w:rFonts w:ascii="Arial" w:hAnsi="Arial" w:cs="Arial"/>
-          <w:b/>
-          <w:bCs/>
-        </w:rPr>
-        <w:t>4.1.2 Function</w:t>
-      </w:r>
-      <w:proofErr w:type="gramEnd"/>
-      <w:r>
-        <w:rPr>
-          <w:rFonts w:ascii="Arial" w:hAnsi="Arial" w:cs="Arial"/>
-          <w:b/>
-          <w:bCs/>
-        </w:rPr>
-        <w:t xml:space="preserve"> n flow diagram</w:t>
-      </w:r>
-    </w:p>
-    <w:p>
-      <w:pPr>
-        <w:pStyle w:val="NormalWeb"/>
-        <w:ind w:left="1440"/>
-      </w:pPr>
-      <w:r>
-        <w:rPr>
-          <w:rFonts w:ascii="Arial" w:hAnsi="Arial" w:cs="Arial"/>
-        </w:rPr>
-        <w:t>A diagram showing the flow of information through the function and the transformation it undergoes is presented.</w:t>
-      </w:r>
-    </w:p>
-    <w:p>
-      <w:pPr>
-        <w:pStyle w:val="NormalWeb"/>
-        <w:ind w:left="1440"/>
-      </w:pPr>
-      <w:r>
-        <w:t> </w:t>
-      </w:r>
-      <w:proofErr w:type="gramStart"/>
-      <w:r>
-        <w:rPr>
-          <w:rFonts w:ascii="Arial" w:hAnsi="Arial" w:cs="Arial"/>
-          <w:b/>
-          <w:bCs/>
-        </w:rPr>
-        <w:t>4.1.3 Function</w:t>
-      </w:r>
-      <w:proofErr w:type="gramEnd"/>
-      <w:r>
-        <w:rPr>
-          <w:rFonts w:ascii="Arial" w:hAnsi="Arial" w:cs="Arial"/>
-          <w:b/>
-          <w:bCs/>
-        </w:rPr>
-        <w:t xml:space="preserve"> n interface description</w:t>
-      </w:r>
-    </w:p>
-    <w:p>
-      <w:pPr>
-        <w:pStyle w:val="NormalWeb"/>
-        <w:ind w:left="1440"/>
-      </w:pPr>
-      <w:r>
-        <w:rPr>
-          <w:rFonts w:ascii="Arial" w:hAnsi="Arial" w:cs="Arial"/>
-        </w:rPr>
-        <w:t>A detailed description of the input and output interfaces for the function is presented.</w:t>
-      </w:r>
-    </w:p>
-    <w:p>
-      <w:pPr>
-        <w:pStyle w:val="NormalWeb"/>
-        <w:ind w:left="1440"/>
-      </w:pPr>
-      <w:r>
-        <w:t> </w:t>
-      </w:r>
-      <w:r>
-        <w:rPr>
-          <w:rFonts w:ascii="Arial" w:hAnsi="Arial" w:cs="Arial"/>
-          <w:b/>
-          <w:bCs/>
-        </w:rPr>
-        <w:t>4.1.4 Function n transforms</w:t>
-      </w:r>
-    </w:p>
-    <w:p>
-      <w:pPr>
-        <w:pStyle w:val="NormalWeb"/>
-        <w:ind w:left="1440"/>
-      </w:pPr>
-      <w:r>
-        <w:rPr>
-          <w:rFonts w:ascii="Arial" w:hAnsi="Arial" w:cs="Arial"/>
-        </w:rPr>
-        <w:t>A detailed description for each transform (</w:t>
-      </w:r>
-      <w:proofErr w:type="spellStart"/>
-      <w:r>
-        <w:rPr>
-          <w:rFonts w:ascii="Arial" w:hAnsi="Arial" w:cs="Arial"/>
-        </w:rPr>
-        <w:t>subfunction</w:t>
-      </w:r>
-      <w:proofErr w:type="spellEnd"/>
-      <w:r>
-        <w:rPr>
-          <w:rFonts w:ascii="Arial" w:hAnsi="Arial" w:cs="Arial"/>
-        </w:rPr>
-        <w:t>) for function n is presented. Section 4.1.4 is repeated for each of k transforms.</w:t>
+        <w:t>4.1.1 Processing narrative (PSPEC) for functi</w:t>
+      </w:r>
+      <w:r>
+        <w:rPr>
+          <w:rFonts w:ascii="Arial" w:hAnsi="Arial" w:cs="Arial"/>
+          <w:b/>
+          <w:bCs/>
+        </w:rPr>
+        <w:t>on</w:t>
       </w:r>
     </w:p>
     <w:p>
@@ -2589,15 +2460,43 @@
         <w:ind w:left="2160"/>
       </w:pPr>
       <w:r>
-        <w:t> </w:t>
-      </w:r>
-      <w:r>
-        <w:rPr>
-          <w:rFonts w:ascii="Arial" w:hAnsi="Arial" w:cs="Arial"/>
-          <w:b/>
-          <w:bCs/>
-        </w:rPr>
-        <w:t>4.1.4.1 Transform k description (processing narrative, PSPEC)</w:t>
+        <w:rPr>
+          <w:rFonts w:ascii="Arial" w:hAnsi="Arial" w:cs="Arial"/>
+        </w:rPr>
+        <w:t>Function is called when player presses spacebar. Upon call, player’s vertical position will be moved along a cosine curve (up and back down, simulating gravity) until they land back on a surface (either the ground or a platform).</w:t>
+      </w:r>
+    </w:p>
+    <w:p>
+      <w:pPr>
+        <w:pStyle w:val="NormalWeb"/>
+        <w:ind w:left="1440"/>
+      </w:pPr>
+      <w:r>
+        <w:t> </w:t>
+      </w:r>
+      <w:r>
+        <w:rPr>
+          <w:rFonts w:ascii="Arial" w:hAnsi="Arial" w:cs="Arial"/>
+          <w:b/>
+          <w:bCs/>
+        </w:rPr>
+        <w:t>4.1.2</w:t>
+      </w:r>
+      <w:r>
+        <w:rPr>
+          <w:rFonts w:ascii="Arial" w:hAnsi="Arial" w:cs="Arial"/>
+          <w:b/>
+          <w:bCs/>
+        </w:rPr>
+        <w:t xml:space="preserve"> Function </w:t>
+      </w:r>
+      <w:r>
+        <w:rPr>
+          <w:rFonts w:ascii="Arial" w:hAnsi="Arial" w:cs="Arial"/>
+          <w:b/>
+          <w:bCs/>
+        </w:rPr>
+        <w:t>interface description</w:t>
       </w:r>
     </w:p>
     <w:p>
@@ -2606,15 +2505,35 @@
         <w:ind w:left="2160"/>
       </w:pPr>
       <w:r>
-        <w:t> </w:t>
-      </w:r>
-      <w:r>
-        <w:rPr>
-          <w:rFonts w:ascii="Arial" w:hAnsi="Arial" w:cs="Arial"/>
-          <w:b/>
-          <w:bCs/>
-        </w:rPr>
-        <w:t>4.1.4.2 Transform k interface description</w:t>
+        <w:rPr>
+          <w:rFonts w:ascii="Arial" w:hAnsi="Arial" w:cs="Arial"/>
+        </w:rPr>
+        <w:t>The function will take a time variable as input and change the player’s vertical position along the cosine curve with respect to time.</w:t>
+      </w:r>
+    </w:p>
+    <w:p>
+      <w:pPr>
+        <w:pStyle w:val="NormalWeb"/>
+        <w:ind w:left="1440"/>
+      </w:pPr>
+      <w:r>
+        <w:t> </w:t>
+      </w:r>
+      <w:r>
+        <w:rPr>
+          <w:rFonts w:ascii="Arial" w:hAnsi="Arial" w:cs="Arial"/>
+          <w:b/>
+          <w:bCs/>
+        </w:rPr>
+        <w:t>4.1.3</w:t>
+      </w:r>
+      <w:r>
+        <w:rPr>
+          <w:rFonts w:ascii="Arial" w:hAnsi="Arial" w:cs="Arial"/>
+          <w:b/>
+          <w:bCs/>
+        </w:rPr>
+        <w:t xml:space="preserve"> Performance Issues</w:t>
       </w:r>
     </w:p>
     <w:p>
@@ -2623,15 +2542,35 @@
         <w:ind w:left="2160"/>
       </w:pPr>
       <w:r>
-        <w:t> </w:t>
-      </w:r>
-      <w:r>
-        <w:rPr>
-          <w:rFonts w:ascii="Arial" w:hAnsi="Arial" w:cs="Arial"/>
-          <w:b/>
-          <w:bCs/>
-        </w:rPr>
-        <w:t>4.1.4.3 Transform k lower level flow diagrams</w:t>
+        <w:rPr>
+          <w:rFonts w:ascii="Arial" w:hAnsi="Arial" w:cs="Arial"/>
+        </w:rPr>
+        <w:t>We will have to fine tune the mechanics of this function to figure out boundary testing for both landing on platforms and running into the bottom/side of platforms while jumping, which we expect will be quite complicated.</w:t>
+      </w:r>
+    </w:p>
+    <w:p>
+      <w:pPr>
+        <w:pStyle w:val="NormalWeb"/>
+        <w:ind w:left="1440"/>
+      </w:pPr>
+      <w:r>
+        <w:t> </w:t>
+      </w:r>
+      <w:r>
+        <w:rPr>
+          <w:rFonts w:ascii="Arial" w:hAnsi="Arial" w:cs="Arial"/>
+          <w:b/>
+          <w:bCs/>
+        </w:rPr>
+        <w:t>4.1.4</w:t>
+      </w:r>
+      <w:r>
+        <w:rPr>
+          <w:rFonts w:ascii="Arial" w:hAnsi="Arial" w:cs="Arial"/>
+          <w:b/>
+          <w:bCs/>
+        </w:rPr>
+        <w:t xml:space="preserve"> Design Constraints</w:t>
       </w:r>
     </w:p>
     <w:p>
@@ -2640,73 +2579,27 @@
         <w:ind w:left="2160"/>
       </w:pPr>
       <w:r>
-        <w:t> </w:t>
-      </w:r>
-      <w:r>
-        <w:rPr>
-          <w:rFonts w:ascii="Arial" w:hAnsi="Arial" w:cs="Arial"/>
-          <w:b/>
-          <w:bCs/>
-        </w:rPr>
-        <w:t>4.1.4.4 Transform k interface description</w:t>
-      </w:r>
-    </w:p>
-    <w:p>
-      <w:pPr>
-        <w:pStyle w:val="NormalWeb"/>
-        <w:ind w:left="1440"/>
-      </w:pPr>
-      <w:r>
-        <w:t> </w:t>
-      </w:r>
-      <w:r>
-        <w:rPr>
-          <w:rFonts w:ascii="Arial" w:hAnsi="Arial" w:cs="Arial"/>
-          <w:b/>
-          <w:bCs/>
-        </w:rPr>
-        <w:t>4.1.5 Performance Issues</w:t>
-      </w:r>
-    </w:p>
-    <w:p>
-      <w:pPr>
-        <w:pStyle w:val="NormalWeb"/>
-        <w:ind w:left="1440"/>
-      </w:pPr>
-      <w:r>
-        <w:rPr>
-          <w:rFonts w:ascii="Arial" w:hAnsi="Arial" w:cs="Arial"/>
-        </w:rPr>
-        <w:t>Special performance required for the subsystem is specified.</w:t>
-      </w:r>
-    </w:p>
-    <w:p>
-      <w:pPr>
-        <w:pStyle w:val="NormalWeb"/>
-        <w:ind w:left="1440"/>
-      </w:pPr>
-      <w:r>
-        <w:t> </w:t>
-      </w:r>
-      <w:r>
-        <w:rPr>
-          <w:rFonts w:ascii="Arial" w:hAnsi="Arial" w:cs="Arial"/>
-          <w:b/>
-          <w:bCs/>
-        </w:rPr>
-        <w:t>4.1.6 Design Constraints</w:t>
-      </w:r>
-    </w:p>
-    <w:p>
-      <w:pPr>
-        <w:pStyle w:val="NormalWeb"/>
-        <w:ind w:left="1440"/>
-      </w:pPr>
-      <w:r>
-        <w:rPr>
-          <w:rFonts w:ascii="Arial" w:hAnsi="Arial" w:cs="Arial"/>
-        </w:rPr>
-        <w:t>Any design constraints that will impact the subsystem are noted.</w:t>
+        <w:rPr>
+          <w:rFonts w:ascii="Arial" w:hAnsi="Arial" w:cs="Arial"/>
+        </w:rPr>
+        <w:t>Once the function is implemented, we will have to see how left/right movement works while jumping and possibly restrict the amount of left/right movement while in the air.</w:t>
+      </w:r>
+    </w:p>
+    <w:p>
+      <w:pPr>
+        <w:rPr>
+          <w:rFonts w:ascii="Arial" w:eastAsia="Arial Unicode MS" w:hAnsi="Arial" w:cs="Arial"/>
+          <w:b/>
+          <w:bCs/>
+        </w:rPr>
+      </w:pPr>
+      <w:r>
+        <w:rPr>
+          <w:rFonts w:ascii="Arial" w:hAnsi="Arial" w:cs="Arial"/>
+          <w:b/>
+          <w:bCs/>
+        </w:rPr>
+        <w:br w:type="page"/>
       </w:r>
     </w:p>
     <w:p>
@@ -2820,41 +2713,213 @@
           <w:b/>
           <w:bCs/>
         </w:rPr>
-        <w:t>4.1.1 Processing narrative (PSPEC) for function n</w:t>
-      </w:r>
-    </w:p>
-    <w:p>
-      <w:pPr>
-        <w:pStyle w:val="NormalWeb"/>
-        <w:ind w:left="1440"/>
-        <w:rPr>
-          <w:rFonts w:ascii="Arial" w:hAnsi="Arial" w:cs="Arial"/>
-        </w:rPr>
-      </w:pPr>
-      <w:r>
-        <w:rPr>
-          <w:rFonts w:ascii="Arial" w:hAnsi="Arial" w:cs="Arial"/>
-          <w:highlight w:val="yellow"/>
-        </w:rPr>
-        <w:t>A processing narrative for function n is presented.</w:t>
-      </w:r>
-    </w:p>
-    <w:p>
-      <w:pPr>
-        <w:pStyle w:val="NormalWeb"/>
-        <w:ind w:left="1440"/>
-      </w:pPr>
-      <w:r>
-        <w:t> </w:t>
+        <w:t>4.1.1 Processing narrative (PSPEC) for function</w:t>
+      </w:r>
+    </w:p>
+    <w:p>
+      <w:pPr>
+        <w:pStyle w:val="NormalWeb"/>
+        <w:ind w:left="2160"/>
+      </w:pPr>
+      <w:r>
+        <w:rPr>
+          <w:rFonts w:ascii="Arial" w:hAnsi="Arial" w:cs="Arial"/>
+        </w:rPr>
+        <w:t xml:space="preserve">Function will both call all rendering functions such as </w:t>
+      </w:r>
+      <w:proofErr w:type="spellStart"/>
+      <w:r>
+        <w:rPr>
+          <w:rFonts w:ascii="Arial" w:hAnsi="Arial" w:cs="Arial"/>
+        </w:rPr>
+        <w:t>drawScene</w:t>
+      </w:r>
+      <w:proofErr w:type="spellEnd"/>
+      <w:r>
+        <w:rPr>
+          <w:rFonts w:ascii="Arial" w:hAnsi="Arial" w:cs="Arial"/>
+        </w:rPr>
+        <w:t xml:space="preserve"> and </w:t>
+      </w:r>
+      <w:proofErr w:type="spellStart"/>
+      <w:r>
+        <w:rPr>
+          <w:rFonts w:ascii="Arial" w:hAnsi="Arial" w:cs="Arial"/>
+        </w:rPr>
+        <w:t>drawPlayer</w:t>
+      </w:r>
+      <w:proofErr w:type="spellEnd"/>
+      <w:r>
+        <w:rPr>
+          <w:rFonts w:ascii="Arial" w:hAnsi="Arial" w:cs="Arial"/>
+        </w:rPr>
+        <w:t xml:space="preserve"> </w:t>
+      </w:r>
+      <w:r>
+        <w:rPr>
+          <w:rFonts w:ascii="Arial" w:hAnsi="Arial" w:cs="Arial"/>
+        </w:rPr>
+        <w:t>as well as call the movement, AI and</w:t>
+      </w:r>
+      <w:r>
+        <w:rPr>
+          <w:rFonts w:ascii="Arial" w:hAnsi="Arial" w:cs="Arial"/>
+        </w:rPr>
+        <w:t xml:space="preserve"> jump functions.  In the OpenGL programming structure, the display method is constantly called.  Because of this, it is ideal to make calls to movement functions and other variable-updating functions that must constantly be checked from display.</w:t>
+      </w:r>
+    </w:p>
+    <w:p>
+      <w:pPr>
+        <w:pStyle w:val="NormalWeb"/>
+        <w:ind w:left="1440"/>
+      </w:pPr>
+      <w:r>
+        <w:t> </w:t>
+      </w:r>
+      <w:r>
+        <w:rPr>
+          <w:rFonts w:ascii="Arial" w:hAnsi="Arial" w:cs="Arial"/>
+          <w:b/>
+          <w:bCs/>
+        </w:rPr>
+        <w:t>4.1.2</w:t>
+      </w:r>
+      <w:r>
+        <w:rPr>
+          <w:rFonts w:ascii="Arial" w:hAnsi="Arial" w:cs="Arial"/>
+          <w:b/>
+          <w:bCs/>
+        </w:rPr>
+        <w:t xml:space="preserve"> Function</w:t>
+      </w:r>
+      <w:r>
+        <w:rPr>
+          <w:rFonts w:ascii="Arial" w:hAnsi="Arial" w:cs="Arial"/>
+          <w:b/>
+          <w:bCs/>
+        </w:rPr>
+        <w:t xml:space="preserve"> interface description</w:t>
+      </w:r>
+    </w:p>
+    <w:p>
+      <w:pPr>
+        <w:pStyle w:val="NormalWeb"/>
+        <w:ind w:left="2160"/>
+      </w:pPr>
+      <w:r>
+        <w:rPr>
+          <w:rFonts w:ascii="Arial" w:hAnsi="Arial" w:cs="Arial"/>
+        </w:rPr>
+        <w:t>The function takes no parameters and outputs nothing directly but constantly calls all rendering and movement functions.</w:t>
+      </w:r>
+    </w:p>
+    <w:p>
+      <w:pPr>
+        <w:pStyle w:val="NormalWeb"/>
+        <w:ind w:left="1440"/>
+        <w:rPr>
+          <w:rFonts w:ascii="Arial" w:hAnsi="Arial" w:cs="Arial"/>
+          <w:b/>
+          <w:bCs/>
+        </w:rPr>
+      </w:pPr>
+      <w:r>
+        <w:t> </w:t>
+      </w:r>
+      <w:r>
+        <w:rPr>
+          <w:rFonts w:ascii="Arial" w:hAnsi="Arial" w:cs="Arial"/>
+          <w:b/>
+          <w:bCs/>
+        </w:rPr>
+        <w:t>4.1.3</w:t>
+      </w:r>
+      <w:r>
+        <w:rPr>
+          <w:rFonts w:ascii="Arial" w:hAnsi="Arial" w:cs="Arial"/>
+          <w:b/>
+          <w:bCs/>
+        </w:rPr>
+        <w:t xml:space="preserve"> Performance Issues</w:t>
+      </w:r>
+    </w:p>
+    <w:p>
+      <w:pPr>
+        <w:pStyle w:val="NormalWeb"/>
+        <w:ind w:left="2160"/>
+      </w:pPr>
+      <w:r>
+        <w:rPr>
+          <w:rFonts w:ascii="Arial" w:hAnsi="Arial" w:cs="Arial"/>
+          <w:bCs/>
+        </w:rPr>
+        <w:t>Since this function does nothing but call other functions, no performance issues arise.</w:t>
+      </w:r>
+    </w:p>
+    <w:p>
+      <w:pPr>
+        <w:pStyle w:val="NormalWeb"/>
+        <w:ind w:left="1440"/>
+      </w:pPr>
+      <w:r>
+        <w:t> </w:t>
+      </w:r>
+      <w:r>
+        <w:rPr>
+          <w:rFonts w:ascii="Arial" w:hAnsi="Arial" w:cs="Arial"/>
+          <w:b/>
+          <w:bCs/>
+        </w:rPr>
+        <w:t>4.1.4</w:t>
+      </w:r>
+      <w:r>
+        <w:rPr>
+          <w:rFonts w:ascii="Arial" w:hAnsi="Arial" w:cs="Arial"/>
+          <w:b/>
+          <w:bCs/>
+        </w:rPr>
+        <w:t xml:space="preserve"> Design Constraints</w:t>
+      </w:r>
+    </w:p>
+    <w:p>
+      <w:pPr>
+        <w:rPr>
+          <w:rFonts w:ascii="Arial" w:eastAsia="Arial Unicode MS" w:hAnsi="Arial" w:cs="Arial"/>
+          <w:b/>
+          <w:bCs/>
+        </w:rPr>
+      </w:pPr>
+      <w:r>
+        <w:rPr>
+          <w:rFonts w:ascii="Arial" w:hAnsi="Arial" w:cs="Arial"/>
+          <w:b/>
+          <w:bCs/>
+        </w:rPr>
+        <w:tab/>
+      </w:r>
+      <w:r>
+        <w:rPr>
+          <w:rFonts w:ascii="Arial" w:hAnsi="Arial" w:cs="Arial"/>
+          <w:b/>
+          <w:bCs/>
+        </w:rPr>
+        <w:tab/>
+      </w:r>
+      <w:r>
+        <w:rPr>
+          <w:rFonts w:ascii="Arial" w:hAnsi="Arial" w:cs="Arial"/>
+          <w:b/>
+          <w:bCs/>
+        </w:rPr>
+        <w:tab/>
       </w:r>
       <w:proofErr w:type="gramStart"/>
       <w:r>
         <w:rPr>
           <w:rFonts w:ascii="Arial" w:hAnsi="Arial" w:cs="Arial"/>
-          <w:b/>
-          <w:bCs/>
-        </w:rPr>
-        <w:t>4.1.2 Function</w:t>
+          <w:bCs/>
+        </w:rPr>
+        <w:t>None.</w:t>
       </w:r>
       <w:proofErr w:type="gramEnd"/>
       <w:r>
@@ -2863,230 +2928,7 @@
           <w:b/>
           <w:bCs/>
         </w:rPr>
-        <w:t xml:space="preserve"> n flow diagram</w:t>
-      </w:r>
-    </w:p>
-    <w:p>
-      <w:pPr>
-        <w:pStyle w:val="NormalWeb"/>
-        <w:ind w:left="1440"/>
-      </w:pPr>
-      <w:r>
-        <w:rPr>
-          <w:rFonts w:ascii="Arial" w:hAnsi="Arial" w:cs="Arial"/>
-        </w:rPr>
-        <w:t>A diagram showing the flow of information through the function and the transformation it undergoes is presented.</w:t>
-      </w:r>
-    </w:p>
-    <w:p>
-      <w:pPr>
-        <w:pStyle w:val="NormalWeb"/>
-        <w:ind w:left="1440"/>
-      </w:pPr>
-      <w:r>
-        <w:t> </w:t>
-      </w:r>
-      <w:proofErr w:type="gramStart"/>
-      <w:r>
-        <w:rPr>
-          <w:rFonts w:ascii="Arial" w:hAnsi="Arial" w:cs="Arial"/>
-          <w:b/>
-          <w:bCs/>
-        </w:rPr>
-        <w:t>4.1.3 Function</w:t>
-      </w:r>
-      <w:proofErr w:type="gramEnd"/>
-      <w:r>
-        <w:rPr>
-          <w:rFonts w:ascii="Arial" w:hAnsi="Arial" w:cs="Arial"/>
-          <w:b/>
-          <w:bCs/>
-        </w:rPr>
-        <w:t xml:space="preserve"> n interface description</w:t>
-      </w:r>
-    </w:p>
-    <w:p>
-      <w:pPr>
-        <w:pStyle w:val="NormalWeb"/>
-        <w:ind w:left="1440"/>
-      </w:pPr>
-      <w:r>
-        <w:rPr>
-          <w:rFonts w:ascii="Arial" w:hAnsi="Arial" w:cs="Arial"/>
-        </w:rPr>
-        <w:t>A detailed description of the input and output interfaces for the function is presented.</w:t>
-      </w:r>
-    </w:p>
-    <w:p>
-      <w:pPr>
-        <w:pStyle w:val="NormalWeb"/>
-        <w:ind w:left="1440"/>
-      </w:pPr>
-      <w:r>
-        <w:t> </w:t>
-      </w:r>
-      <w:r>
-        <w:rPr>
-          <w:rFonts w:ascii="Arial" w:hAnsi="Arial" w:cs="Arial"/>
-          <w:b/>
-          <w:bCs/>
-        </w:rPr>
-        <w:t>4.1.4 Function n transforms</w:t>
-      </w:r>
-    </w:p>
-    <w:p>
-      <w:pPr>
-        <w:pStyle w:val="NormalWeb"/>
-        <w:ind w:left="1440"/>
-      </w:pPr>
-      <w:r>
-        <w:rPr>
-          <w:rFonts w:ascii="Arial" w:hAnsi="Arial" w:cs="Arial"/>
-        </w:rPr>
-        <w:t>A detailed description for each transform (</w:t>
-      </w:r>
-      <w:proofErr w:type="spellStart"/>
-      <w:r>
-        <w:rPr>
-          <w:rFonts w:ascii="Arial" w:hAnsi="Arial" w:cs="Arial"/>
-        </w:rPr>
-        <w:t>subfunction</w:t>
-      </w:r>
-      <w:proofErr w:type="spellEnd"/>
-      <w:r>
-        <w:rPr>
-          <w:rFonts w:ascii="Arial" w:hAnsi="Arial" w:cs="Arial"/>
-        </w:rPr>
-        <w:t>) for function n is presented. Section 4.1.4 is repeated for each of k transforms.</w:t>
-      </w:r>
-    </w:p>
-    <w:p>
-      <w:pPr>
-        <w:pStyle w:val="NormalWeb"/>
-        <w:ind w:left="2160"/>
-      </w:pPr>
-      <w:r>
-        <w:t> </w:t>
-      </w:r>
-      <w:r>
-        <w:rPr>
-          <w:rFonts w:ascii="Arial" w:hAnsi="Arial" w:cs="Arial"/>
-          <w:b/>
-          <w:bCs/>
-        </w:rPr>
-        <w:t>4.1.4.1 Transform k description (processing narrative, PSPEC)</w:t>
-      </w:r>
-    </w:p>
-    <w:p>
-      <w:pPr>
-        <w:pStyle w:val="NormalWeb"/>
-        <w:ind w:left="2160"/>
-      </w:pPr>
-      <w:r>
-        <w:t> </w:t>
-      </w:r>
-      <w:r>
-        <w:rPr>
-          <w:rFonts w:ascii="Arial" w:hAnsi="Arial" w:cs="Arial"/>
-          <w:b/>
-          <w:bCs/>
-        </w:rPr>
-        <w:t>4.1.4.2 Transform k interface description</w:t>
-      </w:r>
-    </w:p>
-    <w:p>
-      <w:pPr>
-        <w:pStyle w:val="NormalWeb"/>
-        <w:ind w:left="2160"/>
-      </w:pPr>
-      <w:r>
-        <w:t> </w:t>
-      </w:r>
-      <w:r>
-        <w:rPr>
-          <w:rFonts w:ascii="Arial" w:hAnsi="Arial" w:cs="Arial"/>
-          <w:b/>
-          <w:bCs/>
-        </w:rPr>
-        <w:t>4.1.4.3 Transform k lower level flow diagrams</w:t>
-      </w:r>
-    </w:p>
-    <w:p>
-      <w:pPr>
-        <w:pStyle w:val="NormalWeb"/>
-        <w:ind w:left="2160"/>
-      </w:pPr>
-      <w:r>
-        <w:t> </w:t>
-      </w:r>
-      <w:r>
-        <w:rPr>
-          <w:rFonts w:ascii="Arial" w:hAnsi="Arial" w:cs="Arial"/>
-          <w:b/>
-          <w:bCs/>
-        </w:rPr>
-        <w:t>4.1.4.4 Transform k interface description</w:t>
-      </w:r>
-    </w:p>
-    <w:p>
-      <w:pPr>
-        <w:pStyle w:val="NormalWeb"/>
-        <w:ind w:left="1440"/>
-      </w:pPr>
-      <w:r>
-        <w:t> </w:t>
-      </w:r>
-      <w:r>
-        <w:rPr>
-          <w:rFonts w:ascii="Arial" w:hAnsi="Arial" w:cs="Arial"/>
-          <w:b/>
-          <w:bCs/>
-        </w:rPr>
-        <w:t>4.1.5 Performance Issues</w:t>
-      </w:r>
-    </w:p>
-    <w:p>
-      <w:pPr>
-        <w:pStyle w:val="NormalWeb"/>
-        <w:ind w:left="1440"/>
-      </w:pPr>
-      <w:r>
-        <w:rPr>
-          <w:rFonts w:ascii="Arial" w:hAnsi="Arial" w:cs="Arial"/>
-        </w:rPr>
-        <w:t>Special performance required for the subsystem is specified.</w:t>
-      </w:r>
-    </w:p>
-    <w:p>
-      <w:pPr>
-        <w:pStyle w:val="NormalWeb"/>
-        <w:ind w:left="1440"/>
-      </w:pPr>
-      <w:r>
-        <w:t> </w:t>
-      </w:r>
-      <w:r>
-        <w:rPr>
-          <w:rFonts w:ascii="Arial" w:hAnsi="Arial" w:cs="Arial"/>
-          <w:b/>
-          <w:bCs/>
-        </w:rPr>
-        <w:t>4.1.6 Design Constraints</w:t>
-      </w:r>
-    </w:p>
-    <w:p>
-      <w:pPr>
-        <w:pStyle w:val="NormalWeb"/>
-        <w:ind w:left="1440"/>
-        <w:rPr>
-          <w:rFonts w:ascii="Arial" w:hAnsi="Arial" w:cs="Arial"/>
-        </w:rPr>
-      </w:pPr>
-      <w:r>
-        <w:rPr>
-          <w:rFonts w:ascii="Arial" w:hAnsi="Arial" w:cs="Arial"/>
-        </w:rPr>
-        <w:t>Any design constraints that will impact the subsystem are noted.</w:t>
+        <w:br w:type="page"/>
       </w:r>
     </w:p>
     <w:p>
@@ -3180,283 +3022,215 @@
       <w:pPr>
         <w:pStyle w:val="NormalWeb"/>
         <w:ind w:left="1440"/>
-      </w:pPr>
-      <w:r>
-        <w:t> </w:t>
-      </w:r>
-      <w:r>
-        <w:rPr>
-          <w:rFonts w:ascii="Arial" w:hAnsi="Arial" w:cs="Arial"/>
-          <w:b/>
-          <w:bCs/>
-        </w:rPr>
-        <w:t>4.1.1 Processing narrative (PSPEC) for function n</w:t>
-      </w:r>
-    </w:p>
-    <w:p>
-      <w:pPr>
-        <w:pStyle w:val="NormalWeb"/>
-        <w:ind w:left="1440"/>
-        <w:rPr>
-          <w:rFonts w:ascii="Arial" w:hAnsi="Arial" w:cs="Arial"/>
-        </w:rPr>
-      </w:pPr>
-      <w:r>
-        <w:rPr>
-          <w:rFonts w:ascii="Arial" w:hAnsi="Arial" w:cs="Arial"/>
-          <w:highlight w:val="yellow"/>
-        </w:rPr>
-        <w:t>A processing narrative for function n is presented.</w:t>
-      </w:r>
-    </w:p>
-    <w:p>
-      <w:pPr>
-        <w:pStyle w:val="NormalWeb"/>
-        <w:ind w:left="1440"/>
-      </w:pPr>
-      <w:r>
-        <w:t> </w:t>
-      </w:r>
+        <w:rPr>
+          <w:rFonts w:ascii="Arial" w:hAnsi="Arial" w:cs="Arial"/>
+          <w:b/>
+          <w:bCs/>
+        </w:rPr>
+      </w:pPr>
+      <w:r>
+        <w:t> </w:t>
+      </w:r>
+      <w:r>
+        <w:rPr>
+          <w:rFonts w:ascii="Arial" w:hAnsi="Arial" w:cs="Arial"/>
+          <w:b/>
+          <w:bCs/>
+        </w:rPr>
+        <w:t>4.1.1 Processing narrative (PSPEC) for function</w:t>
+      </w:r>
+    </w:p>
+    <w:p>
+      <w:pPr>
+        <w:pStyle w:val="NormalWeb"/>
+        <w:ind w:left="2160"/>
+      </w:pPr>
+      <w:r>
+        <w:rPr>
+          <w:rFonts w:ascii="Arial" w:hAnsi="Arial" w:cs="Arial"/>
+          <w:bCs/>
+        </w:rPr>
+        <w:t>Function updates all time variables while the game is idle.  These variables are called from other functions for uniform movement speed.</w:t>
+      </w:r>
+    </w:p>
+    <w:p>
+      <w:pPr>
+        <w:pStyle w:val="NormalWeb"/>
+        <w:ind w:left="1440"/>
+        <w:rPr>
+          <w:rFonts w:ascii="Arial" w:hAnsi="Arial" w:cs="Arial"/>
+          <w:b/>
+          <w:bCs/>
+        </w:rPr>
+      </w:pPr>
+      <w:r>
+        <w:t> </w:t>
+      </w:r>
+      <w:r>
+        <w:rPr>
+          <w:rFonts w:ascii="Arial" w:hAnsi="Arial" w:cs="Arial"/>
+          <w:b/>
+          <w:bCs/>
+        </w:rPr>
+        <w:t>4.1.2</w:t>
+      </w:r>
+      <w:r>
+        <w:rPr>
+          <w:rFonts w:ascii="Arial" w:hAnsi="Arial" w:cs="Arial"/>
+          <w:b/>
+          <w:bCs/>
+        </w:rPr>
+        <w:t xml:space="preserve"> Function</w:t>
+      </w:r>
+      <w:r>
+        <w:rPr>
+          <w:rFonts w:ascii="Arial" w:hAnsi="Arial" w:cs="Arial"/>
+          <w:b/>
+          <w:bCs/>
+        </w:rPr>
+        <w:t xml:space="preserve"> interface description</w:t>
+      </w:r>
+    </w:p>
+    <w:p>
+      <w:pPr>
+        <w:pStyle w:val="NormalWeb"/>
+        <w:ind w:left="2160"/>
+      </w:pPr>
+      <w:r>
+        <w:rPr>
+          <w:rFonts w:ascii="Arial" w:hAnsi="Arial" w:cs="Arial"/>
+          <w:bCs/>
+        </w:rPr>
+        <w:t xml:space="preserve">The function takes no parameters and updates global time variables which are used in other functions to generate uniform movement speeds.  The </w:t>
+      </w:r>
+      <w:proofErr w:type="spellStart"/>
+      <w:r>
+        <w:rPr>
+          <w:rFonts w:ascii="Arial" w:hAnsi="Arial" w:cs="Arial"/>
+          <w:bCs/>
+        </w:rPr>
+        <w:t>smoothMoves</w:t>
+      </w:r>
+      <w:proofErr w:type="spellEnd"/>
+      <w:r>
+        <w:rPr>
+          <w:rFonts w:ascii="Arial" w:hAnsi="Arial" w:cs="Arial"/>
+          <w:bCs/>
+        </w:rPr>
+        <w:t xml:space="preserve"> function is also called from here, passing a specific frame rate-related time variable to it.</w:t>
+      </w:r>
+    </w:p>
+    <w:p>
+      <w:pPr>
+        <w:pStyle w:val="NormalWeb"/>
+        <w:ind w:left="1440"/>
+      </w:pPr>
+      <w:r>
+        <w:t> </w:t>
+      </w:r>
+      <w:r>
+        <w:rPr>
+          <w:rFonts w:ascii="Arial" w:hAnsi="Arial" w:cs="Arial"/>
+          <w:b/>
+          <w:bCs/>
+        </w:rPr>
+        <w:t>4.1.3</w:t>
+      </w:r>
+      <w:r>
+        <w:rPr>
+          <w:rFonts w:ascii="Arial" w:hAnsi="Arial" w:cs="Arial"/>
+          <w:b/>
+          <w:bCs/>
+        </w:rPr>
+        <w:t xml:space="preserve"> Performance Issues</w:t>
+      </w:r>
+    </w:p>
+    <w:p>
+      <w:pPr>
+        <w:pStyle w:val="NormalWeb"/>
+        <w:ind w:left="2160"/>
+      </w:pPr>
+      <w:r>
+        <w:rPr>
+          <w:rFonts w:ascii="Arial" w:hAnsi="Arial" w:cs="Arial"/>
+        </w:rPr>
+        <w:t xml:space="preserve">The </w:t>
+      </w:r>
+      <w:proofErr w:type="spellStart"/>
       <w:proofErr w:type="gramStart"/>
       <w:r>
         <w:rPr>
           <w:rFonts w:ascii="Arial" w:hAnsi="Arial" w:cs="Arial"/>
-          <w:b/>
-          <w:bCs/>
-        </w:rPr>
-        <w:t>4.1.2 Function</w:t>
+        </w:rPr>
+        <w:t>glutGet</w:t>
+      </w:r>
+      <w:proofErr w:type="spellEnd"/>
+      <w:r>
+        <w:rPr>
+          <w:rFonts w:ascii="Arial" w:hAnsi="Arial" w:cs="Arial"/>
+        </w:rPr>
+        <w:t>(</w:t>
       </w:r>
       <w:proofErr w:type="gramEnd"/>
       <w:r>
         <w:rPr>
           <w:rFonts w:ascii="Arial" w:hAnsi="Arial" w:cs="Arial"/>
-          <w:b/>
-          <w:bCs/>
-        </w:rPr>
-        <w:t xml:space="preserve"> n flow diagram</w:t>
-      </w:r>
-    </w:p>
-    <w:p>
-      <w:pPr>
-        <w:pStyle w:val="NormalWeb"/>
-        <w:ind w:left="1440"/>
-      </w:pPr>
-      <w:r>
-        <w:rPr>
-          <w:rFonts w:ascii="Arial" w:hAnsi="Arial" w:cs="Arial"/>
-        </w:rPr>
-        <w:t>A diagram showing the flow of information through the function and the transformation it undergoes is presented.</w:t>
-      </w:r>
-    </w:p>
-    <w:p>
-      <w:pPr>
-        <w:pStyle w:val="NormalWeb"/>
-        <w:ind w:left="1440"/>
-      </w:pPr>
-      <w:r>
-        <w:t> </w:t>
-      </w:r>
-      <w:proofErr w:type="gramStart"/>
-      <w:r>
-        <w:rPr>
-          <w:rFonts w:ascii="Arial" w:hAnsi="Arial" w:cs="Arial"/>
-          <w:b/>
-          <w:bCs/>
-        </w:rPr>
-        <w:t>4.1.3 Function</w:t>
-      </w:r>
-      <w:proofErr w:type="gramEnd"/>
-      <w:r>
-        <w:rPr>
-          <w:rFonts w:ascii="Arial" w:hAnsi="Arial" w:cs="Arial"/>
-          <w:b/>
-          <w:bCs/>
-        </w:rPr>
-        <w:t xml:space="preserve"> n interface description</w:t>
-      </w:r>
-    </w:p>
-    <w:p>
-      <w:pPr>
-        <w:pStyle w:val="NormalWeb"/>
-        <w:ind w:left="1440"/>
-      </w:pPr>
-      <w:r>
-        <w:rPr>
-          <w:rFonts w:ascii="Arial" w:hAnsi="Arial" w:cs="Arial"/>
-        </w:rPr>
-        <w:t>A detailed description of the input and output interfaces for the function is presented.</w:t>
-      </w:r>
-    </w:p>
-    <w:p>
-      <w:pPr>
-        <w:pStyle w:val="NormalWeb"/>
-        <w:ind w:left="1440"/>
-      </w:pPr>
-      <w:r>
-        <w:t> </w:t>
-      </w:r>
-      <w:r>
-        <w:rPr>
-          <w:rFonts w:ascii="Arial" w:hAnsi="Arial" w:cs="Arial"/>
-          <w:b/>
-          <w:bCs/>
-        </w:rPr>
-        <w:t>4.1.4 Function n transforms</w:t>
-      </w:r>
-    </w:p>
-    <w:p>
-      <w:pPr>
-        <w:pStyle w:val="NormalWeb"/>
-        <w:ind w:left="1440"/>
-      </w:pPr>
-      <w:r>
-        <w:rPr>
-          <w:rFonts w:ascii="Arial" w:hAnsi="Arial" w:cs="Arial"/>
-        </w:rPr>
-        <w:t>A detailed description for each transform (</w:t>
+        </w:rPr>
+        <w:t>GLUT_TIME_ELAPSED) function returns units in milliseconds, so to get the time elapsed in seconds we must multiply the input time by (1/1000).</w:t>
+      </w:r>
+    </w:p>
+    <w:p>
+      <w:pPr>
+        <w:pStyle w:val="NormalWeb"/>
+        <w:ind w:left="1440"/>
+      </w:pPr>
+      <w:r>
+        <w:t> </w:t>
+      </w:r>
+      <w:r>
+        <w:rPr>
+          <w:rFonts w:ascii="Arial" w:hAnsi="Arial" w:cs="Arial"/>
+          <w:b/>
+          <w:bCs/>
+        </w:rPr>
+        <w:t>4.1.4</w:t>
+      </w:r>
+      <w:r>
+        <w:rPr>
+          <w:rFonts w:ascii="Arial" w:hAnsi="Arial" w:cs="Arial"/>
+          <w:b/>
+          <w:bCs/>
+        </w:rPr>
+        <w:t xml:space="preserve"> Design Constraints</w:t>
+      </w:r>
+    </w:p>
+    <w:p>
+      <w:pPr>
+        <w:pStyle w:val="NormalWeb"/>
+        <w:ind w:left="1440"/>
+        <w:rPr>
+          <w:rFonts w:ascii="Arial" w:hAnsi="Arial" w:cs="Arial"/>
+        </w:rPr>
+      </w:pPr>
+      <w:r>
+        <w:rPr>
+          <w:rFonts w:ascii="Arial" w:hAnsi="Arial" w:cs="Arial"/>
+        </w:rPr>
+        <w:t xml:space="preserve">To capture the frame rate and allow for uniform movement speeds on all computers running the game, we have set up a </w:t>
       </w:r>
       <w:proofErr w:type="spellStart"/>
       <w:r>
         <w:rPr>
           <w:rFonts w:ascii="Arial" w:hAnsi="Arial" w:cs="Arial"/>
         </w:rPr>
-        <w:t>subfunction</w:t>
+        <w:t>delta_seconds</w:t>
       </w:r>
       <w:proofErr w:type="spellEnd"/>
       <w:r>
         <w:rPr>
           <w:rFonts w:ascii="Arial" w:hAnsi="Arial" w:cs="Arial"/>
         </w:rPr>
-        <w:t>) for function n is presented. Section 4.1.4 is repeated for each of k transforms.</w:t>
-      </w:r>
-    </w:p>
-    <w:p>
-      <w:pPr>
-        <w:pStyle w:val="NormalWeb"/>
-        <w:ind w:left="2160"/>
-      </w:pPr>
-      <w:r>
-        <w:t> </w:t>
-      </w:r>
-      <w:r>
-        <w:rPr>
-          <w:rFonts w:ascii="Arial" w:hAnsi="Arial" w:cs="Arial"/>
-          <w:b/>
-          <w:bCs/>
-        </w:rPr>
-        <w:t>4.1.4.1 Transform k description (processing narrative, PSPEC)</w:t>
-      </w:r>
-    </w:p>
-    <w:p>
-      <w:pPr>
-        <w:pStyle w:val="NormalWeb"/>
-        <w:ind w:left="2160"/>
-      </w:pPr>
-      <w:r>
-        <w:t> </w:t>
-      </w:r>
-      <w:r>
-        <w:rPr>
-          <w:rFonts w:ascii="Arial" w:hAnsi="Arial" w:cs="Arial"/>
-          <w:b/>
-          <w:bCs/>
-        </w:rPr>
-        <w:t>4.1.4.2 Transform k interface description</w:t>
-      </w:r>
-    </w:p>
-    <w:p>
-      <w:pPr>
-        <w:pStyle w:val="NormalWeb"/>
-        <w:ind w:left="2160"/>
-      </w:pPr>
-      <w:r>
-        <w:t> </w:t>
-      </w:r>
-      <w:r>
-        <w:rPr>
-          <w:rFonts w:ascii="Arial" w:hAnsi="Arial" w:cs="Arial"/>
-          <w:b/>
-          <w:bCs/>
-        </w:rPr>
-        <w:t>4.1.4.3 Transform k lower level flow diagrams</w:t>
-      </w:r>
-    </w:p>
-    <w:p>
-      <w:pPr>
-        <w:pStyle w:val="NormalWeb"/>
-        <w:ind w:left="2160"/>
-      </w:pPr>
-      <w:r>
-        <w:t> </w:t>
-      </w:r>
-      <w:r>
-        <w:rPr>
-          <w:rFonts w:ascii="Arial" w:hAnsi="Arial" w:cs="Arial"/>
-          <w:b/>
-          <w:bCs/>
-        </w:rPr>
-        <w:t>4.1.4.4 Transform k interface description</w:t>
-      </w:r>
-    </w:p>
-    <w:p>
-      <w:pPr>
-        <w:pStyle w:val="NormalWeb"/>
-        <w:ind w:left="1440"/>
-      </w:pPr>
-      <w:r>
-        <w:t> </w:t>
-      </w:r>
-      <w:r>
-        <w:rPr>
-          <w:rFonts w:ascii="Arial" w:hAnsi="Arial" w:cs="Arial"/>
-          <w:b/>
-          <w:bCs/>
-        </w:rPr>
-        <w:t>4.1.5 Performance Issues</w:t>
-      </w:r>
-    </w:p>
-    <w:p>
-      <w:pPr>
-        <w:pStyle w:val="NormalWeb"/>
-        <w:ind w:left="1440"/>
-      </w:pPr>
-      <w:r>
-        <w:rPr>
-          <w:rFonts w:ascii="Arial" w:hAnsi="Arial" w:cs="Arial"/>
-        </w:rPr>
-        <w:t>Special performance required for the subsystem is specified.</w:t>
-      </w:r>
-    </w:p>
-    <w:p>
-      <w:pPr>
-        <w:pStyle w:val="NormalWeb"/>
-        <w:ind w:left="1440"/>
-      </w:pPr>
-      <w:r>
-        <w:t> </w:t>
-      </w:r>
-      <w:r>
-        <w:rPr>
-          <w:rFonts w:ascii="Arial" w:hAnsi="Arial" w:cs="Arial"/>
-          <w:b/>
-          <w:bCs/>
-        </w:rPr>
-        <w:t>4.1.6 Design Constraints</w:t>
-      </w:r>
-    </w:p>
-    <w:p>
-      <w:pPr>
-        <w:pStyle w:val="NormalWeb"/>
-        <w:ind w:left="1440"/>
-        <w:rPr>
-          <w:rFonts w:ascii="Arial" w:hAnsi="Arial" w:cs="Arial"/>
-        </w:rPr>
-      </w:pPr>
-      <w:r>
-        <w:rPr>
-          <w:rFonts w:ascii="Arial" w:hAnsi="Arial" w:cs="Arial"/>
-        </w:rPr>
-        <w:t>Any design constraints that will impact the subsystem are noted.</w:t>
+        <w:t xml:space="preserve"> variable which will determine the change in seconds between each frame of the game and make the game run the same speed on all computers.</w:t>
       </w:r>
     </w:p>
     <w:p>

</xml_diff>

<commit_message>
I've finished Section 1 and 8.  I talked with Nick and it appears to us that Section 8 isn't really applicable to our game.  With this in mind, I've removed a few of the sub-sections, but I've included Project Strategies which describes a hypothetical marketing stratedy
</commit_message>
<xml_diff>
--- a/SMB-ReqSpec.docx
+++ b/SMB-ReqSpec.docx
@@ -208,9 +208,6 @@
           <w:sdtPr>
             <w:alias w:val="Company"/>
             <w:id w:val="14700089"/>
-            <w:placeholder>
-              <w:docPart w:val="DC9E91BD0E3C4760B9A1609D399295FE"/>
-            </w:placeholder>
             <w:dataBinding w:prefixMappings="xmlns:ns0='http://schemas.openxmlformats.org/officeDocument/2006/extended-properties'" w:xpath="/ns0:Properties[1]/ns0:Company[1]" w:storeItemID="{6668398D-A668-4E3E-A5EB-62B293D839F1}"/>
             <w:text/>
           </w:sdtPr>
@@ -318,7 +315,7 @@
           <w:r>
             <w:fldChar w:fldCharType="separate"/>
           </w:r>
-          <w:hyperlink w:anchor="_Toc253824154" w:history="1">
+          <w:hyperlink w:anchor="_Toc253835241" w:history="1">
             <w:r>
               <w:rPr>
                 <w:rStyle w:val="Hyperlink"/>
@@ -346,7 +343,7 @@
                 <w:noProof/>
                 <w:webHidden/>
               </w:rPr>
-              <w:instrText xml:space="preserve"> PAGEREF _Toc253824154 \h </w:instrText>
+              <w:instrText xml:space="preserve"> PAGEREF _Toc253835241 \h </w:instrText>
             </w:r>
             <w:r>
               <w:rPr>
@@ -390,7 +387,7 @@
               <w:szCs w:val="22"/>
             </w:rPr>
           </w:pPr>
-          <w:hyperlink w:anchor="_Toc253824155" w:history="1">
+          <w:hyperlink w:anchor="_Toc253835242" w:history="1">
             <w:r>
               <w:rPr>
                 <w:rStyle w:val="Hyperlink"/>
@@ -418,7 +415,7 @@
                 <w:noProof/>
                 <w:webHidden/>
               </w:rPr>
-              <w:instrText xml:space="preserve"> PAGEREF _Toc253824155 \h </w:instrText>
+              <w:instrText xml:space="preserve"> PAGEREF _Toc253835242 \h </w:instrText>
             </w:r>
             <w:r>
               <w:rPr>
@@ -462,7 +459,7 @@
               <w:szCs w:val="22"/>
             </w:rPr>
           </w:pPr>
-          <w:hyperlink w:anchor="_Toc253824156" w:history="1">
+          <w:hyperlink w:anchor="_Toc253835243" w:history="1">
             <w:r>
               <w:rPr>
                 <w:rStyle w:val="Hyperlink"/>
@@ -490,7 +487,7 @@
                 <w:noProof/>
                 <w:webHidden/>
               </w:rPr>
-              <w:instrText xml:space="preserve"> PAGEREF _Toc253824156 \h </w:instrText>
+              <w:instrText xml:space="preserve"> PAGEREF _Toc253835243 \h </w:instrText>
             </w:r>
             <w:r>
               <w:rPr>
@@ -510,7 +507,7 @@
                 <w:noProof/>
                 <w:webHidden/>
               </w:rPr>
-              <w:t>6</w:t>
+              <w:t>7</w:t>
             </w:r>
             <w:r>
               <w:rPr>
@@ -534,7 +531,7 @@
               <w:szCs w:val="22"/>
             </w:rPr>
           </w:pPr>
-          <w:hyperlink w:anchor="_Toc253824157" w:history="1">
+          <w:hyperlink w:anchor="_Toc253835244" w:history="1">
             <w:r>
               <w:rPr>
                 <w:rStyle w:val="Hyperlink"/>
@@ -562,7 +559,7 @@
                 <w:noProof/>
                 <w:webHidden/>
               </w:rPr>
-              <w:instrText xml:space="preserve"> PAGEREF _Toc253824157 \h </w:instrText>
+              <w:instrText xml:space="preserve"> PAGEREF _Toc253835244 \h </w:instrText>
             </w:r>
             <w:r>
               <w:rPr>
@@ -606,7 +603,7 @@
               <w:szCs w:val="22"/>
             </w:rPr>
           </w:pPr>
-          <w:hyperlink w:anchor="_Toc253824158" w:history="1">
+          <w:hyperlink w:anchor="_Toc253835245" w:history="1">
             <w:r>
               <w:rPr>
                 <w:rStyle w:val="Hyperlink"/>
@@ -634,7 +631,7 @@
                 <w:noProof/>
                 <w:webHidden/>
               </w:rPr>
-              <w:instrText xml:space="preserve"> PAGEREF _Toc253824158 \h </w:instrText>
+              <w:instrText xml:space="preserve"> PAGEREF _Toc253835245 \h </w:instrText>
             </w:r>
             <w:r>
               <w:rPr>
@@ -678,7 +675,7 @@
               <w:szCs w:val="22"/>
             </w:rPr>
           </w:pPr>
-          <w:hyperlink w:anchor="_Toc253824159" w:history="1">
+          <w:hyperlink w:anchor="_Toc253835246" w:history="1">
             <w:r>
               <w:rPr>
                 <w:rStyle w:val="Hyperlink"/>
@@ -706,7 +703,7 @@
                 <w:noProof/>
                 <w:webHidden/>
               </w:rPr>
-              <w:instrText xml:space="preserve"> PAGEREF _Toc253824159 \h </w:instrText>
+              <w:instrText xml:space="preserve"> PAGEREF _Toc253835246 \h </w:instrText>
             </w:r>
             <w:r>
               <w:rPr>
@@ -750,7 +747,7 @@
               <w:szCs w:val="22"/>
             </w:rPr>
           </w:pPr>
-          <w:hyperlink w:anchor="_Toc253824160" w:history="1">
+          <w:hyperlink w:anchor="_Toc253835247" w:history="1">
             <w:r>
               <w:rPr>
                 <w:rStyle w:val="Hyperlink"/>
@@ -778,7 +775,7 @@
                 <w:noProof/>
                 <w:webHidden/>
               </w:rPr>
-              <w:instrText xml:space="preserve"> PAGEREF _Toc253824160 \h </w:instrText>
+              <w:instrText xml:space="preserve"> PAGEREF _Toc253835247 \h </w:instrText>
             </w:r>
             <w:r>
               <w:rPr>
@@ -822,7 +819,7 @@
               <w:szCs w:val="22"/>
             </w:rPr>
           </w:pPr>
-          <w:hyperlink w:anchor="_Toc253824161" w:history="1">
+          <w:hyperlink w:anchor="_Toc253835248" w:history="1">
             <w:r>
               <w:rPr>
                 <w:rStyle w:val="Hyperlink"/>
@@ -850,7 +847,7 @@
                 <w:noProof/>
                 <w:webHidden/>
               </w:rPr>
-              <w:instrText xml:space="preserve"> PAGEREF _Toc253824161 \h </w:instrText>
+              <w:instrText xml:space="preserve"> PAGEREF _Toc253835248 \h </w:instrText>
             </w:r>
             <w:r>
               <w:rPr>
@@ -894,7 +891,7 @@
               <w:szCs w:val="22"/>
             </w:rPr>
           </w:pPr>
-          <w:hyperlink w:anchor="_Toc253824162" w:history="1">
+          <w:hyperlink w:anchor="_Toc253835249" w:history="1">
             <w:r>
               <w:rPr>
                 <w:rStyle w:val="Hyperlink"/>
@@ -922,7 +919,7 @@
                 <w:noProof/>
                 <w:webHidden/>
               </w:rPr>
-              <w:instrText xml:space="preserve"> PAGEREF _Toc253824162 \h </w:instrText>
+              <w:instrText xml:space="preserve"> PAGEREF _Toc253835249 \h </w:instrText>
             </w:r>
             <w:r>
               <w:rPr>
@@ -966,7 +963,7 @@
               <w:szCs w:val="22"/>
             </w:rPr>
           </w:pPr>
-          <w:hyperlink w:anchor="_Toc253824163" w:history="1">
+          <w:hyperlink w:anchor="_Toc253835250" w:history="1">
             <w:r>
               <w:rPr>
                 <w:rStyle w:val="Hyperlink"/>
@@ -994,7 +991,7 @@
                 <w:noProof/>
                 <w:webHidden/>
               </w:rPr>
-              <w:instrText xml:space="preserve"> PAGEREF _Toc253824163 \h </w:instrText>
+              <w:instrText xml:space="preserve"> PAGEREF _Toc253835250 \h </w:instrText>
             </w:r>
             <w:r>
               <w:rPr>
@@ -1014,7 +1011,7 @@
                 <w:noProof/>
                 <w:webHidden/>
               </w:rPr>
-              <w:t>7</w:t>
+              <w:t>8</w:t>
             </w:r>
             <w:r>
               <w:rPr>
@@ -1038,7 +1035,7 @@
               <w:szCs w:val="22"/>
             </w:rPr>
           </w:pPr>
-          <w:hyperlink w:anchor="_Toc253824164" w:history="1">
+          <w:hyperlink w:anchor="_Toc253835251" w:history="1">
             <w:r>
               <w:rPr>
                 <w:rStyle w:val="Hyperlink"/>
@@ -1066,7 +1063,7 @@
                 <w:noProof/>
                 <w:webHidden/>
               </w:rPr>
-              <w:instrText xml:space="preserve"> PAGEREF _Toc253824164 \h </w:instrText>
+              <w:instrText xml:space="preserve"> PAGEREF _Toc253835251 \h </w:instrText>
             </w:r>
             <w:r>
               <w:rPr>
@@ -1086,7 +1083,7 @@
                 <w:noProof/>
                 <w:webHidden/>
               </w:rPr>
-              <w:t>7</w:t>
+              <w:t>8</w:t>
             </w:r>
             <w:r>
               <w:rPr>
@@ -1110,7 +1107,7 @@
               <w:szCs w:val="22"/>
             </w:rPr>
           </w:pPr>
-          <w:hyperlink w:anchor="_Toc253824165" w:history="1">
+          <w:hyperlink w:anchor="_Toc253835252" w:history="1">
             <w:r>
               <w:rPr>
                 <w:rStyle w:val="Hyperlink"/>
@@ -1138,7 +1135,7 @@
                 <w:noProof/>
                 <w:webHidden/>
               </w:rPr>
-              <w:instrText xml:space="preserve"> PAGEREF _Toc253824165 \h </w:instrText>
+              <w:instrText xml:space="preserve"> PAGEREF _Toc253835252 \h </w:instrText>
             </w:r>
             <w:r>
               <w:rPr>
@@ -1182,7 +1179,7 @@
               <w:szCs w:val="22"/>
             </w:rPr>
           </w:pPr>
-          <w:hyperlink w:anchor="_Toc253824166" w:history="1">
+          <w:hyperlink w:anchor="_Toc253835253" w:history="1">
             <w:r>
               <w:rPr>
                 <w:rStyle w:val="Hyperlink"/>
@@ -1210,7 +1207,7 @@
                 <w:noProof/>
                 <w:webHidden/>
               </w:rPr>
-              <w:instrText xml:space="preserve"> PAGEREF _Toc253824166 \h </w:instrText>
+              <w:instrText xml:space="preserve"> PAGEREF _Toc253835253 \h </w:instrText>
             </w:r>
             <w:r>
               <w:rPr>
@@ -1254,7 +1251,7 @@
               <w:szCs w:val="22"/>
             </w:rPr>
           </w:pPr>
-          <w:hyperlink w:anchor="_Toc253824167" w:history="1">
+          <w:hyperlink w:anchor="_Toc253835254" w:history="1">
             <w:r>
               <w:rPr>
                 <w:rStyle w:val="Hyperlink"/>
@@ -1282,7 +1279,7 @@
                 <w:noProof/>
                 <w:webHidden/>
               </w:rPr>
-              <w:instrText xml:space="preserve"> PAGEREF _Toc253824167 \h </w:instrText>
+              <w:instrText xml:space="preserve"> PAGEREF _Toc253835254 \h </w:instrText>
             </w:r>
             <w:r>
               <w:rPr>
@@ -1326,7 +1323,7 @@
               <w:szCs w:val="22"/>
             </w:rPr>
           </w:pPr>
-          <w:hyperlink w:anchor="_Toc253824168" w:history="1">
+          <w:hyperlink w:anchor="_Toc253835255" w:history="1">
             <w:r>
               <w:rPr>
                 <w:rStyle w:val="Hyperlink"/>
@@ -1354,7 +1351,7 @@
                 <w:noProof/>
                 <w:webHidden/>
               </w:rPr>
-              <w:instrText xml:space="preserve"> PAGEREF _Toc253824168 \h </w:instrText>
+              <w:instrText xml:space="preserve"> PAGEREF _Toc253835255 \h </w:instrText>
             </w:r>
             <w:r>
               <w:rPr>
@@ -1398,7 +1395,7 @@
               <w:szCs w:val="22"/>
             </w:rPr>
           </w:pPr>
-          <w:hyperlink w:anchor="_Toc253824169" w:history="1">
+          <w:hyperlink w:anchor="_Toc253835256" w:history="1">
             <w:r>
               <w:rPr>
                 <w:rStyle w:val="Hyperlink"/>
@@ -1426,7 +1423,7 @@
                 <w:noProof/>
                 <w:webHidden/>
               </w:rPr>
-              <w:instrText xml:space="preserve"> PAGEREF _Toc253824169 \h </w:instrText>
+              <w:instrText xml:space="preserve"> PAGEREF _Toc253835256 \h </w:instrText>
             </w:r>
             <w:r>
               <w:rPr>
@@ -1470,7 +1467,7 @@
               <w:szCs w:val="22"/>
             </w:rPr>
           </w:pPr>
-          <w:hyperlink w:anchor="_Toc253824170" w:history="1">
+          <w:hyperlink w:anchor="_Toc253835257" w:history="1">
             <w:r>
               <w:rPr>
                 <w:rStyle w:val="Hyperlink"/>
@@ -1498,7 +1495,7 @@
                 <w:noProof/>
                 <w:webHidden/>
               </w:rPr>
-              <w:instrText xml:space="preserve"> PAGEREF _Toc253824170 \h </w:instrText>
+              <w:instrText xml:space="preserve"> PAGEREF _Toc253835257 \h </w:instrText>
             </w:r>
             <w:r>
               <w:rPr>
@@ -1542,7 +1539,7 @@
               <w:szCs w:val="22"/>
             </w:rPr>
           </w:pPr>
-          <w:hyperlink w:anchor="_Toc253824171" w:history="1">
+          <w:hyperlink w:anchor="_Toc253835258" w:history="1">
             <w:r>
               <w:rPr>
                 <w:rStyle w:val="Hyperlink"/>
@@ -1570,7 +1567,7 @@
                 <w:noProof/>
                 <w:webHidden/>
               </w:rPr>
-              <w:instrText xml:space="preserve"> PAGEREF _Toc253824171 \h </w:instrText>
+              <w:instrText xml:space="preserve"> PAGEREF _Toc253835258 \h </w:instrText>
             </w:r>
             <w:r>
               <w:rPr>
@@ -1614,7 +1611,7 @@
               <w:szCs w:val="22"/>
             </w:rPr>
           </w:pPr>
-          <w:hyperlink w:anchor="_Toc253824172" w:history="1">
+          <w:hyperlink w:anchor="_Toc253835259" w:history="1">
             <w:r>
               <w:rPr>
                 <w:rStyle w:val="Hyperlink"/>
@@ -1642,7 +1639,7 @@
                 <w:noProof/>
                 <w:webHidden/>
               </w:rPr>
-              <w:instrText xml:space="preserve"> PAGEREF _Toc253824172 \h </w:instrText>
+              <w:instrText xml:space="preserve"> PAGEREF _Toc253835259 \h </w:instrText>
             </w:r>
             <w:r>
               <w:rPr>
@@ -1686,7 +1683,7 @@
               <w:szCs w:val="22"/>
             </w:rPr>
           </w:pPr>
-          <w:hyperlink w:anchor="_Toc253824173" w:history="1">
+          <w:hyperlink w:anchor="_Toc253835260" w:history="1">
             <w:r>
               <w:rPr>
                 <w:rStyle w:val="Hyperlink"/>
@@ -1714,7 +1711,7 @@
                 <w:noProof/>
                 <w:webHidden/>
               </w:rPr>
-              <w:instrText xml:space="preserve"> PAGEREF _Toc253824173 \h </w:instrText>
+              <w:instrText xml:space="preserve"> PAGEREF _Toc253835260 \h </w:instrText>
             </w:r>
             <w:r>
               <w:rPr>
@@ -1758,7 +1755,7 @@
               <w:szCs w:val="22"/>
             </w:rPr>
           </w:pPr>
-          <w:hyperlink w:anchor="_Toc253824174" w:history="1">
+          <w:hyperlink w:anchor="_Toc253835261" w:history="1">
             <w:r>
               <w:rPr>
                 <w:rStyle w:val="Hyperlink"/>
@@ -1786,7 +1783,7 @@
                 <w:noProof/>
                 <w:webHidden/>
               </w:rPr>
-              <w:instrText xml:space="preserve"> PAGEREF _Toc253824174 \h </w:instrText>
+              <w:instrText xml:space="preserve"> PAGEREF _Toc253835261 \h </w:instrText>
             </w:r>
             <w:r>
               <w:rPr>
@@ -1830,7 +1827,7 @@
               <w:szCs w:val="22"/>
             </w:rPr>
           </w:pPr>
-          <w:hyperlink w:anchor="_Toc253824175" w:history="1">
+          <w:hyperlink w:anchor="_Toc253835262" w:history="1">
             <w:r>
               <w:rPr>
                 <w:rStyle w:val="Hyperlink"/>
@@ -1858,7 +1855,7 @@
                 <w:noProof/>
                 <w:webHidden/>
               </w:rPr>
-              <w:instrText xml:space="preserve"> PAGEREF _Toc253824175 \h </w:instrText>
+              <w:instrText xml:space="preserve"> PAGEREF _Toc253835262 \h </w:instrText>
             </w:r>
             <w:r>
               <w:rPr>
@@ -1902,7 +1899,7 @@
               <w:szCs w:val="22"/>
             </w:rPr>
           </w:pPr>
-          <w:hyperlink w:anchor="_Toc253824176" w:history="1">
+          <w:hyperlink w:anchor="_Toc253835263" w:history="1">
             <w:r>
               <w:rPr>
                 <w:rStyle w:val="Hyperlink"/>
@@ -1930,7 +1927,7 @@
                 <w:noProof/>
                 <w:webHidden/>
               </w:rPr>
-              <w:instrText xml:space="preserve"> PAGEREF _Toc253824176 \h </w:instrText>
+              <w:instrText xml:space="preserve"> PAGEREF _Toc253835263 \h </w:instrText>
             </w:r>
             <w:r>
               <w:rPr>
@@ -1974,7 +1971,7 @@
               <w:szCs w:val="22"/>
             </w:rPr>
           </w:pPr>
-          <w:hyperlink w:anchor="_Toc253824177" w:history="1">
+          <w:hyperlink w:anchor="_Toc253835264" w:history="1">
             <w:r>
               <w:rPr>
                 <w:rStyle w:val="Hyperlink"/>
@@ -2002,7 +1999,7 @@
                 <w:noProof/>
                 <w:webHidden/>
               </w:rPr>
-              <w:instrText xml:space="preserve"> PAGEREF _Toc253824177 \h </w:instrText>
+              <w:instrText xml:space="preserve"> PAGEREF _Toc253835264 \h </w:instrText>
             </w:r>
             <w:r>
               <w:rPr>
@@ -2046,7 +2043,7 @@
               <w:szCs w:val="22"/>
             </w:rPr>
           </w:pPr>
-          <w:hyperlink w:anchor="_Toc253824178" w:history="1">
+          <w:hyperlink w:anchor="_Toc253835265" w:history="1">
             <w:r>
               <w:rPr>
                 <w:rStyle w:val="Hyperlink"/>
@@ -2074,7 +2071,7 @@
                 <w:noProof/>
                 <w:webHidden/>
               </w:rPr>
-              <w:instrText xml:space="preserve"> PAGEREF _Toc253824178 \h </w:instrText>
+              <w:instrText xml:space="preserve"> PAGEREF _Toc253835265 \h </w:instrText>
             </w:r>
             <w:r>
               <w:rPr>
@@ -2118,7 +2115,7 @@
               <w:szCs w:val="22"/>
             </w:rPr>
           </w:pPr>
-          <w:hyperlink w:anchor="_Toc253824179" w:history="1">
+          <w:hyperlink w:anchor="_Toc253835266" w:history="1">
             <w:r>
               <w:rPr>
                 <w:rStyle w:val="Hyperlink"/>
@@ -2146,7 +2143,7 @@
                 <w:noProof/>
                 <w:webHidden/>
               </w:rPr>
-              <w:instrText xml:space="preserve"> PAGEREF _Toc253824179 \h </w:instrText>
+              <w:instrText xml:space="preserve"> PAGEREF _Toc253835266 \h </w:instrText>
             </w:r>
             <w:r>
               <w:rPr>
@@ -2190,7 +2187,7 @@
               <w:szCs w:val="22"/>
             </w:rPr>
           </w:pPr>
-          <w:hyperlink w:anchor="_Toc253824180" w:history="1">
+          <w:hyperlink w:anchor="_Toc253835267" w:history="1">
             <w:r>
               <w:rPr>
                 <w:rStyle w:val="Hyperlink"/>
@@ -2218,7 +2215,7 @@
                 <w:noProof/>
                 <w:webHidden/>
               </w:rPr>
-              <w:instrText xml:space="preserve"> PAGEREF _Toc253824180 \h </w:instrText>
+              <w:instrText xml:space="preserve"> PAGEREF _Toc253835267 \h </w:instrText>
             </w:r>
             <w:r>
               <w:rPr>
@@ -2262,7 +2259,7 @@
               <w:szCs w:val="22"/>
             </w:rPr>
           </w:pPr>
-          <w:hyperlink w:anchor="_Toc253824181" w:history="1">
+          <w:hyperlink w:anchor="_Toc253835268" w:history="1">
             <w:r>
               <w:rPr>
                 <w:rStyle w:val="Hyperlink"/>
@@ -2290,7 +2287,7 @@
                 <w:noProof/>
                 <w:webHidden/>
               </w:rPr>
-              <w:instrText xml:space="preserve"> PAGEREF _Toc253824181 \h </w:instrText>
+              <w:instrText xml:space="preserve"> PAGEREF _Toc253835268 \h </w:instrText>
             </w:r>
             <w:r>
               <w:rPr>
@@ -2334,7 +2331,7 @@
               <w:szCs w:val="22"/>
             </w:rPr>
           </w:pPr>
-          <w:hyperlink w:anchor="_Toc253824182" w:history="1">
+          <w:hyperlink w:anchor="_Toc253835269" w:history="1">
             <w:r>
               <w:rPr>
                 <w:rStyle w:val="Hyperlink"/>
@@ -2362,7 +2359,7 @@
                 <w:noProof/>
                 <w:webHidden/>
               </w:rPr>
-              <w:instrText xml:space="preserve"> PAGEREF _Toc253824182 \h </w:instrText>
+              <w:instrText xml:space="preserve"> PAGEREF _Toc253835269 \h </w:instrText>
             </w:r>
             <w:r>
               <w:rPr>
@@ -2406,7 +2403,7 @@
               <w:szCs w:val="22"/>
             </w:rPr>
           </w:pPr>
-          <w:hyperlink w:anchor="_Toc253824183" w:history="1">
+          <w:hyperlink w:anchor="_Toc253835270" w:history="1">
             <w:r>
               <w:rPr>
                 <w:rStyle w:val="Hyperlink"/>
@@ -2434,7 +2431,7 @@
                 <w:noProof/>
                 <w:webHidden/>
               </w:rPr>
-              <w:instrText xml:space="preserve"> PAGEREF _Toc253824183 \h </w:instrText>
+              <w:instrText xml:space="preserve"> PAGEREF _Toc253835270 \h </w:instrText>
             </w:r>
             <w:r>
               <w:rPr>
@@ -2478,7 +2475,7 @@
               <w:szCs w:val="22"/>
             </w:rPr>
           </w:pPr>
-          <w:hyperlink w:anchor="_Toc253824184" w:history="1">
+          <w:hyperlink w:anchor="_Toc253835271" w:history="1">
             <w:r>
               <w:rPr>
                 <w:rStyle w:val="Hyperlink"/>
@@ -2506,7 +2503,7 @@
                 <w:noProof/>
                 <w:webHidden/>
               </w:rPr>
-              <w:instrText xml:space="preserve"> PAGEREF _Toc253824184 \h </w:instrText>
+              <w:instrText xml:space="preserve"> PAGEREF _Toc253835271 \h </w:instrText>
             </w:r>
             <w:r>
               <w:rPr>
@@ -2550,7 +2547,7 @@
               <w:szCs w:val="22"/>
             </w:rPr>
           </w:pPr>
-          <w:hyperlink w:anchor="_Toc253824185" w:history="1">
+          <w:hyperlink w:anchor="_Toc253835272" w:history="1">
             <w:r>
               <w:rPr>
                 <w:rStyle w:val="Hyperlink"/>
@@ -2578,7 +2575,7 @@
                 <w:noProof/>
                 <w:webHidden/>
               </w:rPr>
-              <w:instrText xml:space="preserve"> PAGEREF _Toc253824185 \h </w:instrText>
+              <w:instrText xml:space="preserve"> PAGEREF _Toc253835272 \h </w:instrText>
             </w:r>
             <w:r>
               <w:rPr>
@@ -2622,7 +2619,7 @@
               <w:szCs w:val="22"/>
             </w:rPr>
           </w:pPr>
-          <w:hyperlink w:anchor="_Toc253824186" w:history="1">
+          <w:hyperlink w:anchor="_Toc253835273" w:history="1">
             <w:r>
               <w:rPr>
                 <w:rStyle w:val="Hyperlink"/>
@@ -2650,7 +2647,7 @@
                 <w:noProof/>
                 <w:webHidden/>
               </w:rPr>
-              <w:instrText xml:space="preserve"> PAGEREF _Toc253824186 \h </w:instrText>
+              <w:instrText xml:space="preserve"> PAGEREF _Toc253835273 \h </w:instrText>
             </w:r>
             <w:r>
               <w:rPr>
@@ -2694,7 +2691,7 @@
               <w:szCs w:val="22"/>
             </w:rPr>
           </w:pPr>
-          <w:hyperlink w:anchor="_Toc253824187" w:history="1">
+          <w:hyperlink w:anchor="_Toc253835274" w:history="1">
             <w:r>
               <w:rPr>
                 <w:rStyle w:val="Hyperlink"/>
@@ -2722,7 +2719,7 @@
                 <w:noProof/>
                 <w:webHidden/>
               </w:rPr>
-              <w:instrText xml:space="preserve"> PAGEREF _Toc253824187 \h </w:instrText>
+              <w:instrText xml:space="preserve"> PAGEREF _Toc253835274 \h </w:instrText>
             </w:r>
             <w:r>
               <w:rPr>
@@ -2766,7 +2763,7 @@
               <w:szCs w:val="22"/>
             </w:rPr>
           </w:pPr>
-          <w:hyperlink w:anchor="_Toc253824188" w:history="1">
+          <w:hyperlink w:anchor="_Toc253835275" w:history="1">
             <w:r>
               <w:rPr>
                 <w:rStyle w:val="Hyperlink"/>
@@ -2794,7 +2791,7 @@
                 <w:noProof/>
                 <w:webHidden/>
               </w:rPr>
-              <w:instrText xml:space="preserve"> PAGEREF _Toc253824188 \h </w:instrText>
+              <w:instrText xml:space="preserve"> PAGEREF _Toc253835275 \h </w:instrText>
             </w:r>
             <w:r>
               <w:rPr>
@@ -2838,7 +2835,7 @@
               <w:szCs w:val="22"/>
             </w:rPr>
           </w:pPr>
-          <w:hyperlink w:anchor="_Toc253824189" w:history="1">
+          <w:hyperlink w:anchor="_Toc253835276" w:history="1">
             <w:r>
               <w:rPr>
                 <w:rStyle w:val="Hyperlink"/>
@@ -2866,7 +2863,7 @@
                 <w:noProof/>
                 <w:webHidden/>
               </w:rPr>
-              <w:instrText xml:space="preserve"> PAGEREF _Toc253824189 \h </w:instrText>
+              <w:instrText xml:space="preserve"> PAGEREF _Toc253835276 \h </w:instrText>
             </w:r>
             <w:r>
               <w:rPr>
@@ -2910,7 +2907,7 @@
               <w:szCs w:val="22"/>
             </w:rPr>
           </w:pPr>
-          <w:hyperlink w:anchor="_Toc253824190" w:history="1">
+          <w:hyperlink w:anchor="_Toc253835277" w:history="1">
             <w:r>
               <w:rPr>
                 <w:rStyle w:val="Hyperlink"/>
@@ -2938,7 +2935,7 @@
                 <w:noProof/>
                 <w:webHidden/>
               </w:rPr>
-              <w:instrText xml:space="preserve"> PAGEREF _Toc253824190 \h </w:instrText>
+              <w:instrText xml:space="preserve"> PAGEREF _Toc253835277 \h </w:instrText>
             </w:r>
             <w:r>
               <w:rPr>
@@ -2982,7 +2979,7 @@
               <w:szCs w:val="22"/>
             </w:rPr>
           </w:pPr>
-          <w:hyperlink w:anchor="_Toc253824191" w:history="1">
+          <w:hyperlink w:anchor="_Toc253835278" w:history="1">
             <w:r>
               <w:rPr>
                 <w:rStyle w:val="Hyperlink"/>
@@ -3010,7 +3007,7 @@
                 <w:noProof/>
                 <w:webHidden/>
               </w:rPr>
-              <w:instrText xml:space="preserve"> PAGEREF _Toc253824191 \h </w:instrText>
+              <w:instrText xml:space="preserve"> PAGEREF _Toc253835278 \h </w:instrText>
             </w:r>
             <w:r>
               <w:rPr>
@@ -3054,7 +3051,7 @@
               <w:szCs w:val="22"/>
             </w:rPr>
           </w:pPr>
-          <w:hyperlink w:anchor="_Toc253824192" w:history="1">
+          <w:hyperlink w:anchor="_Toc253835279" w:history="1">
             <w:r>
               <w:rPr>
                 <w:rStyle w:val="Hyperlink"/>
@@ -3082,7 +3079,7 @@
                 <w:noProof/>
                 <w:webHidden/>
               </w:rPr>
-              <w:instrText xml:space="preserve"> PAGEREF _Toc253824192 \h </w:instrText>
+              <w:instrText xml:space="preserve"> PAGEREF _Toc253835279 \h </w:instrText>
             </w:r>
             <w:r>
               <w:rPr>
@@ -3126,7 +3123,7 @@
               <w:szCs w:val="22"/>
             </w:rPr>
           </w:pPr>
-          <w:hyperlink w:anchor="_Toc253824193" w:history="1">
+          <w:hyperlink w:anchor="_Toc253835280" w:history="1">
             <w:r>
               <w:rPr>
                 <w:rStyle w:val="Hyperlink"/>
@@ -3154,7 +3151,7 @@
                 <w:noProof/>
                 <w:webHidden/>
               </w:rPr>
-              <w:instrText xml:space="preserve"> PAGEREF _Toc253824193 \h </w:instrText>
+              <w:instrText xml:space="preserve"> PAGEREF _Toc253835280 \h </w:instrText>
             </w:r>
             <w:r>
               <w:rPr>
@@ -3198,7 +3195,7 @@
               <w:szCs w:val="22"/>
             </w:rPr>
           </w:pPr>
-          <w:hyperlink w:anchor="_Toc253824194" w:history="1">
+          <w:hyperlink w:anchor="_Toc253835281" w:history="1">
             <w:r>
               <w:rPr>
                 <w:rStyle w:val="Hyperlink"/>
@@ -3226,7 +3223,7 @@
                 <w:noProof/>
                 <w:webHidden/>
               </w:rPr>
-              <w:instrText xml:space="preserve"> PAGEREF _Toc253824194 \h </w:instrText>
+              <w:instrText xml:space="preserve"> PAGEREF _Toc253835281 \h </w:instrText>
             </w:r>
             <w:r>
               <w:rPr>
@@ -3270,7 +3267,7 @@
               <w:szCs w:val="22"/>
             </w:rPr>
           </w:pPr>
-          <w:hyperlink w:anchor="_Toc253824195" w:history="1">
+          <w:hyperlink w:anchor="_Toc253835282" w:history="1">
             <w:r>
               <w:rPr>
                 <w:rStyle w:val="Hyperlink"/>
@@ -3298,7 +3295,7 @@
                 <w:noProof/>
                 <w:webHidden/>
               </w:rPr>
-              <w:instrText xml:space="preserve"> PAGEREF _Toc253824195 \h </w:instrText>
+              <w:instrText xml:space="preserve"> PAGEREF _Toc253835282 \h </w:instrText>
             </w:r>
             <w:r>
               <w:rPr>
@@ -3342,7 +3339,7 @@
               <w:szCs w:val="22"/>
             </w:rPr>
           </w:pPr>
-          <w:hyperlink w:anchor="_Toc253824196" w:history="1">
+          <w:hyperlink w:anchor="_Toc253835283" w:history="1">
             <w:r>
               <w:rPr>
                 <w:rStyle w:val="Hyperlink"/>
@@ -3370,7 +3367,7 @@
                 <w:noProof/>
                 <w:webHidden/>
               </w:rPr>
-              <w:instrText xml:space="preserve"> PAGEREF _Toc253824196 \h </w:instrText>
+              <w:instrText xml:space="preserve"> PAGEREF _Toc253835283 \h </w:instrText>
             </w:r>
             <w:r>
               <w:rPr>
@@ -3414,7 +3411,7 @@
               <w:szCs w:val="22"/>
             </w:rPr>
           </w:pPr>
-          <w:hyperlink w:anchor="_Toc253824197" w:history="1">
+          <w:hyperlink w:anchor="_Toc253835284" w:history="1">
             <w:r>
               <w:rPr>
                 <w:rStyle w:val="Hyperlink"/>
@@ -3442,7 +3439,7 @@
                 <w:noProof/>
                 <w:webHidden/>
               </w:rPr>
-              <w:instrText xml:space="preserve"> PAGEREF _Toc253824197 \h </w:instrText>
+              <w:instrText xml:space="preserve"> PAGEREF _Toc253835284 \h </w:instrText>
             </w:r>
             <w:r>
               <w:rPr>
@@ -3486,7 +3483,7 @@
               <w:szCs w:val="22"/>
             </w:rPr>
           </w:pPr>
-          <w:hyperlink w:anchor="_Toc253824198" w:history="1">
+          <w:hyperlink w:anchor="_Toc253835285" w:history="1">
             <w:r>
               <w:rPr>
                 <w:rStyle w:val="Hyperlink"/>
@@ -3514,7 +3511,7 @@
                 <w:noProof/>
                 <w:webHidden/>
               </w:rPr>
-              <w:instrText xml:space="preserve"> PAGEREF _Toc253824198 \h </w:instrText>
+              <w:instrText xml:space="preserve"> PAGEREF _Toc253835285 \h </w:instrText>
             </w:r>
             <w:r>
               <w:rPr>
@@ -3558,7 +3555,7 @@
               <w:szCs w:val="22"/>
             </w:rPr>
           </w:pPr>
-          <w:hyperlink w:anchor="_Toc253824199" w:history="1">
+          <w:hyperlink w:anchor="_Toc253835286" w:history="1">
             <w:r>
               <w:rPr>
                 <w:rStyle w:val="Hyperlink"/>
@@ -3586,7 +3583,7 @@
                 <w:noProof/>
                 <w:webHidden/>
               </w:rPr>
-              <w:instrText xml:space="preserve"> PAGEREF _Toc253824199 \h </w:instrText>
+              <w:instrText xml:space="preserve"> PAGEREF _Toc253835286 \h </w:instrText>
             </w:r>
             <w:r>
               <w:rPr>
@@ -3630,7 +3627,7 @@
               <w:szCs w:val="22"/>
             </w:rPr>
           </w:pPr>
-          <w:hyperlink w:anchor="_Toc253824200" w:history="1">
+          <w:hyperlink w:anchor="_Toc253835287" w:history="1">
             <w:r>
               <w:rPr>
                 <w:rStyle w:val="Hyperlink"/>
@@ -3658,7 +3655,7 @@
                 <w:noProof/>
                 <w:webHidden/>
               </w:rPr>
-              <w:instrText xml:space="preserve"> PAGEREF _Toc253824200 \h </w:instrText>
+              <w:instrText xml:space="preserve"> PAGEREF _Toc253835287 \h </w:instrText>
             </w:r>
             <w:r>
               <w:rPr>
@@ -3702,7 +3699,7 @@
               <w:szCs w:val="22"/>
             </w:rPr>
           </w:pPr>
-          <w:hyperlink w:anchor="_Toc253824201" w:history="1">
+          <w:hyperlink w:anchor="_Toc253835288" w:history="1">
             <w:r>
               <w:rPr>
                 <w:rStyle w:val="Hyperlink"/>
@@ -3730,7 +3727,7 @@
                 <w:noProof/>
                 <w:webHidden/>
               </w:rPr>
-              <w:instrText xml:space="preserve"> PAGEREF _Toc253824201 \h </w:instrText>
+              <w:instrText xml:space="preserve"> PAGEREF _Toc253835288 \h </w:instrText>
             </w:r>
             <w:r>
               <w:rPr>
@@ -3774,7 +3771,7 @@
               <w:szCs w:val="22"/>
             </w:rPr>
           </w:pPr>
-          <w:hyperlink w:anchor="_Toc253824202" w:history="1">
+          <w:hyperlink w:anchor="_Toc253835289" w:history="1">
             <w:r>
               <w:rPr>
                 <w:rStyle w:val="Hyperlink"/>
@@ -3802,7 +3799,7 @@
                 <w:noProof/>
                 <w:webHidden/>
               </w:rPr>
-              <w:instrText xml:space="preserve"> PAGEREF _Toc253824202 \h </w:instrText>
+              <w:instrText xml:space="preserve"> PAGEREF _Toc253835289 \h </w:instrText>
             </w:r>
             <w:r>
               <w:rPr>
@@ -3846,7 +3843,7 @@
               <w:szCs w:val="22"/>
             </w:rPr>
           </w:pPr>
-          <w:hyperlink w:anchor="_Toc253824203" w:history="1">
+          <w:hyperlink w:anchor="_Toc253835290" w:history="1">
             <w:r>
               <w:rPr>
                 <w:rStyle w:val="Hyperlink"/>
@@ -3874,7 +3871,7 @@
                 <w:noProof/>
                 <w:webHidden/>
               </w:rPr>
-              <w:instrText xml:space="preserve"> PAGEREF _Toc253824203 \h </w:instrText>
+              <w:instrText xml:space="preserve"> PAGEREF _Toc253835290 \h </w:instrText>
             </w:r>
             <w:r>
               <w:rPr>
@@ -3918,7 +3915,7 @@
               <w:szCs w:val="22"/>
             </w:rPr>
           </w:pPr>
-          <w:hyperlink w:anchor="_Toc253824204" w:history="1">
+          <w:hyperlink w:anchor="_Toc253835291" w:history="1">
             <w:r>
               <w:rPr>
                 <w:rStyle w:val="Hyperlink"/>
@@ -3946,7 +3943,7 @@
                 <w:noProof/>
                 <w:webHidden/>
               </w:rPr>
-              <w:instrText xml:space="preserve"> PAGEREF _Toc253824204 \h </w:instrText>
+              <w:instrText xml:space="preserve"> PAGEREF _Toc253835291 \h </w:instrText>
             </w:r>
             <w:r>
               <w:rPr>
@@ -3990,7 +3987,7 @@
               <w:szCs w:val="22"/>
             </w:rPr>
           </w:pPr>
-          <w:hyperlink w:anchor="_Toc253824205" w:history="1">
+          <w:hyperlink w:anchor="_Toc253835292" w:history="1">
             <w:r>
               <w:rPr>
                 <w:rStyle w:val="Hyperlink"/>
@@ -4018,7 +4015,7 @@
                 <w:noProof/>
                 <w:webHidden/>
               </w:rPr>
-              <w:instrText xml:space="preserve"> PAGEREF _Toc253824205 \h </w:instrText>
+              <w:instrText xml:space="preserve"> PAGEREF _Toc253835292 \h </w:instrText>
             </w:r>
             <w:r>
               <w:rPr>
@@ -4062,7 +4059,7 @@
               <w:szCs w:val="22"/>
             </w:rPr>
           </w:pPr>
-          <w:hyperlink w:anchor="_Toc253824206" w:history="1">
+          <w:hyperlink w:anchor="_Toc253835293" w:history="1">
             <w:r>
               <w:rPr>
                 <w:rStyle w:val="Hyperlink"/>
@@ -4090,7 +4087,7 @@
                 <w:noProof/>
                 <w:webHidden/>
               </w:rPr>
-              <w:instrText xml:space="preserve"> PAGEREF _Toc253824206 \h </w:instrText>
+              <w:instrText xml:space="preserve"> PAGEREF _Toc253835293 \h </w:instrText>
             </w:r>
             <w:r>
               <w:rPr>
@@ -4134,7 +4131,7 @@
               <w:szCs w:val="22"/>
             </w:rPr>
           </w:pPr>
-          <w:hyperlink w:anchor="_Toc253824207" w:history="1">
+          <w:hyperlink w:anchor="_Toc253835294" w:history="1">
             <w:r>
               <w:rPr>
                 <w:rStyle w:val="Hyperlink"/>
@@ -4162,7 +4159,7 @@
                 <w:noProof/>
                 <w:webHidden/>
               </w:rPr>
-              <w:instrText xml:space="preserve"> PAGEREF _Toc253824207 \h </w:instrText>
+              <w:instrText xml:space="preserve"> PAGEREF _Toc253835294 \h </w:instrText>
             </w:r>
             <w:r>
               <w:rPr>
@@ -4206,7 +4203,7 @@
               <w:szCs w:val="22"/>
             </w:rPr>
           </w:pPr>
-          <w:hyperlink w:anchor="_Toc253824208" w:history="1">
+          <w:hyperlink w:anchor="_Toc253835295" w:history="1">
             <w:r>
               <w:rPr>
                 <w:rStyle w:val="Hyperlink"/>
@@ -4234,7 +4231,7 @@
                 <w:noProof/>
                 <w:webHidden/>
               </w:rPr>
-              <w:instrText xml:space="preserve"> PAGEREF _Toc253824208 \h </w:instrText>
+              <w:instrText xml:space="preserve"> PAGEREF _Toc253835295 \h </w:instrText>
             </w:r>
             <w:r>
               <w:rPr>
@@ -4278,7 +4275,7 @@
               <w:szCs w:val="22"/>
             </w:rPr>
           </w:pPr>
-          <w:hyperlink w:anchor="_Toc253824209" w:history="1">
+          <w:hyperlink w:anchor="_Toc253835296" w:history="1">
             <w:r>
               <w:rPr>
                 <w:rStyle w:val="Hyperlink"/>
@@ -4306,7 +4303,7 @@
                 <w:noProof/>
                 <w:webHidden/>
               </w:rPr>
-              <w:instrText xml:space="preserve"> PAGEREF _Toc253824209 \h </w:instrText>
+              <w:instrText xml:space="preserve"> PAGEREF _Toc253835296 \h </w:instrText>
             </w:r>
             <w:r>
               <w:rPr>
@@ -4350,7 +4347,7 @@
               <w:szCs w:val="22"/>
             </w:rPr>
           </w:pPr>
-          <w:hyperlink w:anchor="_Toc253824210" w:history="1">
+          <w:hyperlink w:anchor="_Toc253835297" w:history="1">
             <w:r>
               <w:rPr>
                 <w:rStyle w:val="Hyperlink"/>
@@ -4378,7 +4375,7 @@
                 <w:noProof/>
                 <w:webHidden/>
               </w:rPr>
-              <w:instrText xml:space="preserve"> PAGEREF _Toc253824210 \h </w:instrText>
+              <w:instrText xml:space="preserve"> PAGEREF _Toc253835297 \h </w:instrText>
             </w:r>
             <w:r>
               <w:rPr>
@@ -4422,7 +4419,7 @@
               <w:szCs w:val="22"/>
             </w:rPr>
           </w:pPr>
-          <w:hyperlink w:anchor="_Toc253824211" w:history="1">
+          <w:hyperlink w:anchor="_Toc253835298" w:history="1">
             <w:r>
               <w:rPr>
                 <w:rStyle w:val="Hyperlink"/>
@@ -4450,7 +4447,7 @@
                 <w:noProof/>
                 <w:webHidden/>
               </w:rPr>
-              <w:instrText xml:space="preserve"> PAGEREF _Toc253824211 \h </w:instrText>
+              <w:instrText xml:space="preserve"> PAGEREF _Toc253835298 \h </w:instrText>
             </w:r>
             <w:r>
               <w:rPr>
@@ -4494,7 +4491,7 @@
               <w:szCs w:val="22"/>
             </w:rPr>
           </w:pPr>
-          <w:hyperlink w:anchor="_Toc253824212" w:history="1">
+          <w:hyperlink w:anchor="_Toc253835299" w:history="1">
             <w:r>
               <w:rPr>
                 <w:rStyle w:val="Hyperlink"/>
@@ -4522,7 +4519,7 @@
                 <w:noProof/>
                 <w:webHidden/>
               </w:rPr>
-              <w:instrText xml:space="preserve"> PAGEREF _Toc253824212 \h </w:instrText>
+              <w:instrText xml:space="preserve"> PAGEREF _Toc253835299 \h </w:instrText>
             </w:r>
             <w:r>
               <w:rPr>
@@ -4566,7 +4563,7 @@
               <w:szCs w:val="22"/>
             </w:rPr>
           </w:pPr>
-          <w:hyperlink w:anchor="_Toc253824213" w:history="1">
+          <w:hyperlink w:anchor="_Toc253835300" w:history="1">
             <w:r>
               <w:rPr>
                 <w:rStyle w:val="Hyperlink"/>
@@ -4594,7 +4591,7 @@
                 <w:noProof/>
                 <w:webHidden/>
               </w:rPr>
-              <w:instrText xml:space="preserve"> PAGEREF _Toc253824213 \h </w:instrText>
+              <w:instrText xml:space="preserve"> PAGEREF _Toc253835300 \h </w:instrText>
             </w:r>
             <w:r>
               <w:rPr>
@@ -4638,7 +4635,7 @@
               <w:szCs w:val="22"/>
             </w:rPr>
           </w:pPr>
-          <w:hyperlink w:anchor="_Toc253824214" w:history="1">
+          <w:hyperlink w:anchor="_Toc253835301" w:history="1">
             <w:r>
               <w:rPr>
                 <w:rStyle w:val="Hyperlink"/>
@@ -4666,7 +4663,7 @@
                 <w:noProof/>
                 <w:webHidden/>
               </w:rPr>
-              <w:instrText xml:space="preserve"> PAGEREF _Toc253824214 \h </w:instrText>
+              <w:instrText xml:space="preserve"> PAGEREF _Toc253835301 \h </w:instrText>
             </w:r>
             <w:r>
               <w:rPr>
@@ -4710,7 +4707,7 @@
               <w:szCs w:val="22"/>
             </w:rPr>
           </w:pPr>
-          <w:hyperlink w:anchor="_Toc253824215" w:history="1">
+          <w:hyperlink w:anchor="_Toc253835302" w:history="1">
             <w:r>
               <w:rPr>
                 <w:rStyle w:val="Hyperlink"/>
@@ -4738,7 +4735,7 @@
                 <w:noProof/>
                 <w:webHidden/>
               </w:rPr>
-              <w:instrText xml:space="preserve"> PAGEREF _Toc253824215 \h </w:instrText>
+              <w:instrText xml:space="preserve"> PAGEREF _Toc253835302 \h </w:instrText>
             </w:r>
             <w:r>
               <w:rPr>
@@ -4782,7 +4779,7 @@
               <w:szCs w:val="22"/>
             </w:rPr>
           </w:pPr>
-          <w:hyperlink w:anchor="_Toc253824216" w:history="1">
+          <w:hyperlink w:anchor="_Toc253835303" w:history="1">
             <w:r>
               <w:rPr>
                 <w:rStyle w:val="Hyperlink"/>
@@ -4810,7 +4807,7 @@
                 <w:noProof/>
                 <w:webHidden/>
               </w:rPr>
-              <w:instrText xml:space="preserve"> PAGEREF _Toc253824216 \h </w:instrText>
+              <w:instrText xml:space="preserve"> PAGEREF _Toc253835303 \h </w:instrText>
             </w:r>
             <w:r>
               <w:rPr>
@@ -4854,7 +4851,7 @@
               <w:szCs w:val="22"/>
             </w:rPr>
           </w:pPr>
-          <w:hyperlink w:anchor="_Toc253824217" w:history="1">
+          <w:hyperlink w:anchor="_Toc253835304" w:history="1">
             <w:r>
               <w:rPr>
                 <w:rStyle w:val="Hyperlink"/>
@@ -4882,7 +4879,7 @@
                 <w:noProof/>
                 <w:webHidden/>
               </w:rPr>
-              <w:instrText xml:space="preserve"> PAGEREF _Toc253824217 \h </w:instrText>
+              <w:instrText xml:space="preserve"> PAGEREF _Toc253835304 \h </w:instrText>
             </w:r>
             <w:r>
               <w:rPr>
@@ -4926,7 +4923,7 @@
               <w:szCs w:val="22"/>
             </w:rPr>
           </w:pPr>
-          <w:hyperlink w:anchor="_Toc253824218" w:history="1">
+          <w:hyperlink w:anchor="_Toc253835305" w:history="1">
             <w:r>
               <w:rPr>
                 <w:rStyle w:val="Hyperlink"/>
@@ -4954,7 +4951,7 @@
                 <w:noProof/>
                 <w:webHidden/>
               </w:rPr>
-              <w:instrText xml:space="preserve"> PAGEREF _Toc253824218 \h </w:instrText>
+              <w:instrText xml:space="preserve"> PAGEREF _Toc253835305 \h </w:instrText>
             </w:r>
             <w:r>
               <w:rPr>
@@ -4998,7 +4995,7 @@
               <w:szCs w:val="22"/>
             </w:rPr>
           </w:pPr>
-          <w:hyperlink w:anchor="_Toc253824219" w:history="1">
+          <w:hyperlink w:anchor="_Toc253835306" w:history="1">
             <w:r>
               <w:rPr>
                 <w:rStyle w:val="Hyperlink"/>
@@ -5026,7 +5023,7 @@
                 <w:noProof/>
                 <w:webHidden/>
               </w:rPr>
-              <w:instrText xml:space="preserve"> PAGEREF _Toc253824219 \h </w:instrText>
+              <w:instrText xml:space="preserve"> PAGEREF _Toc253835306 \h </w:instrText>
             </w:r>
             <w:r>
               <w:rPr>
@@ -5070,7 +5067,7 @@
               <w:szCs w:val="22"/>
             </w:rPr>
           </w:pPr>
-          <w:hyperlink w:anchor="_Toc253824220" w:history="1">
+          <w:hyperlink w:anchor="_Toc253835307" w:history="1">
             <w:r>
               <w:rPr>
                 <w:rStyle w:val="Hyperlink"/>
@@ -5098,7 +5095,7 @@
                 <w:noProof/>
                 <w:webHidden/>
               </w:rPr>
-              <w:instrText xml:space="preserve"> PAGEREF _Toc253824220 \h </w:instrText>
+              <w:instrText xml:space="preserve"> PAGEREF _Toc253835307 \h </w:instrText>
             </w:r>
             <w:r>
               <w:rPr>
@@ -5142,7 +5139,7 @@
               <w:szCs w:val="22"/>
             </w:rPr>
           </w:pPr>
-          <w:hyperlink w:anchor="_Toc253824221" w:history="1">
+          <w:hyperlink w:anchor="_Toc253835308" w:history="1">
             <w:r>
               <w:rPr>
                 <w:rStyle w:val="Hyperlink"/>
@@ -5170,7 +5167,7 @@
                 <w:noProof/>
                 <w:webHidden/>
               </w:rPr>
-              <w:instrText xml:space="preserve"> PAGEREF _Toc253824221 \h </w:instrText>
+              <w:instrText xml:space="preserve"> PAGEREF _Toc253835308 \h </w:instrText>
             </w:r>
             <w:r>
               <w:rPr>
@@ -5214,7 +5211,7 @@
               <w:szCs w:val="22"/>
             </w:rPr>
           </w:pPr>
-          <w:hyperlink w:anchor="_Toc253824222" w:history="1">
+          <w:hyperlink w:anchor="_Toc253835309" w:history="1">
             <w:r>
               <w:rPr>
                 <w:rStyle w:val="Hyperlink"/>
@@ -5242,7 +5239,7 @@
                 <w:noProof/>
                 <w:webHidden/>
               </w:rPr>
-              <w:instrText xml:space="preserve"> PAGEREF _Toc253824222 \h </w:instrText>
+              <w:instrText xml:space="preserve"> PAGEREF _Toc253835309 \h </w:instrText>
             </w:r>
             <w:r>
               <w:rPr>
@@ -5286,7 +5283,7 @@
               <w:szCs w:val="22"/>
             </w:rPr>
           </w:pPr>
-          <w:hyperlink w:anchor="_Toc253824223" w:history="1">
+          <w:hyperlink w:anchor="_Toc253835310" w:history="1">
             <w:r>
               <w:rPr>
                 <w:rStyle w:val="Hyperlink"/>
@@ -5314,7 +5311,7 @@
                 <w:noProof/>
                 <w:webHidden/>
               </w:rPr>
-              <w:instrText xml:space="preserve"> PAGEREF _Toc253824223 \h </w:instrText>
+              <w:instrText xml:space="preserve"> PAGEREF _Toc253835310 \h </w:instrText>
             </w:r>
             <w:r>
               <w:rPr>
@@ -5358,7 +5355,7 @@
               <w:szCs w:val="22"/>
             </w:rPr>
           </w:pPr>
-          <w:hyperlink w:anchor="_Toc253824224" w:history="1">
+          <w:hyperlink w:anchor="_Toc253835311" w:history="1">
             <w:r>
               <w:rPr>
                 <w:rStyle w:val="Hyperlink"/>
@@ -5386,7 +5383,7 @@
                 <w:noProof/>
                 <w:webHidden/>
               </w:rPr>
-              <w:instrText xml:space="preserve"> PAGEREF _Toc253824224 \h </w:instrText>
+              <w:instrText xml:space="preserve"> PAGEREF _Toc253835311 \h </w:instrText>
             </w:r>
             <w:r>
               <w:rPr>
@@ -5430,7 +5427,7 @@
               <w:szCs w:val="22"/>
             </w:rPr>
           </w:pPr>
-          <w:hyperlink w:anchor="_Toc253824225" w:history="1">
+          <w:hyperlink w:anchor="_Toc253835312" w:history="1">
             <w:r>
               <w:rPr>
                 <w:rStyle w:val="Hyperlink"/>
@@ -5458,7 +5455,7 @@
                 <w:noProof/>
                 <w:webHidden/>
               </w:rPr>
-              <w:instrText xml:space="preserve"> PAGEREF _Toc253824225 \h </w:instrText>
+              <w:instrText xml:space="preserve"> PAGEREF _Toc253835312 \h </w:instrText>
             </w:r>
             <w:r>
               <w:rPr>
@@ -5502,7 +5499,7 @@
               <w:szCs w:val="22"/>
             </w:rPr>
           </w:pPr>
-          <w:hyperlink w:anchor="_Toc253824226" w:history="1">
+          <w:hyperlink w:anchor="_Toc253835313" w:history="1">
             <w:r>
               <w:rPr>
                 <w:rStyle w:val="Hyperlink"/>
@@ -5530,7 +5527,7 @@
                 <w:noProof/>
                 <w:webHidden/>
               </w:rPr>
-              <w:instrText xml:space="preserve"> PAGEREF _Toc253824226 \h </w:instrText>
+              <w:instrText xml:space="preserve"> PAGEREF _Toc253835313 \h </w:instrText>
             </w:r>
             <w:r>
               <w:rPr>
@@ -5574,7 +5571,7 @@
               <w:szCs w:val="22"/>
             </w:rPr>
           </w:pPr>
-          <w:hyperlink w:anchor="_Toc253824227" w:history="1">
+          <w:hyperlink w:anchor="_Toc253835314" w:history="1">
             <w:r>
               <w:rPr>
                 <w:rStyle w:val="Hyperlink"/>
@@ -5602,7 +5599,7 @@
                 <w:noProof/>
                 <w:webHidden/>
               </w:rPr>
-              <w:instrText xml:space="preserve"> PAGEREF _Toc253824227 \h </w:instrText>
+              <w:instrText xml:space="preserve"> PAGEREF _Toc253835314 \h </w:instrText>
             </w:r>
             <w:r>
               <w:rPr>
@@ -5646,7 +5643,7 @@
               <w:szCs w:val="22"/>
             </w:rPr>
           </w:pPr>
-          <w:hyperlink w:anchor="_Toc253824228" w:history="1">
+          <w:hyperlink w:anchor="_Toc253835315" w:history="1">
             <w:r>
               <w:rPr>
                 <w:rStyle w:val="Hyperlink"/>
@@ -5674,7 +5671,7 @@
                 <w:noProof/>
                 <w:webHidden/>
               </w:rPr>
-              <w:instrText xml:space="preserve"> PAGEREF _Toc253824228 \h </w:instrText>
+              <w:instrText xml:space="preserve"> PAGEREF _Toc253835315 \h </w:instrText>
             </w:r>
             <w:r>
               <w:rPr>
@@ -5718,7 +5715,7 @@
               <w:szCs w:val="22"/>
             </w:rPr>
           </w:pPr>
-          <w:hyperlink w:anchor="_Toc253824229" w:history="1">
+          <w:hyperlink w:anchor="_Toc253835316" w:history="1">
             <w:r>
               <w:rPr>
                 <w:rStyle w:val="Hyperlink"/>
@@ -5746,7 +5743,7 @@
                 <w:noProof/>
                 <w:webHidden/>
               </w:rPr>
-              <w:instrText xml:space="preserve"> PAGEREF _Toc253824229 \h </w:instrText>
+              <w:instrText xml:space="preserve"> PAGEREF _Toc253835316 \h </w:instrText>
             </w:r>
             <w:r>
               <w:rPr>
@@ -5790,7 +5787,7 @@
               <w:szCs w:val="22"/>
             </w:rPr>
           </w:pPr>
-          <w:hyperlink w:anchor="_Toc253824230" w:history="1">
+          <w:hyperlink w:anchor="_Toc253835317" w:history="1">
             <w:r>
               <w:rPr>
                 <w:rStyle w:val="Hyperlink"/>
@@ -5818,7 +5815,7 @@
                 <w:noProof/>
                 <w:webHidden/>
               </w:rPr>
-              <w:instrText xml:space="preserve"> PAGEREF _Toc253824230 \h </w:instrText>
+              <w:instrText xml:space="preserve"> PAGEREF _Toc253835317 \h </w:instrText>
             </w:r>
             <w:r>
               <w:rPr>
@@ -5862,7 +5859,7 @@
               <w:szCs w:val="22"/>
             </w:rPr>
           </w:pPr>
-          <w:hyperlink w:anchor="_Toc253824231" w:history="1">
+          <w:hyperlink w:anchor="_Toc253835318" w:history="1">
             <w:r>
               <w:rPr>
                 <w:rStyle w:val="Hyperlink"/>
@@ -5890,7 +5887,7 @@
                 <w:noProof/>
                 <w:webHidden/>
               </w:rPr>
-              <w:instrText xml:space="preserve"> PAGEREF _Toc253824231 \h </w:instrText>
+              <w:instrText xml:space="preserve"> PAGEREF _Toc253835318 \h </w:instrText>
             </w:r>
             <w:r>
               <w:rPr>
@@ -5934,7 +5931,7 @@
               <w:szCs w:val="22"/>
             </w:rPr>
           </w:pPr>
-          <w:hyperlink w:anchor="_Toc253824232" w:history="1">
+          <w:hyperlink w:anchor="_Toc253835319" w:history="1">
             <w:r>
               <w:rPr>
                 <w:rStyle w:val="Hyperlink"/>
@@ -5962,7 +5959,7 @@
                 <w:noProof/>
                 <w:webHidden/>
               </w:rPr>
-              <w:instrText xml:space="preserve"> PAGEREF _Toc253824232 \h </w:instrText>
+              <w:instrText xml:space="preserve"> PAGEREF _Toc253835319 \h </w:instrText>
             </w:r>
             <w:r>
               <w:rPr>
@@ -6006,7 +6003,7 @@
               <w:szCs w:val="22"/>
             </w:rPr>
           </w:pPr>
-          <w:hyperlink w:anchor="_Toc253824233" w:history="1">
+          <w:hyperlink w:anchor="_Toc253835320" w:history="1">
             <w:r>
               <w:rPr>
                 <w:rStyle w:val="Hyperlink"/>
@@ -6034,7 +6031,7 @@
                 <w:noProof/>
                 <w:webHidden/>
               </w:rPr>
-              <w:instrText xml:space="preserve"> PAGEREF _Toc253824233 \h </w:instrText>
+              <w:instrText xml:space="preserve"> PAGEREF _Toc253835320 \h </w:instrText>
             </w:r>
             <w:r>
               <w:rPr>
@@ -6078,7 +6075,7 @@
               <w:szCs w:val="22"/>
             </w:rPr>
           </w:pPr>
-          <w:hyperlink w:anchor="_Toc253824234" w:history="1">
+          <w:hyperlink w:anchor="_Toc253835321" w:history="1">
             <w:r>
               <w:rPr>
                 <w:rStyle w:val="Hyperlink"/>
@@ -6106,7 +6103,7 @@
                 <w:noProof/>
                 <w:webHidden/>
               </w:rPr>
-              <w:instrText xml:space="preserve"> PAGEREF _Toc253824234 \h </w:instrText>
+              <w:instrText xml:space="preserve"> PAGEREF _Toc253835321 \h </w:instrText>
             </w:r>
             <w:r>
               <w:rPr>
@@ -6150,7 +6147,7 @@
               <w:szCs w:val="22"/>
             </w:rPr>
           </w:pPr>
-          <w:hyperlink w:anchor="_Toc253824235" w:history="1">
+          <w:hyperlink w:anchor="_Toc253835322" w:history="1">
             <w:r>
               <w:rPr>
                 <w:rStyle w:val="Hyperlink"/>
@@ -6178,7 +6175,7 @@
                 <w:noProof/>
                 <w:webHidden/>
               </w:rPr>
-              <w:instrText xml:space="preserve"> PAGEREF _Toc253824235 \h </w:instrText>
+              <w:instrText xml:space="preserve"> PAGEREF _Toc253835322 \h </w:instrText>
             </w:r>
             <w:r>
               <w:rPr>
@@ -6222,7 +6219,7 @@
               <w:szCs w:val="22"/>
             </w:rPr>
           </w:pPr>
-          <w:hyperlink w:anchor="_Toc253824236" w:history="1">
+          <w:hyperlink w:anchor="_Toc253835323" w:history="1">
             <w:r>
               <w:rPr>
                 <w:rStyle w:val="Hyperlink"/>
@@ -6250,7 +6247,7 @@
                 <w:noProof/>
                 <w:webHidden/>
               </w:rPr>
-              <w:instrText xml:space="preserve"> PAGEREF _Toc253824236 \h </w:instrText>
+              <w:instrText xml:space="preserve"> PAGEREF _Toc253835323 \h </w:instrText>
             </w:r>
             <w:r>
               <w:rPr>
@@ -6294,7 +6291,7 @@
               <w:szCs w:val="22"/>
             </w:rPr>
           </w:pPr>
-          <w:hyperlink w:anchor="_Toc253824237" w:history="1">
+          <w:hyperlink w:anchor="_Toc253835324" w:history="1">
             <w:r>
               <w:rPr>
                 <w:rStyle w:val="Hyperlink"/>
@@ -6322,7 +6319,7 @@
                 <w:noProof/>
                 <w:webHidden/>
               </w:rPr>
-              <w:instrText xml:space="preserve"> PAGEREF _Toc253824237 \h </w:instrText>
+              <w:instrText xml:space="preserve"> PAGEREF _Toc253835324 \h </w:instrText>
             </w:r>
             <w:r>
               <w:rPr>
@@ -6366,7 +6363,7 @@
               <w:szCs w:val="22"/>
             </w:rPr>
           </w:pPr>
-          <w:hyperlink w:anchor="_Toc253824238" w:history="1">
+          <w:hyperlink w:anchor="_Toc253835325" w:history="1">
             <w:r>
               <w:rPr>
                 <w:rStyle w:val="Hyperlink"/>
@@ -6394,7 +6391,7 @@
                 <w:noProof/>
                 <w:webHidden/>
               </w:rPr>
-              <w:instrText xml:space="preserve"> PAGEREF _Toc253824238 \h </w:instrText>
+              <w:instrText xml:space="preserve"> PAGEREF _Toc253835325 \h </w:instrText>
             </w:r>
             <w:r>
               <w:rPr>
@@ -6438,7 +6435,7 @@
               <w:szCs w:val="22"/>
             </w:rPr>
           </w:pPr>
-          <w:hyperlink w:anchor="_Toc253824239" w:history="1">
+          <w:hyperlink w:anchor="_Toc253835326" w:history="1">
             <w:r>
               <w:rPr>
                 <w:rStyle w:val="Hyperlink"/>
@@ -6466,7 +6463,7 @@
                 <w:noProof/>
                 <w:webHidden/>
               </w:rPr>
-              <w:instrText xml:space="preserve"> PAGEREF _Toc253824239 \h </w:instrText>
+              <w:instrText xml:space="preserve"> PAGEREF _Toc253835326 \h </w:instrText>
             </w:r>
             <w:r>
               <w:rPr>
@@ -6510,7 +6507,7 @@
               <w:szCs w:val="22"/>
             </w:rPr>
           </w:pPr>
-          <w:hyperlink w:anchor="_Toc253824240" w:history="1">
+          <w:hyperlink w:anchor="_Toc253835327" w:history="1">
             <w:r>
               <w:rPr>
                 <w:rStyle w:val="Hyperlink"/>
@@ -6538,7 +6535,7 @@
                 <w:noProof/>
                 <w:webHidden/>
               </w:rPr>
-              <w:instrText xml:space="preserve"> PAGEREF _Toc253824240 \h </w:instrText>
+              <w:instrText xml:space="preserve"> PAGEREF _Toc253835327 \h </w:instrText>
             </w:r>
             <w:r>
               <w:rPr>
@@ -6582,7 +6579,7 @@
               <w:szCs w:val="22"/>
             </w:rPr>
           </w:pPr>
-          <w:hyperlink w:anchor="_Toc253824241" w:history="1">
+          <w:hyperlink w:anchor="_Toc253835328" w:history="1">
             <w:r>
               <w:rPr>
                 <w:rStyle w:val="Hyperlink"/>
@@ -6610,7 +6607,7 @@
                 <w:noProof/>
                 <w:webHidden/>
               </w:rPr>
-              <w:instrText xml:space="preserve"> PAGEREF _Toc253824241 \h </w:instrText>
+              <w:instrText xml:space="preserve"> PAGEREF _Toc253835328 \h </w:instrText>
             </w:r>
             <w:r>
               <w:rPr>
@@ -6654,7 +6651,7 @@
               <w:szCs w:val="22"/>
             </w:rPr>
           </w:pPr>
-          <w:hyperlink w:anchor="_Toc253824242" w:history="1">
+          <w:hyperlink w:anchor="_Toc253835329" w:history="1">
             <w:r>
               <w:rPr>
                 <w:rStyle w:val="Hyperlink"/>
@@ -6682,7 +6679,7 @@
                 <w:noProof/>
                 <w:webHidden/>
               </w:rPr>
-              <w:instrText xml:space="preserve"> PAGEREF _Toc253824242 \h </w:instrText>
+              <w:instrText xml:space="preserve"> PAGEREF _Toc253835329 \h </w:instrText>
             </w:r>
             <w:r>
               <w:rPr>
@@ -6726,7 +6723,7 @@
               <w:szCs w:val="22"/>
             </w:rPr>
           </w:pPr>
-          <w:hyperlink w:anchor="_Toc253824243" w:history="1">
+          <w:hyperlink w:anchor="_Toc253835330" w:history="1">
             <w:r>
               <w:rPr>
                 <w:rStyle w:val="Hyperlink"/>
@@ -6754,7 +6751,7 @@
                 <w:noProof/>
                 <w:webHidden/>
               </w:rPr>
-              <w:instrText xml:space="preserve"> PAGEREF _Toc253824243 \h </w:instrText>
+              <w:instrText xml:space="preserve"> PAGEREF _Toc253835330 \h </w:instrText>
             </w:r>
             <w:r>
               <w:rPr>
@@ -6798,7 +6795,7 @@
               <w:szCs w:val="22"/>
             </w:rPr>
           </w:pPr>
-          <w:hyperlink w:anchor="_Toc253824244" w:history="1">
+          <w:hyperlink w:anchor="_Toc253835331" w:history="1">
             <w:r>
               <w:rPr>
                 <w:rStyle w:val="Hyperlink"/>
@@ -6826,7 +6823,7 @@
                 <w:noProof/>
                 <w:webHidden/>
               </w:rPr>
-              <w:instrText xml:space="preserve"> PAGEREF _Toc253824244 \h </w:instrText>
+              <w:instrText xml:space="preserve"> PAGEREF _Toc253835331 \h </w:instrText>
             </w:r>
             <w:r>
               <w:rPr>
@@ -6870,7 +6867,7 @@
               <w:szCs w:val="22"/>
             </w:rPr>
           </w:pPr>
-          <w:hyperlink w:anchor="_Toc253824245" w:history="1">
+          <w:hyperlink w:anchor="_Toc253835332" w:history="1">
             <w:r>
               <w:rPr>
                 <w:rStyle w:val="Hyperlink"/>
@@ -6898,7 +6895,7 @@
                 <w:noProof/>
                 <w:webHidden/>
               </w:rPr>
-              <w:instrText xml:space="preserve"> PAGEREF _Toc253824245 \h </w:instrText>
+              <w:instrText xml:space="preserve"> PAGEREF _Toc253835332 \h </w:instrText>
             </w:r>
             <w:r>
               <w:rPr>
@@ -6942,7 +6939,7 @@
               <w:szCs w:val="22"/>
             </w:rPr>
           </w:pPr>
-          <w:hyperlink w:anchor="_Toc253824246" w:history="1">
+          <w:hyperlink w:anchor="_Toc253835333" w:history="1">
             <w:r>
               <w:rPr>
                 <w:rStyle w:val="Hyperlink"/>
@@ -6970,7 +6967,7 @@
                 <w:noProof/>
                 <w:webHidden/>
               </w:rPr>
-              <w:instrText xml:space="preserve"> PAGEREF _Toc253824246 \h </w:instrText>
+              <w:instrText xml:space="preserve"> PAGEREF _Toc253835333 \h </w:instrText>
             </w:r>
             <w:r>
               <w:rPr>
@@ -7014,7 +7011,7 @@
               <w:szCs w:val="22"/>
             </w:rPr>
           </w:pPr>
-          <w:hyperlink w:anchor="_Toc253824247" w:history="1">
+          <w:hyperlink w:anchor="_Toc253835334" w:history="1">
             <w:r>
               <w:rPr>
                 <w:rStyle w:val="Hyperlink"/>
@@ -7042,7 +7039,7 @@
                 <w:noProof/>
                 <w:webHidden/>
               </w:rPr>
-              <w:instrText xml:space="preserve"> PAGEREF _Toc253824247 \h </w:instrText>
+              <w:instrText xml:space="preserve"> PAGEREF _Toc253835334 \h </w:instrText>
             </w:r>
             <w:r>
               <w:rPr>
@@ -7086,7 +7083,7 @@
               <w:szCs w:val="22"/>
             </w:rPr>
           </w:pPr>
-          <w:hyperlink w:anchor="_Toc253824248" w:history="1">
+          <w:hyperlink w:anchor="_Toc253835335" w:history="1">
             <w:r>
               <w:rPr>
                 <w:rStyle w:val="Hyperlink"/>
@@ -7114,7 +7111,7 @@
                 <w:noProof/>
                 <w:webHidden/>
               </w:rPr>
-              <w:instrText xml:space="preserve"> PAGEREF _Toc253824248 \h </w:instrText>
+              <w:instrText xml:space="preserve"> PAGEREF _Toc253835335 \h </w:instrText>
             </w:r>
             <w:r>
               <w:rPr>
@@ -7158,7 +7155,7 @@
               <w:szCs w:val="22"/>
             </w:rPr>
           </w:pPr>
-          <w:hyperlink w:anchor="_Toc253824249" w:history="1">
+          <w:hyperlink w:anchor="_Toc253835336" w:history="1">
             <w:r>
               <w:rPr>
                 <w:rStyle w:val="Hyperlink"/>
@@ -7186,7 +7183,7 @@
                 <w:noProof/>
                 <w:webHidden/>
               </w:rPr>
-              <w:instrText xml:space="preserve"> PAGEREF _Toc253824249 \h </w:instrText>
+              <w:instrText xml:space="preserve"> PAGEREF _Toc253835336 \h </w:instrText>
             </w:r>
             <w:r>
               <w:rPr>
@@ -7230,7 +7227,7 @@
               <w:szCs w:val="22"/>
             </w:rPr>
           </w:pPr>
-          <w:hyperlink w:anchor="_Toc253824250" w:history="1">
+          <w:hyperlink w:anchor="_Toc253835337" w:history="1">
             <w:r>
               <w:rPr>
                 <w:rStyle w:val="Hyperlink"/>
@@ -7258,7 +7255,7 @@
                 <w:noProof/>
                 <w:webHidden/>
               </w:rPr>
-              <w:instrText xml:space="preserve"> PAGEREF _Toc253824250 \h </w:instrText>
+              <w:instrText xml:space="preserve"> PAGEREF _Toc253835337 \h </w:instrText>
             </w:r>
             <w:r>
               <w:rPr>
@@ -7302,7 +7299,7 @@
               <w:szCs w:val="22"/>
             </w:rPr>
           </w:pPr>
-          <w:hyperlink w:anchor="_Toc253824251" w:history="1">
+          <w:hyperlink w:anchor="_Toc253835338" w:history="1">
             <w:r>
               <w:rPr>
                 <w:rStyle w:val="Hyperlink"/>
@@ -7330,7 +7327,7 @@
                 <w:noProof/>
                 <w:webHidden/>
               </w:rPr>
-              <w:instrText xml:space="preserve"> PAGEREF _Toc253824251 \h </w:instrText>
+              <w:instrText xml:space="preserve"> PAGEREF _Toc253835338 \h </w:instrText>
             </w:r>
             <w:r>
               <w:rPr>
@@ -7374,7 +7371,7 @@
               <w:szCs w:val="22"/>
             </w:rPr>
           </w:pPr>
-          <w:hyperlink w:anchor="_Toc253824252" w:history="1">
+          <w:hyperlink w:anchor="_Toc253835339" w:history="1">
             <w:r>
               <w:rPr>
                 <w:rStyle w:val="Hyperlink"/>
@@ -7402,7 +7399,7 @@
                 <w:noProof/>
                 <w:webHidden/>
               </w:rPr>
-              <w:instrText xml:space="preserve"> PAGEREF _Toc253824252 \h </w:instrText>
+              <w:instrText xml:space="preserve"> PAGEREF _Toc253835339 \h </w:instrText>
             </w:r>
             <w:r>
               <w:rPr>
@@ -7446,7 +7443,7 @@
               <w:szCs w:val="22"/>
             </w:rPr>
           </w:pPr>
-          <w:hyperlink w:anchor="_Toc253824253" w:history="1">
+          <w:hyperlink w:anchor="_Toc253835340" w:history="1">
             <w:r>
               <w:rPr>
                 <w:rStyle w:val="Hyperlink"/>
@@ -7474,7 +7471,7 @@
                 <w:noProof/>
                 <w:webHidden/>
               </w:rPr>
-              <w:instrText xml:space="preserve"> PAGEREF _Toc253824253 \h </w:instrText>
+              <w:instrText xml:space="preserve"> PAGEREF _Toc253835340 \h </w:instrText>
             </w:r>
             <w:r>
               <w:rPr>
@@ -7518,7 +7515,7 @@
               <w:szCs w:val="22"/>
             </w:rPr>
           </w:pPr>
-          <w:hyperlink w:anchor="_Toc253824254" w:history="1">
+          <w:hyperlink w:anchor="_Toc253835341" w:history="1">
             <w:r>
               <w:rPr>
                 <w:rStyle w:val="Hyperlink"/>
@@ -7546,7 +7543,7 @@
                 <w:noProof/>
                 <w:webHidden/>
               </w:rPr>
-              <w:instrText xml:space="preserve"> PAGEREF _Toc253824254 \h </w:instrText>
+              <w:instrText xml:space="preserve"> PAGEREF _Toc253835341 \h </w:instrText>
             </w:r>
             <w:r>
               <w:rPr>
@@ -7590,7 +7587,7 @@
               <w:szCs w:val="22"/>
             </w:rPr>
           </w:pPr>
-          <w:hyperlink w:anchor="_Toc253824255" w:history="1">
+          <w:hyperlink w:anchor="_Toc253835342" w:history="1">
             <w:r>
               <w:rPr>
                 <w:rStyle w:val="Hyperlink"/>
@@ -7618,7 +7615,7 @@
                 <w:noProof/>
                 <w:webHidden/>
               </w:rPr>
-              <w:instrText xml:space="preserve"> PAGEREF _Toc253824255 \h </w:instrText>
+              <w:instrText xml:space="preserve"> PAGEREF _Toc253835342 \h </w:instrText>
             </w:r>
             <w:r>
               <w:rPr>
@@ -7662,7 +7659,7 @@
               <w:szCs w:val="22"/>
             </w:rPr>
           </w:pPr>
-          <w:hyperlink w:anchor="_Toc253824256" w:history="1">
+          <w:hyperlink w:anchor="_Toc253835343" w:history="1">
             <w:r>
               <w:rPr>
                 <w:rStyle w:val="Hyperlink"/>
@@ -7690,7 +7687,7 @@
                 <w:noProof/>
                 <w:webHidden/>
               </w:rPr>
-              <w:instrText xml:space="preserve"> PAGEREF _Toc253824256 \h </w:instrText>
+              <w:instrText xml:space="preserve"> PAGEREF _Toc253835343 \h </w:instrText>
             </w:r>
             <w:r>
               <w:rPr>
@@ -7734,7 +7731,7 @@
               <w:szCs w:val="22"/>
             </w:rPr>
           </w:pPr>
-          <w:hyperlink w:anchor="_Toc253824257" w:history="1">
+          <w:hyperlink w:anchor="_Toc253835344" w:history="1">
             <w:r>
               <w:rPr>
                 <w:rStyle w:val="Hyperlink"/>
@@ -7762,7 +7759,7 @@
                 <w:noProof/>
                 <w:webHidden/>
               </w:rPr>
-              <w:instrText xml:space="preserve"> PAGEREF _Toc253824257 \h </w:instrText>
+              <w:instrText xml:space="preserve"> PAGEREF _Toc253835344 \h </w:instrText>
             </w:r>
             <w:r>
               <w:rPr>
@@ -7806,7 +7803,7 @@
               <w:szCs w:val="22"/>
             </w:rPr>
           </w:pPr>
-          <w:hyperlink w:anchor="_Toc253824258" w:history="1">
+          <w:hyperlink w:anchor="_Toc253835345" w:history="1">
             <w:r>
               <w:rPr>
                 <w:rStyle w:val="Hyperlink"/>
@@ -7834,7 +7831,7 @@
                 <w:noProof/>
                 <w:webHidden/>
               </w:rPr>
-              <w:instrText xml:space="preserve"> PAGEREF _Toc253824258 \h </w:instrText>
+              <w:instrText xml:space="preserve"> PAGEREF _Toc253835345 \h </w:instrText>
             </w:r>
             <w:r>
               <w:rPr>
@@ -7878,7 +7875,7 @@
               <w:szCs w:val="22"/>
             </w:rPr>
           </w:pPr>
-          <w:hyperlink w:anchor="_Toc253824259" w:history="1">
+          <w:hyperlink w:anchor="_Toc253835346" w:history="1">
             <w:r>
               <w:rPr>
                 <w:rStyle w:val="Hyperlink"/>
@@ -7906,7 +7903,7 @@
                 <w:noProof/>
                 <w:webHidden/>
               </w:rPr>
-              <w:instrText xml:space="preserve"> PAGEREF _Toc253824259 \h </w:instrText>
+              <w:instrText xml:space="preserve"> PAGEREF _Toc253835346 \h </w:instrText>
             </w:r>
             <w:r>
               <w:rPr>
@@ -7950,7 +7947,7 @@
               <w:szCs w:val="22"/>
             </w:rPr>
           </w:pPr>
-          <w:hyperlink w:anchor="_Toc253824260" w:history="1">
+          <w:hyperlink w:anchor="_Toc253835347" w:history="1">
             <w:r>
               <w:rPr>
                 <w:rStyle w:val="Hyperlink"/>
@@ -7978,7 +7975,7 @@
                 <w:noProof/>
                 <w:webHidden/>
               </w:rPr>
-              <w:instrText xml:space="preserve"> PAGEREF _Toc253824260 \h </w:instrText>
+              <w:instrText xml:space="preserve"> PAGEREF _Toc253835347 \h </w:instrText>
             </w:r>
             <w:r>
               <w:rPr>
@@ -8022,7 +8019,7 @@
               <w:szCs w:val="22"/>
             </w:rPr>
           </w:pPr>
-          <w:hyperlink w:anchor="_Toc253824261" w:history="1">
+          <w:hyperlink w:anchor="_Toc253835348" w:history="1">
             <w:r>
               <w:rPr>
                 <w:rStyle w:val="Hyperlink"/>
@@ -8050,7 +8047,7 @@
                 <w:noProof/>
                 <w:webHidden/>
               </w:rPr>
-              <w:instrText xml:space="preserve"> PAGEREF _Toc253824261 \h </w:instrText>
+              <w:instrText xml:space="preserve"> PAGEREF _Toc253835348 \h </w:instrText>
             </w:r>
             <w:r>
               <w:rPr>
@@ -8094,7 +8091,7 @@
               <w:szCs w:val="22"/>
             </w:rPr>
           </w:pPr>
-          <w:hyperlink w:anchor="_Toc253824262" w:history="1">
+          <w:hyperlink w:anchor="_Toc253835349" w:history="1">
             <w:r>
               <w:rPr>
                 <w:rStyle w:val="Hyperlink"/>
@@ -8122,7 +8119,7 @@
                 <w:noProof/>
                 <w:webHidden/>
               </w:rPr>
-              <w:instrText xml:space="preserve"> PAGEREF _Toc253824262 \h </w:instrText>
+              <w:instrText xml:space="preserve"> PAGEREF _Toc253835349 \h </w:instrText>
             </w:r>
             <w:r>
               <w:rPr>
@@ -8166,7 +8163,7 @@
               <w:szCs w:val="22"/>
             </w:rPr>
           </w:pPr>
-          <w:hyperlink w:anchor="_Toc253824263" w:history="1">
+          <w:hyperlink w:anchor="_Toc253835350" w:history="1">
             <w:r>
               <w:rPr>
                 <w:rStyle w:val="Hyperlink"/>
@@ -8194,7 +8191,7 @@
                 <w:noProof/>
                 <w:webHidden/>
               </w:rPr>
-              <w:instrText xml:space="preserve"> PAGEREF _Toc253824263 \h </w:instrText>
+              <w:instrText xml:space="preserve"> PAGEREF _Toc253835350 \h </w:instrText>
             </w:r>
             <w:r>
               <w:rPr>
@@ -8238,7 +8235,7 @@
               <w:szCs w:val="22"/>
             </w:rPr>
           </w:pPr>
-          <w:hyperlink w:anchor="_Toc253824264" w:history="1">
+          <w:hyperlink w:anchor="_Toc253835351" w:history="1">
             <w:r>
               <w:rPr>
                 <w:rStyle w:val="Hyperlink"/>
@@ -8266,7 +8263,7 @@
                 <w:noProof/>
                 <w:webHidden/>
               </w:rPr>
-              <w:instrText xml:space="preserve"> PAGEREF _Toc253824264 \h </w:instrText>
+              <w:instrText xml:space="preserve"> PAGEREF _Toc253835351 \h </w:instrText>
             </w:r>
             <w:r>
               <w:rPr>
@@ -8310,7 +8307,7 @@
               <w:szCs w:val="22"/>
             </w:rPr>
           </w:pPr>
-          <w:hyperlink w:anchor="_Toc253824265" w:history="1">
+          <w:hyperlink w:anchor="_Toc253835352" w:history="1">
             <w:r>
               <w:rPr>
                 <w:rStyle w:val="Hyperlink"/>
@@ -8338,7 +8335,7 @@
                 <w:noProof/>
                 <w:webHidden/>
               </w:rPr>
-              <w:instrText xml:space="preserve"> PAGEREF _Toc253824265 \h </w:instrText>
+              <w:instrText xml:space="preserve"> PAGEREF _Toc253835352 \h </w:instrText>
             </w:r>
             <w:r>
               <w:rPr>
@@ -8382,7 +8379,7 @@
               <w:szCs w:val="22"/>
             </w:rPr>
           </w:pPr>
-          <w:hyperlink w:anchor="_Toc253824266" w:history="1">
+          <w:hyperlink w:anchor="_Toc253835353" w:history="1">
             <w:r>
               <w:rPr>
                 <w:rStyle w:val="Hyperlink"/>
@@ -8410,7 +8407,7 @@
                 <w:noProof/>
                 <w:webHidden/>
               </w:rPr>
-              <w:instrText xml:space="preserve"> PAGEREF _Toc253824266 \h </w:instrText>
+              <w:instrText xml:space="preserve"> PAGEREF _Toc253835353 \h </w:instrText>
             </w:r>
             <w:r>
               <w:rPr>
@@ -8454,7 +8451,7 @@
               <w:szCs w:val="22"/>
             </w:rPr>
           </w:pPr>
-          <w:hyperlink w:anchor="_Toc253824267" w:history="1">
+          <w:hyperlink w:anchor="_Toc253835354" w:history="1">
             <w:r>
               <w:rPr>
                 <w:rStyle w:val="Hyperlink"/>
@@ -8482,7 +8479,7 @@
                 <w:noProof/>
                 <w:webHidden/>
               </w:rPr>
-              <w:instrText xml:space="preserve"> PAGEREF _Toc253824267 \h </w:instrText>
+              <w:instrText xml:space="preserve"> PAGEREF _Toc253835354 \h </w:instrText>
             </w:r>
             <w:r>
               <w:rPr>
@@ -8526,7 +8523,7 @@
               <w:szCs w:val="22"/>
             </w:rPr>
           </w:pPr>
-          <w:hyperlink w:anchor="_Toc253824268" w:history="1">
+          <w:hyperlink w:anchor="_Toc253835355" w:history="1">
             <w:r>
               <w:rPr>
                 <w:rStyle w:val="Hyperlink"/>
@@ -8554,7 +8551,7 @@
                 <w:noProof/>
                 <w:webHidden/>
               </w:rPr>
-              <w:instrText xml:space="preserve"> PAGEREF _Toc253824268 \h </w:instrText>
+              <w:instrText xml:space="preserve"> PAGEREF _Toc253835355 \h </w:instrText>
             </w:r>
             <w:r>
               <w:rPr>
@@ -8598,7 +8595,7 @@
               <w:szCs w:val="22"/>
             </w:rPr>
           </w:pPr>
-          <w:hyperlink w:anchor="_Toc253824269" w:history="1">
+          <w:hyperlink w:anchor="_Toc253835356" w:history="1">
             <w:r>
               <w:rPr>
                 <w:rStyle w:val="Hyperlink"/>
@@ -8626,7 +8623,7 @@
                 <w:noProof/>
                 <w:webHidden/>
               </w:rPr>
-              <w:instrText xml:space="preserve"> PAGEREF _Toc253824269 \h </w:instrText>
+              <w:instrText xml:space="preserve"> PAGEREF _Toc253835356 \h </w:instrText>
             </w:r>
             <w:r>
               <w:rPr>
@@ -8670,7 +8667,7 @@
               <w:szCs w:val="22"/>
             </w:rPr>
           </w:pPr>
-          <w:hyperlink w:anchor="_Toc253824270" w:history="1">
+          <w:hyperlink w:anchor="_Toc253835357" w:history="1">
             <w:r>
               <w:rPr>
                 <w:rStyle w:val="Hyperlink"/>
@@ -8698,7 +8695,7 @@
                 <w:noProof/>
                 <w:webHidden/>
               </w:rPr>
-              <w:instrText xml:space="preserve"> PAGEREF _Toc253824270 \h </w:instrText>
+              <w:instrText xml:space="preserve"> PAGEREF _Toc253835357 \h </w:instrText>
             </w:r>
             <w:r>
               <w:rPr>
@@ -8742,7 +8739,7 @@
               <w:szCs w:val="22"/>
             </w:rPr>
           </w:pPr>
-          <w:hyperlink w:anchor="_Toc253824271" w:history="1">
+          <w:hyperlink w:anchor="_Toc253835358" w:history="1">
             <w:r>
               <w:rPr>
                 <w:rStyle w:val="Hyperlink"/>
@@ -8770,7 +8767,7 @@
                 <w:noProof/>
                 <w:webHidden/>
               </w:rPr>
-              <w:instrText xml:space="preserve"> PAGEREF _Toc253824271 \h </w:instrText>
+              <w:instrText xml:space="preserve"> PAGEREF _Toc253835358 \h </w:instrText>
             </w:r>
             <w:r>
               <w:rPr>
@@ -8814,7 +8811,7 @@
               <w:szCs w:val="22"/>
             </w:rPr>
           </w:pPr>
-          <w:hyperlink w:anchor="_Toc253824272" w:history="1">
+          <w:hyperlink w:anchor="_Toc253835359" w:history="1">
             <w:r>
               <w:rPr>
                 <w:rStyle w:val="Hyperlink"/>
@@ -8842,7 +8839,7 @@
                 <w:noProof/>
                 <w:webHidden/>
               </w:rPr>
-              <w:instrText xml:space="preserve"> PAGEREF _Toc253824272 \h </w:instrText>
+              <w:instrText xml:space="preserve"> PAGEREF _Toc253835359 \h </w:instrText>
             </w:r>
             <w:r>
               <w:rPr>
@@ -8886,7 +8883,7 @@
               <w:szCs w:val="22"/>
             </w:rPr>
           </w:pPr>
-          <w:hyperlink w:anchor="_Toc253824273" w:history="1">
+          <w:hyperlink w:anchor="_Toc253835360" w:history="1">
             <w:r>
               <w:rPr>
                 <w:rStyle w:val="Hyperlink"/>
@@ -8914,7 +8911,7 @@
                 <w:noProof/>
                 <w:webHidden/>
               </w:rPr>
-              <w:instrText xml:space="preserve"> PAGEREF _Toc253824273 \h </w:instrText>
+              <w:instrText xml:space="preserve"> PAGEREF _Toc253835360 \h </w:instrText>
             </w:r>
             <w:r>
               <w:rPr>
@@ -8958,7 +8955,7 @@
               <w:szCs w:val="22"/>
             </w:rPr>
           </w:pPr>
-          <w:hyperlink w:anchor="_Toc253824274" w:history="1">
+          <w:hyperlink w:anchor="_Toc253835361" w:history="1">
             <w:r>
               <w:rPr>
                 <w:rStyle w:val="Hyperlink"/>
@@ -8986,7 +8983,7 @@
                 <w:noProof/>
                 <w:webHidden/>
               </w:rPr>
-              <w:instrText xml:space="preserve"> PAGEREF _Toc253824274 \h </w:instrText>
+              <w:instrText xml:space="preserve"> PAGEREF _Toc253835361 \h </w:instrText>
             </w:r>
             <w:r>
               <w:rPr>
@@ -9030,7 +9027,7 @@
               <w:szCs w:val="22"/>
             </w:rPr>
           </w:pPr>
-          <w:hyperlink w:anchor="_Toc253824275" w:history="1">
+          <w:hyperlink w:anchor="_Toc253835362" w:history="1">
             <w:r>
               <w:rPr>
                 <w:rStyle w:val="Hyperlink"/>
@@ -9058,7 +9055,7 @@
                 <w:noProof/>
                 <w:webHidden/>
               </w:rPr>
-              <w:instrText xml:space="preserve"> PAGEREF _Toc253824275 \h </w:instrText>
+              <w:instrText xml:space="preserve"> PAGEREF _Toc253835362 \h </w:instrText>
             </w:r>
             <w:r>
               <w:rPr>
@@ -9102,7 +9099,7 @@
               <w:szCs w:val="22"/>
             </w:rPr>
           </w:pPr>
-          <w:hyperlink w:anchor="_Toc253824276" w:history="1">
+          <w:hyperlink w:anchor="_Toc253835363" w:history="1">
             <w:r>
               <w:rPr>
                 <w:rStyle w:val="Hyperlink"/>
@@ -9130,7 +9127,7 @@
                 <w:noProof/>
                 <w:webHidden/>
               </w:rPr>
-              <w:instrText xml:space="preserve"> PAGEREF _Toc253824276 \h </w:instrText>
+              <w:instrText xml:space="preserve"> PAGEREF _Toc253835363 \h </w:instrText>
             </w:r>
             <w:r>
               <w:rPr>
@@ -9174,7 +9171,7 @@
               <w:szCs w:val="22"/>
             </w:rPr>
           </w:pPr>
-          <w:hyperlink w:anchor="_Toc253824277" w:history="1">
+          <w:hyperlink w:anchor="_Toc253835364" w:history="1">
             <w:r>
               <w:rPr>
                 <w:rStyle w:val="Hyperlink"/>
@@ -9202,7 +9199,7 @@
                 <w:noProof/>
                 <w:webHidden/>
               </w:rPr>
-              <w:instrText xml:space="preserve"> PAGEREF _Toc253824277 \h </w:instrText>
+              <w:instrText xml:space="preserve"> PAGEREF _Toc253835364 \h </w:instrText>
             </w:r>
             <w:r>
               <w:rPr>
@@ -9246,7 +9243,7 @@
               <w:szCs w:val="22"/>
             </w:rPr>
           </w:pPr>
-          <w:hyperlink w:anchor="_Toc253824278" w:history="1">
+          <w:hyperlink w:anchor="_Toc253835365" w:history="1">
             <w:r>
               <w:rPr>
                 <w:rStyle w:val="Hyperlink"/>
@@ -9274,7 +9271,7 @@
                 <w:noProof/>
                 <w:webHidden/>
               </w:rPr>
-              <w:instrText xml:space="preserve"> PAGEREF _Toc253824278 \h </w:instrText>
+              <w:instrText xml:space="preserve"> PAGEREF _Toc253835365 \h </w:instrText>
             </w:r>
             <w:r>
               <w:rPr>
@@ -9318,7 +9315,7 @@
               <w:szCs w:val="22"/>
             </w:rPr>
           </w:pPr>
-          <w:hyperlink w:anchor="_Toc253824279" w:history="1">
+          <w:hyperlink w:anchor="_Toc253835366" w:history="1">
             <w:r>
               <w:rPr>
                 <w:rStyle w:val="Hyperlink"/>
@@ -9346,7 +9343,7 @@
                 <w:noProof/>
                 <w:webHidden/>
               </w:rPr>
-              <w:instrText xml:space="preserve"> PAGEREF _Toc253824279 \h </w:instrText>
+              <w:instrText xml:space="preserve"> PAGEREF _Toc253835366 \h </w:instrText>
             </w:r>
             <w:r>
               <w:rPr>
@@ -9390,7 +9387,7 @@
               <w:szCs w:val="22"/>
             </w:rPr>
           </w:pPr>
-          <w:hyperlink w:anchor="_Toc253824280" w:history="1">
+          <w:hyperlink w:anchor="_Toc253835367" w:history="1">
             <w:r>
               <w:rPr>
                 <w:rStyle w:val="Hyperlink"/>
@@ -9418,7 +9415,7 @@
                 <w:noProof/>
                 <w:webHidden/>
               </w:rPr>
-              <w:instrText xml:space="preserve"> PAGEREF _Toc253824280 \h </w:instrText>
+              <w:instrText xml:space="preserve"> PAGEREF _Toc253835367 \h </w:instrText>
             </w:r>
             <w:r>
               <w:rPr>
@@ -9462,7 +9459,7 @@
               <w:szCs w:val="22"/>
             </w:rPr>
           </w:pPr>
-          <w:hyperlink w:anchor="_Toc253824281" w:history="1">
+          <w:hyperlink w:anchor="_Toc253835368" w:history="1">
             <w:r>
               <w:rPr>
                 <w:rStyle w:val="Hyperlink"/>
@@ -9490,7 +9487,7 @@
                 <w:noProof/>
                 <w:webHidden/>
               </w:rPr>
-              <w:instrText xml:space="preserve"> PAGEREF _Toc253824281 \h </w:instrText>
+              <w:instrText xml:space="preserve"> PAGEREF _Toc253835368 \h </w:instrText>
             </w:r>
             <w:r>
               <w:rPr>
@@ -9534,7 +9531,7 @@
               <w:szCs w:val="22"/>
             </w:rPr>
           </w:pPr>
-          <w:hyperlink w:anchor="_Toc253824282" w:history="1">
+          <w:hyperlink w:anchor="_Toc253835369" w:history="1">
             <w:r>
               <w:rPr>
                 <w:rStyle w:val="Hyperlink"/>
@@ -9562,7 +9559,7 @@
                 <w:noProof/>
                 <w:webHidden/>
               </w:rPr>
-              <w:instrText xml:space="preserve"> PAGEREF _Toc253824282 \h </w:instrText>
+              <w:instrText xml:space="preserve"> PAGEREF _Toc253835369 \h </w:instrText>
             </w:r>
             <w:r>
               <w:rPr>
@@ -9606,7 +9603,7 @@
               <w:szCs w:val="22"/>
             </w:rPr>
           </w:pPr>
-          <w:hyperlink w:anchor="_Toc253824283" w:history="1">
+          <w:hyperlink w:anchor="_Toc253835370" w:history="1">
             <w:r>
               <w:rPr>
                 <w:rStyle w:val="Hyperlink"/>
@@ -9634,7 +9631,7 @@
                 <w:noProof/>
                 <w:webHidden/>
               </w:rPr>
-              <w:instrText xml:space="preserve"> PAGEREF _Toc253824283 \h </w:instrText>
+              <w:instrText xml:space="preserve"> PAGEREF _Toc253835370 \h </w:instrText>
             </w:r>
             <w:r>
               <w:rPr>
@@ -9678,7 +9675,7 @@
               <w:szCs w:val="22"/>
             </w:rPr>
           </w:pPr>
-          <w:hyperlink w:anchor="_Toc253824284" w:history="1">
+          <w:hyperlink w:anchor="_Toc253835371" w:history="1">
             <w:r>
               <w:rPr>
                 <w:rStyle w:val="Hyperlink"/>
@@ -9706,7 +9703,7 @@
                 <w:noProof/>
                 <w:webHidden/>
               </w:rPr>
-              <w:instrText xml:space="preserve"> PAGEREF _Toc253824284 \h </w:instrText>
+              <w:instrText xml:space="preserve"> PAGEREF _Toc253835371 \h </w:instrText>
             </w:r>
             <w:r>
               <w:rPr>
@@ -9750,7 +9747,7 @@
               <w:szCs w:val="22"/>
             </w:rPr>
           </w:pPr>
-          <w:hyperlink w:anchor="_Toc253824285" w:history="1">
+          <w:hyperlink w:anchor="_Toc253835372" w:history="1">
             <w:r>
               <w:rPr>
                 <w:rStyle w:val="Hyperlink"/>
@@ -9778,7 +9775,7 @@
                 <w:noProof/>
                 <w:webHidden/>
               </w:rPr>
-              <w:instrText xml:space="preserve"> PAGEREF _Toc253824285 \h </w:instrText>
+              <w:instrText xml:space="preserve"> PAGEREF _Toc253835372 \h </w:instrText>
             </w:r>
             <w:r>
               <w:rPr>
@@ -9822,7 +9819,7 @@
               <w:szCs w:val="22"/>
             </w:rPr>
           </w:pPr>
-          <w:hyperlink w:anchor="_Toc253824286" w:history="1">
+          <w:hyperlink w:anchor="_Toc253835373" w:history="1">
             <w:r>
               <w:rPr>
                 <w:rStyle w:val="Hyperlink"/>
@@ -9850,7 +9847,7 @@
                 <w:noProof/>
                 <w:webHidden/>
               </w:rPr>
-              <w:instrText xml:space="preserve"> PAGEREF _Toc253824286 \h </w:instrText>
+              <w:instrText xml:space="preserve"> PAGEREF _Toc253835373 \h </w:instrText>
             </w:r>
             <w:r>
               <w:rPr>
@@ -9894,7 +9891,7 @@
               <w:szCs w:val="22"/>
             </w:rPr>
           </w:pPr>
-          <w:hyperlink w:anchor="_Toc253824287" w:history="1">
+          <w:hyperlink w:anchor="_Toc253835374" w:history="1">
             <w:r>
               <w:rPr>
                 <w:rStyle w:val="Hyperlink"/>
@@ -9922,7 +9919,7 @@
                 <w:noProof/>
                 <w:webHidden/>
               </w:rPr>
-              <w:instrText xml:space="preserve"> PAGEREF _Toc253824287 \h </w:instrText>
+              <w:instrText xml:space="preserve"> PAGEREF _Toc253835374 \h </w:instrText>
             </w:r>
             <w:r>
               <w:rPr>
@@ -9966,7 +9963,7 @@
               <w:szCs w:val="22"/>
             </w:rPr>
           </w:pPr>
-          <w:hyperlink w:anchor="_Toc253824288" w:history="1">
+          <w:hyperlink w:anchor="_Toc253835375" w:history="1">
             <w:r>
               <w:rPr>
                 <w:rStyle w:val="Hyperlink"/>
@@ -9994,7 +9991,7 @@
                 <w:noProof/>
                 <w:webHidden/>
               </w:rPr>
-              <w:instrText xml:space="preserve"> PAGEREF _Toc253824288 \h </w:instrText>
+              <w:instrText xml:space="preserve"> PAGEREF _Toc253835375 \h </w:instrText>
             </w:r>
             <w:r>
               <w:rPr>
@@ -10038,7 +10035,7 @@
               <w:szCs w:val="22"/>
             </w:rPr>
           </w:pPr>
-          <w:hyperlink w:anchor="_Toc253824289" w:history="1">
+          <w:hyperlink w:anchor="_Toc253835376" w:history="1">
             <w:r>
               <w:rPr>
                 <w:rStyle w:val="Hyperlink"/>
@@ -10066,7 +10063,7 @@
                 <w:noProof/>
                 <w:webHidden/>
               </w:rPr>
-              <w:instrText xml:space="preserve"> PAGEREF _Toc253824289 \h </w:instrText>
+              <w:instrText xml:space="preserve"> PAGEREF _Toc253835376 \h </w:instrText>
             </w:r>
             <w:r>
               <w:rPr>
@@ -10110,7 +10107,7 @@
               <w:szCs w:val="22"/>
             </w:rPr>
           </w:pPr>
-          <w:hyperlink w:anchor="_Toc253824290" w:history="1">
+          <w:hyperlink w:anchor="_Toc253835377" w:history="1">
             <w:r>
               <w:rPr>
                 <w:rStyle w:val="Hyperlink"/>
@@ -10138,7 +10135,7 @@
                 <w:noProof/>
                 <w:webHidden/>
               </w:rPr>
-              <w:instrText xml:space="preserve"> PAGEREF _Toc253824290 \h </w:instrText>
+              <w:instrText xml:space="preserve"> PAGEREF _Toc253835377 \h </w:instrText>
             </w:r>
             <w:r>
               <w:rPr>
@@ -10182,7 +10179,7 @@
               <w:szCs w:val="22"/>
             </w:rPr>
           </w:pPr>
-          <w:hyperlink w:anchor="_Toc253824291" w:history="1">
+          <w:hyperlink w:anchor="_Toc253835378" w:history="1">
             <w:r>
               <w:rPr>
                 <w:rStyle w:val="Hyperlink"/>
@@ -10210,7 +10207,7 @@
                 <w:noProof/>
                 <w:webHidden/>
               </w:rPr>
-              <w:instrText xml:space="preserve"> PAGEREF _Toc253824291 \h </w:instrText>
+              <w:instrText xml:space="preserve"> PAGEREF _Toc253835378 \h </w:instrText>
             </w:r>
             <w:r>
               <w:rPr>
@@ -10254,7 +10251,7 @@
               <w:szCs w:val="22"/>
             </w:rPr>
           </w:pPr>
-          <w:hyperlink w:anchor="_Toc253824292" w:history="1">
+          <w:hyperlink w:anchor="_Toc253835379" w:history="1">
             <w:r>
               <w:rPr>
                 <w:rStyle w:val="Hyperlink"/>
@@ -10282,7 +10279,7 @@
                 <w:noProof/>
                 <w:webHidden/>
               </w:rPr>
-              <w:instrText xml:space="preserve"> PAGEREF _Toc253824292 \h </w:instrText>
+              <w:instrText xml:space="preserve"> PAGEREF _Toc253835379 \h </w:instrText>
             </w:r>
             <w:r>
               <w:rPr>
@@ -10326,7 +10323,7 @@
               <w:szCs w:val="22"/>
             </w:rPr>
           </w:pPr>
-          <w:hyperlink w:anchor="_Toc253824293" w:history="1">
+          <w:hyperlink w:anchor="_Toc253835380" w:history="1">
             <w:r>
               <w:rPr>
                 <w:rStyle w:val="Hyperlink"/>
@@ -10354,7 +10351,7 @@
                 <w:noProof/>
                 <w:webHidden/>
               </w:rPr>
-              <w:instrText xml:space="preserve"> PAGEREF _Toc253824293 \h </w:instrText>
+              <w:instrText xml:space="preserve"> PAGEREF _Toc253835380 \h </w:instrText>
             </w:r>
             <w:r>
               <w:rPr>
@@ -10398,7 +10395,7 @@
               <w:szCs w:val="22"/>
             </w:rPr>
           </w:pPr>
-          <w:hyperlink w:anchor="_Toc253824294" w:history="1">
+          <w:hyperlink w:anchor="_Toc253835381" w:history="1">
             <w:r>
               <w:rPr>
                 <w:rStyle w:val="Hyperlink"/>
@@ -10426,7 +10423,7 @@
                 <w:noProof/>
                 <w:webHidden/>
               </w:rPr>
-              <w:instrText xml:space="preserve"> PAGEREF _Toc253824294 \h </w:instrText>
+              <w:instrText xml:space="preserve"> PAGEREF _Toc253835381 \h </w:instrText>
             </w:r>
             <w:r>
               <w:rPr>
@@ -10470,7 +10467,7 @@
               <w:szCs w:val="22"/>
             </w:rPr>
           </w:pPr>
-          <w:hyperlink w:anchor="_Toc253824295" w:history="1">
+          <w:hyperlink w:anchor="_Toc253835382" w:history="1">
             <w:r>
               <w:rPr>
                 <w:rStyle w:val="Hyperlink"/>
@@ -10498,7 +10495,7 @@
                 <w:noProof/>
                 <w:webHidden/>
               </w:rPr>
-              <w:instrText xml:space="preserve"> PAGEREF _Toc253824295 \h </w:instrText>
+              <w:instrText xml:space="preserve"> PAGEREF _Toc253835382 \h </w:instrText>
             </w:r>
             <w:r>
               <w:rPr>
@@ -10542,7 +10539,7 @@
               <w:szCs w:val="22"/>
             </w:rPr>
           </w:pPr>
-          <w:hyperlink w:anchor="_Toc253824296" w:history="1">
+          <w:hyperlink w:anchor="_Toc253835383" w:history="1">
             <w:r>
               <w:rPr>
                 <w:rStyle w:val="Hyperlink"/>
@@ -10570,7 +10567,7 @@
                 <w:noProof/>
                 <w:webHidden/>
               </w:rPr>
-              <w:instrText xml:space="preserve"> PAGEREF _Toc253824296 \h </w:instrText>
+              <w:instrText xml:space="preserve"> PAGEREF _Toc253835383 \h </w:instrText>
             </w:r>
             <w:r>
               <w:rPr>
@@ -10614,7 +10611,7 @@
               <w:szCs w:val="22"/>
             </w:rPr>
           </w:pPr>
-          <w:hyperlink w:anchor="_Toc253824297" w:history="1">
+          <w:hyperlink w:anchor="_Toc253835384" w:history="1">
             <w:r>
               <w:rPr>
                 <w:rStyle w:val="Hyperlink"/>
@@ -10642,7 +10639,7 @@
                 <w:noProof/>
                 <w:webHidden/>
               </w:rPr>
-              <w:instrText xml:space="preserve"> PAGEREF _Toc253824297 \h </w:instrText>
+              <w:instrText xml:space="preserve"> PAGEREF _Toc253835384 \h </w:instrText>
             </w:r>
             <w:r>
               <w:rPr>
@@ -10686,7 +10683,7 @@
               <w:szCs w:val="22"/>
             </w:rPr>
           </w:pPr>
-          <w:hyperlink w:anchor="_Toc253824298" w:history="1">
+          <w:hyperlink w:anchor="_Toc253835385" w:history="1">
             <w:r>
               <w:rPr>
                 <w:rStyle w:val="Hyperlink"/>
@@ -10714,7 +10711,7 @@
                 <w:noProof/>
                 <w:webHidden/>
               </w:rPr>
-              <w:instrText xml:space="preserve"> PAGEREF _Toc253824298 \h </w:instrText>
+              <w:instrText xml:space="preserve"> PAGEREF _Toc253835385 \h </w:instrText>
             </w:r>
             <w:r>
               <w:rPr>
@@ -10758,14 +10755,14 @@
               <w:szCs w:val="22"/>
             </w:rPr>
           </w:pPr>
-          <w:hyperlink w:anchor="_Toc253824299" w:history="1">
+          <w:hyperlink w:anchor="_Toc253835386" w:history="1">
             <w:r>
               <w:rPr>
                 <w:rStyle w:val="Hyperlink"/>
                 <w:rFonts w:eastAsiaTheme="majorEastAsia"/>
                 <w:noProof/>
               </w:rPr>
-              <w:t>8.1 System traceability matrix</w:t>
+              <w:t>8.1 Product Strategies</w:t>
             </w:r>
             <w:r>
               <w:rPr>
@@ -10786,7 +10783,7 @@
                 <w:noProof/>
                 <w:webHidden/>
               </w:rPr>
-              <w:instrText xml:space="preserve"> PAGEREF _Toc253824299 \h </w:instrText>
+              <w:instrText xml:space="preserve"> PAGEREF _Toc253835386 \h </w:instrText>
             </w:r>
             <w:r>
               <w:rPr>
@@ -10807,222 +10804,6 @@
                 <w:webHidden/>
               </w:rPr>
               <w:t>35</w:t>
-            </w:r>
-            <w:r>
-              <w:rPr>
-                <w:noProof/>
-                <w:webHidden/>
-              </w:rPr>
-              <w:fldChar w:fldCharType="end"/>
-            </w:r>
-          </w:hyperlink>
-        </w:p>
-        <w:p>
-          <w:pPr>
-            <w:pStyle w:val="TOC2"/>
-            <w:tabs>
-              <w:tab w:val="right" w:leader="dot" w:pos="8630"/>
-            </w:tabs>
-            <w:rPr>
-              <w:rFonts w:asciiTheme="minorHAnsi" w:eastAsiaTheme="minorEastAsia" w:hAnsiTheme="minorHAnsi" w:cstheme="minorBidi"/>
-              <w:noProof/>
-              <w:sz w:val="22"/>
-              <w:szCs w:val="22"/>
-            </w:rPr>
-          </w:pPr>
-          <w:hyperlink w:anchor="_Toc253824300" w:history="1">
-            <w:r>
-              <w:rPr>
-                <w:rStyle w:val="Hyperlink"/>
-                <w:rFonts w:eastAsiaTheme="majorEastAsia"/>
-                <w:noProof/>
-              </w:rPr>
-              <w:t>8.2 Product Strategies</w:t>
-            </w:r>
-            <w:r>
-              <w:rPr>
-                <w:noProof/>
-                <w:webHidden/>
-              </w:rPr>
-              <w:tab/>
-            </w:r>
-            <w:r>
-              <w:rPr>
-                <w:noProof/>
-                <w:webHidden/>
-              </w:rPr>
-              <w:fldChar w:fldCharType="begin"/>
-            </w:r>
-            <w:r>
-              <w:rPr>
-                <w:noProof/>
-                <w:webHidden/>
-              </w:rPr>
-              <w:instrText xml:space="preserve"> PAGEREF _Toc253824300 \h </w:instrText>
-            </w:r>
-            <w:r>
-              <w:rPr>
-                <w:noProof/>
-                <w:webHidden/>
-              </w:rPr>
-            </w:r>
-            <w:r>
-              <w:rPr>
-                <w:noProof/>
-                <w:webHidden/>
-              </w:rPr>
-              <w:fldChar w:fldCharType="separate"/>
-            </w:r>
-            <w:r>
-              <w:rPr>
-                <w:noProof/>
-                <w:webHidden/>
-              </w:rPr>
-              <w:t>35</w:t>
-            </w:r>
-            <w:r>
-              <w:rPr>
-                <w:noProof/>
-                <w:webHidden/>
-              </w:rPr>
-              <w:fldChar w:fldCharType="end"/>
-            </w:r>
-          </w:hyperlink>
-        </w:p>
-        <w:p>
-          <w:pPr>
-            <w:pStyle w:val="TOC2"/>
-            <w:tabs>
-              <w:tab w:val="right" w:leader="dot" w:pos="8630"/>
-            </w:tabs>
-            <w:rPr>
-              <w:rFonts w:asciiTheme="minorHAnsi" w:eastAsiaTheme="minorEastAsia" w:hAnsiTheme="minorHAnsi" w:cstheme="minorBidi"/>
-              <w:noProof/>
-              <w:sz w:val="22"/>
-              <w:szCs w:val="22"/>
-            </w:rPr>
-          </w:pPr>
-          <w:hyperlink w:anchor="_Toc253824301" w:history="1">
-            <w:r>
-              <w:rPr>
-                <w:rStyle w:val="Hyperlink"/>
-                <w:rFonts w:eastAsiaTheme="majorEastAsia"/>
-                <w:noProof/>
-              </w:rPr>
-              <w:t>8.3 Analysis metrics to be used</w:t>
-            </w:r>
-            <w:r>
-              <w:rPr>
-                <w:noProof/>
-                <w:webHidden/>
-              </w:rPr>
-              <w:tab/>
-            </w:r>
-            <w:r>
-              <w:rPr>
-                <w:noProof/>
-                <w:webHidden/>
-              </w:rPr>
-              <w:fldChar w:fldCharType="begin"/>
-            </w:r>
-            <w:r>
-              <w:rPr>
-                <w:noProof/>
-                <w:webHidden/>
-              </w:rPr>
-              <w:instrText xml:space="preserve"> PAGEREF _Toc253824301 \h </w:instrText>
-            </w:r>
-            <w:r>
-              <w:rPr>
-                <w:noProof/>
-                <w:webHidden/>
-              </w:rPr>
-            </w:r>
-            <w:r>
-              <w:rPr>
-                <w:noProof/>
-                <w:webHidden/>
-              </w:rPr>
-              <w:fldChar w:fldCharType="separate"/>
-            </w:r>
-            <w:r>
-              <w:rPr>
-                <w:noProof/>
-                <w:webHidden/>
-              </w:rPr>
-              <w:t>36</w:t>
-            </w:r>
-            <w:r>
-              <w:rPr>
-                <w:noProof/>
-                <w:webHidden/>
-              </w:rPr>
-              <w:fldChar w:fldCharType="end"/>
-            </w:r>
-          </w:hyperlink>
-        </w:p>
-        <w:p>
-          <w:pPr>
-            <w:pStyle w:val="TOC2"/>
-            <w:tabs>
-              <w:tab w:val="right" w:leader="dot" w:pos="8630"/>
-            </w:tabs>
-            <w:rPr>
-              <w:rFonts w:asciiTheme="minorHAnsi" w:eastAsiaTheme="minorEastAsia" w:hAnsiTheme="minorHAnsi" w:cstheme="minorBidi"/>
-              <w:noProof/>
-              <w:sz w:val="22"/>
-              <w:szCs w:val="22"/>
-            </w:rPr>
-          </w:pPr>
-          <w:hyperlink w:anchor="_Toc253824302" w:history="1">
-            <w:r>
-              <w:rPr>
-                <w:rStyle w:val="Hyperlink"/>
-                <w:rFonts w:eastAsiaTheme="majorEastAsia"/>
-                <w:noProof/>
-              </w:rPr>
-              <w:t>8.4 Supplementary information (as required)</w:t>
-            </w:r>
-            <w:r>
-              <w:rPr>
-                <w:noProof/>
-                <w:webHidden/>
-              </w:rPr>
-              <w:tab/>
-            </w:r>
-            <w:r>
-              <w:rPr>
-                <w:noProof/>
-                <w:webHidden/>
-              </w:rPr>
-              <w:fldChar w:fldCharType="begin"/>
-            </w:r>
-            <w:r>
-              <w:rPr>
-                <w:noProof/>
-                <w:webHidden/>
-              </w:rPr>
-              <w:instrText xml:space="preserve"> PAGEREF _Toc253824302 \h </w:instrText>
-            </w:r>
-            <w:r>
-              <w:rPr>
-                <w:noProof/>
-                <w:webHidden/>
-              </w:rPr>
-            </w:r>
-            <w:r>
-              <w:rPr>
-                <w:noProof/>
-                <w:webHidden/>
-              </w:rPr>
-              <w:fldChar w:fldCharType="separate"/>
-            </w:r>
-            <w:r>
-              <w:rPr>
-                <w:noProof/>
-                <w:webHidden/>
-              </w:rPr>
-              <w:t>36</w:t>
             </w:r>
             <w:r>
               <w:rPr>
@@ -11203,7 +10984,7 @@
       <w:pPr>
         <w:pStyle w:val="Heading1"/>
       </w:pPr>
-      <w:bookmarkStart w:id="0" w:name="_Toc253824154"/>
+      <w:bookmarkStart w:id="0" w:name="_Toc253835241"/>
       <w:r>
         <w:t>1.</w:t>
       </w:r>
@@ -11230,7 +11011,7 @@
       <w:r>
         <w:t> </w:t>
       </w:r>
-      <w:bookmarkStart w:id="1" w:name="_Toc253824155"/>
+      <w:bookmarkStart w:id="1" w:name="_Toc253835242"/>
       <w:r>
         <w:t>1.1 Goals and objectives</w:t>
       </w:r>
@@ -11301,247 +11082,241 @@
         <w:rPr>
           <w:rFonts w:ascii="Arial" w:hAnsi="Arial" w:cs="Arial"/>
         </w:rPr>
-        <w:t xml:space="preserve">, and Mario’s primary attack of jumping on enemies, will provide a basis for contrasting with the Super Mountaineer Brothers.  With this in mind, implementing Mountaineer-specific enemies, weapons, and levels is equally important.  From throwing beer cans, encountering Pitt Panthers, and riding the PRT, these </w:t>
-      </w:r>
-      <w:r>
-        <w:rPr>
-          <w:rFonts w:ascii="Arial" w:hAnsi="Arial" w:cs="Arial"/>
-        </w:rPr>
-        <w:lastRenderedPageBreak/>
-        <w:t xml:space="preserve">differences with Super Mario Bros. will ensure an enjoyable gaming experience for the Mountaineer fan as well as the novelty of the game. </w:t>
+        <w:t xml:space="preserve">, and Mario’s primary attack of jumping on enemies, will provide a basis for contrasting with the Super Mountaineer Brothers.  With this in mind, implementing Mountaineer-specific enemies, weapons, and levels is equally important.  From throwing beer cans, encountering Pitt Panthers, and riding the PRT, these differences with Super Mario Bros. will ensure an enjoyable gaming experience for the Mountaineer fan as well as the novelty of the game. </w:t>
       </w:r>
     </w:p>
     <w:p>
       <w:pPr>
         <w:pStyle w:val="Heading2"/>
-      </w:pPr>
-      <w:r>
-        <w:t> </w:t>
-      </w:r>
-      <w:bookmarkStart w:id="2" w:name="_Toc253824156"/>
-      <w:r>
-        <w:t>1.2 Statement of scope</w:t>
-      </w:r>
-      <w:bookmarkEnd w:id="2"/>
-    </w:p>
-    <w:p>
-      <w:pPr>
-        <w:pStyle w:val="NormalWeb"/>
-        <w:ind w:left="720"/>
-      </w:pPr>
-      <w:r>
-        <w:rPr>
-          <w:rFonts w:ascii="Arial" w:hAnsi="Arial" w:cs="Arial"/>
-        </w:rPr>
-        <w:t xml:space="preserve">The Super Mountaineer Brothers will offer </w:t>
-      </w:r>
-      <w:proofErr w:type="spellStart"/>
-      <w:r>
-        <w:rPr>
-          <w:rFonts w:ascii="Arial" w:hAnsi="Arial" w:cs="Arial"/>
-        </w:rPr>
-        <w:t>gameplay</w:t>
-      </w:r>
-      <w:proofErr w:type="spellEnd"/>
-      <w:r>
-        <w:rPr>
-          <w:rFonts w:ascii="Arial" w:hAnsi="Arial" w:cs="Arial"/>
-        </w:rPr>
-        <w:t xml:space="preserve"> similar to that of the Super Mario Bros.  The user’s keyboard input control the Mountaineer’s ability to move left and right, jump and duck, collect and throw objects.  Regarding game functionality, users will be able to start a new game, </w:t>
-      </w:r>
-      <w:proofErr w:type="gramStart"/>
-      <w:r>
-        <w:rPr>
-          <w:rFonts w:ascii="Arial" w:hAnsi="Arial" w:cs="Arial"/>
-        </w:rPr>
-        <w:t>pause</w:t>
-      </w:r>
-      <w:proofErr w:type="gramEnd"/>
-      <w:r>
-        <w:rPr>
-          <w:rFonts w:ascii="Arial" w:hAnsi="Arial" w:cs="Arial"/>
-        </w:rPr>
-        <w:t xml:space="preserve"> a game, resume a game, and quit a game.  Lastly, the computer output will consist of the user’s points, the user’s lives, and the generation of levels, enemies, and obstacles.</w:t>
-      </w:r>
-    </w:p>
-    <w:p>
-      <w:pPr>
-        <w:pStyle w:val="Heading2"/>
-      </w:pPr>
-      <w:r>
-        <w:t> </w:t>
-      </w:r>
-      <w:bookmarkStart w:id="3" w:name="_Toc253824157"/>
-      <w:r>
-        <w:t>1.3 Software context</w:t>
-      </w:r>
-      <w:bookmarkEnd w:id="3"/>
-    </w:p>
-    <w:p>
-      <w:pPr>
-        <w:pStyle w:val="NormalWeb"/>
-        <w:ind w:left="720"/>
-      </w:pPr>
-      <w:r>
-        <w:rPr>
-          <w:rFonts w:ascii="Arial" w:hAnsi="Arial" w:cs="Arial"/>
-        </w:rPr>
-        <w:t>Since the Super Mountaineer Brothers will mirror many of the aspects of the Super Mario Bros., the distribution of the game will be extremely limited so as to avoid legal action from Nintendo.  Super Mountaineer Brothers will be developed simply for the enjoyment of the designers and other Mountaineers.</w:t>
-      </w:r>
-    </w:p>
-    <w:p>
-      <w:pPr>
-        <w:pStyle w:val="Heading2"/>
-      </w:pPr>
-      <w:r>
-        <w:t> </w:t>
-      </w:r>
-      <w:bookmarkStart w:id="4" w:name="_Toc253824158"/>
-      <w:r>
-        <w:t>1.4 Major constraints</w:t>
-      </w:r>
-      <w:bookmarkEnd w:id="4"/>
-    </w:p>
-    <w:p>
-      <w:pPr>
-        <w:pStyle w:val="NormalWeb"/>
-        <w:ind w:left="720"/>
-      </w:pPr>
-      <w:r>
-        <w:rPr>
-          <w:rFonts w:ascii="Arial" w:hAnsi="Arial" w:cs="Arial"/>
-        </w:rPr>
-        <w:t xml:space="preserve">As described above, the major constraints associated with the Super Mountaineer Brothers are the possibility of legal action from Nintendo.  To avoid this, all aspects of its development, testing, and </w:t>
-      </w:r>
-      <w:proofErr w:type="spellStart"/>
-      <w:r>
-        <w:rPr>
-          <w:rFonts w:ascii="Arial" w:hAnsi="Arial" w:cs="Arial"/>
-        </w:rPr>
-        <w:t>gameplay</w:t>
-      </w:r>
-      <w:proofErr w:type="spellEnd"/>
-      <w:r>
-        <w:rPr>
-          <w:rFonts w:ascii="Arial" w:hAnsi="Arial" w:cs="Arial"/>
-        </w:rPr>
-        <w:t xml:space="preserve"> will be restricted to the developers.</w:t>
-      </w:r>
-    </w:p>
-    <w:p>
-      <w:pPr>
-        <w:pStyle w:val="Heading1"/>
-      </w:pPr>
-      <w:bookmarkStart w:id="5" w:name="_Toc253824159"/>
-      <w:r>
-        <w:t>2.</w:t>
-      </w:r>
-      <w:r>
-        <w:t xml:space="preserve"> Usage scenario</w:t>
-      </w:r>
-      <w:bookmarkEnd w:id="5"/>
-    </w:p>
-    <w:p>
-      <w:pPr>
-        <w:pStyle w:val="NormalWeb"/>
-      </w:pPr>
-      <w:r>
-        <w:rPr>
-          <w:rFonts w:ascii="Arial" w:hAnsi="Arial" w:cs="Arial"/>
-        </w:rPr>
-        <w:t>This section provides a usage scenario for the software. It organized information collected during requirements elicitation into use-cases.</w:t>
-      </w:r>
-    </w:p>
-    <w:p>
-      <w:pPr>
-        <w:pStyle w:val="Heading2"/>
-      </w:pPr>
-      <w:r>
-        <w:t> </w:t>
-      </w:r>
-      <w:bookmarkStart w:id="6" w:name="_Toc253824160"/>
-      <w:r>
-        <w:t>2.1 User profiles</w:t>
-      </w:r>
-      <w:bookmarkEnd w:id="6"/>
-    </w:p>
-    <w:p>
-      <w:pPr>
-        <w:pStyle w:val="NormalWeb"/>
-        <w:ind w:left="720"/>
-      </w:pPr>
-      <w:r>
-        <w:rPr>
-          <w:rFonts w:ascii="Arial" w:hAnsi="Arial" w:cs="Arial"/>
-        </w:rPr>
-        <w:t>The profiles of all user categories are described here.</w:t>
-      </w:r>
-    </w:p>
-    <w:p>
-      <w:pPr>
-        <w:pStyle w:val="Heading2"/>
-      </w:pPr>
-      <w:r>
-        <w:t> </w:t>
-      </w:r>
-      <w:bookmarkStart w:id="7" w:name="_Toc253824161"/>
-      <w:r>
-        <w:t>2.2 Use-cases</w:t>
-      </w:r>
-      <w:bookmarkEnd w:id="7"/>
-    </w:p>
-    <w:p>
-      <w:pPr>
-        <w:pStyle w:val="NormalWeb"/>
-        <w:ind w:left="720"/>
-      </w:pPr>
-      <w:r>
-        <w:rPr>
-          <w:rFonts w:ascii="Arial" w:hAnsi="Arial" w:cs="Arial"/>
-        </w:rPr>
-        <w:t>All use-cases for the software are presented.</w:t>
-      </w:r>
-    </w:p>
-    <w:p>
-      <w:pPr>
-        <w:pStyle w:val="Heading2"/>
-      </w:pPr>
-      <w:r>
-        <w:t> </w:t>
-      </w:r>
-      <w:bookmarkStart w:id="8" w:name="_Toc253824162"/>
-      <w:r>
-        <w:t>2.3 Special usage considerations</w:t>
-      </w:r>
-      <w:bookmarkEnd w:id="8"/>
-    </w:p>
-    <w:p>
-      <w:pPr>
-        <w:pStyle w:val="NormalWeb"/>
-        <w:ind w:left="720"/>
-      </w:pPr>
-      <w:r>
-        <w:rPr>
-          <w:rFonts w:ascii="Arial" w:hAnsi="Arial" w:cs="Arial"/>
-        </w:rPr>
-        <w:t>Special requirements associated with the use of the software are presented.</w:t>
-      </w:r>
-    </w:p>
-    <w:p>
-      <w:pPr>
-        <w:pStyle w:val="NormalWeb"/>
       </w:pPr>
       <w:r>
         <w:lastRenderedPageBreak/>
         <w:t> </w:t>
       </w:r>
+      <w:bookmarkStart w:id="2" w:name="_Toc253835243"/>
+      <w:r>
+        <w:t>1.2 Statement of scope</w:t>
+      </w:r>
+      <w:bookmarkEnd w:id="2"/>
+    </w:p>
+    <w:p>
+      <w:pPr>
+        <w:pStyle w:val="NormalWeb"/>
+        <w:ind w:left="720"/>
+      </w:pPr>
+      <w:r>
+        <w:rPr>
+          <w:rFonts w:ascii="Arial" w:hAnsi="Arial" w:cs="Arial"/>
+        </w:rPr>
+        <w:t xml:space="preserve">The Super Mountaineer Brothers will offer </w:t>
+      </w:r>
+      <w:proofErr w:type="spellStart"/>
+      <w:r>
+        <w:rPr>
+          <w:rFonts w:ascii="Arial" w:hAnsi="Arial" w:cs="Arial"/>
+        </w:rPr>
+        <w:t>gameplay</w:t>
+      </w:r>
+      <w:proofErr w:type="spellEnd"/>
+      <w:r>
+        <w:rPr>
+          <w:rFonts w:ascii="Arial" w:hAnsi="Arial" w:cs="Arial"/>
+        </w:rPr>
+        <w:t xml:space="preserve"> similar to that of the Super Mario Bros.  The user’s keyboard input control the Mountaineer’s ability to move left and right, jump and duck, collect and throw objects.  Regarding game functionality, users will be able to start a new game, </w:t>
+      </w:r>
+      <w:proofErr w:type="gramStart"/>
+      <w:r>
+        <w:rPr>
+          <w:rFonts w:ascii="Arial" w:hAnsi="Arial" w:cs="Arial"/>
+        </w:rPr>
+        <w:t>pause</w:t>
+      </w:r>
+      <w:proofErr w:type="gramEnd"/>
+      <w:r>
+        <w:rPr>
+          <w:rFonts w:ascii="Arial" w:hAnsi="Arial" w:cs="Arial"/>
+        </w:rPr>
+        <w:t xml:space="preserve"> a game, resume a game, and quit a game.  Lastly, the computer output will consist of the user’s points, the user’s lives, and the generation of levels, enemies, and obstacles.</w:t>
+      </w:r>
+    </w:p>
+    <w:p>
+      <w:pPr>
+        <w:pStyle w:val="Heading2"/>
+      </w:pPr>
+      <w:r>
+        <w:t> </w:t>
+      </w:r>
+      <w:bookmarkStart w:id="3" w:name="_Toc253835244"/>
+      <w:r>
+        <w:t>1.3 Software context</w:t>
+      </w:r>
+      <w:bookmarkEnd w:id="3"/>
+    </w:p>
+    <w:p>
+      <w:pPr>
+        <w:pStyle w:val="NormalWeb"/>
+        <w:ind w:left="720"/>
+      </w:pPr>
+      <w:r>
+        <w:rPr>
+          <w:rFonts w:ascii="Arial" w:hAnsi="Arial" w:cs="Arial"/>
+        </w:rPr>
+        <w:t>Since the Super Mountaineer Brothers will mirror many of the aspects of the Super Mario Bros., the distribution of the game will be extremely limited so as to avoid legal action from Nintendo.  Super Mountaineer Brothers will be developed simply for the enjoyment of the designers and other Mountaineers.</w:t>
+      </w:r>
+    </w:p>
+    <w:p>
+      <w:pPr>
+        <w:pStyle w:val="Heading2"/>
+      </w:pPr>
+      <w:r>
+        <w:t> </w:t>
+      </w:r>
+      <w:bookmarkStart w:id="4" w:name="_Toc253835245"/>
+      <w:r>
+        <w:t>1.4 Major constraints</w:t>
+      </w:r>
+      <w:bookmarkEnd w:id="4"/>
+    </w:p>
+    <w:p>
+      <w:pPr>
+        <w:pStyle w:val="NormalWeb"/>
+        <w:ind w:left="720"/>
+      </w:pPr>
+      <w:r>
+        <w:rPr>
+          <w:rFonts w:ascii="Arial" w:hAnsi="Arial" w:cs="Arial"/>
+        </w:rPr>
+        <w:t xml:space="preserve">As described above, the major constraints associated with the Super Mountaineer Brothers are the possibility of legal action from Nintendo.  To avoid this, all aspects of its development, testing, and </w:t>
+      </w:r>
+      <w:proofErr w:type="spellStart"/>
+      <w:r>
+        <w:rPr>
+          <w:rFonts w:ascii="Arial" w:hAnsi="Arial" w:cs="Arial"/>
+        </w:rPr>
+        <w:t>gameplay</w:t>
+      </w:r>
+      <w:proofErr w:type="spellEnd"/>
+      <w:r>
+        <w:rPr>
+          <w:rFonts w:ascii="Arial" w:hAnsi="Arial" w:cs="Arial"/>
+        </w:rPr>
+        <w:t xml:space="preserve"> will be restricted to the developers.</w:t>
+      </w:r>
     </w:p>
     <w:p>
       <w:pPr>
         <w:pStyle w:val="Heading1"/>
       </w:pPr>
-      <w:bookmarkStart w:id="9" w:name="_Toc253824163"/>
-      <w:r>
+      <w:bookmarkStart w:id="5" w:name="_Toc253835246"/>
+      <w:r>
+        <w:t>2.</w:t>
+      </w:r>
+      <w:r>
+        <w:t xml:space="preserve"> Usage scenario</w:t>
+      </w:r>
+      <w:bookmarkEnd w:id="5"/>
+    </w:p>
+    <w:p>
+      <w:pPr>
+        <w:pStyle w:val="NormalWeb"/>
+      </w:pPr>
+      <w:r>
+        <w:rPr>
+          <w:rFonts w:ascii="Arial" w:hAnsi="Arial" w:cs="Arial"/>
+        </w:rPr>
+        <w:t>This section provides a usage scenario for the software. It organized information collected during requirements elicitation into use-cases.</w:t>
+      </w:r>
+    </w:p>
+    <w:p>
+      <w:pPr>
+        <w:pStyle w:val="Heading2"/>
+      </w:pPr>
+      <w:r>
+        <w:t> </w:t>
+      </w:r>
+      <w:bookmarkStart w:id="6" w:name="_Toc253835247"/>
+      <w:r>
+        <w:t>2.1 User profiles</w:t>
+      </w:r>
+      <w:bookmarkEnd w:id="6"/>
+    </w:p>
+    <w:p>
+      <w:pPr>
+        <w:pStyle w:val="NormalWeb"/>
+        <w:ind w:left="720"/>
+      </w:pPr>
+      <w:r>
+        <w:rPr>
+          <w:rFonts w:ascii="Arial" w:hAnsi="Arial" w:cs="Arial"/>
+        </w:rPr>
+        <w:t>The profiles of all user categories are described here.</w:t>
+      </w:r>
+    </w:p>
+    <w:p>
+      <w:pPr>
+        <w:pStyle w:val="Heading2"/>
+      </w:pPr>
+      <w:r>
+        <w:t> </w:t>
+      </w:r>
+      <w:bookmarkStart w:id="7" w:name="_Toc253835248"/>
+      <w:r>
+        <w:t>2.2 Use-cases</w:t>
+      </w:r>
+      <w:bookmarkEnd w:id="7"/>
+    </w:p>
+    <w:p>
+      <w:pPr>
+        <w:pStyle w:val="NormalWeb"/>
+        <w:ind w:left="720"/>
+      </w:pPr>
+      <w:r>
+        <w:rPr>
+          <w:rFonts w:ascii="Arial" w:hAnsi="Arial" w:cs="Arial"/>
+        </w:rPr>
+        <w:t>All use-cases for the software are presented.</w:t>
+      </w:r>
+    </w:p>
+    <w:p>
+      <w:pPr>
+        <w:pStyle w:val="Heading2"/>
+      </w:pPr>
+      <w:r>
+        <w:t> </w:t>
+      </w:r>
+      <w:bookmarkStart w:id="8" w:name="_Toc253835249"/>
+      <w:r>
+        <w:t>2.3 Special usage considerations</w:t>
+      </w:r>
+      <w:bookmarkEnd w:id="8"/>
+    </w:p>
+    <w:p>
+      <w:pPr>
+        <w:pStyle w:val="NormalWeb"/>
+        <w:ind w:left="720"/>
+      </w:pPr>
+      <w:r>
+        <w:rPr>
+          <w:rFonts w:ascii="Arial" w:hAnsi="Arial" w:cs="Arial"/>
+        </w:rPr>
+        <w:t>Special requirements associated with the use of the software are presented.</w:t>
+      </w:r>
+    </w:p>
+    <w:p>
+      <w:pPr>
+        <w:pStyle w:val="NormalWeb"/>
+      </w:pPr>
+      <w:r>
+        <w:t> </w:t>
+      </w:r>
+    </w:p>
+    <w:p>
+      <w:pPr>
+        <w:pStyle w:val="Heading1"/>
+      </w:pPr>
+      <w:bookmarkStart w:id="9" w:name="_Toc253835250"/>
+      <w:r>
+        <w:lastRenderedPageBreak/>
         <w:t>3.</w:t>
       </w:r>
       <w:r>
@@ -11567,7 +11342,7 @@
       <w:r>
         <w:t> </w:t>
       </w:r>
-      <w:bookmarkStart w:id="10" w:name="_Toc253824164"/>
+      <w:bookmarkStart w:id="10" w:name="_Toc253835251"/>
       <w:r>
         <w:t>3.1 Data Description</w:t>
       </w:r>
@@ -11592,7 +11367,7 @@
       <w:r>
         <w:t> </w:t>
       </w:r>
-      <w:bookmarkStart w:id="11" w:name="_Toc253824165"/>
+      <w:bookmarkStart w:id="11" w:name="_Toc253835252"/>
       <w:r>
         <w:t>3.1.1 Data objects</w:t>
       </w:r>
@@ -11617,7 +11392,7 @@
       <w:r>
         <w:t> </w:t>
       </w:r>
-      <w:bookmarkStart w:id="12" w:name="_Toc253824166"/>
+      <w:bookmarkStart w:id="12" w:name="_Toc253835253"/>
       <w:r>
         <w:t>3.1.2 Relationships</w:t>
       </w:r>
@@ -11642,7 +11417,7 @@
       <w:r>
         <w:t> </w:t>
       </w:r>
-      <w:bookmarkStart w:id="13" w:name="_Toc253824167"/>
+      <w:bookmarkStart w:id="13" w:name="_Toc253835254"/>
       <w:r>
         <w:t>3.1.3 Complete data model</w:t>
       </w:r>
@@ -11667,7 +11442,7 @@
       <w:r>
         <w:t> </w:t>
       </w:r>
-      <w:bookmarkStart w:id="14" w:name="_Toc253824168"/>
+      <w:bookmarkStart w:id="14" w:name="_Toc253835255"/>
       <w:r>
         <w:t>3.1.4 Data dictionary</w:t>
       </w:r>
@@ -11715,7 +11490,7 @@
       <w:pPr>
         <w:pStyle w:val="Heading1"/>
       </w:pPr>
-      <w:bookmarkStart w:id="15" w:name="_Toc253824169"/>
+      <w:bookmarkStart w:id="15" w:name="_Toc253835256"/>
       <w:r>
         <w:lastRenderedPageBreak/>
         <w:t>4.</w:t>
@@ -11885,7 +11660,7 @@
         <w:lastRenderedPageBreak/>
         <w:t> </w:t>
       </w:r>
-      <w:bookmarkStart w:id="16" w:name="_Toc253824170"/>
+      <w:bookmarkStart w:id="16" w:name="_Toc253835257"/>
       <w:r>
         <w:t>4.1</w:t>
       </w:r>
@@ -11937,7 +11712,7 @@
       <w:r>
         <w:t> </w:t>
       </w:r>
-      <w:bookmarkStart w:id="17" w:name="_Toc253824171"/>
+      <w:bookmarkStart w:id="17" w:name="_Toc253835258"/>
       <w:r>
         <w:t>4.1.1</w:t>
       </w:r>
@@ -11971,7 +11746,7 @@
       <w:r>
         <w:t> </w:t>
       </w:r>
-      <w:bookmarkStart w:id="18" w:name="_Toc253824172"/>
+      <w:bookmarkStart w:id="18" w:name="_Toc253835259"/>
       <w:r>
         <w:t>4.1.1.2</w:t>
       </w:r>
@@ -12002,7 +11777,7 @@
       <w:r>
         <w:t> </w:t>
       </w:r>
-      <w:bookmarkStart w:id="19" w:name="_Toc253824173"/>
+      <w:bookmarkStart w:id="19" w:name="_Toc253835260"/>
       <w:r>
         <w:t>4.1</w:t>
       </w:r>
@@ -12040,7 +11815,7 @@
       <w:r>
         <w:t> </w:t>
       </w:r>
-      <w:bookmarkStart w:id="20" w:name="_Toc253824174"/>
+      <w:bookmarkStart w:id="20" w:name="_Toc253835261"/>
       <w:r>
         <w:t>4.1.</w:t>
       </w:r>
@@ -12084,7 +11859,7 @@
       <w:pPr>
         <w:pStyle w:val="Heading2"/>
       </w:pPr>
-      <w:bookmarkStart w:id="21" w:name="_Toc253824175"/>
+      <w:bookmarkStart w:id="21" w:name="_Toc253835262"/>
       <w:r>
         <w:lastRenderedPageBreak/>
         <w:t>4.1</w:t>
@@ -12145,7 +11920,7 @@
       <w:pPr>
         <w:pStyle w:val="Heading3"/>
       </w:pPr>
-      <w:bookmarkStart w:id="22" w:name="_Toc253824176"/>
+      <w:bookmarkStart w:id="22" w:name="_Toc253835263"/>
       <w:r>
         <w:t>4.1.</w:t>
       </w:r>
@@ -12176,7 +11951,7 @@
       <w:r>
         <w:t> </w:t>
       </w:r>
-      <w:bookmarkStart w:id="23" w:name="_Toc253824177"/>
+      <w:bookmarkStart w:id="23" w:name="_Toc253835264"/>
       <w:r>
         <w:t>4.1.</w:t>
       </w:r>
@@ -12216,7 +11991,7 @@
       <w:r>
         <w:t> </w:t>
       </w:r>
-      <w:bookmarkStart w:id="24" w:name="_Toc253824178"/>
+      <w:bookmarkStart w:id="24" w:name="_Toc253835265"/>
       <w:r>
         <w:t>4.1.</w:t>
       </w:r>
@@ -12251,7 +12026,7 @@
       <w:r>
         <w:t> </w:t>
       </w:r>
-      <w:bookmarkStart w:id="25" w:name="_Toc253824179"/>
+      <w:bookmarkStart w:id="25" w:name="_Toc253835266"/>
       <w:r>
         <w:t>4.1.</w:t>
       </w:r>
@@ -12295,7 +12070,7 @@
       <w:pPr>
         <w:pStyle w:val="Heading2"/>
       </w:pPr>
-      <w:bookmarkStart w:id="26" w:name="_Toc253824180"/>
+      <w:bookmarkStart w:id="26" w:name="_Toc253835267"/>
       <w:r>
         <w:lastRenderedPageBreak/>
         <w:t>4.1</w:t>
@@ -12359,7 +12134,7 @@
       <w:r>
         <w:t> </w:t>
       </w:r>
-      <w:bookmarkStart w:id="27" w:name="_Toc253824181"/>
+      <w:bookmarkStart w:id="27" w:name="_Toc253835268"/>
       <w:r>
         <w:t>4.1.</w:t>
       </w:r>
@@ -12393,7 +12168,7 @@
       <w:r>
         <w:t> </w:t>
       </w:r>
-      <w:bookmarkStart w:id="28" w:name="_Toc253824182"/>
+      <w:bookmarkStart w:id="28" w:name="_Toc253835269"/>
       <w:r>
         <w:t>4.1.</w:t>
       </w:r>
@@ -12434,7 +12209,7 @@
       <w:r>
         <w:t> </w:t>
       </w:r>
-      <w:bookmarkStart w:id="29" w:name="_Toc253824183"/>
+      <w:bookmarkStart w:id="29" w:name="_Toc253835270"/>
       <w:r>
         <w:t>4.1.</w:t>
       </w:r>
@@ -12469,7 +12244,7 @@
       <w:r>
         <w:t> </w:t>
       </w:r>
-      <w:bookmarkStart w:id="30" w:name="_Toc253824184"/>
+      <w:bookmarkStart w:id="30" w:name="_Toc253835271"/>
       <w:r>
         <w:t>4.1.</w:t>
       </w:r>
@@ -12518,7 +12293,7 @@
         <w:lastRenderedPageBreak/>
         <w:t> </w:t>
       </w:r>
-      <w:bookmarkStart w:id="31" w:name="_Toc253824185"/>
+      <w:bookmarkStart w:id="31" w:name="_Toc253835272"/>
       <w:r>
         <w:t>4.1</w:t>
       </w:r>
@@ -12558,7 +12333,7 @@
       <w:r>
         <w:t> </w:t>
       </w:r>
-      <w:bookmarkStart w:id="32" w:name="_Toc253824186"/>
+      <w:bookmarkStart w:id="32" w:name="_Toc253835273"/>
       <w:r>
         <w:t>4.1.</w:t>
       </w:r>
@@ -12597,7 +12372,7 @@
       <w:r>
         <w:t> </w:t>
       </w:r>
-      <w:bookmarkStart w:id="33" w:name="_Toc253824187"/>
+      <w:bookmarkStart w:id="33" w:name="_Toc253835274"/>
       <w:r>
         <w:t>4.1.</w:t>
       </w:r>
@@ -12635,7 +12410,7 @@
       <w:r>
         <w:t> </w:t>
       </w:r>
-      <w:bookmarkStart w:id="34" w:name="_Toc253824188"/>
+      <w:bookmarkStart w:id="34" w:name="_Toc253835275"/>
       <w:r>
         <w:t>4.1.</w:t>
       </w:r>
@@ -12669,7 +12444,7 @@
       <w:r>
         <w:t> </w:t>
       </w:r>
-      <w:bookmarkStart w:id="35" w:name="_Toc253824189"/>
+      <w:bookmarkStart w:id="35" w:name="_Toc253835276"/>
       <w:r>
         <w:t>4.1.</w:t>
       </w:r>
@@ -12710,7 +12485,7 @@
         <w:lastRenderedPageBreak/>
         <w:t> </w:t>
       </w:r>
-      <w:bookmarkStart w:id="36" w:name="_Toc253824190"/>
+      <w:bookmarkStart w:id="36" w:name="_Toc253835277"/>
       <w:r>
         <w:t>4.1</w:t>
       </w:r>
@@ -12773,7 +12548,7 @@
       <w:r>
         <w:t> </w:t>
       </w:r>
-      <w:bookmarkStart w:id="37" w:name="_Toc253824191"/>
+      <w:bookmarkStart w:id="37" w:name="_Toc253835278"/>
       <w:r>
         <w:t>4.1.</w:t>
       </w:r>
@@ -12821,7 +12596,7 @@
       <w:r>
         <w:t> </w:t>
       </w:r>
-      <w:bookmarkStart w:id="38" w:name="_Toc253824192"/>
+      <w:bookmarkStart w:id="38" w:name="_Toc253835279"/>
       <w:r>
         <w:t>4.1.</w:t>
       </w:r>
@@ -12856,7 +12631,7 @@
       <w:r>
         <w:t> </w:t>
       </w:r>
-      <w:bookmarkStart w:id="39" w:name="_Toc253824193"/>
+      <w:bookmarkStart w:id="39" w:name="_Toc253835280"/>
       <w:r>
         <w:t>4.1.</w:t>
       </w:r>
@@ -12891,7 +12666,7 @@
       <w:r>
         <w:t> </w:t>
       </w:r>
-      <w:bookmarkStart w:id="40" w:name="_Toc253824194"/>
+      <w:bookmarkStart w:id="40" w:name="_Toc253835281"/>
       <w:r>
         <w:t>4.1.</w:t>
       </w:r>
@@ -12925,7 +12700,7 @@
       <w:r>
         <w:br w:type="page"/>
       </w:r>
-      <w:bookmarkStart w:id="41" w:name="_Toc253824195"/>
+      <w:bookmarkStart w:id="41" w:name="_Toc253835282"/>
       <w:r>
         <w:lastRenderedPageBreak/>
         <w:t>4.1</w:t>
@@ -13043,7 +12818,7 @@
       <w:r>
         <w:t> </w:t>
       </w:r>
-      <w:bookmarkStart w:id="42" w:name="_Toc253824196"/>
+      <w:bookmarkStart w:id="42" w:name="_Toc253835283"/>
       <w:r>
         <w:t>4.1.</w:t>
       </w:r>
@@ -13078,7 +12853,7 @@
       <w:r>
         <w:t> </w:t>
       </w:r>
-      <w:bookmarkStart w:id="43" w:name="_Toc253824197"/>
+      <w:bookmarkStart w:id="43" w:name="_Toc253835284"/>
       <w:r>
         <w:t>4.1.</w:t>
       </w:r>
@@ -13113,7 +12888,7 @@
       <w:r>
         <w:t> </w:t>
       </w:r>
-      <w:bookmarkStart w:id="44" w:name="_Toc253824198"/>
+      <w:bookmarkStart w:id="44" w:name="_Toc253835285"/>
       <w:r>
         <w:t>4.1.</w:t>
       </w:r>
@@ -13147,7 +12922,7 @@
       <w:r>
         <w:t> </w:t>
       </w:r>
-      <w:bookmarkStart w:id="45" w:name="_Toc253824199"/>
+      <w:bookmarkStart w:id="45" w:name="_Toc253835286"/>
       <w:r>
         <w:t>4.1.</w:t>
       </w:r>
@@ -13191,7 +12966,7 @@
       <w:pPr>
         <w:pStyle w:val="Heading2"/>
       </w:pPr>
-      <w:bookmarkStart w:id="46" w:name="_Toc253824200"/>
+      <w:bookmarkStart w:id="46" w:name="_Toc253835287"/>
       <w:r>
         <w:lastRenderedPageBreak/>
         <w:t>4.1</w:t>
@@ -13249,7 +13024,7 @@
       <w:r>
         <w:t> </w:t>
       </w:r>
-      <w:bookmarkStart w:id="47" w:name="_Toc253824201"/>
+      <w:bookmarkStart w:id="47" w:name="_Toc253835288"/>
       <w:r>
         <w:t>4.1.</w:t>
       </w:r>
@@ -13283,7 +13058,7 @@
       <w:r>
         <w:t> </w:t>
       </w:r>
-      <w:bookmarkStart w:id="48" w:name="_Toc253824202"/>
+      <w:bookmarkStart w:id="48" w:name="_Toc253835289"/>
       <w:r>
         <w:t>4.1.</w:t>
       </w:r>
@@ -13317,7 +13092,7 @@
       <w:r>
         <w:t> </w:t>
       </w:r>
-      <w:bookmarkStart w:id="49" w:name="_Toc253824203"/>
+      <w:bookmarkStart w:id="49" w:name="_Toc253835290"/>
       <w:r>
         <w:t>4.1.</w:t>
       </w:r>
@@ -13349,7 +13124,7 @@
       <w:r>
         <w:t> </w:t>
       </w:r>
-      <w:bookmarkStart w:id="50" w:name="_Toc253824204"/>
+      <w:bookmarkStart w:id="50" w:name="_Toc253835291"/>
       <w:r>
         <w:t>4.1.</w:t>
       </w:r>
@@ -13390,7 +13165,7 @@
       <w:pPr>
         <w:pStyle w:val="Heading2"/>
       </w:pPr>
-      <w:bookmarkStart w:id="51" w:name="_Toc253824205"/>
+      <w:bookmarkStart w:id="51" w:name="_Toc253835292"/>
       <w:r>
         <w:lastRenderedPageBreak/>
         <w:t>4.1</w:t>
@@ -13492,7 +13267,7 @@
       <w:r>
         <w:t> </w:t>
       </w:r>
-      <w:bookmarkStart w:id="52" w:name="_Toc253824206"/>
+      <w:bookmarkStart w:id="52" w:name="_Toc253835293"/>
       <w:r>
         <w:t>4.1.</w:t>
       </w:r>
@@ -13526,7 +13301,7 @@
       <w:r>
         <w:t> </w:t>
       </w:r>
-      <w:bookmarkStart w:id="53" w:name="_Toc253824207"/>
+      <w:bookmarkStart w:id="53" w:name="_Toc253835294"/>
       <w:r>
         <w:t>4.1.</w:t>
       </w:r>
@@ -13563,7 +13338,7 @@
       <w:r>
         <w:t> </w:t>
       </w:r>
-      <w:bookmarkStart w:id="54" w:name="_Toc253824208"/>
+      <w:bookmarkStart w:id="54" w:name="_Toc253835295"/>
       <w:r>
         <w:t>4.1.</w:t>
       </w:r>
@@ -13597,7 +13372,7 @@
       <w:r>
         <w:t> </w:t>
       </w:r>
-      <w:bookmarkStart w:id="55" w:name="_Toc253824209"/>
+      <w:bookmarkStart w:id="55" w:name="_Toc253835296"/>
       <w:r>
         <w:t>4.1.</w:t>
       </w:r>
@@ -13645,7 +13420,7 @@
       <w:pPr>
         <w:pStyle w:val="Heading2"/>
       </w:pPr>
-      <w:bookmarkStart w:id="56" w:name="_Toc253824210"/>
+      <w:bookmarkStart w:id="56" w:name="_Toc253835297"/>
       <w:r>
         <w:lastRenderedPageBreak/>
         <w:t>4.1</w:t>
@@ -13747,7 +13522,7 @@
       <w:r>
         <w:t> </w:t>
       </w:r>
-      <w:bookmarkStart w:id="57" w:name="_Toc253824211"/>
+      <w:bookmarkStart w:id="57" w:name="_Toc253835298"/>
       <w:r>
         <w:t>4.1.</w:t>
       </w:r>
@@ -13818,7 +13593,7 @@
       <w:r>
         <w:t> </w:t>
       </w:r>
-      <w:bookmarkStart w:id="58" w:name="_Toc253824212"/>
+      <w:bookmarkStart w:id="58" w:name="_Toc253835299"/>
       <w:r>
         <w:t>4.1.</w:t>
       </w:r>
@@ -13855,7 +13630,7 @@
       <w:r>
         <w:t> </w:t>
       </w:r>
-      <w:bookmarkStart w:id="59" w:name="_Toc253824213"/>
+      <w:bookmarkStart w:id="59" w:name="_Toc253835300"/>
       <w:r>
         <w:t>4.1.</w:t>
       </w:r>
@@ -13890,7 +13665,7 @@
       <w:r>
         <w:t> </w:t>
       </w:r>
-      <w:bookmarkStart w:id="60" w:name="_Toc253824214"/>
+      <w:bookmarkStart w:id="60" w:name="_Toc253835301"/>
       <w:r>
         <w:t>4.1.</w:t>
       </w:r>
@@ -13959,7 +13734,7 @@
       <w:pPr>
         <w:pStyle w:val="Heading2"/>
       </w:pPr>
-      <w:bookmarkStart w:id="61" w:name="_Toc253824215"/>
+      <w:bookmarkStart w:id="61" w:name="_Toc253835302"/>
       <w:r>
         <w:lastRenderedPageBreak/>
         <w:t>4.1</w:t>
@@ -14051,7 +13826,7 @@
       <w:r>
         <w:t> </w:t>
       </w:r>
-      <w:bookmarkStart w:id="62" w:name="_Toc253824216"/>
+      <w:bookmarkStart w:id="62" w:name="_Toc253835303"/>
       <w:r>
         <w:t>4.1.</w:t>
       </w:r>
@@ -14083,7 +13858,7 @@
       <w:r>
         <w:t> </w:t>
       </w:r>
-      <w:bookmarkStart w:id="63" w:name="_Toc253824217"/>
+      <w:bookmarkStart w:id="63" w:name="_Toc253835304"/>
       <w:r>
         <w:t>4.1.</w:t>
       </w:r>
@@ -14137,7 +13912,7 @@
       <w:r>
         <w:t> </w:t>
       </w:r>
-      <w:bookmarkStart w:id="64" w:name="_Toc253824218"/>
+      <w:bookmarkStart w:id="64" w:name="_Toc253835305"/>
       <w:r>
         <w:t>4.1.</w:t>
       </w:r>
@@ -14193,7 +13968,7 @@
       <w:r>
         <w:t> </w:t>
       </w:r>
-      <w:bookmarkStart w:id="65" w:name="_Toc253824219"/>
+      <w:bookmarkStart w:id="65" w:name="_Toc253835306"/>
       <w:r>
         <w:t>4.1.</w:t>
       </w:r>
@@ -14244,7 +14019,7 @@
       <w:r>
         <w:br w:type="page"/>
       </w:r>
-      <w:bookmarkStart w:id="66" w:name="_Toc253824220"/>
+      <w:bookmarkStart w:id="66" w:name="_Toc253835307"/>
       <w:r>
         <w:lastRenderedPageBreak/>
         <w:t>4.1</w:t>
@@ -14308,7 +14083,7 @@
       <w:r>
         <w:t> </w:t>
       </w:r>
-      <w:bookmarkStart w:id="67" w:name="_Toc253824221"/>
+      <w:bookmarkStart w:id="67" w:name="_Toc253835308"/>
       <w:r>
         <w:t>4.1.</w:t>
       </w:r>
@@ -14343,7 +14118,7 @@
       <w:r>
         <w:t> </w:t>
       </w:r>
-      <w:bookmarkStart w:id="68" w:name="_Toc253824222"/>
+      <w:bookmarkStart w:id="68" w:name="_Toc253835309"/>
       <w:r>
         <w:t>4.1.</w:t>
       </w:r>
@@ -14374,7 +14149,7 @@
       <w:r>
         <w:t> </w:t>
       </w:r>
-      <w:bookmarkStart w:id="69" w:name="_Toc253824223"/>
+      <w:bookmarkStart w:id="69" w:name="_Toc253835310"/>
       <w:r>
         <w:t>4.1.</w:t>
       </w:r>
@@ -14405,7 +14180,7 @@
       <w:r>
         <w:t> </w:t>
       </w:r>
-      <w:bookmarkStart w:id="70" w:name="_Toc253824224"/>
+      <w:bookmarkStart w:id="70" w:name="_Toc253835311"/>
       <w:r>
         <w:t>4.1.</w:t>
       </w:r>
@@ -14506,7 +14281,7 @@
       <w:r>
         <w:t> </w:t>
       </w:r>
-      <w:bookmarkStart w:id="71" w:name="_Toc253824225"/>
+      <w:bookmarkStart w:id="71" w:name="_Toc253835312"/>
       <w:r>
         <w:t>4.1.</w:t>
       </w:r>
@@ -14537,7 +14312,7 @@
       <w:r>
         <w:t> </w:t>
       </w:r>
-      <w:bookmarkStart w:id="72" w:name="_Toc253824226"/>
+      <w:bookmarkStart w:id="72" w:name="_Toc253835313"/>
       <w:r>
         <w:t>4.1.</w:t>
       </w:r>
@@ -14581,7 +14356,7 @@
       <w:pPr>
         <w:pStyle w:val="Heading2"/>
       </w:pPr>
-      <w:bookmarkStart w:id="73" w:name="_Toc253824227"/>
+      <w:bookmarkStart w:id="73" w:name="_Toc253835314"/>
       <w:r>
         <w:lastRenderedPageBreak/>
         <w:t>4.1</w:t>
@@ -14666,7 +14441,7 @@
       <w:r>
         <w:t> </w:t>
       </w:r>
-      <w:bookmarkStart w:id="74" w:name="_Toc253824228"/>
+      <w:bookmarkStart w:id="74" w:name="_Toc253835315"/>
       <w:r>
         <w:t>4.1.</w:t>
       </w:r>
@@ -14701,7 +14476,7 @@
       <w:r>
         <w:t> </w:t>
       </w:r>
-      <w:bookmarkStart w:id="75" w:name="_Toc253824229"/>
+      <w:bookmarkStart w:id="75" w:name="_Toc253835316"/>
       <w:r>
         <w:t>4.1.</w:t>
       </w:r>
@@ -14732,7 +14507,7 @@
       <w:r>
         <w:t> </w:t>
       </w:r>
-      <w:bookmarkStart w:id="76" w:name="_Toc253824230"/>
+      <w:bookmarkStart w:id="76" w:name="_Toc253835317"/>
       <w:r>
         <w:t>4.1.</w:t>
       </w:r>
@@ -14763,7 +14538,7 @@
       <w:r>
         <w:t> </w:t>
       </w:r>
-      <w:bookmarkStart w:id="77" w:name="_Toc253824231"/>
+      <w:bookmarkStart w:id="77" w:name="_Toc253835318"/>
       <w:r>
         <w:t>4.1.</w:t>
       </w:r>
@@ -14864,7 +14639,7 @@
       <w:r>
         <w:t> </w:t>
       </w:r>
-      <w:bookmarkStart w:id="78" w:name="_Toc253824232"/>
+      <w:bookmarkStart w:id="78" w:name="_Toc253835319"/>
       <w:r>
         <w:t>4.1.</w:t>
       </w:r>
@@ -14895,7 +14670,7 @@
       <w:r>
         <w:t> </w:t>
       </w:r>
-      <w:bookmarkStart w:id="79" w:name="_Toc253824233"/>
+      <w:bookmarkStart w:id="79" w:name="_Toc253835320"/>
       <w:r>
         <w:t>4.1.</w:t>
       </w:r>
@@ -14939,7 +14714,7 @@
       <w:pPr>
         <w:pStyle w:val="Heading2"/>
       </w:pPr>
-      <w:bookmarkStart w:id="80" w:name="_Toc253824234"/>
+      <w:bookmarkStart w:id="80" w:name="_Toc253835321"/>
       <w:r>
         <w:lastRenderedPageBreak/>
         <w:t>4.1</w:t>
@@ -15024,7 +14799,7 @@
       <w:r>
         <w:t> </w:t>
       </w:r>
-      <w:bookmarkStart w:id="81" w:name="_Toc253824235"/>
+      <w:bookmarkStart w:id="81" w:name="_Toc253835322"/>
       <w:r>
         <w:t>4.1.</w:t>
       </w:r>
@@ -15059,7 +14834,7 @@
       <w:r>
         <w:t> </w:t>
       </w:r>
-      <w:bookmarkStart w:id="82" w:name="_Toc253824236"/>
+      <w:bookmarkStart w:id="82" w:name="_Toc253835323"/>
       <w:r>
         <w:t>4.1.</w:t>
       </w:r>
@@ -15090,7 +14865,7 @@
       <w:r>
         <w:t> </w:t>
       </w:r>
-      <w:bookmarkStart w:id="83" w:name="_Toc253824237"/>
+      <w:bookmarkStart w:id="83" w:name="_Toc253835324"/>
       <w:r>
         <w:t>4.1.</w:t>
       </w:r>
@@ -15121,7 +14896,7 @@
       <w:r>
         <w:t> </w:t>
       </w:r>
-      <w:bookmarkStart w:id="84" w:name="_Toc253824238"/>
+      <w:bookmarkStart w:id="84" w:name="_Toc253835325"/>
       <w:r>
         <w:t>4.1.</w:t>
       </w:r>
@@ -15222,7 +14997,7 @@
       <w:r>
         <w:t> </w:t>
       </w:r>
-      <w:bookmarkStart w:id="85" w:name="_Toc253824239"/>
+      <w:bookmarkStart w:id="85" w:name="_Toc253835326"/>
       <w:r>
         <w:t>4.1.</w:t>
       </w:r>
@@ -15253,7 +15028,7 @@
       <w:r>
         <w:t> </w:t>
       </w:r>
-      <w:bookmarkStart w:id="86" w:name="_Toc253824240"/>
+      <w:bookmarkStart w:id="86" w:name="_Toc253835327"/>
       <w:r>
         <w:t>4.1.</w:t>
       </w:r>
@@ -15307,7 +15082,7 @@
       <w:pPr>
         <w:pStyle w:val="Heading2"/>
       </w:pPr>
-      <w:bookmarkStart w:id="87" w:name="_Toc253824241"/>
+      <w:bookmarkStart w:id="87" w:name="_Toc253835328"/>
       <w:r>
         <w:lastRenderedPageBreak/>
         <w:t>4.1</w:t>
@@ -15411,7 +15186,7 @@
       <w:r>
         <w:t> </w:t>
       </w:r>
-      <w:bookmarkStart w:id="88" w:name="_Toc253824242"/>
+      <w:bookmarkStart w:id="88" w:name="_Toc253835329"/>
       <w:r>
         <w:t>4.1.</w:t>
       </w:r>
@@ -15453,7 +15228,7 @@
       <w:r>
         <w:t> </w:t>
       </w:r>
-      <w:bookmarkStart w:id="89" w:name="_Toc253824243"/>
+      <w:bookmarkStart w:id="89" w:name="_Toc253835330"/>
       <w:r>
         <w:t>4.1.</w:t>
       </w:r>
@@ -15484,7 +15259,7 @@
       <w:r>
         <w:t> </w:t>
       </w:r>
-      <w:bookmarkStart w:id="90" w:name="_Toc253824244"/>
+      <w:bookmarkStart w:id="90" w:name="_Toc253835331"/>
       <w:r>
         <w:t>4.1.</w:t>
       </w:r>
@@ -15630,7 +15405,7 @@
       <w:r>
         <w:t> </w:t>
       </w:r>
-      <w:bookmarkStart w:id="91" w:name="_Toc253824245"/>
+      <w:bookmarkStart w:id="91" w:name="_Toc253835332"/>
       <w:r>
         <w:t>4.1.</w:t>
       </w:r>
@@ -15661,7 +15436,7 @@
       <w:r>
         <w:t> </w:t>
       </w:r>
-      <w:bookmarkStart w:id="92" w:name="_Toc253824246"/>
+      <w:bookmarkStart w:id="92" w:name="_Toc253835333"/>
       <w:r>
         <w:t>4.1.</w:t>
       </w:r>
@@ -15692,7 +15467,7 @@
       <w:pPr>
         <w:pStyle w:val="Heading2"/>
       </w:pPr>
-      <w:bookmarkStart w:id="93" w:name="_Toc253824247"/>
+      <w:bookmarkStart w:id="93" w:name="_Toc253835334"/>
       <w:r>
         <w:t>4.1</w:t>
       </w:r>
@@ -15834,7 +15609,7 @@
       <w:r>
         <w:t> </w:t>
       </w:r>
-      <w:bookmarkStart w:id="94" w:name="_Toc253824248"/>
+      <w:bookmarkStart w:id="94" w:name="_Toc253835335"/>
       <w:r>
         <w:t>4.1.</w:t>
       </w:r>
@@ -15869,7 +15644,7 @@
       <w:r>
         <w:t> </w:t>
       </w:r>
-      <w:bookmarkStart w:id="95" w:name="_Toc253824249"/>
+      <w:bookmarkStart w:id="95" w:name="_Toc253835336"/>
       <w:r>
         <w:t>4.1.</w:t>
       </w:r>
@@ -15900,7 +15675,7 @@
       <w:r>
         <w:t> </w:t>
       </w:r>
-      <w:bookmarkStart w:id="96" w:name="_Toc253824250"/>
+      <w:bookmarkStart w:id="96" w:name="_Toc253835337"/>
       <w:r>
         <w:t>4.1.</w:t>
       </w:r>
@@ -15931,7 +15706,7 @@
       <w:r>
         <w:t> </w:t>
       </w:r>
-      <w:bookmarkStart w:id="97" w:name="_Toc253824251"/>
+      <w:bookmarkStart w:id="97" w:name="_Toc253835338"/>
       <w:r>
         <w:t>4.1.</w:t>
       </w:r>
@@ -16032,7 +15807,7 @@
       <w:r>
         <w:t> </w:t>
       </w:r>
-      <w:bookmarkStart w:id="98" w:name="_Toc253824252"/>
+      <w:bookmarkStart w:id="98" w:name="_Toc253835339"/>
       <w:r>
         <w:t>4.1.</w:t>
       </w:r>
@@ -16063,7 +15838,7 @@
       <w:r>
         <w:t> </w:t>
       </w:r>
-      <w:bookmarkStart w:id="99" w:name="_Toc253824253"/>
+      <w:bookmarkStart w:id="99" w:name="_Toc253835340"/>
       <w:r>
         <w:t>4.1.</w:t>
       </w:r>
@@ -16126,7 +15901,7 @@
       <w:pPr>
         <w:pStyle w:val="Heading2"/>
       </w:pPr>
-      <w:bookmarkStart w:id="100" w:name="_Toc253824254"/>
+      <w:bookmarkStart w:id="100" w:name="_Toc253835341"/>
       <w:r>
         <w:lastRenderedPageBreak/>
         <w:t>4.1</w:t>
@@ -16177,7 +15952,7 @@
       <w:r>
         <w:t> </w:t>
       </w:r>
-      <w:bookmarkStart w:id="101" w:name="_Toc253824255"/>
+      <w:bookmarkStart w:id="101" w:name="_Toc253835342"/>
       <w:r>
         <w:t>4.1.</w:t>
       </w:r>
@@ -16212,7 +15987,7 @@
       <w:r>
         <w:t> </w:t>
       </w:r>
-      <w:bookmarkStart w:id="102" w:name="_Toc253824256"/>
+      <w:bookmarkStart w:id="102" w:name="_Toc253835343"/>
       <w:r>
         <w:t>4.1.</w:t>
       </w:r>
@@ -16243,7 +16018,7 @@
       <w:r>
         <w:t> </w:t>
       </w:r>
-      <w:bookmarkStart w:id="103" w:name="_Toc253824257"/>
+      <w:bookmarkStart w:id="103" w:name="_Toc253835344"/>
       <w:r>
         <w:t>4.1.</w:t>
       </w:r>
@@ -16274,7 +16049,7 @@
       <w:r>
         <w:t> </w:t>
       </w:r>
-      <w:bookmarkStart w:id="104" w:name="_Toc253824258"/>
+      <w:bookmarkStart w:id="104" w:name="_Toc253835345"/>
       <w:r>
         <w:t>4.1.</w:t>
       </w:r>
@@ -16375,7 +16150,7 @@
       <w:r>
         <w:t> </w:t>
       </w:r>
-      <w:bookmarkStart w:id="105" w:name="_Toc253824259"/>
+      <w:bookmarkStart w:id="105" w:name="_Toc253835346"/>
       <w:r>
         <w:t>4.1.</w:t>
       </w:r>
@@ -16406,7 +16181,7 @@
       <w:r>
         <w:t> </w:t>
       </w:r>
-      <w:bookmarkStart w:id="106" w:name="_Toc253824260"/>
+      <w:bookmarkStart w:id="106" w:name="_Toc253835347"/>
       <w:r>
         <w:t>4.1.</w:t>
       </w:r>
@@ -16442,7 +16217,7 @@
       <w:pPr>
         <w:pStyle w:val="Heading2"/>
       </w:pPr>
-      <w:bookmarkStart w:id="107" w:name="_Toc253824261"/>
+      <w:bookmarkStart w:id="107" w:name="_Toc253835348"/>
       <w:r>
         <w:t>4.1</w:t>
       </w:r>
@@ -16581,7 +16356,7 @@
       <w:r>
         <w:t> </w:t>
       </w:r>
-      <w:bookmarkStart w:id="108" w:name="_Toc253824262"/>
+      <w:bookmarkStart w:id="108" w:name="_Toc253835349"/>
       <w:r>
         <w:t>4.1.</w:t>
       </w:r>
@@ -16616,7 +16391,7 @@
       <w:r>
         <w:t> </w:t>
       </w:r>
-      <w:bookmarkStart w:id="109" w:name="_Toc253824263"/>
+      <w:bookmarkStart w:id="109" w:name="_Toc253835350"/>
       <w:r>
         <w:t>4.1.</w:t>
       </w:r>
@@ -16647,7 +16422,7 @@
       <w:r>
         <w:t> </w:t>
       </w:r>
-      <w:bookmarkStart w:id="110" w:name="_Toc253824264"/>
+      <w:bookmarkStart w:id="110" w:name="_Toc253835351"/>
       <w:r>
         <w:t>4.1.</w:t>
       </w:r>
@@ -16678,7 +16453,7 @@
       <w:r>
         <w:t> </w:t>
       </w:r>
-      <w:bookmarkStart w:id="111" w:name="_Toc253824265"/>
+      <w:bookmarkStart w:id="111" w:name="_Toc253835352"/>
       <w:r>
         <w:t>4.1.</w:t>
       </w:r>
@@ -16779,7 +16554,7 @@
       <w:r>
         <w:t> </w:t>
       </w:r>
-      <w:bookmarkStart w:id="112" w:name="_Toc253824266"/>
+      <w:bookmarkStart w:id="112" w:name="_Toc253835353"/>
       <w:r>
         <w:t>4.1.</w:t>
       </w:r>
@@ -16810,7 +16585,7 @@
       <w:r>
         <w:t> </w:t>
       </w:r>
-      <w:bookmarkStart w:id="113" w:name="_Toc253824267"/>
+      <w:bookmarkStart w:id="113" w:name="_Toc253835354"/>
       <w:r>
         <w:t>4.1.</w:t>
       </w:r>
@@ -16855,7 +16630,7 @@
       <w:pPr>
         <w:pStyle w:val="Heading2"/>
       </w:pPr>
-      <w:bookmarkStart w:id="114" w:name="_Toc253824268"/>
+      <w:bookmarkStart w:id="114" w:name="_Toc253835355"/>
       <w:r>
         <w:lastRenderedPageBreak/>
         <w:t>4.1</w:t>
@@ -16917,7 +16692,7 @@
       <w:r>
         <w:t> </w:t>
       </w:r>
-      <w:bookmarkStart w:id="115" w:name="_Toc253824269"/>
+      <w:bookmarkStart w:id="115" w:name="_Toc253835356"/>
       <w:r>
         <w:t>4.1.</w:t>
       </w:r>
@@ -16952,7 +16727,7 @@
       <w:r>
         <w:t> </w:t>
       </w:r>
-      <w:bookmarkStart w:id="116" w:name="_Toc253824270"/>
+      <w:bookmarkStart w:id="116" w:name="_Toc253835357"/>
       <w:r>
         <w:t>4.1.</w:t>
       </w:r>
@@ -16983,7 +16758,7 @@
       <w:r>
         <w:t> </w:t>
       </w:r>
-      <w:bookmarkStart w:id="117" w:name="_Toc253824271"/>
+      <w:bookmarkStart w:id="117" w:name="_Toc253835358"/>
       <w:r>
         <w:t>4.1.</w:t>
       </w:r>
@@ -17014,7 +16789,7 @@
       <w:r>
         <w:t> </w:t>
       </w:r>
-      <w:bookmarkStart w:id="118" w:name="_Toc253824272"/>
+      <w:bookmarkStart w:id="118" w:name="_Toc253835359"/>
       <w:r>
         <w:t>4.1.</w:t>
       </w:r>
@@ -17115,7 +16890,7 @@
       <w:r>
         <w:t> </w:t>
       </w:r>
-      <w:bookmarkStart w:id="119" w:name="_Toc253824273"/>
+      <w:bookmarkStart w:id="119" w:name="_Toc253835360"/>
       <w:r>
         <w:t>4.1.</w:t>
       </w:r>
@@ -17146,7 +16921,7 @@
       <w:r>
         <w:t> </w:t>
       </w:r>
-      <w:bookmarkStart w:id="120" w:name="_Toc253824274"/>
+      <w:bookmarkStart w:id="120" w:name="_Toc253835361"/>
       <w:r>
         <w:t>4.1.</w:t>
       </w:r>
@@ -17182,7 +16957,7 @@
       <w:pPr>
         <w:pStyle w:val="Heading2"/>
       </w:pPr>
-      <w:bookmarkStart w:id="121" w:name="_Toc253824275"/>
+      <w:bookmarkStart w:id="121" w:name="_Toc253835362"/>
       <w:r>
         <w:t>4.1</w:t>
       </w:r>
@@ -17298,7 +17073,7 @@
       <w:r>
         <w:t> </w:t>
       </w:r>
-      <w:bookmarkStart w:id="122" w:name="_Toc253824276"/>
+      <w:bookmarkStart w:id="122" w:name="_Toc253835363"/>
       <w:r>
         <w:t>4.1.</w:t>
       </w:r>
@@ -17333,7 +17108,7 @@
       <w:r>
         <w:t> </w:t>
       </w:r>
-      <w:bookmarkStart w:id="123" w:name="_Toc253824277"/>
+      <w:bookmarkStart w:id="123" w:name="_Toc253835364"/>
       <w:r>
         <w:t>4.1.</w:t>
       </w:r>
@@ -17364,7 +17139,7 @@
       <w:r>
         <w:t> </w:t>
       </w:r>
-      <w:bookmarkStart w:id="124" w:name="_Toc253824278"/>
+      <w:bookmarkStart w:id="124" w:name="_Toc253835365"/>
       <w:r>
         <w:t>4.1.</w:t>
       </w:r>
@@ -17395,7 +17170,7 @@
       <w:r>
         <w:t> </w:t>
       </w:r>
-      <w:bookmarkStart w:id="125" w:name="_Toc253824279"/>
+      <w:bookmarkStart w:id="125" w:name="_Toc253835366"/>
       <w:r>
         <w:t>4.1.</w:t>
       </w:r>
@@ -17496,7 +17271,7 @@
       <w:r>
         <w:t> </w:t>
       </w:r>
-      <w:bookmarkStart w:id="126" w:name="_Toc253824280"/>
+      <w:bookmarkStart w:id="126" w:name="_Toc253835367"/>
       <w:r>
         <w:t>4.1.</w:t>
       </w:r>
@@ -17527,7 +17302,7 @@
       <w:r>
         <w:t> </w:t>
       </w:r>
-      <w:bookmarkStart w:id="127" w:name="_Toc253824281"/>
+      <w:bookmarkStart w:id="127" w:name="_Toc253835368"/>
       <w:r>
         <w:t>4.1.</w:t>
       </w:r>
@@ -17578,7 +17353,7 @@
         <w:lastRenderedPageBreak/>
         <w:t> </w:t>
       </w:r>
-      <w:bookmarkStart w:id="128" w:name="_Toc253824282"/>
+      <w:bookmarkStart w:id="128" w:name="_Toc253835369"/>
       <w:r>
         <w:t>4.2 Software Interface Description</w:t>
       </w:r>
@@ -17617,7 +17392,7 @@
       <w:r>
         <w:t> </w:t>
       </w:r>
-      <w:bookmarkStart w:id="129" w:name="_Toc253824283"/>
+      <w:bookmarkStart w:id="129" w:name="_Toc253835370"/>
       <w:r>
         <w:t>4.2.1 External machine interfaces</w:t>
       </w:r>
@@ -17642,7 +17417,7 @@
       <w:r>
         <w:t> </w:t>
       </w:r>
-      <w:bookmarkStart w:id="130" w:name="_Toc253824284"/>
+      <w:bookmarkStart w:id="130" w:name="_Toc253835371"/>
       <w:r>
         <w:t>4.2.2 External system interfaces</w:t>
       </w:r>
@@ -17667,7 +17442,7 @@
       <w:r>
         <w:t> </w:t>
       </w:r>
-      <w:bookmarkStart w:id="131" w:name="_Toc253824285"/>
+      <w:bookmarkStart w:id="131" w:name="_Toc253835372"/>
       <w:r>
         <w:t>4.2.3 Human interface</w:t>
       </w:r>
@@ -17692,7 +17467,7 @@
       <w:r>
         <w:t> </w:t>
       </w:r>
-      <w:bookmarkStart w:id="132" w:name="_Toc253824286"/>
+      <w:bookmarkStart w:id="132" w:name="_Toc253835373"/>
       <w:r>
         <w:t>4.3 Control flow description</w:t>
       </w:r>
@@ -17722,7 +17497,7 @@
       <w:pPr>
         <w:pStyle w:val="Heading1"/>
       </w:pPr>
-      <w:bookmarkStart w:id="133" w:name="_Toc253824287"/>
+      <w:bookmarkStart w:id="133" w:name="_Toc253835374"/>
       <w:r>
         <w:t>5.</w:t>
       </w:r>
@@ -17749,7 +17524,7 @@
       <w:r>
         <w:t> </w:t>
       </w:r>
-      <w:bookmarkStart w:id="134" w:name="_Toc253824288"/>
+      <w:bookmarkStart w:id="134" w:name="_Toc253835375"/>
       <w:r>
         <w:t>5.1 Description for software behavior</w:t>
       </w:r>
@@ -17774,7 +17549,7 @@
       <w:r>
         <w:t> </w:t>
       </w:r>
-      <w:bookmarkStart w:id="135" w:name="_Toc253824289"/>
+      <w:bookmarkStart w:id="135" w:name="_Toc253835376"/>
       <w:r>
         <w:t>5.1.1 Events</w:t>
       </w:r>
@@ -18411,7 +18186,7 @@
       <w:r>
         <w:t> </w:t>
       </w:r>
-      <w:bookmarkStart w:id="136" w:name="_Toc253824290"/>
+      <w:bookmarkStart w:id="136" w:name="_Toc253835377"/>
       <w:r>
         <w:t>5.1.2 States</w:t>
       </w:r>
@@ -18687,7 +18462,7 @@
         <w:lastRenderedPageBreak/>
         <w:t> </w:t>
       </w:r>
-      <w:bookmarkStart w:id="137" w:name="_Toc253824291"/>
+      <w:bookmarkStart w:id="137" w:name="_Toc253835378"/>
       <w:r>
         <w:t>5.2 State Transition Diagrams</w:t>
       </w:r>
@@ -18953,7 +18728,7 @@
       <w:pPr>
         <w:pStyle w:val="Heading2"/>
       </w:pPr>
-      <w:bookmarkStart w:id="140" w:name="_Toc253824292"/>
+      <w:bookmarkStart w:id="140" w:name="_Toc253835379"/>
       <w:r>
         <w:t>5.3 Control specification (CSPEC)</w:t>
       </w:r>
@@ -19041,7 +18816,7 @@
       <w:pPr>
         <w:pStyle w:val="Heading1"/>
       </w:pPr>
-      <w:bookmarkStart w:id="141" w:name="_Toc253824293"/>
+      <w:bookmarkStart w:id="141" w:name="_Toc253835380"/>
       <w:r>
         <w:t>6.</w:t>
       </w:r>
@@ -19092,7 +18867,7 @@
       <w:pPr>
         <w:pStyle w:val="Heading1"/>
       </w:pPr>
-      <w:bookmarkStart w:id="142" w:name="_Toc253824294"/>
+      <w:bookmarkStart w:id="142" w:name="_Toc253835381"/>
       <w:r>
         <w:t>7.</w:t>
       </w:r>
@@ -19119,7 +18894,7 @@
       <w:r>
         <w:t> </w:t>
       </w:r>
-      <w:bookmarkStart w:id="143" w:name="_Toc253824295"/>
+      <w:bookmarkStart w:id="143" w:name="_Toc253835382"/>
       <w:r>
         <w:t>7.1 Classes of tests</w:t>
       </w:r>
@@ -19135,7 +18910,7 @@
       <w:r>
         <w:tab/>
       </w:r>
-      <w:bookmarkStart w:id="144" w:name="_Toc253824296"/>
+      <w:bookmarkStart w:id="144" w:name="_Toc253835383"/>
       <w:r>
         <w:t>7.1.1 Incorrect keyboard input</w:t>
       </w:r>
@@ -19165,7 +18940,7 @@
       <w:r>
         <w:t> </w:t>
       </w:r>
-      <w:bookmarkStart w:id="145" w:name="_Toc253824297"/>
+      <w:bookmarkStart w:id="145" w:name="_Toc253835384"/>
       <w:r>
         <w:t>7.2</w:t>
       </w:r>
@@ -19210,7 +18985,7 @@
       <w:pPr>
         <w:pStyle w:val="Heading1"/>
       </w:pPr>
-      <w:bookmarkStart w:id="146" w:name="_Toc253824298"/>
+      <w:bookmarkStart w:id="146" w:name="_Toc253835385"/>
       <w:r>
         <w:t>8.</w:t>
       </w:r>
@@ -19221,22 +18996,20 @@
     </w:p>
     <w:p>
       <w:pPr>
-        <w:pStyle w:val="NormalWeb"/>
-      </w:pPr>
-      <w:r>
-        <w:rPr>
-          <w:rFonts w:ascii="Arial" w:hAnsi="Arial" w:cs="Arial"/>
-        </w:rPr>
-        <w:t>Presents information that supplements the Requirements Specification</w:t>
-      </w:r>
-    </w:p>
-    <w:p>
-      <w:pPr>
         <w:pStyle w:val="Heading2"/>
       </w:pPr>
-      <w:bookmarkStart w:id="147" w:name="_Toc253824299"/>
-      <w:r>
-        <w:t>8.1 System traceability matrix</w:t>
+      <w:r>
+        <w:t> </w:t>
+      </w:r>
+      <w:bookmarkStart w:id="147" w:name="_Toc253835386"/>
+      <w:r>
+        <w:t>8.</w:t>
+      </w:r>
+      <w:r>
+        <w:t>1</w:t>
+      </w:r>
+      <w:r>
+        <w:t xml:space="preserve"> Product Strategies</w:t>
       </w:r>
       <w:bookmarkEnd w:id="147"/>
     </w:p>
@@ -19244,26 +19017,30 @@
       <w:pPr>
         <w:pStyle w:val="NormalWeb"/>
         <w:ind w:left="720"/>
-      </w:pPr>
-      <w:r>
-        <w:rPr>
-          <w:rFonts w:ascii="Arial" w:hAnsi="Arial" w:cs="Arial"/>
-        </w:rPr>
-        <w:t>A matrix that traces stated software requirements back to the system specification.</w:t>
-      </w:r>
-    </w:p>
-    <w:p>
-      <w:pPr>
-        <w:pStyle w:val="Heading2"/>
-      </w:pPr>
-      <w:r>
-        <w:t> </w:t>
-      </w:r>
-      <w:bookmarkStart w:id="148" w:name="_Toc253824300"/>
-      <w:r>
-        <w:t>8.2 Product Strategies</w:t>
-      </w:r>
-      <w:bookmarkEnd w:id="148"/>
+        <w:rPr>
+          <w:rFonts w:ascii="Arial" w:hAnsi="Arial" w:cs="Arial"/>
+        </w:rPr>
+      </w:pPr>
+      <w:r>
+        <w:rPr>
+          <w:rFonts w:ascii="Arial" w:hAnsi="Arial" w:cs="Arial"/>
+        </w:rPr>
+        <w:t xml:space="preserve">Due to the nature of this game, a traditional product strategy isn’t really applicable.  However, if this game were actually marketable, two key factors would determine the success of this game.  The Super Mario Bros. franchise has proven to be highly profitable for Nintendo with a loyal </w:t>
+      </w:r>
+      <w:proofErr w:type="spellStart"/>
+      <w:r>
+        <w:rPr>
+          <w:rFonts w:ascii="Arial" w:hAnsi="Arial" w:cs="Arial"/>
+        </w:rPr>
+        <w:t>fanbase</w:t>
+      </w:r>
+      <w:proofErr w:type="spellEnd"/>
+      <w:r>
+        <w:rPr>
+          <w:rFonts w:ascii="Arial" w:hAnsi="Arial" w:cs="Arial"/>
+        </w:rPr>
+        <w:t xml:space="preserve"> that has grown up along side of the game itself.  To attract these same gamers, Super Mountaineer Brothers must implement much of the same functionality as the original game.  </w:t>
+      </w:r>
     </w:p>
     <w:p>
       <w:pPr>
@@ -19274,46 +19051,16 @@
         <w:rPr>
           <w:rFonts w:ascii="Arial" w:hAnsi="Arial" w:cs="Arial"/>
         </w:rPr>
-        <w:t>If the specification is developed for a product, a description of relevant product strategy is presented here.</w:t>
-      </w:r>
-    </w:p>
-    <w:p>
-      <w:pPr>
-        <w:pStyle w:val="Heading2"/>
-      </w:pPr>
-      <w:r>
+        <w:t xml:space="preserve">Of course, no one will want to buy a game that is identical to the original.  In order to appeal to its target market of Mountaineer fans nationwide, </w:t>
+      </w:r>
+      <w:r>
+        <w:rPr>
+          <w:rFonts w:ascii="Arial" w:hAnsi="Arial" w:cs="Arial"/>
+        </w:rPr>
         <w:lastRenderedPageBreak/>
-        <w:t> </w:t>
-      </w:r>
-      <w:bookmarkStart w:id="149" w:name="_Toc253824301"/>
-      <w:r>
-        <w:t>8.3 Analysis metrics to be used</w:t>
-      </w:r>
-      <w:bookmarkEnd w:id="149"/>
-    </w:p>
-    <w:p>
-      <w:pPr>
-        <w:pStyle w:val="NormalWeb"/>
-        <w:ind w:left="720"/>
-      </w:pPr>
-      <w:r>
-        <w:rPr>
-          <w:rFonts w:ascii="Arial" w:hAnsi="Arial" w:cs="Arial"/>
-        </w:rPr>
-        <w:t>A description of all analysis metrics to be used during the analysis activity is noted here.</w:t>
-      </w:r>
-    </w:p>
-    <w:p>
-      <w:pPr>
-        <w:pStyle w:val="Heading2"/>
-      </w:pPr>
-      <w:bookmarkStart w:id="150" w:name="_Toc253824302"/>
-      <w:r>
-        <w:t>8.4 Supplementary information (as required)</w:t>
-      </w:r>
-      <w:bookmarkEnd w:id="150"/>
-    </w:p>
-    <w:p/>
+        <w:t>Super Mountaineer Brothers must also introduce its own unique features that will set it apart from the original.  These unique features must encompass both the well-known aspects of WVU, but also those details that are only known amongst true Mountaineers.</w:t>
+      </w:r>
+    </w:p>
     <w:sectPr>
       <w:pgSz w:w="12240" w:h="15840"/>
       <w:pgMar w:top="1440" w:right="1800" w:bottom="1440" w:left="1800" w:header="720" w:footer="720" w:gutter="0"/>
@@ -20322,32 +20069,6 @@
         </w:p>
       </w:docPartBody>
     </w:docPart>
-    <w:docPart>
-      <w:docPartPr>
-        <w:name w:val="17D43FC7C4B343948413D985DEF69BD1"/>
-        <w:category>
-          <w:name w:val="General"/>
-          <w:gallery w:val="placeholder"/>
-        </w:category>
-        <w:types>
-          <w:type w:val="bbPlcHdr"/>
-        </w:types>
-        <w:behaviors>
-          <w:behavior w:val="content"/>
-        </w:behaviors>
-        <w:guid w:val="{E140F3D6-15F4-4988-8D1A-A0F25CBE0CC8}"/>
-      </w:docPartPr>
-      <w:docPartBody>
-        <w:p>
-          <w:pPr>
-            <w:pStyle w:val="17D43FC7C4B343948413D985DEF69BD1"/>
-          </w:pPr>
-          <w:r>
-            <w:t>[Pick the date]</w:t>
-          </w:r>
-        </w:p>
-      </w:docPartBody>
-    </w:docPart>
   </w:docParts>
 </w:glossaryDocument>
 </file>
@@ -20400,8 +20121,9 @@
     <w:panose1 w:val="020B0604030504040204"/>
     <w:charset w:val="00"/>
     <w:family w:val="swiss"/>
+    <w:notTrueType/>
     <w:pitch w:val="variable"/>
-    <w:sig w:usb0="61002A87" w:usb1="80000000" w:usb2="00000008" w:usb3="00000000" w:csb0="000101FF" w:csb1="00000000"/>
+    <w:sig w:usb0="00000003" w:usb1="00000000" w:usb2="00000000" w:usb3="00000000" w:csb0="00000001" w:csb1="00000000"/>
   </w:font>
   <w:font w:name="Calibri">
     <w:panose1 w:val="020F0502020204030204"/>
@@ -20430,6 +20152,7 @@
   </w:compat>
   <w:rsids>
     <w:rsidRoot w:val="008136EC"/>
+    <w:rsid w:val="007C4C00"/>
     <w:rsid w:val="008136EC"/>
     <w:rsid w:val="00AB76ED"/>
     <w:rsid w:val="00DD0CEA"/>

</xml_diff>

<commit_message>
added the outline for the software design specification doc that's due sunday. i'll break it up into sections and let you guys know what to do
</commit_message>
<xml_diff>
--- a/SMB-ReqSpec.docx
+++ b/SMB-ReqSpec.docx
@@ -95,9 +95,6 @@
             </w:rPr>
             <w:alias w:val="Title"/>
             <w:id w:val="14700071"/>
-            <w:placeholder>
-              <w:docPart w:val="1088784EFF8A4FEA887DFBAD2311C7B7"/>
-            </w:placeholder>
             <w:dataBinding w:prefixMappings="xmlns:ns0='http://schemas.openxmlformats.org/package/2006/metadata/core-properties' xmlns:ns1='http://purl.org/dc/elements/1.1/'" w:xpath="/ns0:coreProperties[1]/ns1:title[1]" w:storeItemID="{6C3C8BC8-F283-45AE-878A-BAB7291924A1}"/>
             <w:text/>
           </w:sdtPr>
@@ -10329,10 +10326,10 @@
             <v:path o:extrusionok="f" gradientshapeok="t" o:connecttype="rect"/>
             <o:lock v:ext="edit" aspectratio="t"/>
           </v:shapetype>
-          <v:shape id="_x0000_i1025" type="#_x0000_t75" style="width:426.65pt;height:594.25pt" o:ole="">
+          <v:shape id="_x0000_i1025" type="#_x0000_t75" style="width:426.85pt;height:594.85pt" o:ole="">
             <v:imagedata r:id="rId7" o:title=""/>
           </v:shape>
-          <o:OLEObject Type="Embed" ProgID="Visio.Drawing.11" ShapeID="_x0000_i1025" DrawAspect="Content" ObjectID="_1327648414" r:id="rId8"/>
+          <o:OLEObject Type="Embed" ProgID="Visio.Drawing.11" ShapeID="_x0000_i1025" DrawAspect="Content" ObjectID="_1327661284" r:id="rId8"/>
         </w:object>
       </w:r>
     </w:p>
@@ -10400,10 +10397,10 @@
     <w:p>
       <w:r>
         <w:object w:dxaOrig="6501" w:dyaOrig="6091">
-          <v:shape id="_x0000_i1026" type="#_x0000_t75" style="width:324.55pt;height:305.2pt" o:ole="">
+          <v:shape id="_x0000_i1026" type="#_x0000_t75" style="width:324pt;height:305.15pt" o:ole="">
             <v:imagedata r:id="rId9" o:title=""/>
           </v:shape>
-          <o:OLEObject Type="Embed" ProgID="Visio.Drawing.11" ShapeID="_x0000_i1026" DrawAspect="Content" ObjectID="_1327648415" r:id="rId10"/>
+          <o:OLEObject Type="Embed" ProgID="Visio.Drawing.11" ShapeID="_x0000_i1026" DrawAspect="Content" ObjectID="_1327661285" r:id="rId10"/>
         </w:object>
       </w:r>
     </w:p>
@@ -10648,10 +10645,10 @@
       </w:pPr>
       <w:r>
         <w:object w:dxaOrig="4863" w:dyaOrig="2314">
-          <v:shape id="_x0000_i1027" type="#_x0000_t75" style="width:242.85pt;height:116.05pt" o:ole="">
+          <v:shape id="_x0000_i1027" type="#_x0000_t75" style="width:242.55pt;height:115.7pt" o:ole="">
             <v:imagedata r:id="rId11" o:title=""/>
           </v:shape>
-          <o:OLEObject Type="Embed" ProgID="Visio.Drawing.11" ShapeID="_x0000_i1027" DrawAspect="Content" ObjectID="_1327648416" r:id="rId12"/>
+          <o:OLEObject Type="Embed" ProgID="Visio.Drawing.11" ShapeID="_x0000_i1027" DrawAspect="Content" ObjectID="_1327661286" r:id="rId12"/>
         </w:object>
       </w:r>
     </w:p>
@@ -10712,10 +10709,10 @@
       </w:pPr>
       <w:r>
         <w:object w:dxaOrig="10924" w:dyaOrig="4562">
-          <v:shape id="_x0000_i1028" type="#_x0000_t75" style="width:356.8pt;height:148.3pt" o:ole="">
+          <v:shape id="_x0000_i1028" type="#_x0000_t75" style="width:356.55pt;height:148.3pt" o:ole="">
             <v:imagedata r:id="rId13" o:title=""/>
           </v:shape>
-          <o:OLEObject Type="Embed" ProgID="Visio.Drawing.11" ShapeID="_x0000_i1028" DrawAspect="Content" ObjectID="_1327648417" r:id="rId14"/>
+          <o:OLEObject Type="Embed" ProgID="Visio.Drawing.11" ShapeID="_x0000_i1028" DrawAspect="Content" ObjectID="_1327661287" r:id="rId14"/>
         </w:object>
       </w:r>
     </w:p>
@@ -15870,10 +15867,26 @@
     </w:p>
     <w:p>
       <w:pPr>
+        <w:rPr>
+          <w:rFonts w:asciiTheme="majorHAnsi" w:eastAsiaTheme="majorEastAsia" w:hAnsiTheme="majorHAnsi" w:cstheme="majorBidi"/>
+          <w:b/>
+          <w:bCs/>
+          <w:color w:val="365F91" w:themeColor="accent1" w:themeShade="BF"/>
+          <w:sz w:val="28"/>
+          <w:szCs w:val="28"/>
+        </w:rPr>
+      </w:pPr>
+      <w:bookmarkStart w:id="120" w:name="_Toc253906571"/>
+      <w:r>
+        <w:br w:type="page"/>
+      </w:r>
+    </w:p>
+    <w:p>
+      <w:pPr>
         <w:pStyle w:val="Heading1"/>
       </w:pPr>
-      <w:bookmarkStart w:id="120" w:name="_Toc253906571"/>
-      <w:r>
+      <w:r>
+        <w:lastRenderedPageBreak/>
         <w:t>5.</w:t>
       </w:r>
       <w:r>
@@ -15989,14 +16002,257 @@
         <w:rPr>
           <w:rStyle w:val="Heading4Char"/>
         </w:rPr>
+        <w:t>Menu</w:t>
+      </w:r>
+      <w:r>
+        <w:rPr>
+          <w:rFonts w:ascii="Arial" w:hAnsi="Arial" w:cs="Arial"/>
+        </w:rPr>
+        <w:t xml:space="preserve"> – This will display a graphical menu to the user, and will display all of the options contained in the system.</w:t>
+      </w:r>
+    </w:p>
+    <w:p>
+      <w:pPr>
+        <w:pStyle w:val="NormalWeb"/>
+        <w:ind w:left="1440"/>
+        <w:rPr>
+          <w:rFonts w:ascii="Arial" w:hAnsi="Arial" w:cs="Arial"/>
+        </w:rPr>
+      </w:pPr>
+    </w:p>
+    <w:p>
+      <w:pPr>
+        <w:pStyle w:val="NormalWeb"/>
+        <w:ind w:left="1440"/>
+        <w:rPr>
+          <w:rFonts w:ascii="Arial" w:hAnsi="Arial" w:cs="Arial"/>
+        </w:rPr>
+      </w:pPr>
+      <w:r>
+        <w:rPr>
+          <w:rStyle w:val="Heading4Char"/>
+        </w:rPr>
+        <w:t>New Game</w:t>
+      </w:r>
+      <w:r>
+        <w:rPr>
+          <w:rFonts w:ascii="Arial" w:hAnsi="Arial" w:cs="Arial"/>
+        </w:rPr>
+        <w:t xml:space="preserve"> – This option will be selected from the menu, and will create a new game session for the user with all values set at default.</w:t>
+      </w:r>
+      <w:r>
+        <w:rPr>
+          <w:rFonts w:ascii="Arial" w:hAnsi="Arial" w:cs="Arial"/>
+        </w:rPr>
+        <w:t xml:space="preserve"> The default value for extra lives will be 2.</w:t>
+      </w:r>
+    </w:p>
+    <w:p>
+      <w:pPr>
+        <w:pStyle w:val="NormalWeb"/>
+        <w:ind w:left="1440"/>
+        <w:rPr>
+          <w:rFonts w:ascii="Arial" w:hAnsi="Arial" w:cs="Arial"/>
+        </w:rPr>
+      </w:pPr>
+      <w:r>
+        <w:rPr>
+          <w:rStyle w:val="Heading4Char"/>
+        </w:rPr>
+        <w:t>Pause Game</w:t>
+      </w:r>
+      <w:r>
+        <w:rPr>
+          <w:rFonts w:ascii="Arial" w:hAnsi="Arial" w:cs="Arial"/>
+        </w:rPr>
+        <w:t xml:space="preserve"> – This </w:t>
+      </w:r>
+      <w:r>
+        <w:rPr>
+          <w:rFonts w:ascii="Arial" w:hAnsi="Arial" w:cs="Arial"/>
+        </w:rPr>
+        <w:t>event will be initiated by pushing the p key on the computer’s keyboard,</w:t>
+      </w:r>
+      <w:r>
+        <w:rPr>
+          <w:rFonts w:ascii="Arial" w:hAnsi="Arial" w:cs="Arial"/>
+        </w:rPr>
+        <w:t xml:space="preserve"> and will allow the user to pause their current game session. As there will be no data </w:t>
+      </w:r>
+      <w:r>
+        <w:rPr>
+          <w:rFonts w:ascii="Arial" w:hAnsi="Arial" w:cs="Arial"/>
+        </w:rPr>
+        <w:t>persistence</w:t>
+      </w:r>
+      <w:r>
+        <w:rPr>
+          <w:rFonts w:ascii="Arial" w:hAnsi="Arial" w:cs="Arial"/>
+        </w:rPr>
+        <w:t xml:space="preserve"> unless the user selects the save game option explicitly</w:t>
+      </w:r>
+      <w:r>
+        <w:rPr>
+          <w:rFonts w:ascii="Arial" w:hAnsi="Arial" w:cs="Arial"/>
+        </w:rPr>
+        <w:t>, the game will only be paused for as long as the user’s computer is running.</w:t>
+      </w:r>
+    </w:p>
+    <w:p>
+      <w:pPr>
+        <w:pStyle w:val="NormalWeb"/>
+        <w:ind w:left="1440"/>
+        <w:rPr>
+          <w:rFonts w:ascii="Arial" w:hAnsi="Arial" w:cs="Arial"/>
+        </w:rPr>
+      </w:pPr>
+      <w:r>
+        <w:rPr>
+          <w:rStyle w:val="Heading4Char"/>
+        </w:rPr>
+        <w:t xml:space="preserve">Save Game </w:t>
+      </w:r>
+      <w:r>
+        <w:rPr>
+          <w:rFonts w:ascii="Arial" w:hAnsi="Arial" w:cs="Arial"/>
+        </w:rPr>
+        <w:t>-</w:t>
+      </w:r>
+      <w:r>
+        <w:rPr>
+          <w:rFonts w:ascii="Arial" w:hAnsi="Arial" w:cs="Arial"/>
+        </w:rPr>
+        <w:t xml:space="preserve"> Our </w:t>
+      </w:r>
+      <w:r>
+        <w:rPr>
+          <w:rFonts w:ascii="Arial" w:hAnsi="Arial" w:cs="Arial"/>
+        </w:rPr>
+        <w:t>system</w:t>
+      </w:r>
+      <w:r>
+        <w:rPr>
+          <w:rFonts w:ascii="Arial" w:hAnsi="Arial" w:cs="Arial"/>
+        </w:rPr>
+        <w:t xml:space="preserve"> will store data as game saves.  The game saves will likely be in the form of a simple text file.  The game save will contain various player attributes:  the brother, lives, level, coins, etc.</w:t>
+      </w:r>
+      <w:r>
+        <w:rPr>
+          <w:rFonts w:ascii="Arial" w:hAnsi="Arial" w:cs="Arial"/>
+        </w:rPr>
+        <w:t xml:space="preserve"> This option will be selected from the menu, and will save the users game for them.</w:t>
+      </w:r>
+    </w:p>
+    <w:p>
+      <w:pPr>
+        <w:pStyle w:val="NormalWeb"/>
+        <w:ind w:left="1440"/>
+        <w:rPr>
+          <w:rFonts w:ascii="Arial" w:hAnsi="Arial" w:cs="Arial"/>
+        </w:rPr>
+      </w:pPr>
+      <w:r>
+        <w:rPr>
+          <w:rStyle w:val="Heading4Char"/>
+        </w:rPr>
+        <w:t>Resume Game</w:t>
+      </w:r>
+      <w:r>
+        <w:rPr>
+          <w:rFonts w:ascii="Arial" w:hAnsi="Arial" w:cs="Arial"/>
+        </w:rPr>
+        <w:t xml:space="preserve"> – This </w:t>
+      </w:r>
+      <w:r>
+        <w:rPr>
+          <w:rFonts w:ascii="Arial" w:hAnsi="Arial" w:cs="Arial"/>
+        </w:rPr>
+        <w:t xml:space="preserve">event will be initiated </w:t>
+      </w:r>
+      <w:r>
+        <w:rPr>
+          <w:rFonts w:ascii="Arial" w:hAnsi="Arial" w:cs="Arial"/>
+        </w:rPr>
+        <w:t xml:space="preserve">either </w:t>
+      </w:r>
+      <w:r>
+        <w:rPr>
+          <w:rFonts w:ascii="Arial" w:hAnsi="Arial" w:cs="Arial"/>
+        </w:rPr>
+        <w:t>by pushing the ENTER key on the computer’s keyboard</w:t>
+      </w:r>
+      <w:r>
+        <w:rPr>
+          <w:rFonts w:ascii="Arial" w:hAnsi="Arial" w:cs="Arial"/>
+        </w:rPr>
+        <w:t xml:space="preserve"> (if the game is paused), and by selecting Resume Game from the menu if the user wishes to continue a previously saved game. This </w:t>
+      </w:r>
+      <w:r>
+        <w:rPr>
+          <w:rFonts w:ascii="Arial" w:hAnsi="Arial" w:cs="Arial"/>
+        </w:rPr>
+        <w:t>will allow the user to resume a previously</w:t>
+      </w:r>
+      <w:r>
+        <w:rPr>
+          <w:rFonts w:ascii="Arial" w:hAnsi="Arial" w:cs="Arial"/>
+        </w:rPr>
+        <w:t xml:space="preserve"> saved or</w:t>
+      </w:r>
+      <w:r>
+        <w:rPr>
+          <w:rFonts w:ascii="Arial" w:hAnsi="Arial" w:cs="Arial"/>
+        </w:rPr>
+        <w:t xml:space="preserve"> paused game with game settings as they were at the time the pause occurred.</w:t>
+      </w:r>
+    </w:p>
+    <w:p>
+      <w:pPr>
+        <w:pStyle w:val="NormalWeb"/>
+        <w:ind w:left="1440"/>
+        <w:rPr>
+          <w:rFonts w:ascii="Arial" w:hAnsi="Arial" w:cs="Arial"/>
+        </w:rPr>
+      </w:pPr>
+      <w:r>
+        <w:rPr>
+          <w:rStyle w:val="Heading4Char"/>
+        </w:rPr>
+        <w:t>Quit Game</w:t>
+      </w:r>
+      <w:r>
+        <w:rPr>
+          <w:rFonts w:ascii="Arial" w:hAnsi="Arial" w:cs="Arial"/>
+        </w:rPr>
+        <w:t xml:space="preserve"> – This option will be selected from the menu, and will allow the user to exit from the game. This will cause all game-related processes running on the computer to terminate.</w:t>
+      </w:r>
+    </w:p>
+    <w:p>
+      <w:pPr>
+        <w:pStyle w:val="NormalWeb"/>
+        <w:ind w:left="1440"/>
+        <w:rPr>
+          <w:rFonts w:ascii="Arial" w:hAnsi="Arial" w:cs="Arial"/>
+        </w:rPr>
+      </w:pPr>
+      <w:r>
+        <w:rPr>
+          <w:rStyle w:val="Heading4Char"/>
+        </w:rPr>
         <w:lastRenderedPageBreak/>
-        <w:t>Menu</w:t>
-      </w:r>
-      <w:r>
-        <w:rPr>
-          <w:rFonts w:ascii="Arial" w:hAnsi="Arial" w:cs="Arial"/>
-        </w:rPr>
-        <w:t xml:space="preserve"> – This will display a graphical menu to the user, and will display all of the options contained in the system.</w:t>
+        <w:t>Sound On/Off</w:t>
+      </w:r>
+      <w:r>
+        <w:rPr>
+          <w:rFonts w:ascii="Arial" w:hAnsi="Arial" w:cs="Arial"/>
+        </w:rPr>
+        <w:t xml:space="preserve"> – This option will be selected from the menu, and will allow the user to turn the game sounds on or off.</w:t>
+      </w:r>
+      <w:r>
+        <w:rPr>
+          <w:rFonts w:ascii="Arial" w:hAnsi="Arial" w:cs="Arial"/>
+        </w:rPr>
+        <w:t xml:space="preserve"> The game will not be sound dependant, so this will not affect the playability of the game.</w:t>
       </w:r>
     </w:p>
     <w:p>
@@ -16007,6 +16263,30 @@
           <w:rFonts w:ascii="Arial" w:hAnsi="Arial" w:cs="Arial"/>
         </w:rPr>
       </w:pPr>
+      <w:r>
+        <w:rPr>
+          <w:rStyle w:val="Heading4Char"/>
+        </w:rPr>
+        <w:t>Select Character</w:t>
+      </w:r>
+      <w:r>
+        <w:rPr>
+          <w:rFonts w:ascii="Arial" w:hAnsi="Arial" w:cs="Arial"/>
+        </w:rPr>
+        <w:t xml:space="preserve"> – This option will allow the user to select either the male Mountaineer character or the female Mountaineer character to use in game</w:t>
+      </w:r>
+      <w:r>
+        <w:rPr>
+          <w:rFonts w:ascii="Arial" w:hAnsi="Arial" w:cs="Arial"/>
+        </w:rPr>
+        <w:t>-</w:t>
+      </w:r>
+      <w:r>
+        <w:rPr>
+          <w:rFonts w:ascii="Arial" w:hAnsi="Arial" w:cs="Arial"/>
+        </w:rPr>
+        <w:t>play.</w:t>
+      </w:r>
     </w:p>
     <w:p>
       <w:pPr>
@@ -16020,19 +16300,31 @@
         <w:rPr>
           <w:rStyle w:val="Heading4Char"/>
         </w:rPr>
-        <w:t>New Game</w:t>
-      </w:r>
-      <w:r>
-        <w:rPr>
-          <w:rFonts w:ascii="Arial" w:hAnsi="Arial" w:cs="Arial"/>
-        </w:rPr>
-        <w:t xml:space="preserve"> – This option will be selected from the menu, and will create a new game session for the user with all values set at default.</w:t>
-      </w:r>
-      <w:r>
-        <w:rPr>
-          <w:rFonts w:ascii="Arial" w:hAnsi="Arial" w:cs="Arial"/>
-        </w:rPr>
-        <w:t xml:space="preserve"> The default value for extra lives will be 2.</w:t>
+        <w:t>Jump</w:t>
+      </w:r>
+      <w:r>
+        <w:rPr>
+          <w:rFonts w:ascii="Arial" w:hAnsi="Arial" w:cs="Arial"/>
+        </w:rPr>
+        <w:t xml:space="preserve"> – This event will be initiated by pushing the up arrow on the computer’s keyboard. Jump will cause the</w:t>
+      </w:r>
+      <w:r>
+        <w:rPr>
+          <w:rFonts w:ascii="Arial" w:hAnsi="Arial" w:cs="Arial"/>
+        </w:rPr>
+        <w:t xml:space="preserve"> playable</w:t>
+      </w:r>
+      <w:r>
+        <w:rPr>
+          <w:rFonts w:ascii="Arial" w:hAnsi="Arial" w:cs="Arial"/>
+        </w:rPr>
+        <w:t xml:space="preserve"> game character to jump in the 2d space of the game.</w:t>
+      </w:r>
+      <w:r>
+        <w:rPr>
+          <w:rFonts w:ascii="Arial" w:hAnsi="Arial" w:cs="Arial"/>
+        </w:rPr>
+        <w:t xml:space="preserve"> Jumping is the main way of attacking enemy characters. To kill them, the user must skillfully jump on the heads of the enemy characters.</w:t>
       </w:r>
     </w:p>
     <w:p>
@@ -16047,7 +16339,67 @@
         <w:rPr>
           <w:rStyle w:val="Heading4Char"/>
         </w:rPr>
-        <w:t>Pause Game</w:t>
+        <w:t>Move Right</w:t>
+      </w:r>
+      <w:r>
+        <w:rPr>
+          <w:rFonts w:ascii="Arial" w:hAnsi="Arial" w:cs="Arial"/>
+        </w:rPr>
+        <w:t xml:space="preserve"> – This eve</w:t>
+      </w:r>
+      <w:r>
+        <w:rPr>
+          <w:rFonts w:ascii="Arial" w:hAnsi="Arial" w:cs="Arial"/>
+        </w:rPr>
+        <w:t xml:space="preserve">nt will be initiated by pushing and holding </w:t>
+      </w:r>
+      <w:r>
+        <w:rPr>
+          <w:rFonts w:ascii="Arial" w:hAnsi="Arial" w:cs="Arial"/>
+        </w:rPr>
+        <w:t xml:space="preserve">the right arrow on the computer’s keyboard. Move Right will cause the playable game character to move to the right in </w:t>
+      </w:r>
+      <w:r>
+        <w:rPr>
+          <w:rFonts w:ascii="Arial" w:hAnsi="Arial" w:cs="Arial"/>
+        </w:rPr>
+        <w:t>the 2d space of the game for the duration of the key being held down by the user.</w:t>
+      </w:r>
+    </w:p>
+    <w:p>
+      <w:pPr>
+        <w:pStyle w:val="NormalWeb"/>
+        <w:ind w:left="1440"/>
+        <w:rPr>
+          <w:rFonts w:ascii="Arial" w:hAnsi="Arial" w:cs="Arial"/>
+        </w:rPr>
+      </w:pPr>
+      <w:r>
+        <w:rPr>
+          <w:rStyle w:val="Heading4Char"/>
+        </w:rPr>
+        <w:t>Move Left</w:t>
+      </w:r>
+      <w:r>
+        <w:rPr>
+          <w:rFonts w:ascii="Arial" w:hAnsi="Arial" w:cs="Arial"/>
+        </w:rPr>
+        <w:t xml:space="preserve"> – This event will be initiated by pushing and holding the left arrow on the computer’s keyboard. Move Left will cause the playable game character to move to the left in the 2d space of the game for the duration of the key being held down by the user.</w:t>
+      </w:r>
+    </w:p>
+    <w:p>
+      <w:pPr>
+        <w:pStyle w:val="NormalWeb"/>
+        <w:ind w:left="1440"/>
+        <w:rPr>
+          <w:rFonts w:ascii="Arial" w:hAnsi="Arial" w:cs="Arial"/>
+        </w:rPr>
+      </w:pPr>
+      <w:r>
+        <w:rPr>
+          <w:rStyle w:val="Heading4Char"/>
+        </w:rPr>
+        <w:t>Duck</w:t>
       </w:r>
       <w:r>
         <w:rPr>
@@ -16059,31 +16411,19 @@
         <w:rPr>
           <w:rFonts w:ascii="Arial" w:hAnsi="Arial" w:cs="Arial"/>
         </w:rPr>
-        <w:t>event will be initiated by pushing the p key on the computer’s keyboard,</w:t>
-      </w:r>
-      <w:r>
-        <w:rPr>
-          <w:rFonts w:ascii="Arial" w:hAnsi="Arial" w:cs="Arial"/>
-        </w:rPr>
-        <w:t xml:space="preserve"> and will allow the user to pause their current game session. As there will be no data </w:t>
-      </w:r>
-      <w:r>
-        <w:rPr>
-          <w:rFonts w:ascii="Arial" w:hAnsi="Arial" w:cs="Arial"/>
-        </w:rPr>
-        <w:t>persistence</w:t>
-      </w:r>
-      <w:r>
-        <w:rPr>
-          <w:rFonts w:ascii="Arial" w:hAnsi="Arial" w:cs="Arial"/>
-        </w:rPr>
-        <w:t xml:space="preserve"> unless the user selects the save game option explicitly</w:t>
-      </w:r>
-      <w:r>
-        <w:rPr>
-          <w:rFonts w:ascii="Arial" w:hAnsi="Arial" w:cs="Arial"/>
-        </w:rPr>
-        <w:t>, the game will only be paused for as long as the user’s computer is running.</w:t>
+        <w:t>event will be initiated by pushing and holding the down arrow on the computer’s keyboard. Duck will cause the playable game character to crouch</w:t>
+      </w:r>
+      <w:r>
+        <w:rPr>
+          <w:rFonts w:ascii="Arial" w:hAnsi="Arial" w:cs="Arial"/>
+        </w:rPr>
+        <w:t>, or duck</w:t>
+      </w:r>
+      <w:r>
+        <w:rPr>
+          <w:rFonts w:ascii="Arial" w:hAnsi="Arial" w:cs="Arial"/>
+        </w:rPr>
+        <w:t>, under other objects in game play. The character will remained crouched for as long as the button is pressed by the user.</w:t>
       </w:r>
     </w:p>
     <w:p>
@@ -16098,37 +16438,13 @@
         <w:rPr>
           <w:rStyle w:val="Heading4Char"/>
         </w:rPr>
-        <w:t xml:space="preserve">Save Game </w:t>
-      </w:r>
-      <w:r>
-        <w:rPr>
-          <w:rFonts w:ascii="Arial" w:hAnsi="Arial" w:cs="Arial"/>
-        </w:rPr>
-        <w:t>-</w:t>
-      </w:r>
-      <w:r>
-        <w:rPr>
-          <w:rFonts w:ascii="Arial" w:hAnsi="Arial" w:cs="Arial"/>
-        </w:rPr>
-        <w:t xml:space="preserve"> Our </w:t>
-      </w:r>
-      <w:r>
-        <w:rPr>
-          <w:rFonts w:ascii="Arial" w:hAnsi="Arial" w:cs="Arial"/>
-        </w:rPr>
-        <w:t>system</w:t>
-      </w:r>
-      <w:r>
-        <w:rPr>
-          <w:rFonts w:ascii="Arial" w:hAnsi="Arial" w:cs="Arial"/>
-        </w:rPr>
-        <w:t xml:space="preserve"> will store data as game saves.  The game saves will likely be in the form of a simple text file.  The game save will contain various player attributes:  the brother, lives, level, coins, etc.</w:t>
-      </w:r>
-      <w:r>
-        <w:rPr>
-          <w:rFonts w:ascii="Arial" w:hAnsi="Arial" w:cs="Arial"/>
-        </w:rPr>
-        <w:t xml:space="preserve"> This option will be selected from the menu, and will save the users game for them.</w:t>
+        <w:t>Go to Menu</w:t>
+      </w:r>
+      <w:r>
+        <w:rPr>
+          <w:rFonts w:ascii="Arial" w:hAnsi="Arial" w:cs="Arial"/>
+        </w:rPr>
+        <w:t xml:space="preserve"> – This event will be initiated by pushing the Esc key on the computer’s keyboard. Go to Menu will cause the user to be directed to the games main menu, where they may choose what they wish to do from the available choices on the menu.</w:t>
       </w:r>
     </w:p>
     <w:p>
@@ -16143,55 +16459,13 @@
         <w:rPr>
           <w:rStyle w:val="Heading4Char"/>
         </w:rPr>
-        <w:t>Resume Game</w:t>
-      </w:r>
-      <w:r>
-        <w:rPr>
-          <w:rFonts w:ascii="Arial" w:hAnsi="Arial" w:cs="Arial"/>
-        </w:rPr>
-        <w:t xml:space="preserve"> – This </w:t>
-      </w:r>
-      <w:r>
-        <w:rPr>
-          <w:rFonts w:ascii="Arial" w:hAnsi="Arial" w:cs="Arial"/>
-        </w:rPr>
-        <w:t xml:space="preserve">event will be initiated </w:t>
-      </w:r>
-      <w:r>
-        <w:rPr>
-          <w:rFonts w:ascii="Arial" w:hAnsi="Arial" w:cs="Arial"/>
-        </w:rPr>
-        <w:t xml:space="preserve">either </w:t>
-      </w:r>
-      <w:r>
-        <w:rPr>
-          <w:rFonts w:ascii="Arial" w:hAnsi="Arial" w:cs="Arial"/>
-        </w:rPr>
-        <w:t>by pushing the ENTER key on the computer’s keyboard</w:t>
-      </w:r>
-      <w:r>
-        <w:rPr>
-          <w:rFonts w:ascii="Arial" w:hAnsi="Arial" w:cs="Arial"/>
-        </w:rPr>
-        <w:t xml:space="preserve"> (if the game is paused), and by selecting Resume Game from the menu if the user wishes to continue a previously saved game. This </w:t>
-      </w:r>
-      <w:r>
-        <w:rPr>
-          <w:rFonts w:ascii="Arial" w:hAnsi="Arial" w:cs="Arial"/>
-        </w:rPr>
-        <w:t>will allow the user to resume a previously</w:t>
-      </w:r>
-      <w:r>
-        <w:rPr>
-          <w:rFonts w:ascii="Arial" w:hAnsi="Arial" w:cs="Arial"/>
-        </w:rPr>
-        <w:t xml:space="preserve"> saved or</w:t>
-      </w:r>
-      <w:r>
-        <w:rPr>
-          <w:rFonts w:ascii="Arial" w:hAnsi="Arial" w:cs="Arial"/>
-        </w:rPr>
-        <w:t xml:space="preserve"> paused game with game settings as they were at the time the pause occurred.</w:t>
+        <w:t>Throw Item</w:t>
+      </w:r>
+      <w:r>
+        <w:rPr>
+          <w:rFonts w:ascii="Arial" w:hAnsi="Arial" w:cs="Arial"/>
+        </w:rPr>
+        <w:t xml:space="preserve"> – This event will be initiated by pushing the spacebar on the computer’s keyboard. If the playable game character is in possession of throw-able items, pressing the space bar will throw the items when the space bar is pressed for the duration of the possession of said items.</w:t>
       </w:r>
     </w:p>
     <w:p>
@@ -16206,275 +16480,20 @@
         <w:rPr>
           <w:rStyle w:val="Heading4Char"/>
         </w:rPr>
-        <w:t>Quit Game</w:t>
-      </w:r>
-      <w:r>
-        <w:rPr>
-          <w:rFonts w:ascii="Arial" w:hAnsi="Arial" w:cs="Arial"/>
-        </w:rPr>
-        <w:t xml:space="preserve"> – This option will be selected from the menu, and will allow the user to exit from the game. This will cause all game-related processes running on the computer to terminate.</w:t>
-      </w:r>
-    </w:p>
-    <w:p>
-      <w:pPr>
-        <w:pStyle w:val="NormalWeb"/>
-        <w:ind w:left="1440"/>
-        <w:rPr>
-          <w:rFonts w:ascii="Arial" w:hAnsi="Arial" w:cs="Arial"/>
-        </w:rPr>
-      </w:pPr>
-      <w:r>
-        <w:rPr>
-          <w:rStyle w:val="Heading4Char"/>
-        </w:rPr>
-        <w:t>Sound On/Off</w:t>
-      </w:r>
-      <w:r>
-        <w:rPr>
-          <w:rFonts w:ascii="Arial" w:hAnsi="Arial" w:cs="Arial"/>
-        </w:rPr>
-        <w:t xml:space="preserve"> – This option will be selected from the menu, and will allow the user to turn the game sounds on or off.</w:t>
-      </w:r>
-      <w:r>
-        <w:rPr>
-          <w:rFonts w:ascii="Arial" w:hAnsi="Arial" w:cs="Arial"/>
-        </w:rPr>
-        <w:t xml:space="preserve"> The game will not be sound dependant, so this will not affect the playability of the game.</w:t>
-      </w:r>
-    </w:p>
-    <w:p>
-      <w:pPr>
-        <w:pStyle w:val="NormalWeb"/>
-        <w:ind w:left="1440"/>
-        <w:rPr>
-          <w:rFonts w:ascii="Arial" w:hAnsi="Arial" w:cs="Arial"/>
-        </w:rPr>
-      </w:pPr>
-      <w:r>
-        <w:rPr>
-          <w:rStyle w:val="Heading4Char"/>
-        </w:rPr>
-        <w:t>Select Character</w:t>
-      </w:r>
-      <w:r>
-        <w:rPr>
-          <w:rFonts w:ascii="Arial" w:hAnsi="Arial" w:cs="Arial"/>
-        </w:rPr>
-        <w:t xml:space="preserve"> – This option will allow the user to select either the male Mountaineer character or the female Mountaineer character to use in game</w:t>
-      </w:r>
-      <w:r>
-        <w:rPr>
-          <w:rFonts w:ascii="Arial" w:hAnsi="Arial" w:cs="Arial"/>
-        </w:rPr>
-        <w:t>-</w:t>
-      </w:r>
-      <w:r>
-        <w:rPr>
-          <w:rFonts w:ascii="Arial" w:hAnsi="Arial" w:cs="Arial"/>
-        </w:rPr>
-        <w:t>play.</w:t>
-      </w:r>
-    </w:p>
-    <w:p>
-      <w:pPr>
-        <w:pStyle w:val="NormalWeb"/>
-        <w:ind w:left="1440"/>
-        <w:rPr>
-          <w:rFonts w:ascii="Arial" w:hAnsi="Arial" w:cs="Arial"/>
-        </w:rPr>
-      </w:pPr>
-      <w:r>
-        <w:rPr>
-          <w:rStyle w:val="Heading4Char"/>
-        </w:rPr>
-        <w:t>Jump</w:t>
-      </w:r>
-      <w:r>
-        <w:rPr>
-          <w:rFonts w:ascii="Arial" w:hAnsi="Arial" w:cs="Arial"/>
-        </w:rPr>
-        <w:t xml:space="preserve"> – This event will be initiated by pushing the up arrow on the computer’s keyboard. Jump will cause the</w:t>
-      </w:r>
-      <w:r>
-        <w:rPr>
-          <w:rFonts w:ascii="Arial" w:hAnsi="Arial" w:cs="Arial"/>
-        </w:rPr>
-        <w:t xml:space="preserve"> playable</w:t>
-      </w:r>
-      <w:r>
-        <w:rPr>
-          <w:rFonts w:ascii="Arial" w:hAnsi="Arial" w:cs="Arial"/>
-        </w:rPr>
-        <w:t xml:space="preserve"> game character to jump in the 2d space of the game.</w:t>
-      </w:r>
-      <w:r>
-        <w:rPr>
-          <w:rFonts w:ascii="Arial" w:hAnsi="Arial" w:cs="Arial"/>
-        </w:rPr>
-        <w:t xml:space="preserve"> Jumping is the main way of attacking enemy characters. To kill them, the user must skillfully jump on the heads of the enemy characters.</w:t>
-      </w:r>
-    </w:p>
-    <w:p>
-      <w:pPr>
-        <w:pStyle w:val="NormalWeb"/>
-        <w:ind w:left="1440"/>
-        <w:rPr>
-          <w:rFonts w:ascii="Arial" w:hAnsi="Arial" w:cs="Arial"/>
-        </w:rPr>
-      </w:pPr>
-      <w:r>
-        <w:rPr>
-          <w:rStyle w:val="Heading4Char"/>
+        <w:t>Touch Enemy Character</w:t>
+      </w:r>
+      <w:r>
+        <w:rPr>
+          <w:rFonts w:ascii="Arial" w:hAnsi="Arial" w:cs="Arial"/>
+        </w:rPr>
+        <w:t xml:space="preserve"> – Coming into contact with an enemy character other than when jumping on top of them will result in a loss of health and items from the playable character. Depending on </w:t>
+      </w:r>
+      <w:r>
+        <w:rPr>
+          <w:rFonts w:ascii="Arial" w:hAnsi="Arial" w:cs="Arial"/>
         </w:rPr>
         <w:lastRenderedPageBreak/>
-        <w:t>Move Right</w:t>
-      </w:r>
-      <w:r>
-        <w:rPr>
-          <w:rFonts w:ascii="Arial" w:hAnsi="Arial" w:cs="Arial"/>
-        </w:rPr>
-        <w:t xml:space="preserve"> – This eve</w:t>
-      </w:r>
-      <w:r>
-        <w:rPr>
-          <w:rFonts w:ascii="Arial" w:hAnsi="Arial" w:cs="Arial"/>
-        </w:rPr>
-        <w:t xml:space="preserve">nt will be initiated by pushing and holding </w:t>
-      </w:r>
-      <w:r>
-        <w:rPr>
-          <w:rFonts w:ascii="Arial" w:hAnsi="Arial" w:cs="Arial"/>
-        </w:rPr>
-        <w:t xml:space="preserve">the right arrow on the computer’s keyboard. Move Right will cause the playable game character to move to the right in </w:t>
-      </w:r>
-      <w:r>
-        <w:rPr>
-          <w:rFonts w:ascii="Arial" w:hAnsi="Arial" w:cs="Arial"/>
-        </w:rPr>
-        <w:t>the 2d space of the game for the duration of the key being held down by the user.</w:t>
-      </w:r>
-    </w:p>
-    <w:p>
-      <w:pPr>
-        <w:pStyle w:val="NormalWeb"/>
-        <w:ind w:left="1440"/>
-        <w:rPr>
-          <w:rFonts w:ascii="Arial" w:hAnsi="Arial" w:cs="Arial"/>
-        </w:rPr>
-      </w:pPr>
-      <w:r>
-        <w:rPr>
-          <w:rStyle w:val="Heading4Char"/>
-        </w:rPr>
-        <w:t>Move Left</w:t>
-      </w:r>
-      <w:r>
-        <w:rPr>
-          <w:rFonts w:ascii="Arial" w:hAnsi="Arial" w:cs="Arial"/>
-        </w:rPr>
-        <w:t xml:space="preserve"> – This event will be initiated by pushing and holding the left arrow on the computer’s keyboard. Move Left will cause the playable game character to move to the left in the 2d space of the game for the duration of the key being held down by the user.</w:t>
-      </w:r>
-    </w:p>
-    <w:p>
-      <w:pPr>
-        <w:pStyle w:val="NormalWeb"/>
-        <w:ind w:left="1440"/>
-        <w:rPr>
-          <w:rFonts w:ascii="Arial" w:hAnsi="Arial" w:cs="Arial"/>
-        </w:rPr>
-      </w:pPr>
-      <w:r>
-        <w:rPr>
-          <w:rStyle w:val="Heading4Char"/>
-        </w:rPr>
-        <w:t>Duck</w:t>
-      </w:r>
-      <w:r>
-        <w:rPr>
-          <w:rFonts w:ascii="Arial" w:hAnsi="Arial" w:cs="Arial"/>
-        </w:rPr>
-        <w:t xml:space="preserve"> – This </w:t>
-      </w:r>
-      <w:r>
-        <w:rPr>
-          <w:rFonts w:ascii="Arial" w:hAnsi="Arial" w:cs="Arial"/>
-        </w:rPr>
-        <w:t>event will be initiated by pushing and holding the down arrow on the computer’s keyboard. Duck will cause the playable game character to crouch</w:t>
-      </w:r>
-      <w:r>
-        <w:rPr>
-          <w:rFonts w:ascii="Arial" w:hAnsi="Arial" w:cs="Arial"/>
-        </w:rPr>
-        <w:t>, or duck</w:t>
-      </w:r>
-      <w:r>
-        <w:rPr>
-          <w:rFonts w:ascii="Arial" w:hAnsi="Arial" w:cs="Arial"/>
-        </w:rPr>
-        <w:t>, under other objects in game play. The character will remained crouched for as long as the button is pressed by the user.</w:t>
-      </w:r>
-    </w:p>
-    <w:p>
-      <w:pPr>
-        <w:pStyle w:val="NormalWeb"/>
-        <w:ind w:left="1440"/>
-        <w:rPr>
-          <w:rFonts w:ascii="Arial" w:hAnsi="Arial" w:cs="Arial"/>
-        </w:rPr>
-      </w:pPr>
-      <w:r>
-        <w:rPr>
-          <w:rStyle w:val="Heading4Char"/>
-        </w:rPr>
-        <w:t>Go to Menu</w:t>
-      </w:r>
-      <w:r>
-        <w:rPr>
-          <w:rFonts w:ascii="Arial" w:hAnsi="Arial" w:cs="Arial"/>
-        </w:rPr>
-        <w:t xml:space="preserve"> – This event will be initiated by pushing the Esc key on the computer’s keyboard. Go to Menu will cause the user to be directed to the games main menu, where they may choose what they wish to do from the available choices on the menu.</w:t>
-      </w:r>
-    </w:p>
-    <w:p>
-      <w:pPr>
-        <w:pStyle w:val="NormalWeb"/>
-        <w:ind w:left="1440"/>
-        <w:rPr>
-          <w:rFonts w:ascii="Arial" w:hAnsi="Arial" w:cs="Arial"/>
-        </w:rPr>
-      </w:pPr>
-      <w:r>
-        <w:rPr>
-          <w:rStyle w:val="Heading4Char"/>
-        </w:rPr>
-        <w:t>Throw Item</w:t>
-      </w:r>
-      <w:r>
-        <w:rPr>
-          <w:rFonts w:ascii="Arial" w:hAnsi="Arial" w:cs="Arial"/>
-        </w:rPr>
-        <w:t xml:space="preserve"> – This event will be initiated by pushing the spacebar on the computer’s keyboard. If the playable game character is in possession of throw-able items, pressing the space bar will throw the items when the space bar is pressed for the duration of the possession of said items.</w:t>
-      </w:r>
-    </w:p>
-    <w:p>
-      <w:pPr>
-        <w:pStyle w:val="NormalWeb"/>
-        <w:ind w:left="1440"/>
-        <w:rPr>
-          <w:rFonts w:ascii="Arial" w:hAnsi="Arial" w:cs="Arial"/>
-        </w:rPr>
-      </w:pPr>
-      <w:r>
-        <w:rPr>
-          <w:rStyle w:val="Heading4Char"/>
-        </w:rPr>
-        <w:t>Touch Enemy Character</w:t>
-      </w:r>
-      <w:r>
-        <w:rPr>
-          <w:rFonts w:ascii="Arial" w:hAnsi="Arial" w:cs="Arial"/>
-        </w:rPr>
-        <w:t xml:space="preserve"> – Coming into contact with an enemy character other than when jumping on top of them will result in a loss of health and items from the playable character. Depending on the health status of the character, the contact may cause the playable character to die.</w:t>
+        <w:t>the health status of the character, the contact may cause the playable character to die.</w:t>
       </w:r>
     </w:p>
     <w:p>
@@ -16594,7 +16613,6 @@
         <w:rPr>
           <w:rFonts w:ascii="Arial" w:hAnsi="Arial" w:cs="Arial"/>
         </w:rPr>
-        <w:lastRenderedPageBreak/>
         <w:t>Beer Cans – These items will be collected for points as well as extra lives. Collecting 100 of them will grant the playable character an extra life.</w:t>
       </w:r>
     </w:p>
@@ -16775,7 +16793,14 @@
         <w:rPr>
           <w:rFonts w:ascii="Arial" w:hAnsi="Arial" w:cs="Arial"/>
         </w:rPr>
-        <w:t>ed at the paused position. If the user wishes for the game data to be saved in a file, they must select the Save Game option</w:t>
+        <w:t xml:space="preserve">ed at the paused </w:t>
+      </w:r>
+      <w:r>
+        <w:rPr>
+          <w:rFonts w:ascii="Arial" w:hAnsi="Arial" w:cs="Arial"/>
+        </w:rPr>
+        <w:lastRenderedPageBreak/>
+        <w:t>position. If the user wishes for the game data to be saved in a file, they must select the Save Game option</w:t>
       </w:r>
       <w:r>
         <w:rPr>
@@ -16859,14 +16884,7 @@
         <w:rPr>
           <w:rFonts w:ascii="Arial" w:hAnsi="Arial" w:cs="Arial"/>
         </w:rPr>
-        <w:t xml:space="preserve">If the game was paused </w:t>
-      </w:r>
-      <w:r>
-        <w:rPr>
-          <w:rFonts w:ascii="Arial" w:hAnsi="Arial" w:cs="Arial"/>
-        </w:rPr>
-        <w:lastRenderedPageBreak/>
-        <w:t>and not saved, the user will press the ENTER key from the pause screen to continue game-play.</w:t>
+        <w:t>If the game was paused and not saved, the user will press the ENTER key from the pause screen to continue game-play.</w:t>
       </w:r>
       <w:r>
         <w:rPr>
@@ -18549,337 +18567,6 @@
 </w:styles>
 </file>
 
-<file path=word/glossary/document.xml><?xml version="1.0" encoding="utf-8"?>
-<w:glossaryDocument xmlns:ve="http://schemas.openxmlformats.org/markup-compatibility/2006" xmlns:o="urn:schemas-microsoft-com:office:office" xmlns:r="http://schemas.openxmlformats.org/officeDocument/2006/relationships" xmlns:m="http://schemas.openxmlformats.org/officeDocument/2006/math" xmlns:v="urn:schemas-microsoft-com:vml" xmlns:wp="http://schemas.openxmlformats.org/drawingml/2006/wordprocessingDrawing" xmlns:w10="urn:schemas-microsoft-com:office:word" xmlns:w="http://schemas.openxmlformats.org/wordprocessingml/2006/main" xmlns:wne="http://schemas.microsoft.com/office/word/2006/wordml">
-  <w:docParts/>
-</w:glossaryDocument>
-</file>
-
-<file path=word/glossary/fontTable.xml><?xml version="1.0" encoding="utf-8"?>
-<w:fonts xmlns:r="http://schemas.openxmlformats.org/officeDocument/2006/relationships" xmlns:w="http://schemas.openxmlformats.org/wordprocessingml/2006/main">
-  <w:font w:name="Symbol">
-    <w:panose1 w:val="05050102010706020507"/>
-    <w:charset w:val="02"/>
-    <w:family w:val="roman"/>
-    <w:pitch w:val="variable"/>
-    <w:sig w:usb0="00000000" w:usb1="10000000" w:usb2="00000000" w:usb3="00000000" w:csb0="80000000" w:csb1="00000000"/>
-  </w:font>
-  <w:font w:name="Times New Roman">
-    <w:panose1 w:val="02020603050405020304"/>
-    <w:charset w:val="00"/>
-    <w:family w:val="roman"/>
-    <w:pitch w:val="variable"/>
-    <w:sig w:usb0="E0002AFF" w:usb1="C0007841" w:usb2="00000009" w:usb3="00000000" w:csb0="000001FF" w:csb1="00000000"/>
-  </w:font>
-  <w:font w:name="Courier New">
-    <w:panose1 w:val="02070309020205020404"/>
-    <w:charset w:val="00"/>
-    <w:family w:val="modern"/>
-    <w:pitch w:val="fixed"/>
-    <w:sig w:usb0="E0002AFF" w:usb1="C0007843" w:usb2="00000009" w:usb3="00000000" w:csb0="000001FF" w:csb1="00000000"/>
-  </w:font>
-  <w:font w:name="Wingdings">
-    <w:panose1 w:val="05000000000000000000"/>
-    <w:charset w:val="02"/>
-    <w:family w:val="auto"/>
-    <w:pitch w:val="variable"/>
-    <w:sig w:usb0="00000000" w:usb1="10000000" w:usb2="00000000" w:usb3="00000000" w:csb0="80000000" w:csb1="00000000"/>
-  </w:font>
-  <w:font w:name="Cambria">
-    <w:panose1 w:val="02040503050406030204"/>
-    <w:charset w:val="00"/>
-    <w:family w:val="roman"/>
-    <w:pitch w:val="variable"/>
-    <w:sig w:usb0="A00002EF" w:usb1="4000004B" w:usb2="00000000" w:usb3="00000000" w:csb0="0000019F" w:csb1="00000000"/>
-  </w:font>
-  <w:font w:name="Arial Unicode MS">
-    <w:panose1 w:val="020B0604020202020204"/>
-    <w:charset w:val="80"/>
-    <w:family w:val="swiss"/>
-    <w:pitch w:val="variable"/>
-    <w:sig w:usb0="F7FFAFFF" w:usb1="E9DFFFFF" w:usb2="0000003F" w:usb3="00000000" w:csb0="003F01FF" w:csb1="00000000"/>
-  </w:font>
-  <w:font w:name="Tahoma">
-    <w:panose1 w:val="020B0604030504040204"/>
-    <w:charset w:val="00"/>
-    <w:family w:val="swiss"/>
-    <w:notTrueType/>
-    <w:pitch w:val="variable"/>
-    <w:sig w:usb0="00000003" w:usb1="00000000" w:usb2="00000000" w:usb3="00000000" w:csb0="00000001" w:csb1="00000000"/>
-  </w:font>
-  <w:font w:name="Calibri">
-    <w:panose1 w:val="020F0502020204030204"/>
-    <w:charset w:val="00"/>
-    <w:family w:val="swiss"/>
-    <w:pitch w:val="variable"/>
-    <w:sig w:usb0="E10002FF" w:usb1="4000ACFF" w:usb2="00000009" w:usb3="00000000" w:csb0="0000019F" w:csb1="00000000"/>
-  </w:font>
-  <w:font w:name="Arial">
-    <w:panose1 w:val="020B0604020202020204"/>
-    <w:charset w:val="00"/>
-    <w:family w:val="swiss"/>
-    <w:pitch w:val="variable"/>
-    <w:sig w:usb0="E0002AFF" w:usb1="C0007843" w:usb2="00000009" w:usb3="00000000" w:csb0="000001FF" w:csb1="00000000"/>
-  </w:font>
-</w:fonts>
-</file>
-
-<file path=word/glossary/settings.xml><?xml version="1.0" encoding="utf-8"?>
-<w:settings xmlns:o="urn:schemas-microsoft-com:office:office" xmlns:r="http://schemas.openxmlformats.org/officeDocument/2006/relationships" xmlns:m="http://schemas.openxmlformats.org/officeDocument/2006/math" xmlns:v="urn:schemas-microsoft-com:vml" xmlns:w10="urn:schemas-microsoft-com:office:word" xmlns:w="http://schemas.openxmlformats.org/wordprocessingml/2006/main" xmlns:sl="http://schemas.openxmlformats.org/schemaLibrary/2006/main">
-  <w:view w:val="normal"/>
-  <w:defaultTabStop w:val="720"/>
-  <w:characterSpacingControl w:val="doNotCompress"/>
-  <w:compat>
-    <w:useFELayout/>
-  </w:compat>
-  <w:rsids>
-    <w:rsidRoot w:val="008136EC"/>
-    <w:rsid w:val="007A2CA9"/>
-    <w:rsid w:val="007C4C00"/>
-    <w:rsid w:val="008136EC"/>
-    <w:rsid w:val="00827D6D"/>
-    <w:rsid w:val="00AB76ED"/>
-    <w:rsid w:val="00B2118F"/>
-    <w:rsid w:val="00DD0CEA"/>
-  </w:rsids>
-  <m:mathPr>
-    <m:mathFont m:val="Cambria Math"/>
-    <m:brkBin m:val="before"/>
-    <m:brkBinSub m:val="--"/>
-    <m:smallFrac m:val="off"/>
-    <m:dispDef/>
-    <m:lMargin m:val="0"/>
-    <m:rMargin m:val="0"/>
-    <m:defJc m:val="centerGroup"/>
-    <m:wrapIndent m:val="1440"/>
-    <m:intLim m:val="subSup"/>
-    <m:naryLim m:val="undOvr"/>
-  </m:mathPr>
-  <w:themeFontLang w:val="en-US"/>
-  <w:clrSchemeMapping w:bg1="light1" w:t1="dark1" w:bg2="light2" w:t2="dark2" w:accent1="accent1" w:accent2="accent2" w:accent3="accent3" w:accent4="accent4" w:accent5="accent5" w:accent6="accent6" w:hyperlink="hyperlink" w:followedHyperlink="followedHyperlink"/>
-  <w:decimalSymbol w:val="."/>
-  <w:listSeparator w:val=","/>
-</w:settings>
-</file>
-
-<file path=word/glossary/styles.xml><?xml version="1.0" encoding="utf-8"?>
-<w:styles xmlns:r="http://schemas.openxmlformats.org/officeDocument/2006/relationships" xmlns:w="http://schemas.openxmlformats.org/wordprocessingml/2006/main">
-  <w:docDefaults>
-    <w:rPrDefault>
-      <w:rPr>
-        <w:rFonts w:asciiTheme="minorHAnsi" w:eastAsiaTheme="minorEastAsia" w:hAnsiTheme="minorHAnsi" w:cstheme="minorBidi"/>
-        <w:sz w:val="22"/>
-        <w:szCs w:val="22"/>
-        <w:lang w:val="en-US" w:eastAsia="en-US" w:bidi="ar-SA"/>
-      </w:rPr>
-    </w:rPrDefault>
-    <w:pPrDefault>
-      <w:pPr>
-        <w:spacing w:after="200" w:line="276" w:lineRule="auto"/>
-      </w:pPr>
-    </w:pPrDefault>
-  </w:docDefaults>
-  <w:latentStyles w:defLockedState="0" w:defUIPriority="99" w:defSemiHidden="1" w:defUnhideWhenUsed="1" w:defQFormat="0" w:count="267">
-    <w:lsdException w:name="Normal" w:semiHidden="0" w:uiPriority="0" w:unhideWhenUsed="0" w:qFormat="1"/>
-    <w:lsdException w:name="heading 1" w:semiHidden="0" w:uiPriority="9" w:unhideWhenUsed="0" w:qFormat="1"/>
-    <w:lsdException w:name="heading 2" w:uiPriority="9" w:qFormat="1"/>
-    <w:lsdException w:name="heading 3" w:uiPriority="9" w:qFormat="1"/>
-    <w:lsdException w:name="heading 4" w:uiPriority="9" w:qFormat="1"/>
-    <w:lsdException w:name="heading 5" w:uiPriority="9" w:qFormat="1"/>
-    <w:lsdException w:name="heading 6" w:uiPriority="9" w:qFormat="1"/>
-    <w:lsdException w:name="heading 7" w:uiPriority="9" w:qFormat="1"/>
-    <w:lsdException w:name="heading 8" w:uiPriority="9" w:qFormat="1"/>
-    <w:lsdException w:name="heading 9" w:uiPriority="9" w:qFormat="1"/>
-    <w:lsdException w:name="toc 1" w:uiPriority="39"/>
-    <w:lsdException w:name="toc 2" w:uiPriority="39"/>
-    <w:lsdException w:name="toc 3" w:uiPriority="39"/>
-    <w:lsdException w:name="toc 4" w:uiPriority="39"/>
-    <w:lsdException w:name="toc 5" w:uiPriority="39"/>
-    <w:lsdException w:name="toc 6" w:uiPriority="39"/>
-    <w:lsdException w:name="toc 7" w:uiPriority="39"/>
-    <w:lsdException w:name="toc 8" w:uiPriority="39"/>
-    <w:lsdException w:name="toc 9" w:uiPriority="39"/>
-    <w:lsdException w:name="caption" w:uiPriority="35" w:qFormat="1"/>
-    <w:lsdException w:name="Title" w:semiHidden="0" w:uiPriority="10" w:unhideWhenUsed="0" w:qFormat="1"/>
-    <w:lsdException w:name="Default Paragraph Font" w:uiPriority="1"/>
-    <w:lsdException w:name="Subtitle" w:semiHidden="0" w:uiPriority="11" w:unhideWhenUsed="0" w:qFormat="1"/>
-    <w:lsdException w:name="Strong" w:semiHidden="0" w:uiPriority="22" w:unhideWhenUsed="0" w:qFormat="1"/>
-    <w:lsdException w:name="Emphasis" w:semiHidden="0" w:uiPriority="20" w:unhideWhenUsed="0" w:qFormat="1"/>
-    <w:lsdException w:name="Table Grid" w:semiHidden="0" w:uiPriority="59" w:unhideWhenUsed="0"/>
-    <w:lsdException w:name="Placeholder Text" w:unhideWhenUsed="0"/>
-    <w:lsdException w:name="No Spacing" w:semiHidden="0" w:uiPriority="1" w:unhideWhenUsed="0" w:qFormat="1"/>
-    <w:lsdException w:name="Light Shading" w:semiHidden="0" w:uiPriority="60" w:unhideWhenUsed="0"/>
-    <w:lsdException w:name="Light List" w:semiHidden="0" w:uiPriority="61" w:unhideWhenUsed="0"/>
-    <w:lsdException w:name="Light Grid" w:semiHidden="0" w:uiPriority="62" w:unhideWhenUsed="0"/>
-    <w:lsdException w:name="Medium Shading 1" w:semiHidden="0" w:uiPriority="63" w:unhideWhenUsed="0"/>
-    <w:lsdException w:name="Medium Shading 2" w:semiHidden="0" w:uiPriority="64" w:unhideWhenUsed="0"/>
-    <w:lsdException w:name="Medium List 1" w:semiHidden="0" w:uiPriority="65" w:unhideWhenUsed="0"/>
-    <w:lsdException w:name="Medium List 2" w:semiHidden="0" w:uiPriority="66" w:unhideWhenUsed="0"/>
-    <w:lsdException w:name="Medium Grid 1" w:semiHidden="0" w:uiPriority="67" w:unhideWhenUsed="0"/>
-    <w:lsdException w:name="Medium Grid 2" w:semiHidden="0" w:uiPriority="68" w:unhideWhenUsed="0"/>
-    <w:lsdException w:name="Medium Grid 3" w:semiHidden="0" w:uiPriority="69" w:unhideWhenUsed="0"/>
-    <w:lsdException w:name="Dark List" w:semiHidden="0" w:uiPriority="70" w:unhideWhenUsed="0"/>
-    <w:lsdException w:name="Colorful Shading" w:semiHidden="0" w:uiPriority="71" w:unhideWhenUsed="0"/>
-    <w:lsdException w:name="Colorful List" w:semiHidden="0" w:uiPriority="72" w:unhideWhenUsed="0"/>
-    <w:lsdException w:name="Colorful Grid" w:semiHidden="0" w:uiPriority="73" w:unhideWhenUsed="0"/>
-    <w:lsdException w:name="Light Shading Accent 1" w:semiHidden="0" w:uiPriority="60" w:unhideWhenUsed="0"/>
-    <w:lsdException w:name="Light List Accent 1" w:semiHidden="0" w:uiPriority="61" w:unhideWhenUsed="0"/>
-    <w:lsdException w:name="Light Grid Accent 1" w:semiHidden="0" w:uiPriority="62" w:unhideWhenUsed="0"/>
-    <w:lsdException w:name="Medium Shading 1 Accent 1" w:semiHidden="0" w:uiPriority="63" w:unhideWhenUsed="0"/>
-    <w:lsdException w:name="Medium Shading 2 Accent 1" w:semiHidden="0" w:uiPriority="64" w:unhideWhenUsed="0"/>
-    <w:lsdException w:name="Medium List 1 Accent 1" w:semiHidden="0" w:uiPriority="65" w:unhideWhenUsed="0"/>
-    <w:lsdException w:name="Revision" w:unhideWhenUsed="0"/>
-    <w:lsdException w:name="List Paragraph" w:semiHidden="0" w:uiPriority="34" w:unhideWhenUsed="0" w:qFormat="1"/>
-    <w:lsdException w:name="Quote" w:semiHidden="0" w:uiPriority="29" w:unhideWhenUsed="0" w:qFormat="1"/>
-    <w:lsdException w:name="Intense Quote" w:semiHidden="0" w:uiPriority="30" w:unhideWhenUsed="0" w:qFormat="1"/>
-    <w:lsdException w:name="Medium List 2 Accent 1" w:semiHidden="0" w:uiPriority="66" w:unhideWhenUsed="0"/>
-    <w:lsdException w:name="Medium Grid 1 Accent 1" w:semiHidden="0" w:uiPriority="67" w:unhideWhenUsed="0"/>
-    <w:lsdException w:name="Medium Grid 2 Accent 1" w:semiHidden="0" w:uiPriority="68" w:unhideWhenUsed="0"/>
-    <w:lsdException w:name="Medium Grid 3 Accent 1" w:semiHidden="0" w:uiPriority="69" w:unhideWhenUsed="0"/>
-    <w:lsdException w:name="Dark List Accent 1" w:semiHidden="0" w:uiPriority="70" w:unhideWhenUsed="0"/>
-    <w:lsdException w:name="Colorful Shading Accent 1" w:semiHidden="0" w:uiPriority="71" w:unhideWhenUsed="0"/>
-    <w:lsdException w:name="Colorful List Accent 1" w:semiHidden="0" w:uiPriority="72" w:unhideWhenUsed="0"/>
-    <w:lsdException w:name="Colorful Grid Accent 1" w:semiHidden="0" w:uiPriority="73" w:unhideWhenUsed="0"/>
-    <w:lsdException w:name="Light Shading Accent 2" w:semiHidden="0" w:uiPriority="60" w:unhideWhenUsed="0"/>
-    <w:lsdException w:name="Light List Accent 2" w:semiHidden="0" w:uiPriority="61" w:unhideWhenUsed="0"/>
-    <w:lsdException w:name="Light Grid Accent 2" w:semiHidden="0" w:uiPriority="62" w:unhideWhenUsed="0"/>
-    <w:lsdException w:name="Medium Shading 1 Accent 2" w:semiHidden="0" w:uiPriority="63" w:unhideWhenUsed="0"/>
-    <w:lsdException w:name="Medium Shading 2 Accent 2" w:semiHidden="0" w:uiPriority="64" w:unhideWhenUsed="0"/>
-    <w:lsdException w:name="Medium List 1 Accent 2" w:semiHidden="0" w:uiPriority="65" w:unhideWhenUsed="0"/>
-    <w:lsdException w:name="Medium List 2 Accent 2" w:semiHidden="0" w:uiPriority="66" w:unhideWhenUsed="0"/>
-    <w:lsdException w:name="Medium Grid 1 Accent 2" w:semiHidden="0" w:uiPriority="67" w:unhideWhenUsed="0"/>
-    <w:lsdException w:name="Medium Grid 2 Accent 2" w:semiHidden="0" w:uiPriority="68" w:unhideWhenUsed="0"/>
-    <w:lsdException w:name="Medium Grid 3 Accent 2" w:semiHidden="0" w:uiPriority="69" w:unhideWhenUsed="0"/>
-    <w:lsdException w:name="Dark List Accent 2" w:semiHidden="0" w:uiPriority="70" w:unhideWhenUsed="0"/>
-    <w:lsdException w:name="Colorful Shading Accent 2" w:semiHidden="0" w:uiPriority="71" w:unhideWhenUsed="0"/>
-    <w:lsdException w:name="Colorful List Accent 2" w:semiHidden="0" w:uiPriority="72" w:unhideWhenUsed="0"/>
-    <w:lsdException w:name="Colorful Grid Accent 2" w:semiHidden="0" w:uiPriority="73" w:unhideWhenUsed="0"/>
-    <w:lsdException w:name="Light Shading Accent 3" w:semiHidden="0" w:uiPriority="60" w:unhideWhenUsed="0"/>
-    <w:lsdException w:name="Light List Accent 3" w:semiHidden="0" w:uiPriority="61" w:unhideWhenUsed="0"/>
-    <w:lsdException w:name="Light Grid Accent 3" w:semiHidden="0" w:uiPriority="62" w:unhideWhenUsed="0"/>
-    <w:lsdException w:name="Medium Shading 1 Accent 3" w:semiHidden="0" w:uiPriority="63" w:unhideWhenUsed="0"/>
-    <w:lsdException w:name="Medium Shading 2 Accent 3" w:semiHidden="0" w:uiPriority="64" w:unhideWhenUsed="0"/>
-    <w:lsdException w:name="Medium List 1 Accent 3" w:semiHidden="0" w:uiPriority="65" w:unhideWhenUsed="0"/>
-    <w:lsdException w:name="Medium List 2 Accent 3" w:semiHidden="0" w:uiPriority="66" w:unhideWhenUsed="0"/>
-    <w:lsdException w:name="Medium Grid 1 Accent 3" w:semiHidden="0" w:uiPriority="67" w:unhideWhenUsed="0"/>
-    <w:lsdException w:name="Medium Grid 2 Accent 3" w:semiHidden="0" w:uiPriority="68" w:unhideWhenUsed="0"/>
-    <w:lsdException w:name="Medium Grid 3 Accent 3" w:semiHidden="0" w:uiPriority="69" w:unhideWhenUsed="0"/>
-    <w:lsdException w:name="Dark List Accent 3" w:semiHidden="0" w:uiPriority="70" w:unhideWhenUsed="0"/>
-    <w:lsdException w:name="Colorful Shading Accent 3" w:semiHidden="0" w:uiPriority="71" w:unhideWhenUsed="0"/>
-    <w:lsdException w:name="Colorful List Accent 3" w:semiHidden="0" w:uiPriority="72" w:unhideWhenUsed="0"/>
-    <w:lsdException w:name="Colorful Grid Accent 3" w:semiHidden="0" w:uiPriority="73" w:unhideWhenUsed="0"/>
-    <w:lsdException w:name="Light Shading Accent 4" w:semiHidden="0" w:uiPriority="60" w:unhideWhenUsed="0"/>
-    <w:lsdException w:name="Light List Accent 4" w:semiHidden="0" w:uiPriority="61" w:unhideWhenUsed="0"/>
-    <w:lsdException w:name="Light Grid Accent 4" w:semiHidden="0" w:uiPriority="62" w:unhideWhenUsed="0"/>
-    <w:lsdException w:name="Medium Shading 1 Accent 4" w:semiHidden="0" w:uiPriority="63" w:unhideWhenUsed="0"/>
-    <w:lsdException w:name="Medium Shading 2 Accent 4" w:semiHidden="0" w:uiPriority="64" w:unhideWhenUsed="0"/>
-    <w:lsdException w:name="Medium List 1 Accent 4" w:semiHidden="0" w:uiPriority="65" w:unhideWhenUsed="0"/>
-    <w:lsdException w:name="Medium List 2 Accent 4" w:semiHidden="0" w:uiPriority="66" w:unhideWhenUsed="0"/>
-    <w:lsdException w:name="Medium Grid 1 Accent 4" w:semiHidden="0" w:uiPriority="67" w:unhideWhenUsed="0"/>
-    <w:lsdException w:name="Medium Grid 2 Accent 4" w:semiHidden="0" w:uiPriority="68" w:unhideWhenUsed="0"/>
-    <w:lsdException w:name="Medium Grid 3 Accent 4" w:semiHidden="0" w:uiPriority="69" w:unhideWhenUsed="0"/>
-    <w:lsdException w:name="Dark List Accent 4" w:semiHidden="0" w:uiPriority="70" w:unhideWhenUsed="0"/>
-    <w:lsdException w:name="Colorful Shading Accent 4" w:semiHidden="0" w:uiPriority="71" w:unhideWhenUsed="0"/>
-    <w:lsdException w:name="Colorful List Accent 4" w:semiHidden="0" w:uiPriority="72" w:unhideWhenUsed="0"/>
-    <w:lsdException w:name="Colorful Grid Accent 4" w:semiHidden="0" w:uiPriority="73" w:unhideWhenUsed="0"/>
-    <w:lsdException w:name="Light Shading Accent 5" w:semiHidden="0" w:uiPriority="60" w:unhideWhenUsed="0"/>
-    <w:lsdException w:name="Light List Accent 5" w:semiHidden="0" w:uiPriority="61" w:unhideWhenUsed="0"/>
-    <w:lsdException w:name="Light Grid Accent 5" w:semiHidden="0" w:uiPriority="62" w:unhideWhenUsed="0"/>
-    <w:lsdException w:name="Medium Shading 1 Accent 5" w:semiHidden="0" w:uiPriority="63" w:unhideWhenUsed="0"/>
-    <w:lsdException w:name="Medium Shading 2 Accent 5" w:semiHidden="0" w:uiPriority="64" w:unhideWhenUsed="0"/>
-    <w:lsdException w:name="Medium List 1 Accent 5" w:semiHidden="0" w:uiPriority="65" w:unhideWhenUsed="0"/>
-    <w:lsdException w:name="Medium List 2 Accent 5" w:semiHidden="0" w:uiPriority="66" w:unhideWhenUsed="0"/>
-    <w:lsdException w:name="Medium Grid 1 Accent 5" w:semiHidden="0" w:uiPriority="67" w:unhideWhenUsed="0"/>
-    <w:lsdException w:name="Medium Grid 2 Accent 5" w:semiHidden="0" w:uiPriority="68" w:unhideWhenUsed="0"/>
-    <w:lsdException w:name="Medium Grid 3 Accent 5" w:semiHidden="0" w:uiPriority="69" w:unhideWhenUsed="0"/>
-    <w:lsdException w:name="Dark List Accent 5" w:semiHidden="0" w:uiPriority="70" w:unhideWhenUsed="0"/>
-    <w:lsdException w:name="Colorful Shading Accent 5" w:semiHidden="0" w:uiPriority="71" w:unhideWhenUsed="0"/>
-    <w:lsdException w:name="Colorful List Accent 5" w:semiHidden="0" w:uiPriority="72" w:unhideWhenUsed="0"/>
-    <w:lsdException w:name="Colorful Grid Accent 5" w:semiHidden="0" w:uiPriority="73" w:unhideWhenUsed="0"/>
-    <w:lsdException w:name="Light Shading Accent 6" w:semiHidden="0" w:uiPriority="60" w:unhideWhenUsed="0"/>
-    <w:lsdException w:name="Light List Accent 6" w:semiHidden="0" w:uiPriority="61" w:unhideWhenUsed="0"/>
-    <w:lsdException w:name="Light Grid Accent 6" w:semiHidden="0" w:uiPriority="62" w:unhideWhenUsed="0"/>
-    <w:lsdException w:name="Medium Shading 1 Accent 6" w:semiHidden="0" w:uiPriority="63" w:unhideWhenUsed="0"/>
-    <w:lsdException w:name="Medium Shading 2 Accent 6" w:semiHidden="0" w:uiPriority="64" w:unhideWhenUsed="0"/>
-    <w:lsdException w:name="Medium List 1 Accent 6" w:semiHidden="0" w:uiPriority="65" w:unhideWhenUsed="0"/>
-    <w:lsdException w:name="Medium List 2 Accent 6" w:semiHidden="0" w:uiPriority="66" w:unhideWhenUsed="0"/>
-    <w:lsdException w:name="Medium Grid 1 Accent 6" w:semiHidden="0" w:uiPriority="67" w:unhideWhenUsed="0"/>
-    <w:lsdException w:name="Medium Grid 2 Accent 6" w:semiHidden="0" w:uiPriority="68" w:unhideWhenUsed="0"/>
-    <w:lsdException w:name="Medium Grid 3 Accent 6" w:semiHidden="0" w:uiPriority="69" w:unhideWhenUsed="0"/>
-    <w:lsdException w:name="Dark List Accent 6" w:semiHidden="0" w:uiPriority="70" w:unhideWhenUsed="0"/>
-    <w:lsdException w:name="Colorful Shading Accent 6" w:semiHidden="0" w:uiPriority="71" w:unhideWhenUsed="0"/>
-    <w:lsdException w:name="Colorful List Accent 6" w:semiHidden="0" w:uiPriority="72" w:unhideWhenUsed="0"/>
-    <w:lsdException w:name="Colorful Grid Accent 6" w:semiHidden="0" w:uiPriority="73" w:unhideWhenUsed="0"/>
-    <w:lsdException w:name="Subtle Emphasis" w:semiHidden="0" w:uiPriority="19" w:unhideWhenUsed="0" w:qFormat="1"/>
-    <w:lsdException w:name="Intense Emphasis" w:semiHidden="0" w:uiPriority="21" w:unhideWhenUsed="0" w:qFormat="1"/>
-    <w:lsdException w:name="Subtle Reference" w:semiHidden="0" w:uiPriority="31" w:unhideWhenUsed="0" w:qFormat="1"/>
-    <w:lsdException w:name="Intense Reference" w:semiHidden="0" w:uiPriority="32" w:unhideWhenUsed="0" w:qFormat="1"/>
-    <w:lsdException w:name="Book Title" w:semiHidden="0" w:uiPriority="33" w:unhideWhenUsed="0" w:qFormat="1"/>
-    <w:lsdException w:name="Bibliography" w:uiPriority="37"/>
-    <w:lsdException w:name="TOC Heading" w:uiPriority="39" w:qFormat="1"/>
-  </w:latentStyles>
-  <w:style w:type="paragraph" w:default="1" w:styleId="Normal">
-    <w:name w:val="Normal"/>
-    <w:qFormat/>
-    <w:rsid w:val="00DD0CEA"/>
-  </w:style>
-  <w:style w:type="character" w:default="1" w:styleId="DefaultParagraphFont">
-    <w:name w:val="Default Paragraph Font"/>
-    <w:uiPriority w:val="1"/>
-    <w:semiHidden/>
-    <w:unhideWhenUsed/>
-  </w:style>
-  <w:style w:type="table" w:default="1" w:styleId="TableNormal">
-    <w:name w:val="Normal Table"/>
-    <w:uiPriority w:val="99"/>
-    <w:semiHidden/>
-    <w:unhideWhenUsed/>
-    <w:qFormat/>
-    <w:tblPr>
-      <w:tblInd w:w="0" w:type="dxa"/>
-      <w:tblCellMar>
-        <w:top w:w="0" w:type="dxa"/>
-        <w:left w:w="108" w:type="dxa"/>
-        <w:bottom w:w="0" w:type="dxa"/>
-        <w:right w:w="108" w:type="dxa"/>
-      </w:tblCellMar>
-    </w:tblPr>
-  </w:style>
-  <w:style w:type="numbering" w:default="1" w:styleId="NoList">
-    <w:name w:val="No List"/>
-    <w:uiPriority w:val="99"/>
-    <w:semiHidden/>
-    <w:unhideWhenUsed/>
-  </w:style>
-  <w:style w:type="paragraph" w:customStyle="1" w:styleId="1088784EFF8A4FEA887DFBAD2311C7B7">
-    <w:name w:val="1088784EFF8A4FEA887DFBAD2311C7B7"/>
-    <w:rsid w:val="008136EC"/>
-  </w:style>
-  <w:style w:type="paragraph" w:customStyle="1" w:styleId="C1102CD03DC14294AB2533E8409D9240">
-    <w:name w:val="C1102CD03DC14294AB2533E8409D9240"/>
-    <w:rsid w:val="008136EC"/>
-  </w:style>
-  <w:style w:type="paragraph" w:customStyle="1" w:styleId="17D43FC7C4B343948413D985DEF69BD1">
-    <w:name w:val="17D43FC7C4B343948413D985DEF69BD1"/>
-    <w:rsid w:val="008136EC"/>
-  </w:style>
-  <w:style w:type="paragraph" w:customStyle="1" w:styleId="DC9E91BD0E3C4760B9A1609D399295FE">
-    <w:name w:val="DC9E91BD0E3C4760B9A1609D399295FE"/>
-    <w:rsid w:val="008136EC"/>
-  </w:style>
-  <w:style w:type="paragraph" w:customStyle="1" w:styleId="F107D26B336442FFA4791DDCA3C00CBD">
-    <w:name w:val="F107D26B336442FFA4791DDCA3C00CBD"/>
-    <w:rsid w:val="008136EC"/>
-  </w:style>
-</w:styles>
-</file>
-
-<file path=word/glossary/webSettings.xml><?xml version="1.0" encoding="utf-8"?>
-<w:webSettings xmlns:r="http://schemas.openxmlformats.org/officeDocument/2006/relationships" xmlns:w="http://schemas.openxmlformats.org/wordprocessingml/2006/main">
-  <w:optimizeForBrowser/>
-</w:webSettings>
-</file>
-
 <file path=word/theme/theme1.xml><?xml version="1.0" encoding="utf-8"?>
 <a:theme xmlns:a="http://schemas.openxmlformats.org/drawingml/2006/main" name="Office Theme">
   <a:themeElements>
@@ -19187,7 +18874,7 @@
 </file>
 
 <file path=customXml/itemProps2.xml><?xml version="1.0" encoding="utf-8"?>
-<ds:datastoreItem xmlns:ds="http://schemas.openxmlformats.org/officeDocument/2006/customXml" ds:itemID="{417B3FD6-D6D7-4648-9112-7766A11CE8B2}">
+<ds:datastoreItem xmlns:ds="http://schemas.openxmlformats.org/officeDocument/2006/customXml" ds:itemID="{042A8CE2-F92C-4C9C-9565-0DA9A5334856}">
   <ds:schemaRefs>
     <ds:schemaRef ds:uri="http://schemas.openxmlformats.org/officeDocument/2006/bibliography"/>
   </ds:schemaRefs>

</xml_diff>